<commit_message>
added images to report, added further analysis
</commit_message>
<xml_diff>
--- a/TexasGradReport.docx
+++ b/TexasGradReport.docx
@@ -237,31 +237,7 @@
           <w:sz w:val="20"/>
           <w:szCs w:val="20"/>
         </w:rPr>
-        <w:t>se particular</w:t>
-      </w:r>
-      <w:r>
-        <w:rPr>
-          <w:rFonts w:asciiTheme="minorHAnsi" w:hAnsiTheme="minorHAnsi" w:cstheme="minorHAnsi"/>
-          <w:sz w:val="20"/>
-          <w:szCs w:val="20"/>
-        </w:rPr>
-        <w:t xml:space="preserve"> regions</w:t>
-      </w:r>
-      <w:r>
-        <w:rPr>
-          <w:rFonts w:asciiTheme="minorHAnsi" w:hAnsiTheme="minorHAnsi" w:cstheme="minorHAnsi"/>
-          <w:sz w:val="20"/>
-          <w:szCs w:val="20"/>
-        </w:rPr>
-        <w:t xml:space="preserve"> were</w:t>
-      </w:r>
-      <w:r>
-        <w:rPr>
-          <w:rFonts w:asciiTheme="minorHAnsi" w:hAnsiTheme="minorHAnsi" w:cstheme="minorHAnsi"/>
-          <w:sz w:val="20"/>
-          <w:szCs w:val="20"/>
-        </w:rPr>
-        <w:t xml:space="preserve"> chosen as they </w:t>
+        <w:t xml:space="preserve">se particular regions were chosen as they </w:t>
       </w:r>
       <w:r>
         <w:rPr>
@@ -540,15 +516,7 @@
           <w:sz w:val="20"/>
           <w:szCs w:val="20"/>
         </w:rPr>
-        <w:t>In order to achieve this goal,</w:t>
-      </w:r>
-      <w:r>
-        <w:rPr>
-          <w:rFonts w:asciiTheme="minorHAnsi" w:hAnsiTheme="minorHAnsi" w:cstheme="minorHAnsi"/>
-          <w:sz w:val="20"/>
-          <w:szCs w:val="20"/>
-        </w:rPr>
-        <w:t xml:space="preserve"> we first must address the common question from parents mentioned at the top of the page. While this question has good intentions, I don’t necessarily believe this is the right question to ask for your child</w:t>
+        <w:t>In order to achieve this goal, we first must address the common question from parents mentioned at the top of the page. While this question has good intentions, I don’t necessarily believe this is the right question to ask for your child</w:t>
       </w:r>
       <w:r>
         <w:rPr>
@@ -678,8 +646,6 @@
         </w:rPr>
         <w:t xml:space="preserve">In a 2011 Harvard study “Pathways to Prosperity”, the U.S. contained the highest college dropout rate among industrialized nations. Among four-year colleges, just 56% of students graduated within six years (not four). One must remember that more time spent at a college means more money spent or more debt accumulated. Financial pressure and academic disqualification remain the top two reasons why a student drops out of college. </w:t>
       </w:r>
-      <w:bookmarkStart w:id="0" w:name="_GoBack"/>
-      <w:bookmarkEnd w:id="0"/>
     </w:p>
     <w:p>
       <w:pPr>
@@ -1590,23 +1556,71 @@
           <w:sz w:val="20"/>
           <w:szCs w:val="20"/>
         </w:rPr>
-        <w:t xml:space="preserve">in the fall of 2013 is denoted as </w:t>
-      </w:r>
-      <w:r>
-        <w:rPr>
-          <w:rFonts w:asciiTheme="minorHAnsi" w:hAnsiTheme="minorHAnsi" w:cstheme="minorHAnsi"/>
-          <w:sz w:val="20"/>
-          <w:szCs w:val="20"/>
-        </w:rPr>
-        <w:t>“Enrolled 4-Year (%)”</w:t>
-      </w:r>
-      <w:r>
-        <w:rPr>
-          <w:rFonts w:asciiTheme="minorHAnsi" w:hAnsiTheme="minorHAnsi" w:cstheme="minorHAnsi"/>
-          <w:sz w:val="20"/>
-          <w:szCs w:val="20"/>
-        </w:rPr>
-        <w:t xml:space="preserve">. The percentage of those students who were able to graduate four years later is denoted as “Graduated 4-Year (%)” and represents the target variable I attempted to forecast. </w:t>
+        <w:t xml:space="preserve">in the fall of 2013 is denoted as “Enrolled 4-Year (%)”. The percentage of those students who were able to graduate four years later </w:t>
+      </w:r>
+      <w:r>
+        <w:rPr>
+          <w:rFonts w:asciiTheme="minorHAnsi" w:hAnsiTheme="minorHAnsi" w:cstheme="minorHAnsi"/>
+          <w:sz w:val="20"/>
+          <w:szCs w:val="20"/>
+        </w:rPr>
+        <w:t xml:space="preserve">(2017) </w:t>
+      </w:r>
+      <w:r>
+        <w:rPr>
+          <w:rFonts w:asciiTheme="minorHAnsi" w:hAnsiTheme="minorHAnsi" w:cstheme="minorHAnsi"/>
+          <w:sz w:val="20"/>
+          <w:szCs w:val="20"/>
+        </w:rPr>
+        <w:t>is denoted as “Graduated 4-Year (%)”</w:t>
+      </w:r>
+      <w:r>
+        <w:rPr>
+          <w:rFonts w:asciiTheme="minorHAnsi" w:hAnsiTheme="minorHAnsi" w:cstheme="minorHAnsi"/>
+          <w:sz w:val="20"/>
+          <w:szCs w:val="20"/>
+        </w:rPr>
+        <w:t xml:space="preserve">, </w:t>
+      </w:r>
+      <w:r>
+        <w:rPr>
+          <w:rFonts w:asciiTheme="minorHAnsi" w:hAnsiTheme="minorHAnsi" w:cstheme="minorHAnsi"/>
+          <w:sz w:val="20"/>
+          <w:szCs w:val="20"/>
+        </w:rPr>
+        <w:t>represent</w:t>
+      </w:r>
+      <w:r>
+        <w:rPr>
+          <w:rFonts w:asciiTheme="minorHAnsi" w:hAnsiTheme="minorHAnsi" w:cstheme="minorHAnsi"/>
+          <w:sz w:val="20"/>
+          <w:szCs w:val="20"/>
+        </w:rPr>
+        <w:t>ing</w:t>
+      </w:r>
+      <w:r>
+        <w:rPr>
+          <w:rFonts w:asciiTheme="minorHAnsi" w:hAnsiTheme="minorHAnsi" w:cstheme="minorHAnsi"/>
+          <w:sz w:val="20"/>
+          <w:szCs w:val="20"/>
+        </w:rPr>
+        <w:t xml:space="preserve"> the target variable I attempted to </w:t>
+      </w:r>
+      <w:r>
+        <w:rPr>
+          <w:rFonts w:asciiTheme="minorHAnsi" w:hAnsiTheme="minorHAnsi" w:cstheme="minorHAnsi"/>
+          <w:sz w:val="20"/>
+          <w:szCs w:val="20"/>
+        </w:rPr>
+        <w:t xml:space="preserve">reasonably </w:t>
+      </w:r>
+      <w:r>
+        <w:rPr>
+          <w:rFonts w:asciiTheme="minorHAnsi" w:hAnsiTheme="minorHAnsi" w:cstheme="minorHAnsi"/>
+          <w:sz w:val="20"/>
+          <w:szCs w:val="20"/>
+        </w:rPr>
+        <w:t xml:space="preserve">forecast. </w:t>
       </w:r>
     </w:p>
     <w:p>
@@ -1761,31 +1775,31 @@
           <w:sz w:val="20"/>
           <w:szCs w:val="20"/>
         </w:rPr>
-        <w:t>At the time of this project, the latest data out was from the class of 2017</w:t>
-      </w:r>
-      <w:r>
+        <w:t xml:space="preserve">At the time of this project, the latest data out was from the class of 2017 and the earliest was from 2011, resulting in seven years of full historical data for each respective school district. Having the data from before 2011 would be nice, but I also do believe there’s a sense of “what have you done for me lately” that goes into assessing a school districts value to a student.  </w:t>
+      </w:r>
+    </w:p>
+    <w:p>
+      <w:pPr>
         <w:rPr>
           <w:rFonts w:cstheme="minorHAnsi"/>
           <w:sz w:val="20"/>
           <w:szCs w:val="20"/>
         </w:rPr>
-        <w:t xml:space="preserve"> and the earliest was from 2011, resulting in seven years of full historical data for each respective school district. Having the data from before 2011 would be nice, but I also do believe there’s a sense of “what have you done for me lately” that goes into assessing a school districts value to a student.  </w:t>
-      </w:r>
-    </w:p>
-    <w:p>
-      <w:pPr>
+      </w:pPr>
+      <w:r>
+        <w:rPr>
+          <w:sz w:val="20"/>
+          <w:szCs w:val="20"/>
+        </w:rPr>
+        <w:t xml:space="preserve">The datasets on college enrollment and college graduation were downloaded from the Texas Public Education Information Resource (“TPEIR”) website. </w:t>
+      </w:r>
+      <w:r>
         <w:rPr>
           <w:rFonts w:cstheme="minorHAnsi"/>
           <w:sz w:val="20"/>
           <w:szCs w:val="20"/>
         </w:rPr>
-      </w:pPr>
-      <w:r>
-        <w:rPr>
-          <w:sz w:val="20"/>
-          <w:szCs w:val="20"/>
-        </w:rPr>
-        <w:t xml:space="preserve">The datasets on college enrollment and college graduation were downloaded from the Texas Public Education Information Resource (“TPEIR”) website. </w:t>
+        <w:t>It’s important to note that this data strictly focuses on Texas colleges</w:t>
       </w:r>
       <w:r>
         <w:rPr>
@@ -1793,23 +1807,24 @@
           <w:sz w:val="20"/>
           <w:szCs w:val="20"/>
         </w:rPr>
-        <w:t xml:space="preserve">It’s important to note that this </w:t>
-      </w:r>
-      <w:r>
+        <w:t>.</w:t>
+      </w:r>
+    </w:p>
+    <w:p>
+      <w:pPr>
         <w:rPr>
           <w:rFonts w:cstheme="minorHAnsi"/>
           <w:sz w:val="20"/>
           <w:szCs w:val="20"/>
         </w:rPr>
-        <w:t>data</w:t>
-      </w:r>
+      </w:pPr>
       <w:r>
         <w:rPr>
           <w:rFonts w:cstheme="minorHAnsi"/>
           <w:sz w:val="20"/>
           <w:szCs w:val="20"/>
         </w:rPr>
-        <w:t xml:space="preserve"> strictly focuse</w:t>
+        <w:t xml:space="preserve">From there I needed to </w:t>
       </w:r>
       <w:r>
         <w:rPr>
@@ -1817,6 +1832,62 @@
           <w:sz w:val="20"/>
           <w:szCs w:val="20"/>
         </w:rPr>
+        <w:t xml:space="preserve">recognize what variables were important in each dataset and remove the unnecessary ones using my knowledge/experience of once being a high schooler in Texas. The ACT, SAT, and AP datasets all contained breakdowns by ethnicity for scores, but I filtered these to simply be “all students” </w:t>
+      </w:r>
+      <w:r>
+        <w:rPr>
+          <w:rFonts w:cstheme="minorHAnsi"/>
+          <w:sz w:val="20"/>
+          <w:szCs w:val="20"/>
+        </w:rPr>
+        <w:t>for</w:t>
+      </w:r>
+      <w:r>
+        <w:rPr>
+          <w:rFonts w:cstheme="minorHAnsi"/>
+          <w:sz w:val="20"/>
+          <w:szCs w:val="20"/>
+        </w:rPr>
+        <w:t xml:space="preserve"> each respective district. The </w:t>
+      </w:r>
+      <w:r>
+        <w:rPr>
+          <w:rFonts w:cstheme="minorHAnsi"/>
+          <w:sz w:val="20"/>
+          <w:szCs w:val="20"/>
+        </w:rPr>
+        <w:t>SAT</w:t>
+      </w:r>
+      <w:r>
+        <w:rPr>
+          <w:rFonts w:cstheme="minorHAnsi"/>
+          <w:sz w:val="20"/>
+          <w:szCs w:val="20"/>
+        </w:rPr>
+        <w:t xml:space="preserve"> </w:t>
+      </w:r>
+      <w:r>
+        <w:rPr>
+          <w:rFonts w:cstheme="minorHAnsi"/>
+          <w:sz w:val="20"/>
+          <w:szCs w:val="20"/>
+        </w:rPr>
+        <w:t xml:space="preserve">and ACT </w:t>
+      </w:r>
+      <w:r>
+        <w:rPr>
+          <w:rFonts w:cstheme="minorHAnsi"/>
+          <w:sz w:val="20"/>
+          <w:szCs w:val="20"/>
+        </w:rPr>
+        <w:t>dataset</w:t>
+      </w:r>
+      <w:r>
+        <w:rPr>
+          <w:rFonts w:cstheme="minorHAnsi"/>
+          <w:sz w:val="20"/>
+          <w:szCs w:val="20"/>
+        </w:rPr>
         <w:t>s</w:t>
       </w:r>
       <w:r>
@@ -1825,7 +1896,7 @@
           <w:sz w:val="20"/>
           <w:szCs w:val="20"/>
         </w:rPr>
-        <w:t xml:space="preserve"> on Texas colleges</w:t>
+        <w:t xml:space="preserve"> contained average scores</w:t>
       </w:r>
       <w:r>
         <w:rPr>
@@ -1833,120 +1904,25 @@
           <w:sz w:val="20"/>
           <w:szCs w:val="20"/>
         </w:rPr>
-        <w:t>.</w:t>
-      </w:r>
-    </w:p>
-    <w:p>
-      <w:pPr>
+        <w:t xml:space="preserve"> (“SAT-Total”</w:t>
+      </w:r>
+      <w:proofErr w:type="gramStart"/>
+      <w:r>
         <w:rPr>
           <w:rFonts w:cstheme="minorHAnsi"/>
           <w:sz w:val="20"/>
           <w:szCs w:val="20"/>
         </w:rPr>
-      </w:pPr>
+        <w:t>, ”ACT</w:t>
+      </w:r>
+      <w:proofErr w:type="gramEnd"/>
       <w:r>
         <w:rPr>
           <w:rFonts w:cstheme="minorHAnsi"/>
           <w:sz w:val="20"/>
           <w:szCs w:val="20"/>
         </w:rPr>
-        <w:t xml:space="preserve">From there I needed to </w:t>
-      </w:r>
-      <w:r>
-        <w:rPr>
-          <w:rFonts w:cstheme="minorHAnsi"/>
-          <w:sz w:val="20"/>
-          <w:szCs w:val="20"/>
-        </w:rPr>
-        <w:t xml:space="preserve">recognize what variables were important in each dataset and remove the unnecessary ones using my knowledge/experience of once being a high schooler in Texas. The ACT, SAT, and AP datasets all contained breakdowns by ethnicity for scores, but I filtered these to simply be “all students” </w:t>
-      </w:r>
-      <w:r>
-        <w:rPr>
-          <w:rFonts w:cstheme="minorHAnsi"/>
-          <w:sz w:val="20"/>
-          <w:szCs w:val="20"/>
-        </w:rPr>
-        <w:t>for</w:t>
-      </w:r>
-      <w:r>
-        <w:rPr>
-          <w:rFonts w:cstheme="minorHAnsi"/>
-          <w:sz w:val="20"/>
-          <w:szCs w:val="20"/>
-        </w:rPr>
-        <w:t xml:space="preserve"> each respective district. The </w:t>
-      </w:r>
-      <w:r>
-        <w:rPr>
-          <w:rFonts w:cstheme="minorHAnsi"/>
-          <w:sz w:val="20"/>
-          <w:szCs w:val="20"/>
-        </w:rPr>
-        <w:t>SAT</w:t>
-      </w:r>
-      <w:r>
-        <w:rPr>
-          <w:rFonts w:cstheme="minorHAnsi"/>
-          <w:sz w:val="20"/>
-          <w:szCs w:val="20"/>
-        </w:rPr>
-        <w:t xml:space="preserve"> </w:t>
-      </w:r>
-      <w:r>
-        <w:rPr>
-          <w:rFonts w:cstheme="minorHAnsi"/>
-          <w:sz w:val="20"/>
-          <w:szCs w:val="20"/>
-        </w:rPr>
-        <w:t xml:space="preserve">and </w:t>
-      </w:r>
-      <w:r>
-        <w:rPr>
-          <w:rFonts w:cstheme="minorHAnsi"/>
-          <w:sz w:val="20"/>
-          <w:szCs w:val="20"/>
-        </w:rPr>
-        <w:t>ACT</w:t>
-      </w:r>
-      <w:r>
-        <w:rPr>
-          <w:rFonts w:cstheme="minorHAnsi"/>
-          <w:sz w:val="20"/>
-          <w:szCs w:val="20"/>
-        </w:rPr>
-        <w:t xml:space="preserve"> </w:t>
-      </w:r>
-      <w:r>
-        <w:rPr>
-          <w:rFonts w:cstheme="minorHAnsi"/>
-          <w:sz w:val="20"/>
-          <w:szCs w:val="20"/>
-        </w:rPr>
-        <w:t>dataset</w:t>
-      </w:r>
-      <w:r>
-        <w:rPr>
-          <w:rFonts w:cstheme="minorHAnsi"/>
-          <w:sz w:val="20"/>
-          <w:szCs w:val="20"/>
-        </w:rPr>
-        <w:t>s</w:t>
-      </w:r>
-      <w:r>
-        <w:rPr>
-          <w:rFonts w:cstheme="minorHAnsi"/>
-          <w:sz w:val="20"/>
-          <w:szCs w:val="20"/>
-        </w:rPr>
-        <w:t xml:space="preserve"> contained average scores</w:t>
-      </w:r>
-      <w:r>
-        <w:rPr>
-          <w:rFonts w:cstheme="minorHAnsi"/>
-          <w:sz w:val="20"/>
-          <w:szCs w:val="20"/>
-        </w:rPr>
-        <w:t xml:space="preserve"> (“SAT-Total”, ”ACT-Composite”)</w:t>
+        <w:t>-Composite”)</w:t>
       </w:r>
       <w:r>
         <w:rPr>
@@ -2288,7 +2264,23 @@
           <w:szCs w:val="20"/>
         </w:rPr>
         <w:lastRenderedPageBreak/>
-        <w:t xml:space="preserve">Once each year’s enrollment dataset was in the correct format, it was added to a list of enrollment </w:t>
+        <w:t xml:space="preserve">Once each year’s enrollment dataset was in the correct format, it was added to a list of </w:t>
+      </w:r>
+      <w:proofErr w:type="gramStart"/>
+      <w:r>
+        <w:rPr>
+          <w:sz w:val="20"/>
+          <w:szCs w:val="20"/>
+        </w:rPr>
+        <w:t>enrollment</w:t>
+      </w:r>
+      <w:proofErr w:type="gramEnd"/>
+      <w:r>
+        <w:rPr>
+          <w:sz w:val="20"/>
+          <w:szCs w:val="20"/>
+        </w:rPr>
+        <w:t xml:space="preserve"> </w:t>
       </w:r>
       <w:proofErr w:type="spellStart"/>
       <w:r>
@@ -2468,47 +2460,42 @@
           <w:sz w:val="20"/>
           <w:szCs w:val="20"/>
         </w:rPr>
-        <w:t xml:space="preserve"> focus on the major regions. Luckily the SAT datasets contained this data and</w:t>
-      </w:r>
-      <w:r>
-        <w:rPr>
-          <w:sz w:val="20"/>
-          <w:szCs w:val="20"/>
-        </w:rPr>
-        <w:t xml:space="preserve"> they were</w:t>
-      </w:r>
-      <w:r>
-        <w:rPr>
-          <w:sz w:val="20"/>
-          <w:szCs w:val="20"/>
-        </w:rPr>
-        <w:t xml:space="preserve"> utilized to perform an inner merge to provide the enrollment dataset with respective region names. </w:t>
-      </w:r>
-    </w:p>
-    <w:p>
-      <w:pPr>
-        <w:rPr>
-          <w:sz w:val="20"/>
-          <w:szCs w:val="20"/>
-        </w:rPr>
-      </w:pPr>
-    </w:p>
-    <w:p>
-      <w:pPr>
-        <w:rPr>
-          <w:sz w:val="20"/>
-          <w:szCs w:val="20"/>
-        </w:rPr>
-      </w:pPr>
-      <w:r>
-        <w:rPr>
+        <w:t xml:space="preserve"> focus on the major regions. </w:t>
+      </w:r>
+      <w:r>
+        <w:rPr>
+          <w:sz w:val="20"/>
+          <w:szCs w:val="20"/>
+        </w:rPr>
+        <w:t xml:space="preserve">To give the reader a visual perspective of the size of the major regions that the districts belong to, I have provided the image below. This is how the Texas Education Agency splits up the educational regions for its data. </w:t>
+      </w:r>
+    </w:p>
+    <w:p>
+      <w:pPr>
+        <w:jc w:val="center"/>
+        <w:rPr>
+          <w:sz w:val="20"/>
+          <w:szCs w:val="20"/>
+        </w:rPr>
+      </w:pPr>
+      <w:r>
+        <w:rPr>
+          <w:rFonts w:cstheme="minorHAnsi"/>
           <w:noProof/>
+          <w:sz w:val="20"/>
+          <w:szCs w:val="20"/>
         </w:rPr>
         <w:drawing>
-          <wp:inline distT="0" distB="0" distL="0" distR="0" wp14:anchorId="61A13B50" wp14:editId="6C9D5D05">
-            <wp:extent cx="5943600" cy="982980"/>
+          <wp:inline distT="0" distB="0" distL="0" distR="0" wp14:anchorId="522B6CCE" wp14:editId="059956AE">
+            <wp:extent cx="3603436" cy="2430780"/>
             <wp:effectExtent l="0" t="0" r="0" b="7620"/>
-            <wp:docPr id="5" name="Picture 5"/>
+            <wp:docPr id="77" name="Picture 6">
+              <a:extLst xmlns:a="http://schemas.openxmlformats.org/drawingml/2006/main">
+                <a:ext uri="{FF2B5EF4-FFF2-40B4-BE49-F238E27FC236}">
+                  <a16:creationId xmlns:a16="http://schemas.microsoft.com/office/drawing/2014/main" id="{52EFBA79-CAEB-42BD-995C-8678FBF4E619}"/>
+                </a:ext>
+              </a:extLst>
+            </wp:docPr>
             <wp:cNvGraphicFramePr>
               <a:graphicFrameLocks xmlns:a="http://schemas.openxmlformats.org/drawingml/2006/main" noChangeAspect="1"/>
             </wp:cNvGraphicFramePr>
@@ -2516,8 +2503,16 @@
               <a:graphicData uri="http://schemas.openxmlformats.org/drawingml/2006/picture">
                 <pic:pic xmlns:pic="http://schemas.openxmlformats.org/drawingml/2006/picture">
                   <pic:nvPicPr>
-                    <pic:cNvPr id="1" name=""/>
-                    <pic:cNvPicPr/>
+                    <pic:cNvPr id="7" name="Picture 6">
+                      <a:extLst>
+                        <a:ext uri="{FF2B5EF4-FFF2-40B4-BE49-F238E27FC236}">
+                          <a16:creationId xmlns:a16="http://schemas.microsoft.com/office/drawing/2014/main" id="{52EFBA79-CAEB-42BD-995C-8678FBF4E619}"/>
+                        </a:ext>
+                      </a:extLst>
+                    </pic:cNvPr>
+                    <pic:cNvPicPr>
+                      <a:picLocks noChangeAspect="1"/>
+                    </pic:cNvPicPr>
                   </pic:nvPicPr>
                   <pic:blipFill>
                     <a:blip r:embed="rId7"/>
@@ -2528,7 +2523,7 @@
                   <pic:spPr>
                     <a:xfrm>
                       <a:off x="0" y="0"/>
-                      <a:ext cx="5943600" cy="982980"/>
+                      <a:ext cx="3647536" cy="2460529"/>
                     </a:xfrm>
                     <a:prstGeom prst="rect">
                       <a:avLst/>
@@ -2548,77 +2543,40 @@
           <w:szCs w:val="20"/>
         </w:rPr>
       </w:pPr>
-    </w:p>
-    <w:p>
-      <w:pPr>
-        <w:rPr>
-          <w:sz w:val="20"/>
-          <w:szCs w:val="20"/>
-        </w:rPr>
-      </w:pPr>
-      <w:r>
-        <w:rPr>
-          <w:sz w:val="20"/>
-          <w:szCs w:val="20"/>
-        </w:rPr>
-        <w:t>The yearly AP datasets</w:t>
-      </w:r>
-      <w:r>
-        <w:rPr>
-          <w:sz w:val="20"/>
-          <w:szCs w:val="20"/>
-        </w:rPr>
-        <w:t xml:space="preserve"> </w:t>
-      </w:r>
-      <w:r>
-        <w:rPr>
-          <w:sz w:val="20"/>
-          <w:szCs w:val="20"/>
-        </w:rPr>
-        <w:t>contained numerical approximations in the form of strings (Ex: &lt;60)</w:t>
-      </w:r>
-      <w:r>
-        <w:rPr>
-          <w:sz w:val="20"/>
-          <w:szCs w:val="20"/>
-        </w:rPr>
-        <w:t xml:space="preserve"> and some instances of the string with a comma problem</w:t>
-      </w:r>
-      <w:r>
-        <w:rPr>
-          <w:sz w:val="20"/>
-          <w:szCs w:val="20"/>
-        </w:rPr>
-        <w:t>. I decided to be consistent in decreasing the number by 10% for each of the</w:t>
-      </w:r>
-      <w:r>
-        <w:rPr>
-          <w:sz w:val="20"/>
-          <w:szCs w:val="20"/>
-        </w:rPr>
-        <w:t xml:space="preserve"> “less than”</w:t>
-      </w:r>
-      <w:r>
-        <w:rPr>
-          <w:sz w:val="20"/>
-          <w:szCs w:val="20"/>
-        </w:rPr>
-        <w:t xml:space="preserve"> cases.</w:t>
-      </w:r>
-    </w:p>
-    <w:p>
-      <w:pPr>
-        <w:rPr>
-          <w:sz w:val="20"/>
-          <w:szCs w:val="20"/>
-        </w:rPr>
-      </w:pPr>
-      <w:r>
-        <w:rPr>
-          <w:sz w:val="20"/>
-          <w:szCs w:val="20"/>
-        </w:rPr>
-        <w:t xml:space="preserve"> </w:t>
+      <w:r>
+        <w:rPr>
+          <w:sz w:val="20"/>
+          <w:szCs w:val="20"/>
+        </w:rPr>
+        <w:t>Luckily the SAT datasets contained this data and</w:t>
+      </w:r>
+      <w:r>
+        <w:rPr>
+          <w:sz w:val="20"/>
+          <w:szCs w:val="20"/>
+        </w:rPr>
+        <w:t xml:space="preserve"> were</w:t>
+      </w:r>
+      <w:r>
+        <w:rPr>
+          <w:sz w:val="20"/>
+          <w:szCs w:val="20"/>
+        </w:rPr>
+        <w:t xml:space="preserve"> utilized to perform an inner merge to provide the enrollment dataset with respective region names</w:t>
+      </w:r>
+      <w:r>
+        <w:rPr>
+          <w:sz w:val="20"/>
+          <w:szCs w:val="20"/>
+        </w:rPr>
+        <w:t xml:space="preserve"> for the school districts</w:t>
+      </w:r>
+      <w:r>
+        <w:rPr>
+          <w:sz w:val="20"/>
+          <w:szCs w:val="20"/>
+        </w:rPr>
+        <w:t xml:space="preserve">. </w:t>
       </w:r>
     </w:p>
     <w:p>
@@ -2633,10 +2591,10 @@
           <w:noProof/>
         </w:rPr>
         <w:drawing>
-          <wp:inline distT="0" distB="0" distL="0" distR="0" wp14:anchorId="4F172A3A" wp14:editId="263CB308">
-            <wp:extent cx="5943600" cy="1097280"/>
+          <wp:inline distT="0" distB="0" distL="0" distR="0" wp14:anchorId="61A13B50" wp14:editId="6C9D5D05">
+            <wp:extent cx="5943600" cy="982980"/>
             <wp:effectExtent l="0" t="0" r="0" b="7620"/>
-            <wp:docPr id="6" name="Picture 6"/>
+            <wp:docPr id="5" name="Picture 5"/>
             <wp:cNvGraphicFramePr>
               <a:graphicFrameLocks xmlns:a="http://schemas.openxmlformats.org/drawingml/2006/main" noChangeAspect="1"/>
             </wp:cNvGraphicFramePr>
@@ -2656,7 +2614,7 @@
                   <pic:spPr>
                     <a:xfrm>
                       <a:off x="0" y="0"/>
-                      <a:ext cx="5943600" cy="1097280"/>
+                      <a:ext cx="5943600" cy="982980"/>
                     </a:xfrm>
                     <a:prstGeom prst="rect">
                       <a:avLst/>
@@ -2676,29 +2634,55 @@
           <w:szCs w:val="20"/>
         </w:rPr>
       </w:pPr>
-    </w:p>
-    <w:p>
-      <w:pPr>
-        <w:rPr>
-          <w:sz w:val="20"/>
-          <w:szCs w:val="20"/>
-        </w:rPr>
-      </w:pPr>
-      <w:r>
-        <w:rPr>
-          <w:sz w:val="20"/>
-          <w:szCs w:val="20"/>
-        </w:rPr>
-        <w:t xml:space="preserve">Upon fixing the numerical data, I was then able to add the number of AP exams taken per student in each district for each year. </w:t>
-      </w:r>
-    </w:p>
-    <w:p>
-      <w:pPr>
-        <w:rPr>
-          <w:sz w:val="20"/>
-          <w:szCs w:val="20"/>
-        </w:rPr>
-      </w:pPr>
+      <w:r>
+        <w:rPr>
+          <w:sz w:val="20"/>
+          <w:szCs w:val="20"/>
+        </w:rPr>
+        <w:t>The yearly AP datasets</w:t>
+      </w:r>
+      <w:r>
+        <w:rPr>
+          <w:sz w:val="20"/>
+          <w:szCs w:val="20"/>
+        </w:rPr>
+        <w:t xml:space="preserve"> </w:t>
+      </w:r>
+      <w:r>
+        <w:rPr>
+          <w:sz w:val="20"/>
+          <w:szCs w:val="20"/>
+        </w:rPr>
+        <w:t>contained numerical approximations in the form of strings (Ex: &lt;60)</w:t>
+      </w:r>
+      <w:r>
+        <w:rPr>
+          <w:sz w:val="20"/>
+          <w:szCs w:val="20"/>
+        </w:rPr>
+        <w:t xml:space="preserve"> and some instances of the string with a comma problem</w:t>
+      </w:r>
+      <w:r>
+        <w:rPr>
+          <w:sz w:val="20"/>
+          <w:szCs w:val="20"/>
+        </w:rPr>
+        <w:t>. I decided to be consistent in decreasing the number by 10% for each of the</w:t>
+      </w:r>
+      <w:r>
+        <w:rPr>
+          <w:sz w:val="20"/>
+          <w:szCs w:val="20"/>
+        </w:rPr>
+        <w:t xml:space="preserve"> “less than”</w:t>
+      </w:r>
+      <w:r>
+        <w:rPr>
+          <w:sz w:val="20"/>
+          <w:szCs w:val="20"/>
+        </w:rPr>
+        <w:t xml:space="preserve"> cases. </w:t>
+      </w:r>
     </w:p>
     <w:p>
       <w:pPr>
@@ -2712,10 +2696,10 @@
           <w:noProof/>
         </w:rPr>
         <w:drawing>
-          <wp:inline distT="0" distB="0" distL="0" distR="0" wp14:anchorId="1E85C14B" wp14:editId="2186C2F3">
-            <wp:extent cx="5943600" cy="670560"/>
-            <wp:effectExtent l="0" t="0" r="0" b="0"/>
-            <wp:docPr id="8" name="Picture 8"/>
+          <wp:inline distT="0" distB="0" distL="0" distR="0" wp14:anchorId="4F172A3A" wp14:editId="263CB308">
+            <wp:extent cx="5943600" cy="1097280"/>
+            <wp:effectExtent l="0" t="0" r="0" b="7620"/>
+            <wp:docPr id="6" name="Picture 6"/>
             <wp:cNvGraphicFramePr>
               <a:graphicFrameLocks xmlns:a="http://schemas.openxmlformats.org/drawingml/2006/main" noChangeAspect="1"/>
             </wp:cNvGraphicFramePr>
@@ -2735,7 +2719,7 @@
                   <pic:spPr>
                     <a:xfrm>
                       <a:off x="0" y="0"/>
-                      <a:ext cx="5943600" cy="670560"/>
+                      <a:ext cx="5943600" cy="1097280"/>
                     </a:xfrm>
                     <a:prstGeom prst="rect">
                       <a:avLst/>
@@ -2755,116 +2739,17 @@
           <w:szCs w:val="20"/>
         </w:rPr>
       </w:pPr>
-    </w:p>
-    <w:p>
-      <w:pPr>
-        <w:rPr>
-          <w:rFonts w:cstheme="minorHAnsi"/>
-          <w:sz w:val="20"/>
-          <w:szCs w:val="20"/>
-        </w:rPr>
-      </w:pPr>
-      <w:r>
-        <w:rPr>
-          <w:sz w:val="20"/>
-          <w:szCs w:val="20"/>
-        </w:rPr>
-        <w:t xml:space="preserve">Besides filtering for public schools in the major regions, I also decided to remove districts that did not take more than 50 AP exams. </w:t>
-      </w:r>
-      <w:r>
-        <w:rPr>
-          <w:rFonts w:cstheme="minorHAnsi"/>
-          <w:sz w:val="20"/>
-          <w:szCs w:val="20"/>
-        </w:rPr>
-        <w:t>Th</w:t>
-      </w:r>
-      <w:r>
-        <w:rPr>
-          <w:rFonts w:cstheme="minorHAnsi"/>
-          <w:sz w:val="20"/>
-          <w:szCs w:val="20"/>
-        </w:rPr>
-        <w:t xml:space="preserve">e removed districts represent small </w:t>
-      </w:r>
-      <w:r>
-        <w:rPr>
-          <w:rFonts w:cstheme="minorHAnsi"/>
-          <w:sz w:val="20"/>
-          <w:szCs w:val="20"/>
-        </w:rPr>
-        <w:t xml:space="preserve">ones with </w:t>
-      </w:r>
-      <w:r>
-        <w:rPr>
-          <w:rFonts w:cstheme="minorHAnsi"/>
-          <w:sz w:val="20"/>
-          <w:szCs w:val="20"/>
-        </w:rPr>
-        <w:t xml:space="preserve">very limited </w:t>
-      </w:r>
-      <w:r>
-        <w:rPr>
-          <w:rFonts w:cstheme="minorHAnsi"/>
-          <w:sz w:val="20"/>
-          <w:szCs w:val="20"/>
-        </w:rPr>
-        <w:t>data.</w:t>
-      </w:r>
-      <w:r>
-        <w:rPr>
-          <w:rFonts w:cstheme="minorHAnsi"/>
-          <w:sz w:val="20"/>
-          <w:szCs w:val="20"/>
-        </w:rPr>
-        <w:t xml:space="preserve"> Rather than play a guessing game for the</w:t>
-      </w:r>
-      <w:r>
-        <w:rPr>
-          <w:rFonts w:cstheme="minorHAnsi"/>
-          <w:sz w:val="20"/>
-          <w:szCs w:val="20"/>
-        </w:rPr>
-        <w:t xml:space="preserve"> features of these </w:t>
-      </w:r>
-      <w:r>
-        <w:rPr>
-          <w:rFonts w:cstheme="minorHAnsi"/>
-          <w:sz w:val="20"/>
-          <w:szCs w:val="20"/>
-        </w:rPr>
-        <w:t>small districts (which has a large effect on statistics involving percentages), we can just exclude them from our analysis</w:t>
-      </w:r>
-      <w:r>
-        <w:rPr>
-          <w:rFonts w:cstheme="minorHAnsi"/>
-          <w:sz w:val="20"/>
-          <w:szCs w:val="20"/>
-        </w:rPr>
-        <w:t xml:space="preserve"> as families very rarely decide to move to these districts for educational purposes</w:t>
-      </w:r>
-      <w:r>
-        <w:rPr>
-          <w:rFonts w:cstheme="minorHAnsi"/>
-          <w:sz w:val="20"/>
-          <w:szCs w:val="20"/>
-        </w:rPr>
-        <w:t xml:space="preserve">. </w:t>
-      </w:r>
-    </w:p>
-    <w:p>
-      <w:pPr>
-        <w:rPr>
-          <w:rFonts w:cstheme="minorHAnsi"/>
-          <w:sz w:val="20"/>
-          <w:szCs w:val="20"/>
-        </w:rPr>
-      </w:pPr>
-    </w:p>
-    <w:p>
-      <w:pPr>
-        <w:rPr>
-          <w:rFonts w:cstheme="minorHAnsi"/>
+      <w:r>
+        <w:rPr>
+          <w:sz w:val="20"/>
+          <w:szCs w:val="20"/>
+        </w:rPr>
+        <w:t xml:space="preserve">Upon fixing the numerical data, I was then able to add the number of AP exams taken per student in each district for each year. </w:t>
+      </w:r>
+    </w:p>
+    <w:p>
+      <w:pPr>
+        <w:rPr>
           <w:sz w:val="20"/>
           <w:szCs w:val="20"/>
         </w:rPr>
@@ -2873,12 +2758,11 @@
         <w:rPr>
           <w:noProof/>
         </w:rPr>
-        <w:lastRenderedPageBreak/>
         <w:drawing>
-          <wp:inline distT="0" distB="0" distL="0" distR="0" wp14:anchorId="0E8BE558" wp14:editId="10C7CF6E">
+          <wp:inline distT="0" distB="0" distL="0" distR="0" wp14:anchorId="1E85C14B" wp14:editId="6B9715BA">
             <wp:extent cx="5943600" cy="480060"/>
             <wp:effectExtent l="0" t="0" r="0" b="0"/>
-            <wp:docPr id="9" name="Picture 9"/>
+            <wp:docPr id="8" name="Picture 8"/>
             <wp:cNvGraphicFramePr>
               <a:graphicFrameLocks xmlns:a="http://schemas.openxmlformats.org/drawingml/2006/main" noChangeAspect="1"/>
             </wp:cNvGraphicFramePr>
@@ -2922,103 +2806,103 @@
     <w:p>
       <w:pPr>
         <w:rPr>
-          <w:sz w:val="20"/>
-          <w:szCs w:val="20"/>
-        </w:rPr>
-      </w:pPr>
-    </w:p>
-    <w:p>
-      <w:pPr>
-        <w:rPr>
-          <w:sz w:val="20"/>
-          <w:szCs w:val="20"/>
-        </w:rPr>
-      </w:pPr>
-      <w:r>
-        <w:rPr>
-          <w:sz w:val="20"/>
-          <w:szCs w:val="20"/>
-        </w:rPr>
-        <w:t xml:space="preserve">With all </w:t>
-      </w:r>
-      <w:r>
-        <w:rPr>
-          <w:sz w:val="20"/>
-          <w:szCs w:val="20"/>
-        </w:rPr>
-        <w:t xml:space="preserve">the </w:t>
-      </w:r>
-      <w:proofErr w:type="spellStart"/>
-      <w:r>
-        <w:rPr>
-          <w:sz w:val="20"/>
-          <w:szCs w:val="20"/>
-        </w:rPr>
-        <w:t>DataFrames</w:t>
-      </w:r>
-      <w:proofErr w:type="spellEnd"/>
-      <w:r>
-        <w:rPr>
-          <w:sz w:val="20"/>
-          <w:szCs w:val="20"/>
-        </w:rPr>
-        <w:t xml:space="preserve"> </w:t>
-      </w:r>
-      <w:r>
-        <w:rPr>
-          <w:sz w:val="20"/>
-          <w:szCs w:val="20"/>
-        </w:rPr>
-        <w:t xml:space="preserve">containing </w:t>
-      </w:r>
-      <w:r>
-        <w:rPr>
-          <w:sz w:val="20"/>
-          <w:szCs w:val="20"/>
-        </w:rPr>
-        <w:t>yearly data for public school</w:t>
-      </w:r>
-      <w:r>
-        <w:rPr>
-          <w:sz w:val="20"/>
-          <w:szCs w:val="20"/>
-        </w:rPr>
-        <w:t xml:space="preserve"> districts</w:t>
-      </w:r>
-      <w:r>
-        <w:rPr>
-          <w:sz w:val="20"/>
-          <w:szCs w:val="20"/>
-        </w:rPr>
-        <w:t xml:space="preserve"> in the major regions of Texas, I was then able to merge </w:t>
-      </w:r>
-      <w:r>
-        <w:rPr>
-          <w:sz w:val="20"/>
-          <w:szCs w:val="20"/>
-        </w:rPr>
-        <w:t xml:space="preserve">them all into one </w:t>
-      </w:r>
-      <w:proofErr w:type="spellStart"/>
-      <w:r>
-        <w:rPr>
-          <w:sz w:val="20"/>
-          <w:szCs w:val="20"/>
-        </w:rPr>
-        <w:t>DataFrame</w:t>
-      </w:r>
-      <w:proofErr w:type="spellEnd"/>
-      <w:r>
-        <w:rPr>
-          <w:sz w:val="20"/>
-          <w:szCs w:val="20"/>
-        </w:rPr>
-        <w:t xml:space="preserve"> containing seven years of full historical data for the features I deemed important. </w:t>
-      </w:r>
-    </w:p>
-    <w:p>
-      <w:pPr>
-        <w:rPr>
+          <w:rFonts w:cstheme="minorHAnsi"/>
+          <w:sz w:val="20"/>
+          <w:szCs w:val="20"/>
+        </w:rPr>
+      </w:pPr>
+      <w:r>
+        <w:rPr>
+          <w:sz w:val="20"/>
+          <w:szCs w:val="20"/>
+        </w:rPr>
+        <w:t xml:space="preserve">Besides filtering for public schools in the major regions, I also decided to remove districts that did not take more than 50 AP exams. </w:t>
+      </w:r>
+      <w:r>
+        <w:rPr>
+          <w:rFonts w:cstheme="minorHAnsi"/>
+          <w:sz w:val="20"/>
+          <w:szCs w:val="20"/>
+        </w:rPr>
+        <w:t>Th</w:t>
+      </w:r>
+      <w:r>
+        <w:rPr>
+          <w:rFonts w:cstheme="minorHAnsi"/>
+          <w:sz w:val="20"/>
+          <w:szCs w:val="20"/>
+        </w:rPr>
+        <w:t xml:space="preserve">e removed districts represent small </w:t>
+      </w:r>
+      <w:r>
+        <w:rPr>
+          <w:rFonts w:cstheme="minorHAnsi"/>
+          <w:sz w:val="20"/>
+          <w:szCs w:val="20"/>
+        </w:rPr>
+        <w:t xml:space="preserve">ones with </w:t>
+      </w:r>
+      <w:r>
+        <w:rPr>
+          <w:rFonts w:cstheme="minorHAnsi"/>
+          <w:sz w:val="20"/>
+          <w:szCs w:val="20"/>
+        </w:rPr>
+        <w:t xml:space="preserve">very limited </w:t>
+      </w:r>
+      <w:r>
+        <w:rPr>
+          <w:rFonts w:cstheme="minorHAnsi"/>
+          <w:sz w:val="20"/>
+          <w:szCs w:val="20"/>
+        </w:rPr>
+        <w:t>data.</w:t>
+      </w:r>
+      <w:r>
+        <w:rPr>
+          <w:rFonts w:cstheme="minorHAnsi"/>
+          <w:sz w:val="20"/>
+          <w:szCs w:val="20"/>
+        </w:rPr>
+        <w:t xml:space="preserve"> Rather than play a guessing game for the</w:t>
+      </w:r>
+      <w:r>
+        <w:rPr>
+          <w:rFonts w:cstheme="minorHAnsi"/>
+          <w:sz w:val="20"/>
+          <w:szCs w:val="20"/>
+        </w:rPr>
+        <w:t xml:space="preserve"> features of these </w:t>
+      </w:r>
+      <w:r>
+        <w:rPr>
+          <w:rFonts w:cstheme="minorHAnsi"/>
+          <w:sz w:val="20"/>
+          <w:szCs w:val="20"/>
+        </w:rPr>
+        <w:t>small districts (which has a large effect on statistics involving percentages), we can just exclude them from our analysis</w:t>
+      </w:r>
+      <w:r>
+        <w:rPr>
+          <w:rFonts w:cstheme="minorHAnsi"/>
+          <w:sz w:val="20"/>
+          <w:szCs w:val="20"/>
+        </w:rPr>
+        <w:t xml:space="preserve"> as families very rarely decide to move to these districts for educational purposes</w:t>
+      </w:r>
+      <w:r>
+        <w:rPr>
+          <w:rFonts w:cstheme="minorHAnsi"/>
+          <w:sz w:val="20"/>
+          <w:szCs w:val="20"/>
+        </w:rPr>
+        <w:t xml:space="preserve">. </w:t>
+      </w:r>
+    </w:p>
+    <w:p>
+      <w:pPr>
+        <w:rPr>
+          <w:rFonts w:cstheme="minorHAnsi"/>
           <w:sz w:val="20"/>
           <w:szCs w:val="20"/>
         </w:rPr>
@@ -3028,10 +2912,10 @@
           <w:noProof/>
         </w:rPr>
         <w:drawing>
-          <wp:inline distT="0" distB="0" distL="0" distR="0" wp14:anchorId="2105461E" wp14:editId="21E7B879">
-            <wp:extent cx="5943600" cy="2834640"/>
+          <wp:inline distT="0" distB="0" distL="0" distR="0" wp14:anchorId="0E8BE558" wp14:editId="411464D1">
+            <wp:extent cx="5943600" cy="358140"/>
             <wp:effectExtent l="0" t="0" r="0" b="3810"/>
-            <wp:docPr id="11" name="Picture 11"/>
+            <wp:docPr id="9" name="Picture 9"/>
             <wp:cNvGraphicFramePr>
               <a:graphicFrameLocks xmlns:a="http://schemas.openxmlformats.org/drawingml/2006/main" noChangeAspect="1"/>
             </wp:cNvGraphicFramePr>
@@ -3051,6 +2935,157 @@
                   <pic:spPr>
                     <a:xfrm>
                       <a:off x="0" y="0"/>
+                      <a:ext cx="5943600" cy="358140"/>
+                    </a:xfrm>
+                    <a:prstGeom prst="rect">
+                      <a:avLst/>
+                    </a:prstGeom>
+                  </pic:spPr>
+                </pic:pic>
+              </a:graphicData>
+            </a:graphic>
+          </wp:inline>
+        </w:drawing>
+      </w:r>
+    </w:p>
+    <w:p>
+      <w:pPr>
+        <w:rPr>
+          <w:sz w:val="20"/>
+          <w:szCs w:val="20"/>
+        </w:rPr>
+      </w:pPr>
+      <w:r>
+        <w:rPr>
+          <w:sz w:val="20"/>
+          <w:szCs w:val="20"/>
+        </w:rPr>
+        <w:t xml:space="preserve">With all </w:t>
+      </w:r>
+      <w:r>
+        <w:rPr>
+          <w:sz w:val="20"/>
+          <w:szCs w:val="20"/>
+        </w:rPr>
+        <w:t xml:space="preserve">the </w:t>
+      </w:r>
+      <w:proofErr w:type="spellStart"/>
+      <w:r>
+        <w:rPr>
+          <w:sz w:val="20"/>
+          <w:szCs w:val="20"/>
+        </w:rPr>
+        <w:t>DataFrames</w:t>
+      </w:r>
+      <w:proofErr w:type="spellEnd"/>
+      <w:r>
+        <w:rPr>
+          <w:sz w:val="20"/>
+          <w:szCs w:val="20"/>
+        </w:rPr>
+        <w:t xml:space="preserve"> </w:t>
+      </w:r>
+      <w:r>
+        <w:rPr>
+          <w:sz w:val="20"/>
+          <w:szCs w:val="20"/>
+        </w:rPr>
+        <w:t xml:space="preserve">containing </w:t>
+      </w:r>
+      <w:r>
+        <w:rPr>
+          <w:sz w:val="20"/>
+          <w:szCs w:val="20"/>
+        </w:rPr>
+        <w:t>yearly data for public school</w:t>
+      </w:r>
+      <w:r>
+        <w:rPr>
+          <w:sz w:val="20"/>
+          <w:szCs w:val="20"/>
+        </w:rPr>
+        <w:t xml:space="preserve"> districts</w:t>
+      </w:r>
+      <w:r>
+        <w:rPr>
+          <w:sz w:val="20"/>
+          <w:szCs w:val="20"/>
+        </w:rPr>
+        <w:t xml:space="preserve"> in the major regions of Texas, I was then able to merge </w:t>
+      </w:r>
+      <w:r>
+        <w:rPr>
+          <w:sz w:val="20"/>
+          <w:szCs w:val="20"/>
+        </w:rPr>
+        <w:t xml:space="preserve">them all into one </w:t>
+      </w:r>
+      <w:proofErr w:type="spellStart"/>
+      <w:r>
+        <w:rPr>
+          <w:sz w:val="20"/>
+          <w:szCs w:val="20"/>
+        </w:rPr>
+        <w:t>DataFrame</w:t>
+      </w:r>
+      <w:proofErr w:type="spellEnd"/>
+      <w:r>
+        <w:rPr>
+          <w:sz w:val="20"/>
+          <w:szCs w:val="20"/>
+        </w:rPr>
+        <w:t xml:space="preserve"> containing seven years of full historical data for the features I deemed important</w:t>
+      </w:r>
+      <w:r>
+        <w:rPr>
+          <w:sz w:val="20"/>
+          <w:szCs w:val="20"/>
+        </w:rPr>
+        <w:t>/were available</w:t>
+      </w:r>
+      <w:r>
+        <w:rPr>
+          <w:sz w:val="20"/>
+          <w:szCs w:val="20"/>
+        </w:rPr>
+        <w:t xml:space="preserve">. </w:t>
+      </w:r>
+    </w:p>
+    <w:p>
+      <w:pPr>
+        <w:rPr>
+          <w:sz w:val="20"/>
+          <w:szCs w:val="20"/>
+        </w:rPr>
+      </w:pPr>
+      <w:r>
+        <w:rPr>
+          <w:noProof/>
+        </w:rPr>
+        <w:drawing>
+          <wp:inline distT="0" distB="0" distL="0" distR="0" wp14:anchorId="2105461E" wp14:editId="21E7B879">
+            <wp:extent cx="5943600" cy="2834640"/>
+            <wp:effectExtent l="0" t="0" r="0" b="3810"/>
+            <wp:docPr id="11" name="Picture 11"/>
+            <wp:cNvGraphicFramePr>
+              <a:graphicFrameLocks xmlns:a="http://schemas.openxmlformats.org/drawingml/2006/main" noChangeAspect="1"/>
+            </wp:cNvGraphicFramePr>
+            <a:graphic xmlns:a="http://schemas.openxmlformats.org/drawingml/2006/main">
+              <a:graphicData uri="http://schemas.openxmlformats.org/drawingml/2006/picture">
+                <pic:pic xmlns:pic="http://schemas.openxmlformats.org/drawingml/2006/picture">
+                  <pic:nvPicPr>
+                    <pic:cNvPr id="1" name=""/>
+                    <pic:cNvPicPr/>
+                  </pic:nvPicPr>
+                  <pic:blipFill>
+                    <a:blip r:embed="rId12"/>
+                    <a:stretch>
+                      <a:fillRect/>
+                    </a:stretch>
+                  </pic:blipFill>
+                  <pic:spPr>
+                    <a:xfrm>
+                      <a:off x="0" y="0"/>
                       <a:ext cx="5943600" cy="2834640"/>
                     </a:xfrm>
                     <a:prstGeom prst="rect">
@@ -3098,7 +3133,21 @@
           <w:sz w:val="20"/>
           <w:szCs w:val="20"/>
         </w:rPr>
-        <w:t>college graduation data, I manually inputted all of the available district data for the years of 2011, 2012, 2013, and 2014. Remember, this is the percentage of students who went on to graduate college in four years’ time. Some districts did not contain data for all four of the above-mentioned years. That didn’t matter in this particular point in the study as I needed as much historical feature and target data as possible to train a predictive model</w:t>
+        <w:t xml:space="preserve">college graduation data, I manually inputted all of the available district data for the years of 2011, 2012, 2013, and 2014. Remember, this is the percentage of students who went on to graduate college in four years’ time. Some districts did not contain data for all four of the above-mentioned years. That didn’t matter in this particular point </w:t>
+      </w:r>
+      <w:r>
+        <w:rPr>
+          <w:sz w:val="20"/>
+          <w:szCs w:val="20"/>
+        </w:rPr>
+        <w:t xml:space="preserve">of </w:t>
+      </w:r>
+      <w:r>
+        <w:rPr>
+          <w:sz w:val="20"/>
+          <w:szCs w:val="20"/>
+        </w:rPr>
+        <w:t>the study as I needed as much historical feature and target data as possible to train a predictive model</w:t>
       </w:r>
       <w:r>
         <w:rPr>
@@ -3140,7 +3189,1172 @@
           <w:sz w:val="20"/>
           <w:szCs w:val="20"/>
         </w:rPr>
-        <w:t>Data Analysis:</w:t>
+        <w:t>Data</w:t>
+      </w:r>
+      <w:r>
+        <w:rPr>
+          <w:b/>
+          <w:bCs/>
+          <w:sz w:val="20"/>
+          <w:szCs w:val="20"/>
+        </w:rPr>
+        <w:t xml:space="preserve"> Analysis</w:t>
+      </w:r>
+      <w:r>
+        <w:rPr>
+          <w:b/>
+          <w:bCs/>
+          <w:sz w:val="20"/>
+          <w:szCs w:val="20"/>
+        </w:rPr>
+        <w:t xml:space="preserve"> – (SAT)</w:t>
+      </w:r>
+      <w:r>
+        <w:rPr>
+          <w:b/>
+          <w:bCs/>
+          <w:sz w:val="20"/>
+          <w:szCs w:val="20"/>
+        </w:rPr>
+        <w:t>:</w:t>
+      </w:r>
+    </w:p>
+    <w:p>
+      <w:pPr>
+        <w:rPr>
+          <w:sz w:val="20"/>
+          <w:szCs w:val="20"/>
+        </w:rPr>
+      </w:pPr>
+      <w:r>
+        <w:rPr>
+          <w:sz w:val="20"/>
+          <w:szCs w:val="20"/>
+        </w:rPr>
+        <w:t xml:space="preserve">Let’s start off by looking at the yearly average trends for each test (by region) and the total distribution (includes all scores 2011 – 2017) of scores. </w:t>
+      </w:r>
+    </w:p>
+    <w:p>
+      <w:pPr>
+        <w:jc w:val="center"/>
+        <w:rPr>
+          <w:sz w:val="20"/>
+          <w:szCs w:val="20"/>
+        </w:rPr>
+      </w:pPr>
+      <w:r>
+        <w:rPr>
+          <w:noProof/>
+        </w:rPr>
+        <w:lastRenderedPageBreak/>
+        <w:drawing>
+          <wp:inline distT="0" distB="0" distL="0" distR="0" wp14:anchorId="40C93EF1" wp14:editId="57373B3E">
+            <wp:extent cx="5943600" cy="2263140"/>
+            <wp:effectExtent l="0" t="0" r="0" b="3810"/>
+            <wp:docPr id="30" name="Picture 30"/>
+            <wp:cNvGraphicFramePr>
+              <a:graphicFrameLocks xmlns:a="http://schemas.openxmlformats.org/drawingml/2006/main" noChangeAspect="1"/>
+            </wp:cNvGraphicFramePr>
+            <a:graphic xmlns:a="http://schemas.openxmlformats.org/drawingml/2006/main">
+              <a:graphicData uri="http://schemas.openxmlformats.org/drawingml/2006/picture">
+                <pic:pic xmlns:pic="http://schemas.openxmlformats.org/drawingml/2006/picture">
+                  <pic:nvPicPr>
+                    <pic:cNvPr id="1" name=""/>
+                    <pic:cNvPicPr/>
+                  </pic:nvPicPr>
+                  <pic:blipFill>
+                    <a:blip r:embed="rId13"/>
+                    <a:stretch>
+                      <a:fillRect/>
+                    </a:stretch>
+                  </pic:blipFill>
+                  <pic:spPr>
+                    <a:xfrm>
+                      <a:off x="0" y="0"/>
+                      <a:ext cx="5943600" cy="2263140"/>
+                    </a:xfrm>
+                    <a:prstGeom prst="rect">
+                      <a:avLst/>
+                    </a:prstGeom>
+                  </pic:spPr>
+                </pic:pic>
+              </a:graphicData>
+            </a:graphic>
+          </wp:inline>
+        </w:drawing>
+      </w:r>
+    </w:p>
+    <w:p>
+      <w:pPr>
+        <w:rPr>
+          <w:sz w:val="20"/>
+          <w:szCs w:val="20"/>
+        </w:rPr>
+      </w:pPr>
+      <w:r>
+        <w:rPr>
+          <w:sz w:val="20"/>
+          <w:szCs w:val="20"/>
+        </w:rPr>
+        <w:t>It appears that the districts located in Austin and Fort Worth achieved the best average scores on the ACT.</w:t>
+      </w:r>
+      <w:r>
+        <w:rPr>
+          <w:sz w:val="20"/>
+          <w:szCs w:val="20"/>
+        </w:rPr>
+        <w:t xml:space="preserve"> </w:t>
+      </w:r>
+    </w:p>
+    <w:p>
+      <w:pPr>
+        <w:jc w:val="center"/>
+        <w:rPr>
+          <w:b/>
+          <w:bCs/>
+          <w:sz w:val="20"/>
+          <w:szCs w:val="20"/>
+        </w:rPr>
+      </w:pPr>
+      <w:r>
+        <w:rPr>
+          <w:b/>
+          <w:bCs/>
+          <w:sz w:val="20"/>
+          <w:szCs w:val="20"/>
+        </w:rPr>
+        <w:t>Data Analysis: (SAT/ACT Participation %)</w:t>
+      </w:r>
+    </w:p>
+    <w:p>
+      <w:pPr>
+        <w:jc w:val="center"/>
+        <w:rPr>
+          <w:sz w:val="20"/>
+          <w:szCs w:val="20"/>
+        </w:rPr>
+      </w:pPr>
+      <w:r>
+        <w:rPr>
+          <w:noProof/>
+        </w:rPr>
+        <w:drawing>
+          <wp:inline distT="0" distB="0" distL="0" distR="0" wp14:anchorId="0B58434F" wp14:editId="2B7E8879">
+            <wp:extent cx="5943600" cy="853440"/>
+            <wp:effectExtent l="0" t="0" r="0" b="3810"/>
+            <wp:docPr id="2" name="Picture 1">
+              <a:extLst xmlns:a="http://schemas.openxmlformats.org/drawingml/2006/main">
+                <a:ext uri="{FF2B5EF4-FFF2-40B4-BE49-F238E27FC236}">
+                  <a16:creationId xmlns:a16="http://schemas.microsoft.com/office/drawing/2014/main" id="{46CBA4CD-D62F-4008-A0A2-B3DE2A3A19FF}"/>
+                </a:ext>
+              </a:extLst>
+            </wp:docPr>
+            <wp:cNvGraphicFramePr>
+              <a:graphicFrameLocks xmlns:a="http://schemas.openxmlformats.org/drawingml/2006/main" noChangeAspect="1"/>
+            </wp:cNvGraphicFramePr>
+            <a:graphic xmlns:a="http://schemas.openxmlformats.org/drawingml/2006/main">
+              <a:graphicData uri="http://schemas.openxmlformats.org/drawingml/2006/picture">
+                <pic:pic xmlns:pic="http://schemas.openxmlformats.org/drawingml/2006/picture">
+                  <pic:nvPicPr>
+                    <pic:cNvPr id="2" name="Picture 1">
+                      <a:extLst>
+                        <a:ext uri="{FF2B5EF4-FFF2-40B4-BE49-F238E27FC236}">
+                          <a16:creationId xmlns:a16="http://schemas.microsoft.com/office/drawing/2014/main" id="{46CBA4CD-D62F-4008-A0A2-B3DE2A3A19FF}"/>
+                        </a:ext>
+                      </a:extLst>
+                    </pic:cNvPr>
+                    <pic:cNvPicPr>
+                      <a:picLocks noChangeAspect="1"/>
+                    </pic:cNvPicPr>
+                  </pic:nvPicPr>
+                  <pic:blipFill>
+                    <a:blip r:embed="rId14"/>
+                    <a:stretch>
+                      <a:fillRect/>
+                    </a:stretch>
+                  </pic:blipFill>
+                  <pic:spPr>
+                    <a:xfrm>
+                      <a:off x="0" y="0"/>
+                      <a:ext cx="6056820" cy="869697"/>
+                    </a:xfrm>
+                    <a:prstGeom prst="rect">
+                      <a:avLst/>
+                    </a:prstGeom>
+                  </pic:spPr>
+                </pic:pic>
+              </a:graphicData>
+            </a:graphic>
+          </wp:inline>
+        </w:drawing>
+      </w:r>
+    </w:p>
+    <w:p>
+      <w:pPr>
+        <w:rPr>
+          <w:sz w:val="20"/>
+          <w:szCs w:val="20"/>
+        </w:rPr>
+      </w:pPr>
+      <w:r>
+        <w:rPr>
+          <w:sz w:val="20"/>
+          <w:szCs w:val="20"/>
+        </w:rPr>
+        <w:t>Something interesting I discovered is that more students consistently choose to take the SAT than the ACT. Why is this? Well… it’s very tough to know for certain without surveying high school students across Texas, but I’ll provide a possible theory. The SAT is</w:t>
+      </w:r>
+      <w:r>
+        <w:rPr>
+          <w:sz w:val="20"/>
+          <w:szCs w:val="20"/>
+        </w:rPr>
+        <w:t xml:space="preserve"> the test students hear </w:t>
+      </w:r>
+      <w:r>
+        <w:rPr>
+          <w:sz w:val="20"/>
+          <w:szCs w:val="20"/>
+        </w:rPr>
+        <w:t xml:space="preserve">the </w:t>
+      </w:r>
+      <w:r>
+        <w:rPr>
+          <w:sz w:val="20"/>
+          <w:szCs w:val="20"/>
+        </w:rPr>
+        <w:t xml:space="preserve">most about </w:t>
+      </w:r>
+      <w:r>
+        <w:rPr>
+          <w:sz w:val="20"/>
+          <w:szCs w:val="20"/>
+        </w:rPr>
+        <w:t xml:space="preserve">while </w:t>
+      </w:r>
+      <w:r>
+        <w:rPr>
+          <w:sz w:val="20"/>
+          <w:szCs w:val="20"/>
+        </w:rPr>
+        <w:t xml:space="preserve">growing up from friends, parents, and teachers. You could say it’s the “standard test” students feel they have to take in high school. </w:t>
+      </w:r>
+    </w:p>
+    <w:p>
+      <w:pPr>
+        <w:rPr>
+          <w:sz w:val="20"/>
+          <w:szCs w:val="20"/>
+        </w:rPr>
+      </w:pPr>
+      <w:r>
+        <w:rPr>
+          <w:sz w:val="20"/>
+          <w:szCs w:val="20"/>
+        </w:rPr>
+        <w:t xml:space="preserve">It’s good to see in the later years that the ACT participation rate is growing, but it is quite concerning that students are not being encouraged to take the ACT as well as the SAT. Taking two tests instead of just one immediately increases the chance of a student doing well on at least one and effectively increases their chances of college admission. </w:t>
+      </w:r>
+    </w:p>
+    <w:p>
+      <w:pPr>
+        <w:jc w:val="center"/>
+        <w:rPr>
+          <w:b/>
+          <w:bCs/>
+          <w:sz w:val="20"/>
+          <w:szCs w:val="20"/>
+        </w:rPr>
+      </w:pPr>
+      <w:r>
+        <w:rPr>
+          <w:b/>
+          <w:bCs/>
+          <w:sz w:val="20"/>
+          <w:szCs w:val="20"/>
+        </w:rPr>
+        <w:t>Data Analysis: AP Exams</w:t>
+      </w:r>
+    </w:p>
+    <w:p>
+      <w:pPr>
+        <w:jc w:val="center"/>
+        <w:rPr>
+          <w:b/>
+          <w:bCs/>
+          <w:sz w:val="20"/>
+          <w:szCs w:val="20"/>
+        </w:rPr>
+      </w:pPr>
+      <w:r>
+        <w:rPr>
+          <w:noProof/>
+        </w:rPr>
+        <w:drawing>
+          <wp:inline distT="0" distB="0" distL="0" distR="0" wp14:anchorId="33C434F4" wp14:editId="6BBAEC65">
+            <wp:extent cx="5943600" cy="2324100"/>
+            <wp:effectExtent l="0" t="0" r="0" b="0"/>
+            <wp:docPr id="24" name="Picture 24"/>
+            <wp:cNvGraphicFramePr>
+              <a:graphicFrameLocks xmlns:a="http://schemas.openxmlformats.org/drawingml/2006/main" noChangeAspect="1"/>
+            </wp:cNvGraphicFramePr>
+            <a:graphic xmlns:a="http://schemas.openxmlformats.org/drawingml/2006/main">
+              <a:graphicData uri="http://schemas.openxmlformats.org/drawingml/2006/picture">
+                <pic:pic xmlns:pic="http://schemas.openxmlformats.org/drawingml/2006/picture">
+                  <pic:nvPicPr>
+                    <pic:cNvPr id="1" name=""/>
+                    <pic:cNvPicPr/>
+                  </pic:nvPicPr>
+                  <pic:blipFill>
+                    <a:blip r:embed="rId15"/>
+                    <a:stretch>
+                      <a:fillRect/>
+                    </a:stretch>
+                  </pic:blipFill>
+                  <pic:spPr>
+                    <a:xfrm>
+                      <a:off x="0" y="0"/>
+                      <a:ext cx="5943600" cy="2324100"/>
+                    </a:xfrm>
+                    <a:prstGeom prst="rect">
+                      <a:avLst/>
+                    </a:prstGeom>
+                  </pic:spPr>
+                </pic:pic>
+              </a:graphicData>
+            </a:graphic>
+          </wp:inline>
+        </w:drawing>
+      </w:r>
+    </w:p>
+    <w:p>
+      <w:pPr>
+        <w:rPr>
+          <w:sz w:val="20"/>
+          <w:szCs w:val="20"/>
+        </w:rPr>
+      </w:pPr>
+      <w:r>
+        <w:rPr>
+          <w:sz w:val="20"/>
+          <w:szCs w:val="20"/>
+        </w:rPr>
+        <w:lastRenderedPageBreak/>
+        <w:t xml:space="preserve">The regions of Austin, Richardson (Dallas), and Fort Worth appear to contain the best passing percentages. I found it interesting to also take a look at the availability of AP classes to students. One could argue that more availability to AP classes would result in a student being able to take more exams and possibly earn more college credit. </w:t>
+      </w:r>
+    </w:p>
+    <w:p>
+      <w:pPr>
+        <w:jc w:val="center"/>
+        <w:rPr>
+          <w:b/>
+          <w:bCs/>
+          <w:sz w:val="20"/>
+          <w:szCs w:val="20"/>
+        </w:rPr>
+      </w:pPr>
+      <w:r>
+        <w:rPr>
+          <w:noProof/>
+        </w:rPr>
+        <w:drawing>
+          <wp:inline distT="0" distB="0" distL="0" distR="0" wp14:anchorId="2FA0BAD6" wp14:editId="7EC49818">
+            <wp:extent cx="5943600" cy="1356360"/>
+            <wp:effectExtent l="0" t="0" r="0" b="0"/>
+            <wp:docPr id="26" name="Picture 4">
+              <a:extLst xmlns:a="http://schemas.openxmlformats.org/drawingml/2006/main">
+                <a:ext uri="{FF2B5EF4-FFF2-40B4-BE49-F238E27FC236}">
+                  <a16:creationId xmlns:a16="http://schemas.microsoft.com/office/drawing/2014/main" id="{853D69EA-E0D5-4CA3-80FD-47C836DAF8A6}"/>
+                </a:ext>
+              </a:extLst>
+            </wp:docPr>
+            <wp:cNvGraphicFramePr>
+              <a:graphicFrameLocks xmlns:a="http://schemas.openxmlformats.org/drawingml/2006/main" noChangeAspect="1"/>
+            </wp:cNvGraphicFramePr>
+            <a:graphic xmlns:a="http://schemas.openxmlformats.org/drawingml/2006/main">
+              <a:graphicData uri="http://schemas.openxmlformats.org/drawingml/2006/picture">
+                <pic:pic xmlns:pic="http://schemas.openxmlformats.org/drawingml/2006/picture">
+                  <pic:nvPicPr>
+                    <pic:cNvPr id="5" name="Picture 4">
+                      <a:extLst>
+                        <a:ext uri="{FF2B5EF4-FFF2-40B4-BE49-F238E27FC236}">
+                          <a16:creationId xmlns:a16="http://schemas.microsoft.com/office/drawing/2014/main" id="{853D69EA-E0D5-4CA3-80FD-47C836DAF8A6}"/>
+                        </a:ext>
+                      </a:extLst>
+                    </pic:cNvPr>
+                    <pic:cNvPicPr>
+                      <a:picLocks noChangeAspect="1"/>
+                    </pic:cNvPicPr>
+                  </pic:nvPicPr>
+                  <pic:blipFill>
+                    <a:blip r:embed="rId16"/>
+                    <a:stretch>
+                      <a:fillRect/>
+                    </a:stretch>
+                  </pic:blipFill>
+                  <pic:spPr>
+                    <a:xfrm>
+                      <a:off x="0" y="0"/>
+                      <a:ext cx="5943600" cy="1356360"/>
+                    </a:xfrm>
+                    <a:prstGeom prst="rect">
+                      <a:avLst/>
+                    </a:prstGeom>
+                  </pic:spPr>
+                </pic:pic>
+              </a:graphicData>
+            </a:graphic>
+          </wp:inline>
+        </w:drawing>
+      </w:r>
+    </w:p>
+    <w:p>
+      <w:pPr>
+        <w:rPr>
+          <w:sz w:val="20"/>
+          <w:szCs w:val="20"/>
+        </w:rPr>
+      </w:pPr>
+      <w:r>
+        <w:rPr>
+          <w:sz w:val="20"/>
+          <w:szCs w:val="20"/>
+        </w:rPr>
+        <w:t>From the standpoint of AP</w:t>
+      </w:r>
+      <w:r>
+        <w:rPr>
+          <w:sz w:val="20"/>
+          <w:szCs w:val="20"/>
+        </w:rPr>
+        <w:t xml:space="preserve"> class/exam</w:t>
+      </w:r>
+      <w:r>
+        <w:rPr>
+          <w:sz w:val="20"/>
+          <w:szCs w:val="20"/>
+        </w:rPr>
+        <w:t xml:space="preserve"> availability, it appears that Richardson (Dallas) gives the most opportunity to students to earn college credit.  </w:t>
+      </w:r>
+      <w:r>
+        <w:rPr>
+          <w:sz w:val="20"/>
+          <w:szCs w:val="20"/>
+        </w:rPr>
+        <w:t xml:space="preserve">Austin tends to offer the second most opportunity which is quite impressive when </w:t>
+      </w:r>
+      <w:r>
+        <w:rPr>
+          <w:sz w:val="20"/>
+          <w:szCs w:val="20"/>
+        </w:rPr>
+        <w:t xml:space="preserve">also taking into account that </w:t>
+      </w:r>
+      <w:r>
+        <w:rPr>
+          <w:sz w:val="20"/>
+          <w:szCs w:val="20"/>
+        </w:rPr>
+        <w:t xml:space="preserve">Austin contained the best passing percentage. </w:t>
+      </w:r>
+    </w:p>
+    <w:p>
+      <w:pPr>
+        <w:rPr>
+          <w:sz w:val="20"/>
+          <w:szCs w:val="20"/>
+        </w:rPr>
+      </w:pPr>
+      <w:r>
+        <w:rPr>
+          <w:sz w:val="20"/>
+          <w:szCs w:val="20"/>
+        </w:rPr>
+        <w:t xml:space="preserve">The next figure will offer a transition to our next analysis of the Wealth/ADA feature of school districts. Let’s take a look at how Wealth/ADA affected the amount of AP exams taken per student throughout 2011 - 2017. One might hypothesize that we could see a positive correlation as wealth would bring in more teachers capable of teaching AP level classes.  </w:t>
+      </w:r>
+    </w:p>
+    <w:p>
+      <w:pPr>
+        <w:jc w:val="center"/>
+        <w:rPr>
+          <w:b/>
+          <w:bCs/>
+          <w:sz w:val="20"/>
+          <w:szCs w:val="20"/>
+        </w:rPr>
+      </w:pPr>
+      <w:r>
+        <w:rPr>
+          <w:noProof/>
+        </w:rPr>
+        <w:drawing>
+          <wp:inline distT="0" distB="0" distL="0" distR="0" wp14:anchorId="00B49ADB" wp14:editId="22194447">
+            <wp:extent cx="5535278" cy="3451860"/>
+            <wp:effectExtent l="0" t="0" r="8890" b="0"/>
+            <wp:docPr id="25" name="Picture 25"/>
+            <wp:cNvGraphicFramePr>
+              <a:graphicFrameLocks xmlns:a="http://schemas.openxmlformats.org/drawingml/2006/main" noChangeAspect="1"/>
+            </wp:cNvGraphicFramePr>
+            <a:graphic xmlns:a="http://schemas.openxmlformats.org/drawingml/2006/main">
+              <a:graphicData uri="http://schemas.openxmlformats.org/drawingml/2006/picture">
+                <pic:pic xmlns:pic="http://schemas.openxmlformats.org/drawingml/2006/picture">
+                  <pic:nvPicPr>
+                    <pic:cNvPr id="1" name=""/>
+                    <pic:cNvPicPr/>
+                  </pic:nvPicPr>
+                  <pic:blipFill>
+                    <a:blip r:embed="rId17"/>
+                    <a:stretch>
+                      <a:fillRect/>
+                    </a:stretch>
+                  </pic:blipFill>
+                  <pic:spPr>
+                    <a:xfrm>
+                      <a:off x="0" y="0"/>
+                      <a:ext cx="5644768" cy="3520139"/>
+                    </a:xfrm>
+                    <a:prstGeom prst="rect">
+                      <a:avLst/>
+                    </a:prstGeom>
+                  </pic:spPr>
+                </pic:pic>
+              </a:graphicData>
+            </a:graphic>
+          </wp:inline>
+        </w:drawing>
+      </w:r>
+    </w:p>
+    <w:p>
+      <w:pPr>
+        <w:rPr>
+          <w:b/>
+          <w:bCs/>
+          <w:sz w:val="20"/>
+          <w:szCs w:val="20"/>
+        </w:rPr>
+      </w:pPr>
+      <w:r>
+        <w:rPr>
+          <w:sz w:val="20"/>
+          <w:szCs w:val="20"/>
+        </w:rPr>
+        <w:t xml:space="preserve">As anticipated, there was indeed a positive correlation. The cluster on the top rights represents </w:t>
+      </w:r>
+      <w:proofErr w:type="spellStart"/>
+      <w:r>
+        <w:rPr>
+          <w:sz w:val="20"/>
+          <w:szCs w:val="20"/>
+        </w:rPr>
+        <w:t>Eanes</w:t>
+      </w:r>
+      <w:proofErr w:type="spellEnd"/>
+      <w:r>
+        <w:rPr>
+          <w:sz w:val="20"/>
+          <w:szCs w:val="20"/>
+        </w:rPr>
+        <w:t xml:space="preserve"> ISD in Austin, which averaged the largest Wealth/ADA over the seven years</w:t>
+      </w:r>
+      <w:r>
+        <w:rPr>
+          <w:b/>
+          <w:bCs/>
+          <w:sz w:val="20"/>
+          <w:szCs w:val="20"/>
+        </w:rPr>
+        <w:t xml:space="preserve">. </w:t>
+      </w:r>
+    </w:p>
+    <w:p>
+      <w:pPr>
+        <w:jc w:val="center"/>
+        <w:rPr>
+          <w:b/>
+          <w:bCs/>
+          <w:sz w:val="20"/>
+          <w:szCs w:val="20"/>
+        </w:rPr>
+      </w:pPr>
+      <w:bookmarkStart w:id="0" w:name="_GoBack"/>
+      <w:bookmarkEnd w:id="0"/>
+      <w:r>
+        <w:rPr>
+          <w:b/>
+          <w:bCs/>
+          <w:sz w:val="20"/>
+          <w:szCs w:val="20"/>
+        </w:rPr>
+        <w:t>Data Analysis: (Wealth/ADA)</w:t>
+      </w:r>
+    </w:p>
+    <w:p>
+      <w:pPr>
+        <w:rPr>
+          <w:sz w:val="20"/>
+          <w:szCs w:val="20"/>
+        </w:rPr>
+      </w:pPr>
+      <w:r>
+        <w:rPr>
+          <w:sz w:val="20"/>
+          <w:szCs w:val="20"/>
+        </w:rPr>
+        <w:t>Let’s begin by taking a look at a regional breakdown of average Wealth/ADA</w:t>
+      </w:r>
+      <w:r>
+        <w:rPr>
+          <w:sz w:val="20"/>
+          <w:szCs w:val="20"/>
+        </w:rPr>
+        <w:t xml:space="preserve"> ($)</w:t>
+      </w:r>
+      <w:r>
+        <w:rPr>
+          <w:sz w:val="20"/>
+          <w:szCs w:val="20"/>
+        </w:rPr>
+        <w:t xml:space="preserve"> over 2011 – 2017. </w:t>
+      </w:r>
+    </w:p>
+    <w:p>
+      <w:pPr>
+        <w:jc w:val="center"/>
+        <w:rPr>
+          <w:b/>
+          <w:bCs/>
+          <w:sz w:val="20"/>
+          <w:szCs w:val="20"/>
+        </w:rPr>
+      </w:pPr>
+      <w:r>
+        <w:rPr>
+          <w:noProof/>
+        </w:rPr>
+        <w:lastRenderedPageBreak/>
+        <w:drawing>
+          <wp:inline distT="0" distB="0" distL="0" distR="0" wp14:anchorId="0642F98E" wp14:editId="76260A2C">
+            <wp:extent cx="2026083" cy="1402080"/>
+            <wp:effectExtent l="0" t="0" r="0" b="7620"/>
+            <wp:docPr id="27" name="Picture 27"/>
+            <wp:cNvGraphicFramePr>
+              <a:graphicFrameLocks xmlns:a="http://schemas.openxmlformats.org/drawingml/2006/main" noChangeAspect="1"/>
+            </wp:cNvGraphicFramePr>
+            <a:graphic xmlns:a="http://schemas.openxmlformats.org/drawingml/2006/main">
+              <a:graphicData uri="http://schemas.openxmlformats.org/drawingml/2006/picture">
+                <pic:pic xmlns:pic="http://schemas.openxmlformats.org/drawingml/2006/picture">
+                  <pic:nvPicPr>
+                    <pic:cNvPr id="1" name=""/>
+                    <pic:cNvPicPr/>
+                  </pic:nvPicPr>
+                  <pic:blipFill>
+                    <a:blip r:embed="rId18"/>
+                    <a:stretch>
+                      <a:fillRect/>
+                    </a:stretch>
+                  </pic:blipFill>
+                  <pic:spPr>
+                    <a:xfrm>
+                      <a:off x="0" y="0"/>
+                      <a:ext cx="2087516" cy="1444593"/>
+                    </a:xfrm>
+                    <a:prstGeom prst="rect">
+                      <a:avLst/>
+                    </a:prstGeom>
+                  </pic:spPr>
+                </pic:pic>
+              </a:graphicData>
+            </a:graphic>
+          </wp:inline>
+        </w:drawing>
+      </w:r>
+    </w:p>
+    <w:p>
+      <w:pPr>
+        <w:rPr>
+          <w:sz w:val="20"/>
+          <w:szCs w:val="20"/>
+        </w:rPr>
+      </w:pPr>
+      <w:r>
+        <w:rPr>
+          <w:sz w:val="20"/>
+          <w:szCs w:val="20"/>
+        </w:rPr>
+        <w:t>Austin h</w:t>
+      </w:r>
+      <w:r>
+        <w:rPr>
+          <w:sz w:val="20"/>
+          <w:szCs w:val="20"/>
+        </w:rPr>
+        <w:t>e</w:t>
+      </w:r>
+      <w:r>
+        <w:rPr>
+          <w:sz w:val="20"/>
+          <w:szCs w:val="20"/>
+        </w:rPr>
+        <w:t xml:space="preserve">ld a healthy lead over its nearest competitors in Fort Worth and Houston. </w:t>
+      </w:r>
+      <w:r>
+        <w:rPr>
+          <w:sz w:val="20"/>
+          <w:szCs w:val="20"/>
+        </w:rPr>
+        <w:t xml:space="preserve">It should be interesting to see how Wealth/ADA correlated with college enrollment percentage over the years as well. Let’s take a look. </w:t>
+      </w:r>
+    </w:p>
+    <w:p>
+      <w:pPr>
+        <w:rPr>
+          <w:sz w:val="20"/>
+          <w:szCs w:val="20"/>
+        </w:rPr>
+      </w:pPr>
+      <w:r>
+        <w:rPr>
+          <w:noProof/>
+        </w:rPr>
+        <w:drawing>
+          <wp:inline distT="0" distB="0" distL="0" distR="0" wp14:anchorId="05909B37" wp14:editId="07D8E922">
+            <wp:extent cx="5943600" cy="3639185"/>
+            <wp:effectExtent l="0" t="0" r="0" b="0"/>
+            <wp:docPr id="29" name="Picture 29"/>
+            <wp:cNvGraphicFramePr>
+              <a:graphicFrameLocks xmlns:a="http://schemas.openxmlformats.org/drawingml/2006/main" noChangeAspect="1"/>
+            </wp:cNvGraphicFramePr>
+            <a:graphic xmlns:a="http://schemas.openxmlformats.org/drawingml/2006/main">
+              <a:graphicData uri="http://schemas.openxmlformats.org/drawingml/2006/picture">
+                <pic:pic xmlns:pic="http://schemas.openxmlformats.org/drawingml/2006/picture">
+                  <pic:nvPicPr>
+                    <pic:cNvPr id="1" name=""/>
+                    <pic:cNvPicPr/>
+                  </pic:nvPicPr>
+                  <pic:blipFill>
+                    <a:blip r:embed="rId19"/>
+                    <a:stretch>
+                      <a:fillRect/>
+                    </a:stretch>
+                  </pic:blipFill>
+                  <pic:spPr>
+                    <a:xfrm>
+                      <a:off x="0" y="0"/>
+                      <a:ext cx="5943600" cy="3639185"/>
+                    </a:xfrm>
+                    <a:prstGeom prst="rect">
+                      <a:avLst/>
+                    </a:prstGeom>
+                  </pic:spPr>
+                </pic:pic>
+              </a:graphicData>
+            </a:graphic>
+          </wp:inline>
+        </w:drawing>
+      </w:r>
+    </w:p>
+    <w:p>
+      <w:pPr>
+        <w:rPr>
+          <w:sz w:val="20"/>
+          <w:szCs w:val="20"/>
+        </w:rPr>
+      </w:pPr>
+      <w:r>
+        <w:rPr>
+          <w:sz w:val="20"/>
+          <w:szCs w:val="20"/>
+        </w:rPr>
+        <w:t>Though it shouldn’t be mistaken for the only factor determining college enrollment percentage, Wealth/ADA certainly contains a positive correlation with college enrollment percentage. As discussed before, this can</w:t>
+      </w:r>
+      <w:r>
+        <w:rPr>
+          <w:sz w:val="20"/>
+          <w:szCs w:val="20"/>
+        </w:rPr>
+        <w:t xml:space="preserve"> partially</w:t>
+      </w:r>
+      <w:r>
+        <w:rPr>
+          <w:sz w:val="20"/>
+          <w:szCs w:val="20"/>
+        </w:rPr>
+        <w:t xml:space="preserve"> be attributed </w:t>
+      </w:r>
+      <w:r>
+        <w:rPr>
+          <w:sz w:val="20"/>
+          <w:szCs w:val="20"/>
+        </w:rPr>
+        <w:t xml:space="preserve">to </w:t>
+      </w:r>
+      <w:r>
+        <w:rPr>
+          <w:sz w:val="20"/>
+          <w:szCs w:val="20"/>
+        </w:rPr>
+        <w:t xml:space="preserve">“wealthier” students having more access to college even if they do not always have the best scores and aren’t necessarily as prepared to handle the rigors of college. </w:t>
+      </w:r>
+    </w:p>
+    <w:p>
+      <w:pPr>
+        <w:rPr>
+          <w:sz w:val="20"/>
+          <w:szCs w:val="20"/>
+        </w:rPr>
+      </w:pPr>
+      <w:r>
+        <w:rPr>
+          <w:sz w:val="20"/>
+          <w:szCs w:val="20"/>
+        </w:rPr>
+        <w:t xml:space="preserve">With that being said we still have to acknowledge that there are plenty of students in the districts containing higher Wealth/ADA that are taking advantage of quality education in </w:t>
+      </w:r>
+      <w:r>
+        <w:rPr>
+          <w:sz w:val="20"/>
+          <w:szCs w:val="20"/>
+        </w:rPr>
+        <w:t>earning</w:t>
+      </w:r>
+      <w:r>
+        <w:rPr>
+          <w:sz w:val="20"/>
+          <w:szCs w:val="20"/>
+        </w:rPr>
+        <w:t xml:space="preserve"> scholarships. Though I can’t</w:t>
+      </w:r>
+      <w:r>
+        <w:rPr>
+          <w:sz w:val="20"/>
+          <w:szCs w:val="20"/>
+        </w:rPr>
+        <w:t xml:space="preserve"> necessarily</w:t>
+      </w:r>
+      <w:r>
+        <w:rPr>
+          <w:sz w:val="20"/>
+          <w:szCs w:val="20"/>
+        </w:rPr>
+        <w:t xml:space="preserve"> prove it with data</w:t>
+      </w:r>
+      <w:r>
+        <w:rPr>
+          <w:sz w:val="20"/>
+          <w:szCs w:val="20"/>
+        </w:rPr>
+        <w:t xml:space="preserve"> right now</w:t>
+      </w:r>
+      <w:r>
+        <w:rPr>
+          <w:sz w:val="20"/>
+          <w:szCs w:val="20"/>
+        </w:rPr>
+        <w:t>, it</w:t>
+      </w:r>
+      <w:r>
+        <w:rPr>
+          <w:sz w:val="20"/>
+          <w:szCs w:val="20"/>
+        </w:rPr>
+        <w:t>’</w:t>
+      </w:r>
+      <w:r>
+        <w:rPr>
+          <w:sz w:val="20"/>
+          <w:szCs w:val="20"/>
+        </w:rPr>
+        <w:t>s not that ridiculous to assume that many of the parents in these “wealthier” areas are well educated and therefore, encourage</w:t>
+      </w:r>
+      <w:r>
+        <w:rPr>
+          <w:sz w:val="20"/>
+          <w:szCs w:val="20"/>
+        </w:rPr>
+        <w:t>/press</w:t>
+      </w:r>
+      <w:r>
+        <w:rPr>
+          <w:sz w:val="20"/>
+          <w:szCs w:val="20"/>
+        </w:rPr>
+        <w:t xml:space="preserve"> their children to do well in school as they know first hand what education can bring to an individual’s life. </w:t>
+      </w:r>
+    </w:p>
+    <w:p>
+      <w:pPr>
+        <w:rPr>
+          <w:sz w:val="20"/>
+          <w:szCs w:val="20"/>
+        </w:rPr>
+      </w:pPr>
+      <w:r>
+        <w:rPr>
+          <w:sz w:val="20"/>
+          <w:szCs w:val="20"/>
+        </w:rPr>
+        <w:t>As an exercise let’s assume that most of the students attending high school in the wealthier districts are simply going to college because they can afford it</w:t>
+      </w:r>
+      <w:r>
+        <w:rPr>
+          <w:sz w:val="20"/>
+          <w:szCs w:val="20"/>
+        </w:rPr>
+        <w:t xml:space="preserve"> </w:t>
+      </w:r>
+      <w:r>
+        <w:rPr>
+          <w:sz w:val="20"/>
+          <w:szCs w:val="20"/>
+        </w:rPr>
+        <w:t xml:space="preserve">and there’s a college out there willing to accept them for their money. We should then see a very poor correlation between Wealth/ADA and those who graduate from college within </w:t>
+      </w:r>
+      <w:r>
+        <w:rPr>
+          <w:sz w:val="20"/>
+          <w:szCs w:val="20"/>
+        </w:rPr>
+        <w:lastRenderedPageBreak/>
+        <w:t>four years</w:t>
+      </w:r>
+      <w:r>
+        <w:rPr>
+          <w:sz w:val="20"/>
+          <w:szCs w:val="20"/>
+        </w:rPr>
+        <w:t xml:space="preserve"> as we could expect many of these unprepared students to fail out of college</w:t>
+      </w:r>
+      <w:r>
+        <w:rPr>
+          <w:sz w:val="20"/>
+          <w:szCs w:val="20"/>
+        </w:rPr>
+        <w:t>. Let’s take a look</w:t>
+      </w:r>
+      <w:r>
+        <w:rPr>
+          <w:sz w:val="20"/>
+          <w:szCs w:val="20"/>
+        </w:rPr>
+        <w:t xml:space="preserve"> at the real historical data I collected as a comparison</w:t>
+      </w:r>
+      <w:r>
+        <w:rPr>
+          <w:sz w:val="20"/>
+          <w:szCs w:val="20"/>
+        </w:rPr>
+        <w:t xml:space="preserve">. </w:t>
+      </w:r>
+    </w:p>
+    <w:p>
+      <w:pPr>
+        <w:jc w:val="center"/>
+        <w:rPr>
+          <w:sz w:val="20"/>
+          <w:szCs w:val="20"/>
+        </w:rPr>
+      </w:pPr>
+      <w:r>
+        <w:rPr>
+          <w:noProof/>
+        </w:rPr>
+        <w:drawing>
+          <wp:inline distT="0" distB="0" distL="0" distR="0" wp14:anchorId="71C2D829" wp14:editId="061A1339">
+            <wp:extent cx="5943600" cy="3690620"/>
+            <wp:effectExtent l="0" t="0" r="0" b="5080"/>
+            <wp:docPr id="28" name="Picture 28"/>
+            <wp:cNvGraphicFramePr>
+              <a:graphicFrameLocks xmlns:a="http://schemas.openxmlformats.org/drawingml/2006/main" noChangeAspect="1"/>
+            </wp:cNvGraphicFramePr>
+            <a:graphic xmlns:a="http://schemas.openxmlformats.org/drawingml/2006/main">
+              <a:graphicData uri="http://schemas.openxmlformats.org/drawingml/2006/picture">
+                <pic:pic xmlns:pic="http://schemas.openxmlformats.org/drawingml/2006/picture">
+                  <pic:nvPicPr>
+                    <pic:cNvPr id="1" name=""/>
+                    <pic:cNvPicPr/>
+                  </pic:nvPicPr>
+                  <pic:blipFill>
+                    <a:blip r:embed="rId20"/>
+                    <a:stretch>
+                      <a:fillRect/>
+                    </a:stretch>
+                  </pic:blipFill>
+                  <pic:spPr>
+                    <a:xfrm>
+                      <a:off x="0" y="0"/>
+                      <a:ext cx="5943600" cy="3690620"/>
+                    </a:xfrm>
+                    <a:prstGeom prst="rect">
+                      <a:avLst/>
+                    </a:prstGeom>
+                  </pic:spPr>
+                </pic:pic>
+              </a:graphicData>
+            </a:graphic>
+          </wp:inline>
+        </w:drawing>
+      </w:r>
+    </w:p>
+    <w:p>
+      <w:pPr>
+        <w:rPr>
+          <w:sz w:val="20"/>
+          <w:szCs w:val="20"/>
+        </w:rPr>
+      </w:pPr>
+      <w:r>
+        <w:rPr>
+          <w:sz w:val="20"/>
+          <w:szCs w:val="20"/>
+        </w:rPr>
+        <w:t>The correlation (</w:t>
+      </w:r>
+      <w:proofErr w:type="spellStart"/>
+      <w:r>
+        <w:rPr>
+          <w:sz w:val="20"/>
+          <w:szCs w:val="20"/>
+        </w:rPr>
+        <w:t>pearson</w:t>
+      </w:r>
+      <w:proofErr w:type="spellEnd"/>
+      <w:r>
+        <w:rPr>
+          <w:sz w:val="20"/>
+          <w:szCs w:val="20"/>
+        </w:rPr>
+        <w:t xml:space="preserve"> </w:t>
+      </w:r>
+      <w:proofErr w:type="spellStart"/>
+      <w:r>
+        <w:rPr>
+          <w:sz w:val="20"/>
+          <w:szCs w:val="20"/>
+        </w:rPr>
+        <w:t>coef</w:t>
+      </w:r>
+      <w:proofErr w:type="spellEnd"/>
+      <w:r>
+        <w:rPr>
+          <w:sz w:val="20"/>
+          <w:szCs w:val="20"/>
+        </w:rPr>
+        <w:t>: 0.40) may be lower than the one for college enrollment (</w:t>
+      </w:r>
+      <w:proofErr w:type="spellStart"/>
+      <w:r>
+        <w:rPr>
+          <w:sz w:val="20"/>
+          <w:szCs w:val="20"/>
+        </w:rPr>
+        <w:t>pearson</w:t>
+      </w:r>
+      <w:proofErr w:type="spellEnd"/>
+      <w:r>
+        <w:rPr>
+          <w:sz w:val="20"/>
+          <w:szCs w:val="20"/>
+        </w:rPr>
+        <w:t xml:space="preserve"> </w:t>
+      </w:r>
+      <w:proofErr w:type="spellStart"/>
+      <w:r>
+        <w:rPr>
+          <w:sz w:val="20"/>
+          <w:szCs w:val="20"/>
+        </w:rPr>
+        <w:t>coef</w:t>
+      </w:r>
+      <w:proofErr w:type="spellEnd"/>
+      <w:r>
+        <w:rPr>
+          <w:sz w:val="20"/>
+          <w:szCs w:val="20"/>
+        </w:rPr>
+        <w:t xml:space="preserve">: 0.45), but </w:t>
+      </w:r>
+      <w:r>
+        <w:rPr>
+          <w:sz w:val="20"/>
+          <w:szCs w:val="20"/>
+        </w:rPr>
+        <w:t>the difference is</w:t>
+      </w:r>
+      <w:r>
+        <w:rPr>
+          <w:sz w:val="20"/>
+          <w:szCs w:val="20"/>
+        </w:rPr>
+        <w:t xml:space="preserve"> not nearly as extreme as one would expect assuming the</w:t>
+      </w:r>
+      <w:r>
+        <w:rPr>
+          <w:sz w:val="20"/>
+          <w:szCs w:val="20"/>
+        </w:rPr>
+        <w:t xml:space="preserve"> hypothetical</w:t>
+      </w:r>
+      <w:r>
+        <w:rPr>
+          <w:sz w:val="20"/>
+          <w:szCs w:val="20"/>
+        </w:rPr>
+        <w:t xml:space="preserve"> situation described in the</w:t>
+      </w:r>
+      <w:r>
+        <w:rPr>
+          <w:sz w:val="20"/>
+          <w:szCs w:val="20"/>
+        </w:rPr>
+        <w:t xml:space="preserve"> </w:t>
+      </w:r>
+      <w:r>
+        <w:rPr>
+          <w:sz w:val="20"/>
+          <w:szCs w:val="20"/>
+        </w:rPr>
+        <w:t>exercise. These wealthier areas tend to attract well-educated families and teachers, so it</w:t>
+      </w:r>
+      <w:r>
+        <w:rPr>
+          <w:sz w:val="20"/>
+          <w:szCs w:val="20"/>
+        </w:rPr>
+        <w:t>’</w:t>
+      </w:r>
+      <w:r>
+        <w:rPr>
+          <w:sz w:val="20"/>
+          <w:szCs w:val="20"/>
+        </w:rPr>
+        <w:t xml:space="preserve">s not </w:t>
+      </w:r>
+      <w:r>
+        <w:rPr>
+          <w:sz w:val="20"/>
+          <w:szCs w:val="20"/>
+        </w:rPr>
+        <w:t>all that surprising</w:t>
+      </w:r>
+      <w:r>
+        <w:rPr>
+          <w:sz w:val="20"/>
+          <w:szCs w:val="20"/>
+        </w:rPr>
+        <w:t xml:space="preserve"> to see that students from these areas tend to do better in earning their degree percentage-wise. </w:t>
+      </w:r>
+    </w:p>
+    <w:p>
+      <w:pPr>
+        <w:rPr>
+          <w:sz w:val="20"/>
+          <w:szCs w:val="20"/>
+        </w:rPr>
+      </w:pPr>
+      <w:r>
+        <w:rPr>
+          <w:sz w:val="20"/>
+          <w:szCs w:val="20"/>
+        </w:rPr>
+        <w:t xml:space="preserve"> </w:t>
       </w:r>
     </w:p>
     <w:sectPr>
@@ -3555,7 +4769,6 @@
   <w:style w:type="character" w:default="1" w:styleId="DefaultParagraphFont">
     <w:name w:val="Default Paragraph Font"/>
     <w:uiPriority w:val="1"/>
-    <w:semiHidden/>
     <w:unhideWhenUsed/>
   </w:style>
   <w:style w:type="table" w:default="1" w:styleId="TableNormal">
@@ -3591,6 +4804,22 @@
     <w:rPr>
       <w:rFonts w:ascii="Calibri" w:hAnsi="Calibri" w:cs="Calibri"/>
       <w:color w:val="000000"/>
+      <w:sz w:val="24"/>
+      <w:szCs w:val="24"/>
+    </w:rPr>
+  </w:style>
+  <w:style w:type="paragraph" w:styleId="NormalWeb">
+    <w:name w:val="Normal (Web)"/>
+    <w:basedOn w:val="Normal"/>
+    <w:uiPriority w:val="99"/>
+    <w:semiHidden/>
+    <w:unhideWhenUsed/>
+    <w:rsid w:val="004946C8"/>
+    <w:pPr>
+      <w:spacing w:before="100" w:beforeAutospacing="1" w:after="100" w:afterAutospacing="1" w:line="240" w:lineRule="auto"/>
+    </w:pPr>
+    <w:rPr>
+      <w:rFonts w:ascii="Times New Roman" w:eastAsia="Times New Roman" w:hAnsi="Times New Roman" w:cs="Times New Roman"/>
       <w:sz w:val="24"/>
       <w:szCs w:val="24"/>
     </w:rPr>

</xml_diff>

<commit_message>
updated report, added district level means
</commit_message>
<xml_diff>
--- a/TexasGradReport.docx
+++ b/TexasGradReport.docx
@@ -6,17 +6,107 @@
       <w:pPr>
         <w:jc w:val="center"/>
         <w:rPr>
+          <w:sz w:val="96"/>
+          <w:szCs w:val="96"/>
+          <w:u w:val="single"/>
+        </w:rPr>
+      </w:pPr>
+    </w:p>
+    <w:p>
+      <w:pPr>
+        <w:jc w:val="center"/>
+        <w:rPr>
+          <w:sz w:val="96"/>
+          <w:szCs w:val="96"/>
+          <w:u w:val="single"/>
+        </w:rPr>
+      </w:pPr>
+      <w:r>
+        <w:rPr>
+          <w:sz w:val="96"/>
+          <w:szCs w:val="96"/>
+          <w:u w:val="single"/>
+        </w:rPr>
+        <w:t xml:space="preserve">Capstone 1: </w:t>
+      </w:r>
+    </w:p>
+    <w:p>
+      <w:pPr>
+        <w:jc w:val="center"/>
+        <w:rPr>
+          <w:sz w:val="96"/>
+          <w:szCs w:val="96"/>
+          <w:u w:val="single"/>
+        </w:rPr>
+      </w:pPr>
+      <w:r>
+        <w:rPr>
+          <w:sz w:val="96"/>
+          <w:szCs w:val="96"/>
+          <w:u w:val="single"/>
+        </w:rPr>
+        <w:t>Texas Education</w:t>
+      </w:r>
+    </w:p>
+    <w:p>
+      <w:pPr>
+        <w:jc w:val="center"/>
+        <w:rPr>
+          <w:i/>
+          <w:iCs/>
+          <w:sz w:val="44"/>
+          <w:szCs w:val="44"/>
+        </w:rPr>
+      </w:pPr>
+    </w:p>
+    <w:p>
+      <w:pPr>
+        <w:jc w:val="center"/>
+        <w:rPr>
+          <w:i/>
+          <w:iCs/>
+          <w:sz w:val="44"/>
+          <w:szCs w:val="44"/>
+        </w:rPr>
+      </w:pPr>
+    </w:p>
+    <w:p>
+      <w:pPr>
+        <w:jc w:val="center"/>
+        <w:rPr>
+          <w:i/>
+          <w:iCs/>
+          <w:sz w:val="56"/>
+          <w:szCs w:val="56"/>
+        </w:rPr>
+      </w:pPr>
+      <w:r>
+        <w:rPr>
+          <w:i/>
+          <w:iCs/>
+          <w:sz w:val="56"/>
+          <w:szCs w:val="56"/>
+        </w:rPr>
+        <w:t>(Predicting Percentage of Students Who Will Graduate College Within 4-Years, Based on the Features of the School District They Attended High School in)</w:t>
+      </w:r>
+    </w:p>
+    <w:p>
+      <w:pPr>
+        <w:jc w:val="center"/>
+        <w:rPr>
           <w:sz w:val="72"/>
           <w:szCs w:val="72"/>
         </w:rPr>
       </w:pPr>
-      <w:r>
+    </w:p>
+    <w:p>
+      <w:pPr>
+        <w:jc w:val="center"/>
         <w:rPr>
           <w:sz w:val="72"/>
           <w:szCs w:val="72"/>
         </w:rPr>
-        <w:t>Forecasting Likelihood of College Graduation in 4-Years Based on School District Features</w:t>
-      </w:r>
+      </w:pPr>
     </w:p>
     <w:p>
       <w:pPr>
@@ -29,78 +119,35 @@
     </w:p>
     <w:p>
       <w:pPr>
-        <w:jc w:val="center"/>
-        <w:rPr>
-          <w:sz w:val="72"/>
-          <w:szCs w:val="72"/>
-        </w:rPr>
-      </w:pPr>
-      <w:r>
-        <w:rPr>
-          <w:sz w:val="72"/>
-          <w:szCs w:val="72"/>
-        </w:rPr>
-        <w:t xml:space="preserve">Capstone 1: Report </w:t>
-      </w:r>
-    </w:p>
-    <w:p>
-      <w:pPr>
-        <w:jc w:val="center"/>
-        <w:rPr>
-          <w:sz w:val="72"/>
-          <w:szCs w:val="72"/>
-        </w:rPr>
-      </w:pPr>
-    </w:p>
-    <w:p>
-      <w:pPr>
-        <w:jc w:val="center"/>
-        <w:rPr>
-          <w:sz w:val="72"/>
-          <w:szCs w:val="72"/>
-        </w:rPr>
-      </w:pPr>
-    </w:p>
-    <w:p>
-      <w:pPr>
-        <w:jc w:val="center"/>
-        <w:rPr>
-          <w:sz w:val="72"/>
-          <w:szCs w:val="72"/>
-        </w:rPr>
-      </w:pPr>
-    </w:p>
-    <w:p>
-      <w:pPr>
-        <w:jc w:val="center"/>
-        <w:rPr>
-          <w:sz w:val="72"/>
-          <w:szCs w:val="72"/>
-        </w:rPr>
-      </w:pPr>
-    </w:p>
-    <w:p>
-      <w:pPr>
-        <w:jc w:val="center"/>
-        <w:rPr>
-          <w:sz w:val="72"/>
-          <w:szCs w:val="72"/>
-        </w:rPr>
-      </w:pPr>
-    </w:p>
-    <w:p>
-      <w:pPr>
-        <w:jc w:val="center"/>
-        <w:rPr>
-          <w:sz w:val="72"/>
-          <w:szCs w:val="72"/>
-        </w:rPr>
-      </w:pPr>
-    </w:p>
-    <w:p>
-      <w:pPr>
         <w:pStyle w:val="Default"/>
-        <w:jc w:val="center"/>
+        <w:rPr>
+          <w:rFonts w:asciiTheme="minorHAnsi" w:hAnsiTheme="minorHAnsi" w:cstheme="minorHAnsi"/>
+          <w:b/>
+          <w:bCs/>
+          <w:i/>
+          <w:iCs/>
+          <w:sz w:val="20"/>
+          <w:szCs w:val="20"/>
+        </w:rPr>
+      </w:pPr>
+    </w:p>
+    <w:p>
+      <w:pPr>
+        <w:pStyle w:val="Default"/>
+        <w:rPr>
+          <w:rFonts w:asciiTheme="minorHAnsi" w:hAnsiTheme="minorHAnsi" w:cstheme="minorHAnsi"/>
+          <w:b/>
+          <w:bCs/>
+          <w:i/>
+          <w:iCs/>
+          <w:sz w:val="20"/>
+          <w:szCs w:val="20"/>
+        </w:rPr>
+      </w:pPr>
+    </w:p>
+    <w:p>
+      <w:pPr>
+        <w:pStyle w:val="Default"/>
         <w:rPr>
           <w:rFonts w:asciiTheme="minorHAnsi" w:hAnsiTheme="minorHAnsi" w:cstheme="minorHAnsi"/>
           <w:b/>
@@ -556,7 +603,15 @@
           <w:sz w:val="20"/>
           <w:szCs w:val="20"/>
         </w:rPr>
-        <w:t>improve the likelihood that my child will be able to earn their degree in college” instead of simply “wh</w:t>
+        <w:t xml:space="preserve">are historically proven to have a higher percentage of their students go on to graduate college?” </w:t>
+      </w:r>
+      <w:r>
+        <w:rPr>
+          <w:rFonts w:asciiTheme="minorHAnsi" w:hAnsiTheme="minorHAnsi" w:cstheme="minorHAnsi"/>
+          <w:sz w:val="20"/>
+          <w:szCs w:val="20"/>
+        </w:rPr>
+        <w:t>instead of simply “wh</w:t>
       </w:r>
       <w:r>
         <w:rPr>
@@ -646,6 +701,14 @@
         </w:rPr>
         <w:t xml:space="preserve">In a 2011 Harvard study “Pathways to Prosperity”, the U.S. contained the highest college dropout rate among industrialized nations. Among four-year colleges, just 56% of students graduated within six years (not four). One must remember that more time spent at a college means more money spent or more debt accumulated. Financial pressure and academic disqualification remain the top two reasons why a student drops out of college. </w:t>
       </w:r>
+      <w:r>
+        <w:rPr>
+          <w:rFonts w:asciiTheme="minorHAnsi" w:hAnsiTheme="minorHAnsi" w:cstheme="minorHAnsi"/>
+          <w:sz w:val="20"/>
+          <w:szCs w:val="20"/>
+        </w:rPr>
+        <w:t xml:space="preserve">This is why I chose to focus on four-year graduation, as that should be the goal.  </w:t>
+      </w:r>
     </w:p>
     <w:p>
       <w:pPr>
@@ -840,47 +903,71 @@
           <w:sz w:val="20"/>
           <w:szCs w:val="20"/>
         </w:rPr>
-        <w:t xml:space="preserve"> School district features were also collected to measure their effect on the resulting college graduation percentage. </w:t>
-      </w:r>
-      <w:r>
-        <w:rPr>
-          <w:rFonts w:asciiTheme="minorHAnsi" w:hAnsiTheme="minorHAnsi" w:cstheme="minorHAnsi"/>
-          <w:sz w:val="20"/>
-          <w:szCs w:val="20"/>
-        </w:rPr>
-        <w:t xml:space="preserve">Utilizing all the historical data for the major regions, I aimed to forecast </w:t>
-      </w:r>
-      <w:r>
-        <w:rPr>
-          <w:rFonts w:asciiTheme="minorHAnsi" w:hAnsiTheme="minorHAnsi" w:cstheme="minorHAnsi"/>
-          <w:sz w:val="20"/>
-          <w:szCs w:val="20"/>
-        </w:rPr>
-        <w:t xml:space="preserve">each </w:t>
-      </w:r>
-      <w:r>
-        <w:rPr>
-          <w:rFonts w:asciiTheme="minorHAnsi" w:hAnsiTheme="minorHAnsi" w:cstheme="minorHAnsi"/>
-          <w:sz w:val="20"/>
-          <w:szCs w:val="20"/>
-        </w:rPr>
-        <w:t>school district</w:t>
-      </w:r>
-      <w:r>
-        <w:rPr>
-          <w:rFonts w:asciiTheme="minorHAnsi" w:hAnsiTheme="minorHAnsi" w:cstheme="minorHAnsi"/>
-          <w:sz w:val="20"/>
-          <w:szCs w:val="20"/>
-        </w:rPr>
-        <w:t>’s</w:t>
-      </w:r>
-      <w:r>
-        <w:rPr>
-          <w:rFonts w:asciiTheme="minorHAnsi" w:hAnsiTheme="minorHAnsi" w:cstheme="minorHAnsi"/>
-          <w:sz w:val="20"/>
-          <w:szCs w:val="20"/>
-        </w:rPr>
-        <w:t xml:space="preserve"> features/test results and the</w:t>
+        <w:t xml:space="preserve"> School district features were </w:t>
+      </w:r>
+      <w:r>
+        <w:rPr>
+          <w:rFonts w:asciiTheme="minorHAnsi" w:hAnsiTheme="minorHAnsi" w:cstheme="minorHAnsi"/>
+          <w:sz w:val="20"/>
+          <w:szCs w:val="20"/>
+        </w:rPr>
+        <w:t>also</w:t>
+      </w:r>
+      <w:r>
+        <w:rPr>
+          <w:rFonts w:asciiTheme="minorHAnsi" w:hAnsiTheme="minorHAnsi" w:cstheme="minorHAnsi"/>
+          <w:sz w:val="20"/>
+          <w:szCs w:val="20"/>
+        </w:rPr>
+        <w:t xml:space="preserve"> collected to measure their effect on the resulting college graduation percentage. </w:t>
+      </w:r>
+      <w:r>
+        <w:rPr>
+          <w:rFonts w:asciiTheme="minorHAnsi" w:hAnsiTheme="minorHAnsi" w:cstheme="minorHAnsi"/>
+          <w:sz w:val="20"/>
+          <w:szCs w:val="20"/>
+        </w:rPr>
+        <w:t>Utilizing all the historical data for the major regions</w:t>
+      </w:r>
+      <w:r>
+        <w:rPr>
+          <w:rFonts w:asciiTheme="minorHAnsi" w:hAnsiTheme="minorHAnsi" w:cstheme="minorHAnsi"/>
+          <w:sz w:val="20"/>
+          <w:szCs w:val="20"/>
+        </w:rPr>
+        <w:t>, I aimed to build a predictive model that would help estimate the percentage of students going to college (from a particular district) that will graduate within four years’ time</w:t>
+      </w:r>
+      <w:r>
+        <w:rPr>
+          <w:rFonts w:asciiTheme="minorHAnsi" w:hAnsiTheme="minorHAnsi" w:cstheme="minorHAnsi"/>
+          <w:sz w:val="20"/>
+          <w:szCs w:val="20"/>
+        </w:rPr>
+        <w:t xml:space="preserve">.  </w:t>
+      </w:r>
+      <w:r>
+        <w:rPr>
+          <w:rFonts w:asciiTheme="minorHAnsi" w:hAnsiTheme="minorHAnsi" w:cstheme="minorHAnsi"/>
+          <w:sz w:val="20"/>
+          <w:szCs w:val="20"/>
+        </w:rPr>
+        <w:t xml:space="preserve">Later in the report I will go into more detail </w:t>
+      </w:r>
+      <w:r>
+        <w:rPr>
+          <w:rFonts w:asciiTheme="minorHAnsi" w:hAnsiTheme="minorHAnsi" w:cstheme="minorHAnsi"/>
+          <w:sz w:val="20"/>
+          <w:szCs w:val="20"/>
+        </w:rPr>
+        <w:t>about the chosen school district features, but f</w:t>
+      </w:r>
+      <w:r>
+        <w:rPr>
+          <w:rFonts w:asciiTheme="minorHAnsi" w:hAnsiTheme="minorHAnsi" w:cstheme="minorHAnsi"/>
+          <w:sz w:val="20"/>
+          <w:szCs w:val="20"/>
+        </w:rPr>
+        <w:t>or now</w:t>
       </w:r>
       <w:r>
         <w:rPr>
@@ -896,31 +983,7 @@
           <w:sz w:val="20"/>
           <w:szCs w:val="20"/>
         </w:rPr>
-        <w:t xml:space="preserve">resulting likelihood of a student earning their degree in four years’ time.  </w:t>
-      </w:r>
-      <w:r>
-        <w:rPr>
-          <w:rFonts w:asciiTheme="minorHAnsi" w:hAnsiTheme="minorHAnsi" w:cstheme="minorHAnsi"/>
-          <w:sz w:val="20"/>
-          <w:szCs w:val="20"/>
-        </w:rPr>
-        <w:t xml:space="preserve">Later in the report I will go into more detail </w:t>
-      </w:r>
-      <w:r>
-        <w:rPr>
-          <w:rFonts w:asciiTheme="minorHAnsi" w:hAnsiTheme="minorHAnsi" w:cstheme="minorHAnsi"/>
-          <w:sz w:val="20"/>
-          <w:szCs w:val="20"/>
-        </w:rPr>
-        <w:t>about the chosen school district features, but f</w:t>
-      </w:r>
-      <w:r>
-        <w:rPr>
-          <w:rFonts w:asciiTheme="minorHAnsi" w:hAnsiTheme="minorHAnsi" w:cstheme="minorHAnsi"/>
-          <w:sz w:val="20"/>
-          <w:szCs w:val="20"/>
-        </w:rPr>
-        <w:t>or now, I’ll provide a brief summary as to what they are in case the reader has not seen them before.</w:t>
+        <w:t>I’ll provide a brief summary as to what they are in case the reader has not seen them before.</w:t>
       </w:r>
     </w:p>
     <w:p>
@@ -1060,7 +1123,16 @@
           <w:sz w:val="20"/>
           <w:szCs w:val="20"/>
         </w:rPr>
-        <w:t>cience section which are all scored out of 36. A student’s composite score on the ACT is the average score of all these sections</w:t>
+        <w:t xml:space="preserve">cience </w:t>
+      </w:r>
+      <w:r>
+        <w:rPr>
+          <w:rFonts w:asciiTheme="minorHAnsi" w:hAnsiTheme="minorHAnsi" w:cstheme="minorHAnsi"/>
+          <w:sz w:val="20"/>
+          <w:szCs w:val="20"/>
+        </w:rPr>
+        <w:lastRenderedPageBreak/>
+        <w:t>section which are all scored out of 36. A student’s composite score on the ACT is the average score of all these sections</w:t>
       </w:r>
       <w:r>
         <w:rPr>
@@ -1436,6 +1508,14 @@
           <w:sz w:val="20"/>
           <w:szCs w:val="20"/>
         </w:rPr>
+        <w:t xml:space="preserve">Before we move further, </w:t>
+      </w:r>
+      <w:r>
+        <w:rPr>
+          <w:rFonts w:asciiTheme="minorHAnsi" w:hAnsiTheme="minorHAnsi" w:cstheme="minorHAnsi"/>
+          <w:sz w:val="20"/>
+          <w:szCs w:val="20"/>
+        </w:rPr>
         <w:t xml:space="preserve">I find it important to clarify </w:t>
       </w:r>
       <w:r>
@@ -1476,23 +1556,15 @@
           <w:sz w:val="20"/>
           <w:szCs w:val="20"/>
         </w:rPr>
-        <w:t xml:space="preserve">. It’s </w:t>
-      </w:r>
-      <w:r>
-        <w:rPr>
-          <w:rFonts w:asciiTheme="minorHAnsi" w:hAnsiTheme="minorHAnsi" w:cstheme="minorHAnsi"/>
-          <w:sz w:val="20"/>
-          <w:szCs w:val="20"/>
-        </w:rPr>
-        <w:t xml:space="preserve">also </w:t>
-      </w:r>
-      <w:r>
-        <w:rPr>
-          <w:rFonts w:asciiTheme="minorHAnsi" w:hAnsiTheme="minorHAnsi" w:cstheme="minorHAnsi"/>
-          <w:sz w:val="20"/>
-          <w:szCs w:val="20"/>
-        </w:rPr>
-        <w:t>important to note that</w:t>
+        <w:t xml:space="preserve"> and</w:t>
+      </w:r>
+      <w:r>
+        <w:rPr>
+          <w:rFonts w:asciiTheme="minorHAnsi" w:hAnsiTheme="minorHAnsi" w:cstheme="minorHAnsi"/>
+          <w:sz w:val="20"/>
+          <w:szCs w:val="20"/>
+        </w:rPr>
+        <w:t xml:space="preserve"> to note that</w:t>
       </w:r>
       <w:r>
         <w:rPr>
@@ -1508,7 +1580,39 @@
           <w:sz w:val="20"/>
           <w:szCs w:val="20"/>
         </w:rPr>
-        <w:t>strictly focused on Texas colleges and the statistics do not include students who enrolled into colleges outside the state. If we say the year is 2013, then</w:t>
+        <w:t xml:space="preserve">strictly focused on Texas colleges </w:t>
+      </w:r>
+      <w:r>
+        <w:rPr>
+          <w:rFonts w:asciiTheme="minorHAnsi" w:hAnsiTheme="minorHAnsi" w:cstheme="minorHAnsi"/>
+          <w:sz w:val="20"/>
+          <w:szCs w:val="20"/>
+        </w:rPr>
+        <w:t>(</w:t>
+      </w:r>
+      <w:r>
+        <w:rPr>
+          <w:rFonts w:asciiTheme="minorHAnsi" w:hAnsiTheme="minorHAnsi" w:cstheme="minorHAnsi"/>
+          <w:sz w:val="20"/>
+          <w:szCs w:val="20"/>
+        </w:rPr>
+        <w:t>statistics do not include students who enrolled into colleges outside the state</w:t>
+      </w:r>
+      <w:r>
+        <w:rPr>
+          <w:rFonts w:asciiTheme="minorHAnsi" w:hAnsiTheme="minorHAnsi" w:cstheme="minorHAnsi"/>
+          <w:sz w:val="20"/>
+          <w:szCs w:val="20"/>
+        </w:rPr>
+        <w:t>)</w:t>
+      </w:r>
+      <w:r>
+        <w:rPr>
+          <w:rFonts w:asciiTheme="minorHAnsi" w:hAnsiTheme="minorHAnsi" w:cstheme="minorHAnsi"/>
+          <w:sz w:val="20"/>
+          <w:szCs w:val="20"/>
+        </w:rPr>
+        <w:t>. If we say the year is 2013, then</w:t>
       </w:r>
       <w:r>
         <w:rPr>
@@ -1556,7 +1660,23 @@
           <w:sz w:val="20"/>
           <w:szCs w:val="20"/>
         </w:rPr>
-        <w:t xml:space="preserve">in the fall of 2013 is denoted as “Enrolled 4-Year (%)”. The percentage of those students who were able to graduate four years later </w:t>
+        <w:t>in the fall of 2013 is denoted as “Enrolled 4-Year (%)”</w:t>
+      </w:r>
+      <w:r>
+        <w:rPr>
+          <w:rFonts w:asciiTheme="minorHAnsi" w:hAnsiTheme="minorHAnsi" w:cstheme="minorHAnsi"/>
+          <w:sz w:val="20"/>
+          <w:szCs w:val="20"/>
+        </w:rPr>
+        <w:t xml:space="preserve"> and the number of students enrolling is denoted as “Enrolled 4-Year”</w:t>
+      </w:r>
+      <w:r>
+        <w:rPr>
+          <w:rFonts w:asciiTheme="minorHAnsi" w:hAnsiTheme="minorHAnsi" w:cstheme="minorHAnsi"/>
+          <w:sz w:val="20"/>
+          <w:szCs w:val="20"/>
+        </w:rPr>
+        <w:t xml:space="preserve">. The percentage of those students who were able to graduate four years later </w:t>
       </w:r>
       <w:r>
         <w:rPr>
@@ -1612,15 +1732,15 @@
           <w:sz w:val="20"/>
           <w:szCs w:val="20"/>
         </w:rPr>
-        <w:t xml:space="preserve">reasonably </w:t>
-      </w:r>
-      <w:r>
-        <w:rPr>
-          <w:rFonts w:asciiTheme="minorHAnsi" w:hAnsiTheme="minorHAnsi" w:cstheme="minorHAnsi"/>
-          <w:sz w:val="20"/>
-          <w:szCs w:val="20"/>
-        </w:rPr>
-        <w:t xml:space="preserve">forecast. </w:t>
+        <w:t>predict</w:t>
+      </w:r>
+      <w:r>
+        <w:rPr>
+          <w:rFonts w:asciiTheme="minorHAnsi" w:hAnsiTheme="minorHAnsi" w:cstheme="minorHAnsi"/>
+          <w:sz w:val="20"/>
+          <w:szCs w:val="20"/>
+        </w:rPr>
+        <w:t xml:space="preserve">. </w:t>
       </w:r>
     </w:p>
     <w:p>
@@ -1666,16 +1786,6 @@
         </w:rPr>
         <w:t xml:space="preserve">, let’s go over how I collected and wrangled it for later analysis/modeling. </w:t>
       </w:r>
-    </w:p>
-    <w:p>
-      <w:pPr>
-        <w:pStyle w:val="Default"/>
-        <w:rPr>
-          <w:rFonts w:asciiTheme="minorHAnsi" w:hAnsiTheme="minorHAnsi" w:cstheme="minorHAnsi"/>
-          <w:sz w:val="20"/>
-          <w:szCs w:val="20"/>
-        </w:rPr>
-      </w:pPr>
     </w:p>
     <w:p>
       <w:pPr>
@@ -1687,6 +1797,7 @@
           <w:bCs/>
           <w:sz w:val="20"/>
           <w:szCs w:val="20"/>
+          <w:u w:val="single"/>
         </w:rPr>
       </w:pPr>
       <w:r>
@@ -1696,8 +1807,9 @@
           <w:bCs/>
           <w:sz w:val="20"/>
           <w:szCs w:val="20"/>
-        </w:rPr>
-        <w:t>Data Wrangling:</w:t>
+          <w:u w:val="single"/>
+        </w:rPr>
+        <w:t>Data Wrangling</w:t>
       </w:r>
     </w:p>
     <w:p>
@@ -1725,38 +1837,124 @@
           <w:sz w:val="20"/>
           <w:szCs w:val="20"/>
         </w:rPr>
-        <w:t>Y</w:t>
-      </w:r>
-      <w:r>
-        <w:rPr>
-          <w:sz w:val="20"/>
-          <w:szCs w:val="20"/>
-        </w:rPr>
-        <w:t xml:space="preserve">early </w:t>
-      </w:r>
-      <w:r>
-        <w:rPr>
-          <w:sz w:val="20"/>
-          <w:szCs w:val="20"/>
-        </w:rPr>
-        <w:t>SAT, ACT, AP exam, and Wealth/ADA datasets</w:t>
-      </w:r>
-      <w:r>
-        <w:rPr>
-          <w:sz w:val="20"/>
-          <w:szCs w:val="20"/>
-        </w:rPr>
-        <w:t xml:space="preserve"> were downloaded</w:t>
-      </w:r>
-      <w:r>
-        <w:rPr>
-          <w:sz w:val="20"/>
-          <w:szCs w:val="20"/>
-        </w:rPr>
-        <w:t xml:space="preserve"> from the Public Education Information Management Sy</w:t>
-      </w:r>
-      <w:r>
-        <w:rPr>
+        <w:t xml:space="preserve">SAT, ACT, AP exam, and Wealth/ADA datasets were downloaded from the Public Education Information Management System (“PEIMS”) on the Texas Education Agency’s website. </w:t>
+      </w:r>
+      <w:r>
+        <w:rPr>
+          <w:rFonts w:cstheme="minorHAnsi"/>
+          <w:sz w:val="20"/>
+          <w:szCs w:val="20"/>
+        </w:rPr>
+        <w:t xml:space="preserve">At the time of this project, the latest data out was from the class of 2017 and the earliest was from the class of 2011, resulting in seven classes of full historical data for each respective school district. Having the data from before the class of 2011 would be nice, but I also do believe there’s a sense of “what have you done for me lately” that goes into assessing a school districts value to a student. </w:t>
+      </w:r>
+      <w:r>
+        <w:rPr>
+          <w:sz w:val="20"/>
+          <w:szCs w:val="20"/>
+        </w:rPr>
+        <w:t xml:space="preserve">The datasets on college enrollment and college graduation were downloaded from the Texas Public Education Information Resource (“TPEIR”) website. </w:t>
+      </w:r>
+      <w:r>
+        <w:rPr>
+          <w:sz w:val="20"/>
+          <w:szCs w:val="20"/>
+        </w:rPr>
+        <w:t xml:space="preserve">Again, </w:t>
+      </w:r>
+      <w:proofErr w:type="gramStart"/>
+      <w:r>
+        <w:rPr>
+          <w:rFonts w:cstheme="minorHAnsi"/>
+          <w:sz w:val="20"/>
+          <w:szCs w:val="20"/>
+        </w:rPr>
+        <w:t>It’s</w:t>
+      </w:r>
+      <w:proofErr w:type="gramEnd"/>
+      <w:r>
+        <w:rPr>
+          <w:rFonts w:cstheme="minorHAnsi"/>
+          <w:sz w:val="20"/>
+          <w:szCs w:val="20"/>
+        </w:rPr>
+        <w:t xml:space="preserve"> important to note that this data strictly focuses on Texas colleges.</w:t>
+      </w:r>
+    </w:p>
+    <w:p>
+      <w:pPr>
+        <w:rPr>
+          <w:rFonts w:cstheme="minorHAnsi"/>
+          <w:sz w:val="20"/>
+          <w:szCs w:val="20"/>
+        </w:rPr>
+      </w:pPr>
+      <w:r>
+        <w:rPr>
+          <w:rFonts w:cstheme="minorHAnsi"/>
+          <w:sz w:val="20"/>
+          <w:szCs w:val="20"/>
+        </w:rPr>
+        <w:t xml:space="preserve">From there I needed to </w:t>
+      </w:r>
+      <w:r>
+        <w:rPr>
+          <w:rFonts w:cstheme="minorHAnsi"/>
+          <w:sz w:val="20"/>
+          <w:szCs w:val="20"/>
+        </w:rPr>
+        <w:t xml:space="preserve">recognize what variables were important in each dataset and remove the unnecessary ones using my knowledge/experience of once being a high schooler in Texas. The ACT, SAT, and AP datasets all contained breakdowns by ethnicity for scores, but I filtered these to simply be “all students” </w:t>
+      </w:r>
+      <w:r>
+        <w:rPr>
+          <w:rFonts w:cstheme="minorHAnsi"/>
+          <w:sz w:val="20"/>
+          <w:szCs w:val="20"/>
+        </w:rPr>
+        <w:t>for</w:t>
+      </w:r>
+      <w:r>
+        <w:rPr>
+          <w:rFonts w:cstheme="minorHAnsi"/>
+          <w:sz w:val="20"/>
+          <w:szCs w:val="20"/>
+        </w:rPr>
+        <w:t xml:space="preserve"> each respective district. The </w:t>
+      </w:r>
+      <w:r>
+        <w:rPr>
+          <w:rFonts w:cstheme="minorHAnsi"/>
+          <w:sz w:val="20"/>
+          <w:szCs w:val="20"/>
+        </w:rPr>
+        <w:t>SAT</w:t>
+      </w:r>
+      <w:r>
+        <w:rPr>
+          <w:rFonts w:cstheme="minorHAnsi"/>
+          <w:sz w:val="20"/>
+          <w:szCs w:val="20"/>
+        </w:rPr>
+        <w:t xml:space="preserve"> </w:t>
+      </w:r>
+      <w:r>
+        <w:rPr>
+          <w:rFonts w:cstheme="minorHAnsi"/>
+          <w:sz w:val="20"/>
+          <w:szCs w:val="20"/>
+        </w:rPr>
+        <w:t xml:space="preserve">and ACT </w:t>
+      </w:r>
+      <w:r>
+        <w:rPr>
+          <w:rFonts w:cstheme="minorHAnsi"/>
+          <w:sz w:val="20"/>
+          <w:szCs w:val="20"/>
+        </w:rPr>
+        <w:t>dataset</w:t>
+      </w:r>
+      <w:r>
+        <w:rPr>
+          <w:rFonts w:cstheme="minorHAnsi"/>
           <w:sz w:val="20"/>
           <w:szCs w:val="20"/>
         </w:rPr>
@@ -1764,67 +1962,53 @@
       </w:r>
       <w:r>
         <w:rPr>
-          <w:sz w:val="20"/>
-          <w:szCs w:val="20"/>
-        </w:rPr>
-        <w:t xml:space="preserve">tem (“PEIMS”) on the Texas Education Agency’s website. </w:t>
-      </w:r>
-      <w:r>
-        <w:rPr>
           <w:rFonts w:cstheme="minorHAnsi"/>
           <w:sz w:val="20"/>
           <w:szCs w:val="20"/>
         </w:rPr>
-        <w:t xml:space="preserve">At the time of this project, the latest data out was from the class of 2017 and the earliest was from 2011, resulting in seven years of full historical data for each respective school district. Having the data from before 2011 would be nice, but I also do believe there’s a sense of “what have you done for me lately” that goes into assessing a school districts value to a student.  </w:t>
-      </w:r>
-    </w:p>
-    <w:p>
-      <w:pPr>
+        <w:t xml:space="preserve"> contained average scores</w:t>
+      </w:r>
+      <w:r>
         <w:rPr>
           <w:rFonts w:cstheme="minorHAnsi"/>
           <w:sz w:val="20"/>
           <w:szCs w:val="20"/>
         </w:rPr>
-      </w:pPr>
-      <w:r>
-        <w:rPr>
-          <w:sz w:val="20"/>
-          <w:szCs w:val="20"/>
-        </w:rPr>
-        <w:t xml:space="preserve">The datasets on college enrollment and college graduation were downloaded from the Texas Public Education Information Resource (“TPEIR”) website. </w:t>
-      </w:r>
+        <w:t xml:space="preserve"> (“SAT-Total”</w:t>
+      </w:r>
+      <w:proofErr w:type="gramStart"/>
       <w:r>
         <w:rPr>
           <w:rFonts w:cstheme="minorHAnsi"/>
           <w:sz w:val="20"/>
           <w:szCs w:val="20"/>
         </w:rPr>
-        <w:t>It’s important to note that this data strictly focuses on Texas colleges</w:t>
-      </w:r>
+        <w:t>, ”ACT</w:t>
+      </w:r>
+      <w:proofErr w:type="gramEnd"/>
       <w:r>
         <w:rPr>
           <w:rFonts w:cstheme="minorHAnsi"/>
           <w:sz w:val="20"/>
           <w:szCs w:val="20"/>
         </w:rPr>
-        <w:t>.</w:t>
-      </w:r>
-    </w:p>
-    <w:p>
-      <w:pPr>
+        <w:t>-Composite”)</w:t>
+      </w:r>
+      <w:r>
         <w:rPr>
           <w:rFonts w:cstheme="minorHAnsi"/>
           <w:sz w:val="20"/>
           <w:szCs w:val="20"/>
         </w:rPr>
-      </w:pPr>
+        <w:t xml:space="preserve"> for each</w:t>
+      </w:r>
       <w:r>
         <w:rPr>
           <w:rFonts w:cstheme="minorHAnsi"/>
           <w:sz w:val="20"/>
           <w:szCs w:val="20"/>
         </w:rPr>
-        <w:t xml:space="preserve">From there I needed to </w:t>
+        <w:t xml:space="preserve"> school district and</w:t>
       </w:r>
       <w:r>
         <w:rPr>
@@ -1832,7 +2016,7 @@
           <w:sz w:val="20"/>
           <w:szCs w:val="20"/>
         </w:rPr>
-        <w:t xml:space="preserve">recognize what variables were important in each dataset and remove the unnecessary ones using my knowledge/experience of once being a high schooler in Texas. The ACT, SAT, and AP datasets all contained breakdowns by ethnicity for scores, but I filtered these to simply be “all students” </w:t>
+        <w:t xml:space="preserve"> </w:t>
       </w:r>
       <w:r>
         <w:rPr>
@@ -1840,7 +2024,7 @@
           <w:sz w:val="20"/>
           <w:szCs w:val="20"/>
         </w:rPr>
-        <w:t>for</w:t>
+        <w:t>p</w:t>
       </w:r>
       <w:r>
         <w:rPr>
@@ -1848,7 +2032,7 @@
           <w:sz w:val="20"/>
           <w:szCs w:val="20"/>
         </w:rPr>
-        <w:t xml:space="preserve"> each respective district. The </w:t>
+        <w:t xml:space="preserve">articipation data was also included in both. The AP dataset contained data on participation, amount of AP exams taken in each respective district, </w:t>
       </w:r>
       <w:r>
         <w:rPr>
@@ -1856,7 +2040,7 @@
           <w:sz w:val="20"/>
           <w:szCs w:val="20"/>
         </w:rPr>
-        <w:t>SAT</w:t>
+        <w:t xml:space="preserve">and the </w:t>
       </w:r>
       <w:r>
         <w:rPr>
@@ -1864,6 +2048,99 @@
           <w:sz w:val="20"/>
           <w:szCs w:val="20"/>
         </w:rPr>
+        <w:t>amount of passing exams (scored 3 or above</w:t>
+      </w:r>
+      <w:r>
+        <w:rPr>
+          <w:rFonts w:cstheme="minorHAnsi"/>
+          <w:sz w:val="20"/>
+          <w:szCs w:val="20"/>
+        </w:rPr>
+        <w:t xml:space="preserve">). </w:t>
+      </w:r>
+    </w:p>
+    <w:p>
+      <w:pPr>
+        <w:rPr>
+          <w:rFonts w:cstheme="minorHAnsi"/>
+          <w:sz w:val="20"/>
+          <w:szCs w:val="20"/>
+        </w:rPr>
+      </w:pPr>
+      <w:r>
+        <w:rPr>
+          <w:rFonts w:cstheme="minorHAnsi"/>
+          <w:sz w:val="20"/>
+          <w:szCs w:val="20"/>
+        </w:rPr>
+        <w:t xml:space="preserve">For each dataset type mentioned above, I created a folder containing the separate classes with the goal of later creating one “Total” dataset (Ex: </w:t>
+      </w:r>
+      <w:proofErr w:type="spellStart"/>
+      <w:r>
+        <w:rPr>
+          <w:rFonts w:cstheme="minorHAnsi"/>
+          <w:sz w:val="20"/>
+          <w:szCs w:val="20"/>
+        </w:rPr>
+        <w:t>Total_AP</w:t>
+      </w:r>
+      <w:proofErr w:type="spellEnd"/>
+      <w:r>
+        <w:rPr>
+          <w:rFonts w:cstheme="minorHAnsi"/>
+          <w:sz w:val="20"/>
+          <w:szCs w:val="20"/>
+        </w:rPr>
+        <w:t>) containing respective district data for 2011 – 2017. With the different “Total” datasets in place, I could merge them into one final dataset containing all the district features. Before being able to merge all the data and perform analysis, the data needed to be cleaned and wrangled.</w:t>
+      </w:r>
+    </w:p>
+    <w:p>
+      <w:pPr>
+        <w:rPr>
+          <w:rFonts w:cstheme="minorHAnsi"/>
+          <w:sz w:val="20"/>
+          <w:szCs w:val="20"/>
+        </w:rPr>
+      </w:pPr>
+      <w:r>
+        <w:rPr>
+          <w:rFonts w:cstheme="minorHAnsi"/>
+          <w:sz w:val="20"/>
+          <w:szCs w:val="20"/>
+        </w:rPr>
+        <w:lastRenderedPageBreak/>
+        <w:t>First up were the datasets on college enrollment. The main problem here w</w:t>
+      </w:r>
+      <w:r>
+        <w:rPr>
+          <w:rFonts w:cstheme="minorHAnsi"/>
+          <w:sz w:val="20"/>
+          <w:szCs w:val="20"/>
+        </w:rPr>
+        <w:t>as</w:t>
+      </w:r>
+      <w:r>
+        <w:rPr>
+          <w:rFonts w:cstheme="minorHAnsi"/>
+          <w:sz w:val="20"/>
+          <w:szCs w:val="20"/>
+        </w:rPr>
+        <w:t xml:space="preserve"> that d</w:t>
+      </w:r>
+      <w:r>
+        <w:rPr>
+          <w:rFonts w:cstheme="minorHAnsi"/>
+          <w:sz w:val="20"/>
+          <w:szCs w:val="20"/>
+        </w:rPr>
+        <w:t>istrict names contained an ID number and name in all caps (Ex: 4825170 KATY ISD). The ID number is not</w:t>
+      </w:r>
+      <w:r>
+        <w:rPr>
+          <w:rFonts w:cstheme="minorHAnsi"/>
+          <w:sz w:val="20"/>
+          <w:szCs w:val="20"/>
+        </w:rPr>
         <w:t xml:space="preserve"> </w:t>
       </w:r>
       <w:r>
@@ -1872,7 +2149,7 @@
           <w:sz w:val="20"/>
           <w:szCs w:val="20"/>
         </w:rPr>
-        <w:t xml:space="preserve">and ACT </w:t>
+        <w:t>necessary</w:t>
       </w:r>
       <w:r>
         <w:rPr>
@@ -1880,7 +2157,7 @@
           <w:sz w:val="20"/>
           <w:szCs w:val="20"/>
         </w:rPr>
-        <w:t>dataset</w:t>
+        <w:t>,</w:t>
       </w:r>
       <w:r>
         <w:rPr>
@@ -1888,7 +2165,7 @@
           <w:sz w:val="20"/>
           <w:szCs w:val="20"/>
         </w:rPr>
-        <w:t>s</w:t>
+        <w:t xml:space="preserve"> so I got rid of it to leave the District name in all caps.</w:t>
       </w:r>
       <w:r>
         <w:rPr>
@@ -1896,180 +2173,25 @@
           <w:sz w:val="20"/>
           <w:szCs w:val="20"/>
         </w:rPr>
-        <w:t xml:space="preserve"> contained average scores</w:t>
-      </w:r>
-      <w:r>
+        <w:t xml:space="preserve"> I also needed fix numerical data that contained “*” (data not available) or was represented as a string with a comma (Ex: 1,244). From there I was able to calculate the percentage high school students who were able to enroll into a four-year college that fall. </w:t>
+      </w:r>
+    </w:p>
+    <w:p>
+      <w:pPr>
         <w:rPr>
           <w:rFonts w:cstheme="minorHAnsi"/>
           <w:sz w:val="20"/>
           <w:szCs w:val="20"/>
         </w:rPr>
-        <w:t xml:space="preserve"> (“SAT-Total”, ”ACT-Composite”)</w:t>
-      </w:r>
-      <w:r>
-        <w:rPr>
-          <w:rFonts w:cstheme="minorHAnsi"/>
-          <w:sz w:val="20"/>
-          <w:szCs w:val="20"/>
-        </w:rPr>
-        <w:t xml:space="preserve"> for each</w:t>
-      </w:r>
-      <w:r>
-        <w:rPr>
-          <w:rFonts w:cstheme="minorHAnsi"/>
-          <w:sz w:val="20"/>
-          <w:szCs w:val="20"/>
-        </w:rPr>
-        <w:t xml:space="preserve"> school district and</w:t>
-      </w:r>
-      <w:r>
-        <w:rPr>
-          <w:rFonts w:cstheme="minorHAnsi"/>
-          <w:sz w:val="20"/>
-          <w:szCs w:val="20"/>
-        </w:rPr>
-        <w:t xml:space="preserve"> </w:t>
-      </w:r>
-      <w:r>
-        <w:rPr>
-          <w:rFonts w:cstheme="minorHAnsi"/>
-          <w:sz w:val="20"/>
-          <w:szCs w:val="20"/>
-        </w:rPr>
-        <w:t>p</w:t>
-      </w:r>
-      <w:r>
-        <w:rPr>
-          <w:rFonts w:cstheme="minorHAnsi"/>
-          <w:sz w:val="20"/>
-          <w:szCs w:val="20"/>
-        </w:rPr>
-        <w:t xml:space="preserve">articipation data was also included in both. The AP dataset contained data on participation, amount of AP exams taken in each respective district, </w:t>
-      </w:r>
-      <w:r>
-        <w:rPr>
-          <w:rFonts w:cstheme="minorHAnsi"/>
-          <w:sz w:val="20"/>
-          <w:szCs w:val="20"/>
-        </w:rPr>
-        <w:t xml:space="preserve">and the </w:t>
-      </w:r>
-      <w:r>
-        <w:rPr>
-          <w:rFonts w:cstheme="minorHAnsi"/>
-          <w:sz w:val="20"/>
-          <w:szCs w:val="20"/>
-        </w:rPr>
-        <w:t>amount of passing exams (scored 3 or above</w:t>
-      </w:r>
-      <w:r>
-        <w:rPr>
-          <w:rFonts w:cstheme="minorHAnsi"/>
-          <w:sz w:val="20"/>
-          <w:szCs w:val="20"/>
-        </w:rPr>
-        <w:t xml:space="preserve">). </w:t>
-      </w:r>
-    </w:p>
-    <w:p>
-      <w:pPr>
-        <w:rPr>
-          <w:rFonts w:cstheme="minorHAnsi"/>
-          <w:sz w:val="20"/>
-          <w:szCs w:val="20"/>
-        </w:rPr>
-      </w:pPr>
-      <w:r>
-        <w:rPr>
-          <w:rFonts w:cstheme="minorHAnsi"/>
-          <w:sz w:val="20"/>
-          <w:szCs w:val="20"/>
-        </w:rPr>
-        <w:t>For e</w:t>
-      </w:r>
-      <w:r>
-        <w:rPr>
-          <w:rFonts w:cstheme="minorHAnsi"/>
-          <w:sz w:val="20"/>
-          <w:szCs w:val="20"/>
-        </w:rPr>
-        <w:t xml:space="preserve">ach dataset type mentioned above, I created a folder containing the separate yearly datasets with the goal of later creating one “Total” dataset (Ex: Total_AP) containing respective district data for 2011 – 2017. With the different “Total” datasets in place, I could merge them into one final dataset containing all the district features. Before being able to merge all the data and perform analysis, the data needed to be cleaned and wrangled to make my life and the readers life easier later on. </w:t>
-      </w:r>
-    </w:p>
-    <w:p>
-      <w:pPr>
-        <w:rPr>
-          <w:rFonts w:cstheme="minorHAnsi"/>
-          <w:sz w:val="20"/>
-          <w:szCs w:val="20"/>
-        </w:rPr>
-      </w:pPr>
-      <w:r>
-        <w:rPr>
-          <w:rFonts w:cstheme="minorHAnsi"/>
-          <w:sz w:val="20"/>
-          <w:szCs w:val="20"/>
-        </w:rPr>
-        <w:lastRenderedPageBreak/>
-        <w:t>First up were the yearly datasets on college enrollment. The main problems here were that d</w:t>
-      </w:r>
-      <w:r>
-        <w:rPr>
-          <w:rFonts w:cstheme="minorHAnsi"/>
-          <w:sz w:val="20"/>
-          <w:szCs w:val="20"/>
-        </w:rPr>
-        <w:t xml:space="preserve">istrict names contained an ID number and name in all caps (Ex: 4825170 KATY ISD). The ID number is not </w:t>
-      </w:r>
-      <w:r>
-        <w:rPr>
-          <w:rFonts w:cstheme="minorHAnsi"/>
-          <w:sz w:val="20"/>
-          <w:szCs w:val="20"/>
-        </w:rPr>
-        <w:t xml:space="preserve">really </w:t>
-      </w:r>
-      <w:r>
-        <w:rPr>
-          <w:rFonts w:cstheme="minorHAnsi"/>
-          <w:sz w:val="20"/>
-          <w:szCs w:val="20"/>
-        </w:rPr>
-        <w:t>necessary so I got rid of it to leave the District name in all caps.</w:t>
-      </w:r>
-      <w:r>
-        <w:rPr>
-          <w:rFonts w:cstheme="minorHAnsi"/>
-          <w:sz w:val="20"/>
-          <w:szCs w:val="20"/>
-        </w:rPr>
-        <w:t xml:space="preserve"> I also needed </w:t>
-      </w:r>
-      <w:r>
-        <w:rPr>
-          <w:rFonts w:cstheme="minorHAnsi"/>
-          <w:sz w:val="20"/>
-          <w:szCs w:val="20"/>
-        </w:rPr>
-        <w:t xml:space="preserve">fix numerical data that contained “*” (data not available) or was represented as a string with a comma (Ex: 1,244). From there I was able to calculate the percentage of graduating students who were able to enroll into a four-year college. </w:t>
-      </w:r>
-    </w:p>
-    <w:p>
-      <w:pPr>
-        <w:rPr>
-          <w:rFonts w:cstheme="minorHAnsi"/>
-          <w:sz w:val="20"/>
-          <w:szCs w:val="20"/>
-        </w:rPr>
       </w:pPr>
       <w:r>
         <w:rPr>
           <w:noProof/>
         </w:rPr>
         <w:drawing>
-          <wp:inline distT="0" distB="0" distL="0" distR="0" wp14:anchorId="31D3795D" wp14:editId="6D758691">
-            <wp:extent cx="5943600" cy="4570095"/>
-            <wp:effectExtent l="0" t="0" r="0" b="1905"/>
+          <wp:inline distT="0" distB="0" distL="0" distR="0" wp14:anchorId="4A0E4251" wp14:editId="201308F3">
+            <wp:extent cx="5943600" cy="3657600"/>
+            <wp:effectExtent l="0" t="0" r="0" b="0"/>
             <wp:docPr id="1" name="Picture 1"/>
             <wp:cNvGraphicFramePr>
               <a:graphicFrameLocks xmlns:a="http://schemas.openxmlformats.org/drawingml/2006/main" noChangeAspect="1"/>
@@ -2090,7 +2212,7 @@
                   <pic:spPr>
                     <a:xfrm>
                       <a:off x="0" y="0"/>
-                      <a:ext cx="5943600" cy="4570095"/>
+                      <a:ext cx="5943600" cy="3657600"/>
                     </a:xfrm>
                     <a:prstGeom prst="rect">
                       <a:avLst/>
@@ -2115,56 +2237,7 @@
           <w:sz w:val="20"/>
           <w:szCs w:val="20"/>
         </w:rPr>
-        <w:t>The respective years were added to each dataset and public districts were extracted using district names that contained “ISD”</w:t>
-      </w:r>
-      <w:r>
-        <w:rPr>
-          <w:sz w:val="20"/>
-          <w:szCs w:val="20"/>
-        </w:rPr>
-        <w:t xml:space="preserve"> </w:t>
-      </w:r>
-      <w:r>
-        <w:rPr>
-          <w:sz w:val="20"/>
-          <w:szCs w:val="20"/>
-        </w:rPr>
-        <w:t xml:space="preserve">(Independent School Districts). The datasets </w:t>
-      </w:r>
-      <w:r>
-        <w:rPr>
-          <w:sz w:val="20"/>
-          <w:szCs w:val="20"/>
-        </w:rPr>
-        <w:t xml:space="preserve">included </w:t>
-      </w:r>
-      <w:r>
-        <w:rPr>
-          <w:sz w:val="20"/>
-          <w:szCs w:val="20"/>
-        </w:rPr>
-        <w:t xml:space="preserve">academies/prep schools, but I wanted to strictly </w:t>
-      </w:r>
-      <w:r>
-        <w:rPr>
-          <w:sz w:val="20"/>
-          <w:szCs w:val="20"/>
-        </w:rPr>
-        <w:t>focus</w:t>
-      </w:r>
-      <w:r>
-        <w:rPr>
-          <w:sz w:val="20"/>
-          <w:szCs w:val="20"/>
-        </w:rPr>
-        <w:t xml:space="preserve"> on public </w:t>
-      </w:r>
-      <w:r>
-        <w:rPr>
-          <w:sz w:val="20"/>
-          <w:szCs w:val="20"/>
-        </w:rPr>
-        <w:t xml:space="preserve">school districts. </w:t>
+        <w:t xml:space="preserve">The respective classes were added to each dataset and public districts were extracted using district names that contained “ISD” (Independent School Districts). The datasets included academies/prep schools, but I wanted to strictly focus on public school districts. </w:t>
       </w:r>
     </w:p>
     <w:p>
@@ -2179,7 +2252,7 @@
           <w:noProof/>
         </w:rPr>
         <w:drawing>
-          <wp:inline distT="0" distB="0" distL="0" distR="0" wp14:anchorId="7A4BD0F2" wp14:editId="38A4B0CB">
+          <wp:inline distT="0" distB="0" distL="0" distR="0" wp14:anchorId="154B1EDB" wp14:editId="7DEB8375">
             <wp:extent cx="5943600" cy="1409700"/>
             <wp:effectExtent l="0" t="0" r="0" b="0"/>
             <wp:docPr id="3" name="Picture 3"/>
@@ -2227,163 +2300,62 @@
           <w:sz w:val="20"/>
           <w:szCs w:val="20"/>
         </w:rPr>
+        <w:t xml:space="preserve">After each enrollment dataset was cleaned, it was appended to a list to later be concatenated into one total (2011 – 2017) </w:t>
+      </w:r>
+      <w:proofErr w:type="spellStart"/>
+      <w:r>
+        <w:rPr>
+          <w:sz w:val="20"/>
+          <w:szCs w:val="20"/>
+        </w:rPr>
+        <w:t>DataFrame</w:t>
+      </w:r>
+      <w:proofErr w:type="spellEnd"/>
+      <w:r>
+        <w:rPr>
+          <w:sz w:val="20"/>
+          <w:szCs w:val="20"/>
+        </w:rPr>
+        <w:t xml:space="preserve">. To spare the reader from having to look at too much code, this relative process was repeated for each dataset type. The dataset taking the most code to clean was the SAT due to 2011 – 2016 scores needing to be converted from the old scoring system to the new (which is utilized in the 2017 scores). This was done using </w:t>
+      </w:r>
+      <w:proofErr w:type="spellStart"/>
+      <w:r>
+        <w:rPr>
+          <w:sz w:val="20"/>
+          <w:szCs w:val="20"/>
+        </w:rPr>
+        <w:t>CollegeBoard’s</w:t>
+      </w:r>
+      <w:proofErr w:type="spellEnd"/>
+      <w:r>
+        <w:rPr>
+          <w:sz w:val="20"/>
+          <w:szCs w:val="20"/>
+        </w:rPr>
+        <w:t xml:space="preserve"> SAT concordance tables. </w:t>
+      </w:r>
+    </w:p>
+    <w:p>
+      <w:pPr>
+        <w:rPr>
+          <w:sz w:val="20"/>
+          <w:szCs w:val="20"/>
+        </w:rPr>
+      </w:pPr>
+      <w:r>
+        <w:rPr>
+          <w:sz w:val="20"/>
+          <w:szCs w:val="20"/>
+        </w:rPr>
+        <w:t xml:space="preserve">I noticed that the enrollment data also did not contain each district’s respective region name, which was important in meeting my desire to focus on the major regions. To give the reader a visual perspective of the size of the major </w:t>
+      </w:r>
+      <w:r>
+        <w:rPr>
+          <w:sz w:val="20"/>
+          <w:szCs w:val="20"/>
+        </w:rPr>
         <w:lastRenderedPageBreak/>
-        <w:t xml:space="preserve">Once each year’s enrollment dataset was in the correct format, it was added to a list of enrollment DataFrames to later be concatenated into one </w:t>
-      </w:r>
-      <w:r>
-        <w:rPr>
-          <w:sz w:val="20"/>
-          <w:szCs w:val="20"/>
-        </w:rPr>
-        <w:t>total (</w:t>
-      </w:r>
-      <w:r>
-        <w:rPr>
-          <w:sz w:val="20"/>
-          <w:szCs w:val="20"/>
-        </w:rPr>
-        <w:t>2011 – 2017</w:t>
-      </w:r>
-      <w:r>
-        <w:rPr>
-          <w:sz w:val="20"/>
-          <w:szCs w:val="20"/>
-        </w:rPr>
-        <w:t>)</w:t>
-      </w:r>
-      <w:r>
-        <w:rPr>
-          <w:sz w:val="20"/>
-          <w:szCs w:val="20"/>
-        </w:rPr>
-        <w:t xml:space="preserve"> DataFrame.</w:t>
-      </w:r>
-      <w:r>
-        <w:rPr>
-          <w:sz w:val="20"/>
-          <w:szCs w:val="20"/>
-        </w:rPr>
-        <w:t xml:space="preserve"> </w:t>
-      </w:r>
-      <w:r>
-        <w:rPr>
-          <w:sz w:val="20"/>
-          <w:szCs w:val="20"/>
-        </w:rPr>
-        <w:t xml:space="preserve">To spare the reader from having to look at too much code, this relative process was repeating for each dataset type. </w:t>
-      </w:r>
-    </w:p>
-    <w:p>
-      <w:pPr>
-        <w:rPr>
-          <w:sz w:val="20"/>
-          <w:szCs w:val="20"/>
-        </w:rPr>
-      </w:pPr>
-      <w:r>
-        <w:rPr>
-          <w:sz w:val="20"/>
-          <w:szCs w:val="20"/>
-        </w:rPr>
-        <w:t>Unfortunately, t</w:t>
-      </w:r>
-      <w:r>
-        <w:rPr>
-          <w:sz w:val="20"/>
-          <w:szCs w:val="20"/>
-        </w:rPr>
-        <w:t xml:space="preserve">he enrollment data </w:t>
-      </w:r>
-      <w:r>
-        <w:rPr>
-          <w:sz w:val="20"/>
-          <w:szCs w:val="20"/>
-        </w:rPr>
-        <w:t>also</w:t>
-      </w:r>
-      <w:r>
-        <w:rPr>
-          <w:sz w:val="20"/>
-          <w:szCs w:val="20"/>
-        </w:rPr>
-        <w:t xml:space="preserve"> did not contain each district</w:t>
-      </w:r>
-      <w:r>
-        <w:rPr>
-          <w:sz w:val="20"/>
-          <w:szCs w:val="20"/>
-        </w:rPr>
-        <w:t>’</w:t>
-      </w:r>
-      <w:r>
-        <w:rPr>
-          <w:sz w:val="20"/>
-          <w:szCs w:val="20"/>
-        </w:rPr>
-        <w:t xml:space="preserve">s </w:t>
-      </w:r>
-      <w:r>
-        <w:rPr>
-          <w:sz w:val="20"/>
-          <w:szCs w:val="20"/>
-        </w:rPr>
-        <w:t xml:space="preserve">respective </w:t>
-      </w:r>
-      <w:r>
-        <w:rPr>
-          <w:sz w:val="20"/>
-          <w:szCs w:val="20"/>
-        </w:rPr>
-        <w:t>region</w:t>
-      </w:r>
-      <w:r>
-        <w:rPr>
-          <w:sz w:val="20"/>
-          <w:szCs w:val="20"/>
-        </w:rPr>
-        <w:t xml:space="preserve"> name</w:t>
-      </w:r>
-      <w:r>
-        <w:rPr>
-          <w:sz w:val="20"/>
-          <w:szCs w:val="20"/>
-        </w:rPr>
-        <w:t xml:space="preserve">, which </w:t>
-      </w:r>
-      <w:r>
-        <w:rPr>
-          <w:sz w:val="20"/>
-          <w:szCs w:val="20"/>
-        </w:rPr>
-        <w:t>was</w:t>
-      </w:r>
-      <w:r>
-        <w:rPr>
-          <w:sz w:val="20"/>
-          <w:szCs w:val="20"/>
-        </w:rPr>
-        <w:t xml:space="preserve"> important</w:t>
-      </w:r>
-      <w:r>
-        <w:rPr>
-          <w:sz w:val="20"/>
-          <w:szCs w:val="20"/>
-        </w:rPr>
-        <w:t xml:space="preserve"> in meeting my desire to</w:t>
-      </w:r>
-      <w:r>
-        <w:rPr>
-          <w:sz w:val="20"/>
-          <w:szCs w:val="20"/>
-        </w:rPr>
-        <w:t xml:space="preserve"> focus on the major regions. </w:t>
-      </w:r>
-      <w:r>
-        <w:rPr>
-          <w:sz w:val="20"/>
-          <w:szCs w:val="20"/>
-        </w:rPr>
-        <w:t xml:space="preserve">To give the reader a visual perspective of the size of the major regions that the districts belong to, I have provided the image below. This is how the Texas Education Agency splits up the educational regions for its data. </w:t>
+        <w:t xml:space="preserve">regions that districts belong to, I have provided the image below. This is how the Texas Education Agency splits up the educational regions for its data. </w:t>
       </w:r>
     </w:p>
     <w:p>
@@ -2402,7 +2374,7 @@
           <w:szCs w:val="20"/>
         </w:rPr>
         <w:drawing>
-          <wp:inline distT="0" distB="0" distL="0" distR="0" wp14:anchorId="522B6CCE" wp14:editId="059956AE">
+          <wp:inline distT="0" distB="0" distL="0" distR="0" wp14:anchorId="4F1F1FC8" wp14:editId="7813144B">
             <wp:extent cx="3603436" cy="2430780"/>
             <wp:effectExtent l="0" t="0" r="0" b="7620"/>
             <wp:docPr id="77" name="Picture 6">
@@ -2464,35 +2436,49 @@
           <w:sz w:val="20"/>
           <w:szCs w:val="20"/>
         </w:rPr>
-        <w:t>Luckily the SAT datasets contained this data and</w:t>
-      </w:r>
-      <w:r>
-        <w:rPr>
-          <w:sz w:val="20"/>
-          <w:szCs w:val="20"/>
-        </w:rPr>
-        <w:t xml:space="preserve"> were</w:t>
-      </w:r>
-      <w:r>
-        <w:rPr>
-          <w:sz w:val="20"/>
-          <w:szCs w:val="20"/>
-        </w:rPr>
-        <w:t xml:space="preserve"> utilized to perform an inner merge to provide the enrollment dataset with respective region names</w:t>
-      </w:r>
-      <w:r>
-        <w:rPr>
-          <w:sz w:val="20"/>
-          <w:szCs w:val="20"/>
-        </w:rPr>
-        <w:t xml:space="preserve"> for the school districts</w:t>
-      </w:r>
-      <w:r>
-        <w:rPr>
-          <w:sz w:val="20"/>
-          <w:szCs w:val="20"/>
-        </w:rPr>
-        <w:t xml:space="preserve">. </w:t>
+        <w:t xml:space="preserve">Luckily the SAT datasets contained </w:t>
+      </w:r>
+      <w:r>
+        <w:rPr>
+          <w:sz w:val="20"/>
+          <w:szCs w:val="20"/>
+        </w:rPr>
+        <w:t>which region each district belonged to. Using the total SAT dataset,</w:t>
+      </w:r>
+      <w:r>
+        <w:rPr>
+          <w:sz w:val="20"/>
+          <w:szCs w:val="20"/>
+        </w:rPr>
+        <w:t xml:space="preserve"> </w:t>
+      </w:r>
+      <w:r>
+        <w:rPr>
+          <w:sz w:val="20"/>
+          <w:szCs w:val="20"/>
+        </w:rPr>
+        <w:t xml:space="preserve">I </w:t>
+      </w:r>
+      <w:r>
+        <w:rPr>
+          <w:sz w:val="20"/>
+          <w:szCs w:val="20"/>
+        </w:rPr>
+        <w:t>perform</w:t>
+      </w:r>
+      <w:r>
+        <w:rPr>
+          <w:sz w:val="20"/>
+          <w:szCs w:val="20"/>
+        </w:rPr>
+        <w:t>ed</w:t>
+      </w:r>
+      <w:r>
+        <w:rPr>
+          <w:sz w:val="20"/>
+          <w:szCs w:val="20"/>
+        </w:rPr>
+        <w:t xml:space="preserve"> an inner merge to provide the enrollment dataset with respective region names for the school districts. </w:t>
       </w:r>
     </w:p>
     <w:p>
@@ -2507,7 +2493,7 @@
           <w:noProof/>
         </w:rPr>
         <w:drawing>
-          <wp:inline distT="0" distB="0" distL="0" distR="0" wp14:anchorId="61A13B50" wp14:editId="6C9D5D05">
+          <wp:inline distT="0" distB="0" distL="0" distR="0" wp14:anchorId="0EFE7CE2" wp14:editId="5409927D">
             <wp:extent cx="5943600" cy="982980"/>
             <wp:effectExtent l="0" t="0" r="0" b="7620"/>
             <wp:docPr id="5" name="Picture 5"/>
@@ -2555,49 +2541,14 @@
           <w:sz w:val="20"/>
           <w:szCs w:val="20"/>
         </w:rPr>
-        <w:t>The yearly AP datasets</w:t>
-      </w:r>
-      <w:r>
-        <w:rPr>
-          <w:sz w:val="20"/>
-          <w:szCs w:val="20"/>
-        </w:rPr>
-        <w:t xml:space="preserve"> </w:t>
-      </w:r>
-      <w:r>
-        <w:rPr>
-          <w:sz w:val="20"/>
-          <w:szCs w:val="20"/>
-        </w:rPr>
-        <w:t>contained numerical approximations in the form of strings (Ex: &lt;60)</w:t>
-      </w:r>
-      <w:r>
-        <w:rPr>
-          <w:sz w:val="20"/>
-          <w:szCs w:val="20"/>
-        </w:rPr>
-        <w:t xml:space="preserve"> and some instances of the string with a comma problem</w:t>
-      </w:r>
-      <w:r>
-        <w:rPr>
-          <w:sz w:val="20"/>
-          <w:szCs w:val="20"/>
-        </w:rPr>
-        <w:t>. I decided to be consistent in decreasing the number by 10% for each of the</w:t>
-      </w:r>
-      <w:r>
-        <w:rPr>
-          <w:sz w:val="20"/>
-          <w:szCs w:val="20"/>
-        </w:rPr>
-        <w:t xml:space="preserve"> “less than”</w:t>
-      </w:r>
-      <w:r>
-        <w:rPr>
-          <w:sz w:val="20"/>
-          <w:szCs w:val="20"/>
-        </w:rPr>
-        <w:t xml:space="preserve"> cases. </w:t>
+        <w:t xml:space="preserve">For the AP datasets, they all </w:t>
+      </w:r>
+      <w:r>
+        <w:rPr>
+          <w:sz w:val="20"/>
+          <w:szCs w:val="20"/>
+        </w:rPr>
+        <w:t xml:space="preserve">contained numerical approximations in the form of strings (Ex: &lt;60) and some instances of the string with a comma problem. I decided to be consistent in decreasing the number by 10% for each of the “less than” cases. </w:t>
       </w:r>
     </w:p>
     <w:p>
@@ -2612,7 +2563,7 @@
           <w:noProof/>
         </w:rPr>
         <w:drawing>
-          <wp:inline distT="0" distB="0" distL="0" distR="0" wp14:anchorId="4F172A3A" wp14:editId="263CB308">
+          <wp:inline distT="0" distB="0" distL="0" distR="0" wp14:anchorId="0E459B95" wp14:editId="1F6E5243">
             <wp:extent cx="5943600" cy="1097280"/>
             <wp:effectExtent l="0" t="0" r="0" b="7620"/>
             <wp:docPr id="6" name="Picture 6"/>
@@ -2675,8 +2626,8 @@
           <w:noProof/>
         </w:rPr>
         <w:drawing>
-          <wp:inline distT="0" distB="0" distL="0" distR="0" wp14:anchorId="1E85C14B" wp14:editId="6B9715BA">
-            <wp:extent cx="5943600" cy="480060"/>
+          <wp:inline distT="0" distB="0" distL="0" distR="0" wp14:anchorId="6656917B" wp14:editId="2217FDEB">
+            <wp:extent cx="5943600" cy="655320"/>
             <wp:effectExtent l="0" t="0" r="0" b="0"/>
             <wp:docPr id="8" name="Picture 8"/>
             <wp:cNvGraphicFramePr>
@@ -2698,7 +2649,7 @@
                   <pic:spPr>
                     <a:xfrm>
                       <a:off x="0" y="0"/>
-                      <a:ext cx="5943600" cy="480060"/>
+                      <a:ext cx="5943600" cy="655320"/>
                     </a:xfrm>
                     <a:prstGeom prst="rect">
                       <a:avLst/>
@@ -2714,14 +2665,6 @@
     <w:p>
       <w:pPr>
         <w:rPr>
-          <w:sz w:val="20"/>
-          <w:szCs w:val="20"/>
-        </w:rPr>
-      </w:pPr>
-    </w:p>
-    <w:p>
-      <w:pPr>
-        <w:rPr>
           <w:rFonts w:cstheme="minorHAnsi"/>
           <w:sz w:val="20"/>
           <w:szCs w:val="20"/>
@@ -2748,7 +2691,7 @@
           <w:sz w:val="20"/>
           <w:szCs w:val="20"/>
         </w:rPr>
-        <w:t xml:space="preserve">e removed districts represent small </w:t>
+        <w:t xml:space="preserve">e removed districts represent small ones with </w:t>
       </w:r>
       <w:r>
         <w:rPr>
@@ -2756,7 +2699,7 @@
           <w:sz w:val="20"/>
           <w:szCs w:val="20"/>
         </w:rPr>
-        <w:t xml:space="preserve">ones with </w:t>
+        <w:t xml:space="preserve">very limited </w:t>
       </w:r>
       <w:r>
         <w:rPr>
@@ -2764,7 +2707,7 @@
           <w:sz w:val="20"/>
           <w:szCs w:val="20"/>
         </w:rPr>
-        <w:t xml:space="preserve">very limited </w:t>
+        <w:t>data.</w:t>
       </w:r>
       <w:r>
         <w:rPr>
@@ -2772,7 +2715,7 @@
           <w:sz w:val="20"/>
           <w:szCs w:val="20"/>
         </w:rPr>
-        <w:t>data.</w:t>
+        <w:t xml:space="preserve"> Rather than play a guessing game for the</w:t>
       </w:r>
       <w:r>
         <w:rPr>
@@ -2780,7 +2723,7 @@
           <w:sz w:val="20"/>
           <w:szCs w:val="20"/>
         </w:rPr>
-        <w:t xml:space="preserve"> Rather than play a guessing game for the</w:t>
+        <w:t xml:space="preserve"> features of these </w:t>
       </w:r>
       <w:r>
         <w:rPr>
@@ -2788,7 +2731,7 @@
           <w:sz w:val="20"/>
           <w:szCs w:val="20"/>
         </w:rPr>
-        <w:t xml:space="preserve"> features of these </w:t>
+        <w:t xml:space="preserve">small districts (which has a large effect on statistics involving percentages), we can </w:t>
       </w:r>
       <w:r>
         <w:rPr>
@@ -2796,7 +2739,8 @@
           <w:sz w:val="20"/>
           <w:szCs w:val="20"/>
         </w:rPr>
-        <w:t>small districts (which has a large effect on statistics involving percentages), we can just exclude them from our analysis</w:t>
+        <w:lastRenderedPageBreak/>
+        <w:t>just exclude them from our analysis</w:t>
       </w:r>
       <w:r>
         <w:rPr>
@@ -2828,9 +2772,9 @@
           <w:noProof/>
         </w:rPr>
         <w:drawing>
-          <wp:inline distT="0" distB="0" distL="0" distR="0" wp14:anchorId="0E8BE558" wp14:editId="411464D1">
-            <wp:extent cx="5943600" cy="358140"/>
-            <wp:effectExtent l="0" t="0" r="0" b="3810"/>
+          <wp:inline distT="0" distB="0" distL="0" distR="0" wp14:anchorId="0D74D8DF" wp14:editId="570AE743">
+            <wp:extent cx="5943600" cy="441960"/>
+            <wp:effectExtent l="0" t="0" r="0" b="0"/>
             <wp:docPr id="9" name="Picture 9"/>
             <wp:cNvGraphicFramePr>
               <a:graphicFrameLocks xmlns:a="http://schemas.openxmlformats.org/drawingml/2006/main" noChangeAspect="1"/>
@@ -2851,7 +2795,7 @@
                   <pic:spPr>
                     <a:xfrm>
                       <a:off x="0" y="0"/>
-                      <a:ext cx="5943600" cy="358140"/>
+                      <a:ext cx="5943600" cy="441960"/>
                     </a:xfrm>
                     <a:prstGeom prst="rect">
                       <a:avLst/>
@@ -2876,15 +2820,33 @@
           <w:sz w:val="20"/>
           <w:szCs w:val="20"/>
         </w:rPr>
-        <w:t xml:space="preserve">With all </w:t>
-      </w:r>
-      <w:r>
-        <w:rPr>
-          <w:sz w:val="20"/>
-          <w:szCs w:val="20"/>
-        </w:rPr>
-        <w:t>the DataFrames</w:t>
-      </w:r>
+        <w:t xml:space="preserve">With all the </w:t>
+      </w:r>
+      <w:proofErr w:type="spellStart"/>
+      <w:r>
+        <w:rPr>
+          <w:sz w:val="20"/>
+          <w:szCs w:val="20"/>
+        </w:rPr>
+        <w:t>DataFrames</w:t>
+      </w:r>
+      <w:proofErr w:type="spellEnd"/>
+      <w:r>
+        <w:rPr>
+          <w:sz w:val="20"/>
+          <w:szCs w:val="20"/>
+        </w:rPr>
+        <w:t xml:space="preserve"> containing 2011 – 2017 data for public school districts in the major regions of Texas, I was then able to merge them all into one </w:t>
+      </w:r>
+      <w:proofErr w:type="spellStart"/>
+      <w:r>
+        <w:rPr>
+          <w:sz w:val="20"/>
+          <w:szCs w:val="20"/>
+        </w:rPr>
+        <w:t>DataFrame</w:t>
+      </w:r>
+      <w:proofErr w:type="spellEnd"/>
       <w:r>
         <w:rPr>
           <w:sz w:val="20"/>
@@ -2892,55 +2854,6 @@
         </w:rPr>
         <w:t xml:space="preserve"> </w:t>
       </w:r>
-      <w:r>
-        <w:rPr>
-          <w:sz w:val="20"/>
-          <w:szCs w:val="20"/>
-        </w:rPr>
-        <w:t xml:space="preserve">containing </w:t>
-      </w:r>
-      <w:r>
-        <w:rPr>
-          <w:sz w:val="20"/>
-          <w:szCs w:val="20"/>
-        </w:rPr>
-        <w:t>yearly data for public school</w:t>
-      </w:r>
-      <w:r>
-        <w:rPr>
-          <w:sz w:val="20"/>
-          <w:szCs w:val="20"/>
-        </w:rPr>
-        <w:t xml:space="preserve"> districts</w:t>
-      </w:r>
-      <w:r>
-        <w:rPr>
-          <w:sz w:val="20"/>
-          <w:szCs w:val="20"/>
-        </w:rPr>
-        <w:t xml:space="preserve"> in the major regions of Texas, I was then able to merge </w:t>
-      </w:r>
-      <w:r>
-        <w:rPr>
-          <w:sz w:val="20"/>
-          <w:szCs w:val="20"/>
-        </w:rPr>
-        <w:t>them all into one DataFrame containing seven years of full historical data for the features I deemed important</w:t>
-      </w:r>
-      <w:r>
-        <w:rPr>
-          <w:sz w:val="20"/>
-          <w:szCs w:val="20"/>
-        </w:rPr>
-        <w:t>/were available</w:t>
-      </w:r>
-      <w:r>
-        <w:rPr>
-          <w:sz w:val="20"/>
-          <w:szCs w:val="20"/>
-        </w:rPr>
-        <w:t xml:space="preserve">. </w:t>
-      </w:r>
     </w:p>
     <w:p>
       <w:pPr>
@@ -2954,10 +2867,10 @@
           <w:noProof/>
         </w:rPr>
         <w:drawing>
-          <wp:inline distT="0" distB="0" distL="0" distR="0" wp14:anchorId="2105461E" wp14:editId="21E7B879">
-            <wp:extent cx="5943600" cy="2834640"/>
-            <wp:effectExtent l="0" t="0" r="0" b="3810"/>
-            <wp:docPr id="11" name="Picture 11"/>
+          <wp:inline distT="0" distB="0" distL="0" distR="0" wp14:anchorId="4F4ACDED" wp14:editId="03CAE46E">
+            <wp:extent cx="5943600" cy="2903220"/>
+            <wp:effectExtent l="0" t="0" r="0" b="0"/>
+            <wp:docPr id="4" name="Picture 4"/>
             <wp:cNvGraphicFramePr>
               <a:graphicFrameLocks xmlns:a="http://schemas.openxmlformats.org/drawingml/2006/main" noChangeAspect="1"/>
             </wp:cNvGraphicFramePr>
@@ -2977,7 +2890,7 @@
                   <pic:spPr>
                     <a:xfrm>
                       <a:off x="0" y="0"/>
-                      <a:ext cx="5943600" cy="2834640"/>
+                      <a:ext cx="5943600" cy="2903220"/>
                     </a:xfrm>
                     <a:prstGeom prst="rect">
                       <a:avLst/>
@@ -3002,66 +2915,126 @@
           <w:sz w:val="20"/>
           <w:szCs w:val="20"/>
         </w:rPr>
-        <w:t xml:space="preserve">Seven years of historical data for a school district was required as I wanted to forecast each respective district’s features for 2018, 2019, and 2020 as accurately as I could. With the forecasted features, I could then proceed in forecasting the target variable, the percentage of student who will graduate college in four years. This, of course, could only be done after gathering as much historical college graduation percentage data as I could. </w:t>
-      </w:r>
-    </w:p>
-    <w:p>
-      <w:pPr>
-        <w:rPr>
-          <w:sz w:val="20"/>
-          <w:szCs w:val="20"/>
-        </w:rPr>
-      </w:pPr>
-      <w:r>
-        <w:rPr>
-          <w:sz w:val="20"/>
-          <w:szCs w:val="20"/>
-        </w:rPr>
-        <w:t xml:space="preserve">For the </w:t>
-      </w:r>
-      <w:r>
-        <w:rPr>
-          <w:sz w:val="20"/>
-          <w:szCs w:val="20"/>
-        </w:rPr>
-        <w:t xml:space="preserve">college graduation data, I manually inputted all of the available district data for the years of 2011, 2012, 2013, and 2014. Remember, this is the percentage of students who went on to graduate college in four years’ time. Some districts did not contain data for all four of the above-mentioned years. That didn’t matter in this particular point </w:t>
-      </w:r>
-      <w:r>
-        <w:rPr>
-          <w:sz w:val="20"/>
-          <w:szCs w:val="20"/>
-        </w:rPr>
-        <w:t xml:space="preserve">of </w:t>
-      </w:r>
-      <w:r>
-        <w:rPr>
-          <w:sz w:val="20"/>
-          <w:szCs w:val="20"/>
-        </w:rPr>
-        <w:t>the study as I needed as much historical feature and target data as possible to train a predictive model</w:t>
-      </w:r>
-      <w:r>
-        <w:rPr>
-          <w:sz w:val="20"/>
-          <w:szCs w:val="20"/>
-        </w:rPr>
-        <w:t>.</w:t>
-      </w:r>
-    </w:p>
-    <w:p>
-      <w:pPr>
-        <w:rPr>
-          <w:sz w:val="20"/>
-          <w:szCs w:val="20"/>
-        </w:rPr>
-      </w:pPr>
-      <w:r>
-        <w:rPr>
-          <w:sz w:val="20"/>
-          <w:szCs w:val="20"/>
-        </w:rPr>
-        <w:t xml:space="preserve">Before getting into the machine learning section of this study, we can get to know the district features a bit better through some data analysis on the seven years of historical data. </w:t>
-      </w:r>
+        <w:t xml:space="preserve">Seven years of historical data gives a parent a good idea of what they can likely expect from a particular school district’s features going forward. </w:t>
+      </w:r>
+    </w:p>
+    <w:p>
+      <w:pPr>
+        <w:rPr>
+          <w:sz w:val="20"/>
+          <w:szCs w:val="20"/>
+        </w:rPr>
+      </w:pPr>
+      <w:r>
+        <w:rPr>
+          <w:sz w:val="20"/>
+          <w:szCs w:val="20"/>
+        </w:rPr>
+        <w:t xml:space="preserve">For the college graduation data (the target), I manually inputted the number of students who were able to earn their college degree within four years of 2011 – 2014 (what was available). To clarify for the reader, this can be read as the number of students who earned their college degree in 2015 – 2018 that belonged to the high school classes of 2011 – 2014. </w:t>
+      </w:r>
+    </w:p>
+    <w:p>
+      <w:pPr>
+        <w:rPr>
+          <w:sz w:val="20"/>
+          <w:szCs w:val="20"/>
+        </w:rPr>
+      </w:pPr>
+      <w:r>
+        <w:rPr>
+          <w:sz w:val="20"/>
+          <w:szCs w:val="20"/>
+        </w:rPr>
+        <w:t>With the number of students graduating college within four years and the number of students who enrolled into college, I was then able to calculate the percentage of students who were able to earn their degree.</w:t>
+      </w:r>
+    </w:p>
+    <w:p>
+      <w:pPr>
+        <w:rPr>
+          <w:sz w:val="20"/>
+          <w:szCs w:val="20"/>
+        </w:rPr>
+      </w:pPr>
+      <w:r>
+        <w:rPr>
+          <w:sz w:val="20"/>
+          <w:szCs w:val="20"/>
+        </w:rPr>
+        <w:t>Following all this data wrangling/cleaning, I was</w:t>
+      </w:r>
+      <w:r>
+        <w:rPr>
+          <w:sz w:val="20"/>
+          <w:szCs w:val="20"/>
+        </w:rPr>
+        <w:t xml:space="preserve"> left with a dataset that included all feature and target data for the classes of 2011 – 2014. For 2015 – 2017, only the feature data was available and the target data</w:t>
+      </w:r>
+      <w:r>
+        <w:rPr>
+          <w:sz w:val="20"/>
+          <w:szCs w:val="20"/>
+        </w:rPr>
+        <w:t xml:space="preserve"> (college graduation percentage in 2019 – 2021)</w:t>
+      </w:r>
+      <w:r>
+        <w:rPr>
+          <w:sz w:val="20"/>
+          <w:szCs w:val="20"/>
+        </w:rPr>
+        <w:t xml:space="preserve"> is unknown</w:t>
+      </w:r>
+      <w:r>
+        <w:rPr>
+          <w:sz w:val="20"/>
+          <w:szCs w:val="20"/>
+        </w:rPr>
+        <w:t>. W</w:t>
+      </w:r>
+      <w:r>
+        <w:rPr>
+          <w:sz w:val="20"/>
+          <w:szCs w:val="20"/>
+        </w:rPr>
+        <w:t xml:space="preserve">e can try to </w:t>
+      </w:r>
+      <w:r>
+        <w:rPr>
+          <w:sz w:val="20"/>
+          <w:szCs w:val="20"/>
+        </w:rPr>
+        <w:t>later predict the target</w:t>
+      </w:r>
+      <w:r>
+        <w:rPr>
+          <w:sz w:val="20"/>
+          <w:szCs w:val="20"/>
+        </w:rPr>
+        <w:t xml:space="preserve"> after establishing a satisfactory </w:t>
+      </w:r>
+      <w:r>
+        <w:rPr>
+          <w:sz w:val="20"/>
+          <w:szCs w:val="20"/>
+        </w:rPr>
+        <w:t xml:space="preserve">machine learning </w:t>
+      </w:r>
+      <w:r>
+        <w:rPr>
+          <w:sz w:val="20"/>
+          <w:szCs w:val="20"/>
+        </w:rPr>
+        <w:t xml:space="preserve">model.  </w:t>
+      </w:r>
+    </w:p>
+    <w:p>
+      <w:pPr>
+        <w:pStyle w:val="Default"/>
+        <w:rPr>
+          <w:rFonts w:asciiTheme="minorHAnsi" w:hAnsiTheme="minorHAnsi" w:cstheme="minorHAnsi"/>
+          <w:sz w:val="20"/>
+          <w:szCs w:val="20"/>
+        </w:rPr>
+      </w:pPr>
     </w:p>
     <w:p>
       <w:pPr>
@@ -3071,6 +3044,7 @@
           <w:bCs/>
           <w:sz w:val="20"/>
           <w:szCs w:val="20"/>
+          <w:u w:val="single"/>
         </w:rPr>
       </w:pPr>
       <w:r>
@@ -3079,8 +3053,9 @@
           <w:bCs/>
           <w:sz w:val="20"/>
           <w:szCs w:val="20"/>
-        </w:rPr>
-        <w:t>Data</w:t>
+          <w:u w:val="single"/>
+        </w:rPr>
+        <w:t>Data Analysis</w:t>
       </w:r>
       <w:r>
         <w:rPr>
@@ -3088,41 +3063,62 @@
           <w:bCs/>
           <w:sz w:val="20"/>
           <w:szCs w:val="20"/>
-        </w:rPr>
-        <w:t xml:space="preserve"> Analysis</w:t>
-      </w:r>
-      <w:r>
-        <w:rPr>
-          <w:b/>
-          <w:bCs/>
-          <w:sz w:val="20"/>
-          <w:szCs w:val="20"/>
-        </w:rPr>
-        <w:t xml:space="preserve"> – (SAT)</w:t>
-      </w:r>
-      <w:r>
-        <w:rPr>
-          <w:b/>
-          <w:bCs/>
-          <w:sz w:val="20"/>
-          <w:szCs w:val="20"/>
-        </w:rPr>
-        <w:t>:</w:t>
-      </w:r>
-    </w:p>
-    <w:p>
-      <w:pPr>
-        <w:rPr>
-          <w:sz w:val="20"/>
-          <w:szCs w:val="20"/>
-        </w:rPr>
-      </w:pPr>
-      <w:r>
-        <w:rPr>
-          <w:sz w:val="20"/>
-          <w:szCs w:val="20"/>
-        </w:rPr>
-        <w:t xml:space="preserve">Let’s start off by looking at the yearly average trends for each test (by region) and the total distribution (includes all scores 2011 – 2017) of scores. </w:t>
+          <w:u w:val="single"/>
+        </w:rPr>
+        <w:t>: School District Features</w:t>
+      </w:r>
+    </w:p>
+    <w:p>
+      <w:pPr>
+        <w:jc w:val="center"/>
+        <w:rPr>
+          <w:i/>
+          <w:iCs/>
+          <w:sz w:val="20"/>
+          <w:szCs w:val="20"/>
+        </w:rPr>
+      </w:pPr>
+      <w:r>
+        <w:rPr>
+          <w:i/>
+          <w:iCs/>
+          <w:sz w:val="20"/>
+          <w:szCs w:val="20"/>
+        </w:rPr>
+        <w:t>(</w:t>
+      </w:r>
+      <w:r>
+        <w:rPr>
+          <w:i/>
+          <w:iCs/>
+          <w:sz w:val="20"/>
+          <w:szCs w:val="20"/>
+        </w:rPr>
+        <w:t>SAT</w:t>
+      </w:r>
+      <w:r>
+        <w:rPr>
+          <w:i/>
+          <w:iCs/>
+          <w:sz w:val="20"/>
+          <w:szCs w:val="20"/>
+        </w:rPr>
+        <w:t>)</w:t>
+      </w:r>
+    </w:p>
+    <w:p>
+      <w:pPr>
+        <w:rPr>
+          <w:sz w:val="20"/>
+          <w:szCs w:val="20"/>
+        </w:rPr>
+      </w:pPr>
+      <w:r>
+        <w:rPr>
+          <w:sz w:val="20"/>
+          <w:szCs w:val="20"/>
+        </w:rPr>
+        <w:t xml:space="preserve">Let’s start of by viewing the regional averages for each class year and the distribution of district-level scores. </w:t>
       </w:r>
     </w:p>
     <w:p>
@@ -3138,7 +3134,7 @@
         </w:rPr>
         <w:lastRenderedPageBreak/>
         <w:drawing>
-          <wp:inline distT="0" distB="0" distL="0" distR="0" wp14:anchorId="29F7A90B" wp14:editId="0C361940">
+          <wp:inline distT="0" distB="0" distL="0" distR="0" wp14:anchorId="0ED8D290" wp14:editId="2F1293BD">
             <wp:extent cx="5943600" cy="2179320"/>
             <wp:effectExtent l="0" t="0" r="0" b="0"/>
             <wp:docPr id="31" name="Picture 31"/>
@@ -3176,21 +3172,6 @@
     </w:p>
     <w:p>
       <w:pPr>
-        <w:rPr>
-          <w:sz w:val="20"/>
-          <w:szCs w:val="20"/>
-        </w:rPr>
-      </w:pPr>
-      <w:r>
-        <w:rPr>
-          <w:sz w:val="20"/>
-          <w:szCs w:val="20"/>
-        </w:rPr>
-        <w:t xml:space="preserve">Over the seven years, we can see that Austin performed the best, while the close neighbors of Fort Worth and Richardson were neck in neck. Houston has a few districts that perform well, but the number of districts in the region does play its part in bringing the average down in combination with some very poor scoring districts. The gap between the top three and San Antonio is quite alarming and unfortunately be a continuously noticed trend for the rest of this report. </w:t>
-      </w:r>
-    </w:p>
-    <w:p>
-      <w:pPr>
         <w:jc w:val="center"/>
         <w:rPr>
           <w:sz w:val="20"/>
@@ -3199,10 +3180,77 @@
       </w:pPr>
       <w:r>
         <w:rPr>
+          <w:sz w:val="20"/>
+          <w:szCs w:val="20"/>
+        </w:rPr>
+        <w:t xml:space="preserve">Mean District-Level SAT-Total: </w:t>
+      </w:r>
+    </w:p>
+    <w:p>
+      <w:pPr>
+        <w:jc w:val="center"/>
+        <w:rPr>
+          <w:sz w:val="20"/>
+          <w:szCs w:val="20"/>
+        </w:rPr>
+      </w:pPr>
+      <w:r>
+        <w:rPr>
+          <w:sz w:val="20"/>
+          <w:szCs w:val="20"/>
+        </w:rPr>
+        <w:t>1052.8</w:t>
+      </w:r>
+    </w:p>
+    <w:p>
+      <w:pPr>
+        <w:rPr>
+          <w:sz w:val="20"/>
+          <w:szCs w:val="20"/>
+        </w:rPr>
+      </w:pPr>
+      <w:r>
+        <w:rPr>
+          <w:sz w:val="20"/>
+          <w:szCs w:val="20"/>
+        </w:rPr>
+        <w:t>We can see that Austin performed the best while Fort Worth and Richardson were neck and neck. The gap between the top region and San Antonio is quite large. This will, unfortunately for the region of San Antonio, remain a common theme throughout this analysis.</w:t>
+      </w:r>
+    </w:p>
+    <w:p>
+      <w:pPr>
+        <w:jc w:val="center"/>
+        <w:rPr>
+          <w:i/>
+          <w:iCs/>
+          <w:sz w:val="20"/>
+          <w:szCs w:val="20"/>
+        </w:rPr>
+      </w:pPr>
+      <w:r>
+        <w:rPr>
+          <w:i/>
+          <w:iCs/>
+          <w:sz w:val="20"/>
+          <w:szCs w:val="20"/>
+        </w:rPr>
+        <w:t>(ACT)</w:t>
+      </w:r>
+    </w:p>
+    <w:p>
+      <w:pPr>
+        <w:jc w:val="center"/>
+        <w:rPr>
+          <w:sz w:val="20"/>
+          <w:szCs w:val="20"/>
+        </w:rPr>
+      </w:pPr>
+      <w:r>
+        <w:rPr>
           <w:noProof/>
         </w:rPr>
         <w:drawing>
-          <wp:inline distT="0" distB="0" distL="0" distR="0" wp14:anchorId="0956BF90" wp14:editId="76A8DFA7">
+          <wp:inline distT="0" distB="0" distL="0" distR="0" wp14:anchorId="76BA80B0" wp14:editId="6BE7E7A1">
             <wp:extent cx="5943600" cy="2141220"/>
             <wp:effectExtent l="0" t="0" r="0" b="0"/>
             <wp:docPr id="32" name="Picture 32"/>
@@ -3240,44 +3288,32 @@
     </w:p>
     <w:p>
       <w:pPr>
-        <w:rPr>
-          <w:sz w:val="20"/>
-          <w:szCs w:val="20"/>
-        </w:rPr>
-      </w:pPr>
-      <w:r>
-        <w:rPr>
-          <w:sz w:val="20"/>
-          <w:szCs w:val="20"/>
-        </w:rPr>
-        <w:t>It appears that the districts located in Austin and Fort Worth achieved the best average scores on the ACT</w:t>
-      </w:r>
-      <w:r>
-        <w:rPr>
-          <w:sz w:val="20"/>
-          <w:szCs w:val="20"/>
-        </w:rPr>
-        <w:t xml:space="preserve"> with Richardson not too far behind. As with SAT scores, there appears to be a slight uptick in the average scores for 2017 (improved educators/smarter kids?).  </w:t>
-      </w:r>
-    </w:p>
-    <w:p>
-      <w:pPr>
         <w:jc w:val="center"/>
         <w:rPr>
-          <w:b/>
-          <w:bCs/>
-          <w:sz w:val="20"/>
-          <w:szCs w:val="20"/>
-        </w:rPr>
-      </w:pPr>
-      <w:r>
-        <w:rPr>
-          <w:b/>
-          <w:bCs/>
-          <w:sz w:val="20"/>
-          <w:szCs w:val="20"/>
-        </w:rPr>
-        <w:t>Data Analysis: (SAT/ACT Participation %)</w:t>
+          <w:sz w:val="20"/>
+          <w:szCs w:val="20"/>
+        </w:rPr>
+      </w:pPr>
+      <w:r>
+        <w:rPr>
+          <w:sz w:val="20"/>
+          <w:szCs w:val="20"/>
+        </w:rPr>
+        <w:t xml:space="preserve">Mean District-Level </w:t>
+      </w:r>
+      <w:r>
+        <w:rPr>
+          <w:sz w:val="20"/>
+          <w:szCs w:val="20"/>
+        </w:rPr>
+        <w:t>ACT-Composite</w:t>
+      </w:r>
+      <w:r>
+        <w:rPr>
+          <w:sz w:val="20"/>
+          <w:szCs w:val="20"/>
+        </w:rPr>
+        <w:t xml:space="preserve">: </w:t>
       </w:r>
     </w:p>
     <w:p>
@@ -3290,10 +3326,61 @@
       </w:pPr>
       <w:r>
         <w:rPr>
+          <w:sz w:val="20"/>
+          <w:szCs w:val="20"/>
+        </w:rPr>
+        <w:t>21.1</w:t>
+      </w:r>
+    </w:p>
+    <w:p>
+      <w:pPr>
+        <w:rPr>
+          <w:sz w:val="20"/>
+          <w:szCs w:val="20"/>
+        </w:rPr>
+      </w:pPr>
+      <w:r>
+        <w:rPr>
+          <w:sz w:val="20"/>
+          <w:szCs w:val="20"/>
+        </w:rPr>
+        <w:t xml:space="preserve">It appears that the districts located in Austin and Fort Worth achieved the best average scores on the ACT with Richardson not too far behind. As with SAT scores, there appears to be a slight uptick in the average scores for the class of 2017 (improved educators/smarter kids?).  </w:t>
+      </w:r>
+    </w:p>
+    <w:p>
+      <w:pPr>
+        <w:jc w:val="center"/>
+        <w:rPr>
+          <w:i/>
+          <w:iCs/>
+          <w:sz w:val="20"/>
+          <w:szCs w:val="20"/>
+        </w:rPr>
+      </w:pPr>
+      <w:r>
+        <w:rPr>
+          <w:i/>
+          <w:iCs/>
+          <w:sz w:val="20"/>
+          <w:szCs w:val="20"/>
+        </w:rPr>
+        <w:t>(SAT/ACT Participation %)</w:t>
+      </w:r>
+    </w:p>
+    <w:p>
+      <w:pPr>
+        <w:jc w:val="center"/>
+        <w:rPr>
+          <w:sz w:val="20"/>
+          <w:szCs w:val="20"/>
+        </w:rPr>
+      </w:pPr>
+      <w:r>
+        <w:rPr>
           <w:noProof/>
         </w:rPr>
         <w:drawing>
-          <wp:inline distT="0" distB="0" distL="0" distR="0" wp14:anchorId="0B58434F" wp14:editId="2B7E8879">
+          <wp:inline distT="0" distB="0" distL="0" distR="0" wp14:anchorId="3AAE09E5" wp14:editId="41BE5A27">
             <wp:extent cx="5943600" cy="853440"/>
             <wp:effectExtent l="0" t="0" r="0" b="3810"/>
             <wp:docPr id="2" name="Picture 1">
@@ -3355,6 +3442,7 @@
           <w:sz w:val="20"/>
           <w:szCs w:val="20"/>
         </w:rPr>
+        <w:lastRenderedPageBreak/>
         <w:t>Something interesting I discovered is that more students consistently choose to take the SAT than the ACT. Why is this? Well… it’s very tough to know for certain without surveying high school students across Texas, but I’ll provide a possible theory. The SAT is</w:t>
       </w:r>
       <w:r>
@@ -3405,36 +3493,12 @@
           <w:sz w:val="20"/>
           <w:szCs w:val="20"/>
         </w:rPr>
-        <w:lastRenderedPageBreak/>
-        <w:t xml:space="preserve">It’s good to see in the later years that the ACT participation rate is growing, but it is quite concerning that students are not being encouraged to take the ACT as well as the SAT. Taking two tests instead of just one immediately increases the chance of a student doing well on at least one and effectively increases their chances of college admission. </w:t>
-      </w:r>
-    </w:p>
-    <w:p>
-      <w:pPr>
-        <w:jc w:val="center"/>
-        <w:rPr>
-          <w:b/>
-          <w:bCs/>
-          <w:sz w:val="20"/>
-          <w:szCs w:val="20"/>
-        </w:rPr>
-      </w:pPr>
-      <w:r>
-        <w:rPr>
-          <w:b/>
-          <w:bCs/>
-          <w:sz w:val="20"/>
-          <w:szCs w:val="20"/>
-        </w:rPr>
-        <w:t>Data Analysis: AP Exams</w:t>
-      </w:r>
-    </w:p>
-    <w:p>
-      <w:pPr>
-        <w:jc w:val="center"/>
-        <w:rPr>
-          <w:b/>
-          <w:bCs/>
+        <w:t>It’s good to see in the later years that ACT participation grew, but it is also quite concerning that students are not more encouraged to take the ACT as well as the SAT. Taking two tests instead of just one immediately increases the chance of a student doing well on at least one. Doing well on one of the college admission tests is all it can take to get into college and earn scholarship money. With scholarship money, enrolling into college becomes more likely/possible for a student. As you can see below, both SAT and ACT participation rates contain positive correlation with Texas college enrollment percentage. Why not take both??</w:t>
+      </w:r>
+    </w:p>
+    <w:p>
+      <w:pPr>
+        <w:rPr>
           <w:sz w:val="20"/>
           <w:szCs w:val="20"/>
         </w:rPr>
@@ -3444,10 +3508,10 @@
           <w:noProof/>
         </w:rPr>
         <w:drawing>
-          <wp:inline distT="0" distB="0" distL="0" distR="0" wp14:anchorId="33C434F4" wp14:editId="6BBAEC65">
-            <wp:extent cx="5943600" cy="2324100"/>
+          <wp:inline distT="0" distB="0" distL="0" distR="0" wp14:anchorId="3E955A57" wp14:editId="02B7A316">
+            <wp:extent cx="5943600" cy="2788920"/>
             <wp:effectExtent l="0" t="0" r="0" b="0"/>
-            <wp:docPr id="24" name="Picture 24"/>
+            <wp:docPr id="10" name="Picture 10"/>
             <wp:cNvGraphicFramePr>
               <a:graphicFrameLocks xmlns:a="http://schemas.openxmlformats.org/drawingml/2006/main" noChangeAspect="1"/>
             </wp:cNvGraphicFramePr>
@@ -3467,6 +3531,100 @@
                   <pic:spPr>
                     <a:xfrm>
                       <a:off x="0" y="0"/>
+                      <a:ext cx="5943600" cy="2788920"/>
+                    </a:xfrm>
+                    <a:prstGeom prst="rect">
+                      <a:avLst/>
+                    </a:prstGeom>
+                  </pic:spPr>
+                </pic:pic>
+              </a:graphicData>
+            </a:graphic>
+          </wp:inline>
+        </w:drawing>
+      </w:r>
+    </w:p>
+    <w:p>
+      <w:pPr>
+        <w:jc w:val="center"/>
+        <w:rPr>
+          <w:i/>
+          <w:iCs/>
+          <w:sz w:val="20"/>
+          <w:szCs w:val="20"/>
+        </w:rPr>
+      </w:pPr>
+      <w:r>
+        <w:rPr>
+          <w:i/>
+          <w:iCs/>
+          <w:sz w:val="20"/>
+          <w:szCs w:val="20"/>
+        </w:rPr>
+        <w:t>(AP Exams)</w:t>
+      </w:r>
+    </w:p>
+    <w:p>
+      <w:pPr>
+        <w:rPr>
+          <w:sz w:val="20"/>
+          <w:szCs w:val="20"/>
+        </w:rPr>
+      </w:pPr>
+      <w:r>
+        <w:rPr>
+          <w:sz w:val="20"/>
+          <w:szCs w:val="20"/>
+          <w:u w:val="single"/>
+        </w:rPr>
+        <w:t>Note</w:t>
+      </w:r>
+      <w:r>
+        <w:rPr>
+          <w:sz w:val="20"/>
+          <w:szCs w:val="20"/>
+        </w:rPr>
+        <w:t>: In this study, a score of three or above on an AP exam is considered passing. Most colleges accept this score.</w:t>
+      </w:r>
+    </w:p>
+    <w:p>
+      <w:pPr>
+        <w:jc w:val="center"/>
+        <w:rPr>
+          <w:b/>
+          <w:bCs/>
+          <w:sz w:val="20"/>
+          <w:szCs w:val="20"/>
+        </w:rPr>
+      </w:pPr>
+      <w:r>
+        <w:rPr>
+          <w:noProof/>
+        </w:rPr>
+        <w:drawing>
+          <wp:inline distT="0" distB="0" distL="0" distR="0" wp14:anchorId="59F8308C" wp14:editId="216B557D">
+            <wp:extent cx="5943600" cy="2324100"/>
+            <wp:effectExtent l="0" t="0" r="0" b="0"/>
+            <wp:docPr id="24" name="Picture 24"/>
+            <wp:cNvGraphicFramePr>
+              <a:graphicFrameLocks xmlns:a="http://schemas.openxmlformats.org/drawingml/2006/main" noChangeAspect="1"/>
+            </wp:cNvGraphicFramePr>
+            <a:graphic xmlns:a="http://schemas.openxmlformats.org/drawingml/2006/main">
+              <a:graphicData uri="http://schemas.openxmlformats.org/drawingml/2006/picture">
+                <pic:pic xmlns:pic="http://schemas.openxmlformats.org/drawingml/2006/picture">
+                  <pic:nvPicPr>
+                    <pic:cNvPr id="1" name=""/>
+                    <pic:cNvPicPr/>
+                  </pic:nvPicPr>
+                  <pic:blipFill>
+                    <a:blip r:embed="rId17"/>
+                    <a:stretch>
+                      <a:fillRect/>
+                    </a:stretch>
+                  </pic:blipFill>
+                  <pic:spPr>
+                    <a:xfrm>
+                      <a:off x="0" y="0"/>
                       <a:ext cx="5943600" cy="2324100"/>
                     </a:xfrm>
                     <a:prstGeom prst="rect">
@@ -3482,31 +3640,78 @@
     </w:p>
     <w:p>
       <w:pPr>
-        <w:rPr>
-          <w:sz w:val="20"/>
-          <w:szCs w:val="20"/>
-        </w:rPr>
-      </w:pPr>
-      <w:r>
-        <w:rPr>
-          <w:sz w:val="20"/>
-          <w:szCs w:val="20"/>
-        </w:rPr>
-        <w:t xml:space="preserve">The regions of Austin, Richardson (Dallas), and Fort Worth appear to contain the best passing percentages. I found it interesting to also take a look at the availability of AP classes to students. One could argue that more availability to AP classes would result in a student being able to take more exams and </w:t>
-      </w:r>
-      <w:r>
-        <w:rPr>
-          <w:sz w:val="20"/>
-          <w:szCs w:val="20"/>
-        </w:rPr>
-        <w:t xml:space="preserve">potentially </w:t>
-      </w:r>
-      <w:r>
-        <w:rPr>
-          <w:sz w:val="20"/>
-          <w:szCs w:val="20"/>
-        </w:rPr>
-        <w:t xml:space="preserve">earn more college credit. </w:t>
+        <w:jc w:val="center"/>
+        <w:rPr>
+          <w:sz w:val="20"/>
+          <w:szCs w:val="20"/>
+        </w:rPr>
+      </w:pPr>
+      <w:r>
+        <w:rPr>
+          <w:sz w:val="20"/>
+          <w:szCs w:val="20"/>
+        </w:rPr>
+        <w:t xml:space="preserve">Mean District-Level </w:t>
+      </w:r>
+      <w:r>
+        <w:rPr>
+          <w:sz w:val="20"/>
+          <w:szCs w:val="20"/>
+        </w:rPr>
+        <w:t>AP-Passed (%)</w:t>
+      </w:r>
+      <w:r>
+        <w:rPr>
+          <w:sz w:val="20"/>
+          <w:szCs w:val="20"/>
+        </w:rPr>
+        <w:t xml:space="preserve">: </w:t>
+      </w:r>
+    </w:p>
+    <w:p>
+      <w:pPr>
+        <w:jc w:val="center"/>
+        <w:rPr>
+          <w:sz w:val="20"/>
+          <w:szCs w:val="20"/>
+        </w:rPr>
+      </w:pPr>
+      <w:r>
+        <w:rPr>
+          <w:sz w:val="20"/>
+          <w:szCs w:val="20"/>
+        </w:rPr>
+        <w:t>45.1</w:t>
+      </w:r>
+    </w:p>
+    <w:p>
+      <w:pPr>
+        <w:rPr>
+          <w:sz w:val="20"/>
+          <w:szCs w:val="20"/>
+        </w:rPr>
+      </w:pPr>
+      <w:r>
+        <w:rPr>
+          <w:sz w:val="20"/>
+          <w:szCs w:val="20"/>
+        </w:rPr>
+        <w:lastRenderedPageBreak/>
+        <w:t>The regions of Austin, Richardson (Dallas), and Fort Worth appear to contain the best passing percentages. I found it interesting to also take a look at the availability of AP classes to students. One could argue that more availability to AP classes would result in a student being able to take more exams and earn more college credit</w:t>
+      </w:r>
+      <w:r>
+        <w:rPr>
+          <w:sz w:val="20"/>
+          <w:szCs w:val="20"/>
+        </w:rPr>
+        <w:t>/gain more college-level exposure</w:t>
+      </w:r>
+      <w:r>
+        <w:rPr>
+          <w:sz w:val="20"/>
+          <w:szCs w:val="20"/>
+        </w:rPr>
+        <w:t xml:space="preserve">. </w:t>
       </w:r>
     </w:p>
     <w:p>
@@ -3524,7 +3729,7 @@
           <w:noProof/>
         </w:rPr>
         <w:drawing>
-          <wp:inline distT="0" distB="0" distL="0" distR="0" wp14:anchorId="2FA0BAD6" wp14:editId="7EC49818">
+          <wp:inline distT="0" distB="0" distL="0" distR="0" wp14:anchorId="2DBB52BC" wp14:editId="0661C43A">
             <wp:extent cx="5943600" cy="1356360"/>
             <wp:effectExtent l="0" t="0" r="0" b="0"/>
             <wp:docPr id="26" name="Picture 4">
@@ -3553,7 +3758,7 @@
                     </pic:cNvPicPr>
                   </pic:nvPicPr>
                   <pic:blipFill>
-                    <a:blip r:embed="rId17"/>
+                    <a:blip r:embed="rId18"/>
                     <a:stretch>
                       <a:fillRect/>
                     </a:stretch>
@@ -3607,36 +3812,36 @@
           <w:sz w:val="20"/>
           <w:szCs w:val="20"/>
         </w:rPr>
-        <w:t xml:space="preserve">Austin tends to offer the second most opportunity which is quite impressive when </w:t>
-      </w:r>
-      <w:r>
-        <w:rPr>
-          <w:sz w:val="20"/>
-          <w:szCs w:val="20"/>
-        </w:rPr>
-        <w:t xml:space="preserve">also taking into account that </w:t>
-      </w:r>
-      <w:r>
-        <w:rPr>
-          <w:sz w:val="20"/>
-          <w:szCs w:val="20"/>
-        </w:rPr>
-        <w:t xml:space="preserve">Austin contained the best passing percentage. </w:t>
-      </w:r>
-    </w:p>
-    <w:p>
-      <w:pPr>
-        <w:rPr>
-          <w:sz w:val="20"/>
-          <w:szCs w:val="20"/>
-        </w:rPr>
-      </w:pPr>
-      <w:r>
-        <w:rPr>
-          <w:sz w:val="20"/>
-          <w:szCs w:val="20"/>
-        </w:rPr>
-        <w:t xml:space="preserve">The next figure will offer a transition to our next analysis of the Wealth/ADA feature of school districts. Let’s take a look at how Wealth/ADA affected the amount of AP exams taken per student throughout 2011 - 2017. One might hypothesize that we could see a positive correlation as wealth would bring in more teachers capable of teaching AP level classes.  </w:t>
+        <w:t xml:space="preserve">Austin tends to offer the second most opportunity, which is quite impressive when also taking into account that Austin contained the best passing percentage. </w:t>
+      </w:r>
+    </w:p>
+    <w:p>
+      <w:pPr>
+        <w:rPr>
+          <w:sz w:val="20"/>
+          <w:szCs w:val="20"/>
+        </w:rPr>
+      </w:pPr>
+      <w:r>
+        <w:rPr>
+          <w:sz w:val="20"/>
+          <w:szCs w:val="20"/>
+        </w:rPr>
+        <w:t xml:space="preserve">The next figure will offer a transition to our next analysis of the wealth per average daily attendance (“Wealth/ADA”) feature of school districts. Let’s take a look at how Wealth/ADA affected the amount of AP exams taken per student throughout </w:t>
+      </w:r>
+      <w:r>
+        <w:rPr>
+          <w:sz w:val="20"/>
+          <w:szCs w:val="20"/>
+        </w:rPr>
+        <w:t xml:space="preserve">the classes of </w:t>
+      </w:r>
+      <w:r>
+        <w:rPr>
+          <w:sz w:val="20"/>
+          <w:szCs w:val="20"/>
+        </w:rPr>
+        <w:t xml:space="preserve">2011 - 2017. One might hypothesize that we could see a positive correlation as wealth/funding would bring in more qualified teachers and increase the number of AP classes offered to students. </w:t>
       </w:r>
     </w:p>
     <w:p>
@@ -3653,166 +3858,11 @@
         <w:rPr>
           <w:noProof/>
         </w:rPr>
-        <w:lastRenderedPageBreak/>
         <w:drawing>
-          <wp:inline distT="0" distB="0" distL="0" distR="0" wp14:anchorId="00B49ADB" wp14:editId="22194447">
-            <wp:extent cx="5535278" cy="3451860"/>
-            <wp:effectExtent l="0" t="0" r="8890" b="0"/>
-            <wp:docPr id="25" name="Picture 25"/>
-            <wp:cNvGraphicFramePr>
-              <a:graphicFrameLocks xmlns:a="http://schemas.openxmlformats.org/drawingml/2006/main" noChangeAspect="1"/>
-            </wp:cNvGraphicFramePr>
-            <a:graphic xmlns:a="http://schemas.openxmlformats.org/drawingml/2006/main">
-              <a:graphicData uri="http://schemas.openxmlformats.org/drawingml/2006/picture">
-                <pic:pic xmlns:pic="http://schemas.openxmlformats.org/drawingml/2006/picture">
-                  <pic:nvPicPr>
-                    <pic:cNvPr id="1" name=""/>
-                    <pic:cNvPicPr/>
-                  </pic:nvPicPr>
-                  <pic:blipFill>
-                    <a:blip r:embed="rId18"/>
-                    <a:stretch>
-                      <a:fillRect/>
-                    </a:stretch>
-                  </pic:blipFill>
-                  <pic:spPr>
-                    <a:xfrm>
-                      <a:off x="0" y="0"/>
-                      <a:ext cx="5644768" cy="3520139"/>
-                    </a:xfrm>
-                    <a:prstGeom prst="rect">
-                      <a:avLst/>
-                    </a:prstGeom>
-                  </pic:spPr>
-                </pic:pic>
-              </a:graphicData>
-            </a:graphic>
-          </wp:inline>
-        </w:drawing>
-      </w:r>
-    </w:p>
-    <w:p>
-      <w:pPr>
-        <w:rPr>
-          <w:b/>
-          <w:bCs/>
-          <w:sz w:val="20"/>
-          <w:szCs w:val="20"/>
-        </w:rPr>
-      </w:pPr>
-      <w:r>
-        <w:rPr>
-          <w:sz w:val="20"/>
-          <w:szCs w:val="20"/>
-        </w:rPr>
-        <w:t xml:space="preserve">As anticipated, there was indeed a positive correlation. The cluster on the top rights represents Eanes ISD in Austin, which </w:t>
-      </w:r>
-      <w:r>
-        <w:rPr>
-          <w:sz w:val="20"/>
-          <w:szCs w:val="20"/>
-        </w:rPr>
-        <w:t xml:space="preserve">averaged the largest Wealth/ADA over the seven years. </w:t>
-      </w:r>
-      <w:r>
-        <w:rPr>
-          <w:sz w:val="20"/>
-          <w:szCs w:val="20"/>
-        </w:rPr>
-        <w:t xml:space="preserve">The school that averaged the second highest Wealth/ADA was Alamo Heights ISD in San Antonio. </w:t>
-      </w:r>
-      <w:r>
-        <w:rPr>
-          <w:sz w:val="20"/>
-          <w:szCs w:val="20"/>
-        </w:rPr>
-        <w:t>It’s interesting to view the difference</w:t>
-      </w:r>
-      <w:r>
-        <w:rPr>
-          <w:sz w:val="20"/>
-          <w:szCs w:val="20"/>
-        </w:rPr>
-        <w:t xml:space="preserve"> in Wealth/ADA between the Alamo Heights ISD cluster and the rest of the districts from San Antonio.</w:t>
-      </w:r>
-      <w:r>
-        <w:rPr>
-          <w:b/>
-          <w:bCs/>
-          <w:sz w:val="20"/>
-          <w:szCs w:val="20"/>
-        </w:rPr>
-        <w:t xml:space="preserve"> </w:t>
-      </w:r>
-    </w:p>
-    <w:p>
-      <w:pPr>
-        <w:jc w:val="center"/>
-        <w:rPr>
-          <w:b/>
-          <w:bCs/>
-          <w:sz w:val="20"/>
-          <w:szCs w:val="20"/>
-        </w:rPr>
-      </w:pPr>
-      <w:r>
-        <w:rPr>
-          <w:b/>
-          <w:bCs/>
-          <w:sz w:val="20"/>
-          <w:szCs w:val="20"/>
-        </w:rPr>
-        <w:t>Data Analysis: (Wealth/ADA)</w:t>
-      </w:r>
-    </w:p>
-    <w:p>
-      <w:pPr>
-        <w:rPr>
-          <w:sz w:val="20"/>
-          <w:szCs w:val="20"/>
-        </w:rPr>
-      </w:pPr>
-      <w:r>
-        <w:rPr>
-          <w:sz w:val="20"/>
-          <w:szCs w:val="20"/>
-        </w:rPr>
-        <w:t>Let’s begin by taking a look at a regional breakdown of average Wealth/ADA</w:t>
-      </w:r>
-      <w:r>
-        <w:rPr>
-          <w:sz w:val="20"/>
-          <w:szCs w:val="20"/>
-        </w:rPr>
-        <w:t xml:space="preserve"> ($)</w:t>
-      </w:r>
-      <w:r>
-        <w:rPr>
-          <w:sz w:val="20"/>
-          <w:szCs w:val="20"/>
-        </w:rPr>
-        <w:t xml:space="preserve"> over 2011 – 2017. </w:t>
-      </w:r>
-    </w:p>
-    <w:p>
-      <w:pPr>
-        <w:jc w:val="center"/>
-        <w:rPr>
-          <w:b/>
-          <w:bCs/>
-          <w:sz w:val="20"/>
-          <w:szCs w:val="20"/>
-        </w:rPr>
-      </w:pPr>
-      <w:r>
-        <w:rPr>
-          <w:noProof/>
-        </w:rPr>
-        <w:drawing>
-          <wp:inline distT="0" distB="0" distL="0" distR="0" wp14:anchorId="0642F98E" wp14:editId="76260A2C">
-            <wp:extent cx="2026083" cy="1402080"/>
-            <wp:effectExtent l="0" t="0" r="0" b="7620"/>
-            <wp:docPr id="27" name="Picture 27"/>
+          <wp:inline distT="0" distB="0" distL="0" distR="0" wp14:anchorId="6FB194F2" wp14:editId="2428F04E">
+            <wp:extent cx="4511040" cy="2882535"/>
+            <wp:effectExtent l="0" t="0" r="3810" b="0"/>
+            <wp:docPr id="12" name="Picture 12"/>
             <wp:cNvGraphicFramePr>
               <a:graphicFrameLocks xmlns:a="http://schemas.openxmlformats.org/drawingml/2006/main" noChangeAspect="1"/>
             </wp:cNvGraphicFramePr>
@@ -3832,7 +3882,7 @@
                   <pic:spPr>
                     <a:xfrm>
                       <a:off x="0" y="0"/>
-                      <a:ext cx="2087516" cy="1444593"/>
+                      <a:ext cx="4573702" cy="2922576"/>
                     </a:xfrm>
                     <a:prstGeom prst="rect">
                       <a:avLst/>
@@ -3848,15 +3898,101 @@
     <w:p>
       <w:pPr>
         <w:rPr>
-          <w:sz w:val="20"/>
-          <w:szCs w:val="20"/>
-        </w:rPr>
-      </w:pPr>
-      <w:r>
-        <w:rPr>
-          <w:sz w:val="20"/>
-          <w:szCs w:val="20"/>
-        </w:rPr>
+          <w:b/>
+          <w:bCs/>
+          <w:sz w:val="20"/>
+          <w:szCs w:val="20"/>
+        </w:rPr>
+      </w:pPr>
+      <w:r>
+        <w:rPr>
+          <w:sz w:val="20"/>
+          <w:szCs w:val="20"/>
+        </w:rPr>
+        <w:t xml:space="preserve">As anticipated, there was indeed a positive correlation. The cluster on the top rights represents </w:t>
+      </w:r>
+      <w:proofErr w:type="spellStart"/>
+      <w:r>
+        <w:rPr>
+          <w:sz w:val="20"/>
+          <w:szCs w:val="20"/>
+        </w:rPr>
+        <w:t>Eanes</w:t>
+      </w:r>
+      <w:proofErr w:type="spellEnd"/>
+      <w:r>
+        <w:rPr>
+          <w:sz w:val="20"/>
+          <w:szCs w:val="20"/>
+        </w:rPr>
+        <w:t xml:space="preserve"> ISD in Austin, which </w:t>
+      </w:r>
+      <w:r>
+        <w:rPr>
+          <w:sz w:val="20"/>
+          <w:szCs w:val="20"/>
+        </w:rPr>
+        <w:t xml:space="preserve">averaged the largest Wealth/ADA. The school that averaged the second highest Wealth/ADA was Alamo Heights ISD in San Antonio. </w:t>
+      </w:r>
+      <w:r>
+        <w:rPr>
+          <w:sz w:val="20"/>
+          <w:szCs w:val="20"/>
+        </w:rPr>
+        <w:t>It’s interesting to view the difference</w:t>
+      </w:r>
+      <w:r>
+        <w:rPr>
+          <w:sz w:val="20"/>
+          <w:szCs w:val="20"/>
+        </w:rPr>
+        <w:t xml:space="preserve"> in Wealth/ADA between the Alamo Heights ISD cluster and the rest of the districts from San Antonio.</w:t>
+      </w:r>
+      <w:r>
+        <w:rPr>
+          <w:b/>
+          <w:bCs/>
+          <w:sz w:val="20"/>
+          <w:szCs w:val="20"/>
+        </w:rPr>
+        <w:t xml:space="preserve"> </w:t>
+      </w:r>
+    </w:p>
+    <w:p>
+      <w:pPr>
+        <w:jc w:val="center"/>
+        <w:rPr>
+          <w:i/>
+          <w:iCs/>
+          <w:sz w:val="20"/>
+          <w:szCs w:val="20"/>
+        </w:rPr>
+      </w:pPr>
+      <w:r>
+        <w:rPr>
+          <w:i/>
+          <w:iCs/>
+          <w:sz w:val="20"/>
+          <w:szCs w:val="20"/>
+        </w:rPr>
+        <w:t>(Wealth/ADA)</w:t>
+      </w:r>
+    </w:p>
+    <w:p>
+      <w:pPr>
+        <w:rPr>
+          <w:i/>
+          <w:iCs/>
+          <w:sz w:val="20"/>
+          <w:szCs w:val="20"/>
+        </w:rPr>
+      </w:pPr>
+      <w:r>
+        <w:rPr>
+          <w:sz w:val="20"/>
+          <w:szCs w:val="20"/>
+        </w:rPr>
+        <w:lastRenderedPageBreak/>
         <w:t>Austin h</w:t>
       </w:r>
       <w:r>
@@ -3871,14 +4007,14 @@
           <w:sz w:val="20"/>
           <w:szCs w:val="20"/>
         </w:rPr>
-        <w:t xml:space="preserve">ld a healthy lead over its nearest competitors in Fort Worth and Houston. </w:t>
-      </w:r>
-      <w:r>
-        <w:rPr>
-          <w:sz w:val="20"/>
-          <w:szCs w:val="20"/>
-        </w:rPr>
-        <w:t xml:space="preserve">It should be interesting to see how Wealth/ADA correlated with college enrollment percentage over the years as well. Let’s take a look. </w:t>
+        <w:t>ld a healthy lead over its nearest competitors in Fort Worth and Houston</w:t>
+      </w:r>
+      <w:r>
+        <w:rPr>
+          <w:sz w:val="20"/>
+          <w:szCs w:val="20"/>
+        </w:rPr>
+        <w:t xml:space="preserve">. Overall, it appears that Wealth/ADA has been increasing in recent years. Something we could later choose to explore is the average property tax for homes in each region. </w:t>
       </w:r>
     </w:p>
     <w:p>
@@ -3892,12 +4028,11 @@
         <w:rPr>
           <w:noProof/>
         </w:rPr>
-        <w:lastRenderedPageBreak/>
         <w:drawing>
-          <wp:inline distT="0" distB="0" distL="0" distR="0" wp14:anchorId="05909B37" wp14:editId="07D8E922">
-            <wp:extent cx="5943600" cy="3639185"/>
+          <wp:inline distT="0" distB="0" distL="0" distR="0" wp14:anchorId="0524D433" wp14:editId="70ED4C57">
+            <wp:extent cx="5943600" cy="2575560"/>
             <wp:effectExtent l="0" t="0" r="0" b="0"/>
-            <wp:docPr id="29" name="Picture 29"/>
+            <wp:docPr id="13" name="Picture 13"/>
             <wp:cNvGraphicFramePr>
               <a:graphicFrameLocks xmlns:a="http://schemas.openxmlformats.org/drawingml/2006/main" noChangeAspect="1"/>
             </wp:cNvGraphicFramePr>
@@ -3917,7 +4052,7 @@
                   <pic:spPr>
                     <a:xfrm>
                       <a:off x="0" y="0"/>
-                      <a:ext cx="5943600" cy="3639185"/>
+                      <a:ext cx="5943600" cy="2575560"/>
                     </a:xfrm>
                     <a:prstGeom prst="rect">
                       <a:avLst/>
@@ -3932,262 +4067,6 @@
     </w:p>
     <w:p>
       <w:pPr>
-        <w:rPr>
-          <w:sz w:val="20"/>
-          <w:szCs w:val="20"/>
-        </w:rPr>
-      </w:pPr>
-      <w:r>
-        <w:rPr>
-          <w:sz w:val="20"/>
-          <w:szCs w:val="20"/>
-        </w:rPr>
-        <w:t>Though it shouldn’t be mistaken for the only factor determining college enrollment percentage, Wealth/ADA certainly contains a positive correlation with college enrollment percentage. As discussed before, this can</w:t>
-      </w:r>
-      <w:r>
-        <w:rPr>
-          <w:sz w:val="20"/>
-          <w:szCs w:val="20"/>
-        </w:rPr>
-        <w:t xml:space="preserve"> partially</w:t>
-      </w:r>
-      <w:r>
-        <w:rPr>
-          <w:sz w:val="20"/>
-          <w:szCs w:val="20"/>
-        </w:rPr>
-        <w:t xml:space="preserve"> be attributed </w:t>
-      </w:r>
-      <w:r>
-        <w:rPr>
-          <w:sz w:val="20"/>
-          <w:szCs w:val="20"/>
-        </w:rPr>
-        <w:t xml:space="preserve">to </w:t>
-      </w:r>
-      <w:r>
-        <w:rPr>
-          <w:sz w:val="20"/>
-          <w:szCs w:val="20"/>
-        </w:rPr>
-        <w:t xml:space="preserve">“wealthier” students having more access to college even if they do not always have the best scores and aren’t necessarily as prepared to handle the rigors of college. </w:t>
-      </w:r>
-    </w:p>
-    <w:p>
-      <w:pPr>
-        <w:rPr>
-          <w:sz w:val="20"/>
-          <w:szCs w:val="20"/>
-        </w:rPr>
-      </w:pPr>
-      <w:r>
-        <w:rPr>
-          <w:sz w:val="20"/>
-          <w:szCs w:val="20"/>
-        </w:rPr>
-        <w:t xml:space="preserve">With that being said we still have to acknowledge that there are plenty of students in the districts containing higher Wealth/ADA that are taking advantage of quality education in </w:t>
-      </w:r>
-      <w:r>
-        <w:rPr>
-          <w:sz w:val="20"/>
-          <w:szCs w:val="20"/>
-        </w:rPr>
-        <w:t xml:space="preserve">testing well and </w:t>
-      </w:r>
-      <w:r>
-        <w:rPr>
-          <w:sz w:val="20"/>
-          <w:szCs w:val="20"/>
-        </w:rPr>
-        <w:t>earning</w:t>
-      </w:r>
-      <w:r>
-        <w:rPr>
-          <w:sz w:val="20"/>
-          <w:szCs w:val="20"/>
-        </w:rPr>
-        <w:t xml:space="preserve"> scholarships</w:t>
-      </w:r>
-      <w:r>
-        <w:rPr>
-          <w:sz w:val="20"/>
-          <w:szCs w:val="20"/>
-        </w:rPr>
-        <w:t>/being more attractive to colleges</w:t>
-      </w:r>
-      <w:r>
-        <w:rPr>
-          <w:sz w:val="20"/>
-          <w:szCs w:val="20"/>
-        </w:rPr>
-        <w:t>. Though I can’t</w:t>
-      </w:r>
-      <w:r>
-        <w:rPr>
-          <w:sz w:val="20"/>
-          <w:szCs w:val="20"/>
-        </w:rPr>
-        <w:t xml:space="preserve"> necessarily</w:t>
-      </w:r>
-      <w:r>
-        <w:rPr>
-          <w:sz w:val="20"/>
-          <w:szCs w:val="20"/>
-        </w:rPr>
-        <w:t xml:space="preserve"> prove it with data</w:t>
-      </w:r>
-      <w:r>
-        <w:rPr>
-          <w:sz w:val="20"/>
-          <w:szCs w:val="20"/>
-        </w:rPr>
-        <w:t xml:space="preserve"> right now</w:t>
-      </w:r>
-      <w:r>
-        <w:rPr>
-          <w:sz w:val="20"/>
-          <w:szCs w:val="20"/>
-        </w:rPr>
-        <w:t>, it</w:t>
-      </w:r>
-      <w:r>
-        <w:rPr>
-          <w:sz w:val="20"/>
-          <w:szCs w:val="20"/>
-        </w:rPr>
-        <w:t>’</w:t>
-      </w:r>
-      <w:r>
-        <w:rPr>
-          <w:sz w:val="20"/>
-          <w:szCs w:val="20"/>
-        </w:rPr>
-        <w:t>s not that ridiculous to assume that many of the parents in these “wealthier” areas are well educated and therefore, encourage</w:t>
-      </w:r>
-      <w:r>
-        <w:rPr>
-          <w:sz w:val="20"/>
-          <w:szCs w:val="20"/>
-        </w:rPr>
-        <w:t>/press</w:t>
-      </w:r>
-      <w:r>
-        <w:rPr>
-          <w:sz w:val="20"/>
-          <w:szCs w:val="20"/>
-        </w:rPr>
-        <w:t xml:space="preserve"> their children to do well in school as they know first hand what education can bring to an individual’s life. </w:t>
-      </w:r>
-    </w:p>
-    <w:p>
-      <w:pPr>
-        <w:rPr>
-          <w:sz w:val="20"/>
-          <w:szCs w:val="20"/>
-        </w:rPr>
-      </w:pPr>
-      <w:r>
-        <w:rPr>
-          <w:sz w:val="20"/>
-          <w:szCs w:val="20"/>
-        </w:rPr>
-        <w:t xml:space="preserve">As an exercise let’s </w:t>
-      </w:r>
-      <w:r>
-        <w:rPr>
-          <w:sz w:val="20"/>
-          <w:szCs w:val="20"/>
-        </w:rPr>
-        <w:t xml:space="preserve">for a second </w:t>
-      </w:r>
-      <w:r>
-        <w:rPr>
-          <w:sz w:val="20"/>
-          <w:szCs w:val="20"/>
-        </w:rPr>
-        <w:t>assume that most of the students attending high school in the wealthier districts are simply going to college because they can afford it</w:t>
-      </w:r>
-      <w:r>
-        <w:rPr>
-          <w:sz w:val="20"/>
-          <w:szCs w:val="20"/>
-        </w:rPr>
-        <w:t xml:space="preserve"> </w:t>
-      </w:r>
-      <w:r>
-        <w:rPr>
-          <w:sz w:val="20"/>
-          <w:szCs w:val="20"/>
-        </w:rPr>
-        <w:t>and there’s a college out there willing to accept them for their money. We should then see a very poor correlation between Wealth/ADA and those who graduate from college within four years</w:t>
-      </w:r>
-      <w:r>
-        <w:rPr>
-          <w:sz w:val="20"/>
-          <w:szCs w:val="20"/>
-        </w:rPr>
-        <w:t xml:space="preserve"> as we could expect many of these unprepared students to fail out of college</w:t>
-      </w:r>
-      <w:r>
-        <w:rPr>
-          <w:sz w:val="20"/>
-          <w:szCs w:val="20"/>
-        </w:rPr>
-        <w:t xml:space="preserve">. </w:t>
-      </w:r>
-    </w:p>
-    <w:p>
-      <w:pPr>
-        <w:rPr>
-          <w:sz w:val="20"/>
-          <w:szCs w:val="20"/>
-        </w:rPr>
-      </w:pPr>
-      <w:r>
-        <w:rPr>
-          <w:sz w:val="20"/>
-          <w:szCs w:val="20"/>
-        </w:rPr>
-        <w:t xml:space="preserve">The students attending college from less fortunate areas will most likely be intelligent ones who earned scholarship and will have greater chance of earning their degree (more prepared), hurting the positive correlation as well. </w:t>
-      </w:r>
-      <w:r>
-        <w:rPr>
-          <w:sz w:val="20"/>
-          <w:szCs w:val="20"/>
-        </w:rPr>
-        <w:t>Let’s take a look</w:t>
-      </w:r>
-      <w:r>
-        <w:rPr>
-          <w:sz w:val="20"/>
-          <w:szCs w:val="20"/>
-        </w:rPr>
-        <w:t xml:space="preserve"> at the real historical data</w:t>
-      </w:r>
-      <w:r>
-        <w:rPr>
-          <w:sz w:val="20"/>
-          <w:szCs w:val="20"/>
-        </w:rPr>
-        <w:t xml:space="preserve"> from 2011 – 2014 (college graduation year: 2015 – 2018)</w:t>
-      </w:r>
-      <w:r>
-        <w:rPr>
-          <w:sz w:val="20"/>
-          <w:szCs w:val="20"/>
-        </w:rPr>
-        <w:t xml:space="preserve"> I collected as a comparison</w:t>
-      </w:r>
-      <w:r>
-        <w:rPr>
-          <w:sz w:val="20"/>
-          <w:szCs w:val="20"/>
-        </w:rPr>
-        <w:t xml:space="preserve">. </w:t>
-      </w:r>
-    </w:p>
-    <w:p>
-      <w:pPr>
         <w:jc w:val="center"/>
         <w:rPr>
           <w:sz w:val="20"/>
@@ -4196,14 +4075,74 @@
       </w:pPr>
       <w:r>
         <w:rPr>
+          <w:sz w:val="20"/>
+          <w:szCs w:val="20"/>
+        </w:rPr>
+        <w:t xml:space="preserve">Mean District-Level </w:t>
+      </w:r>
+      <w:r>
+        <w:rPr>
+          <w:sz w:val="20"/>
+          <w:szCs w:val="20"/>
+        </w:rPr>
+        <w:t>Wealth/ADA ($)</w:t>
+      </w:r>
+      <w:r>
+        <w:rPr>
+          <w:sz w:val="20"/>
+          <w:szCs w:val="20"/>
+        </w:rPr>
+        <w:t xml:space="preserve">: </w:t>
+      </w:r>
+    </w:p>
+    <w:p>
+      <w:pPr>
+        <w:jc w:val="center"/>
+        <w:rPr>
+          <w:sz w:val="20"/>
+          <w:szCs w:val="20"/>
+        </w:rPr>
+      </w:pPr>
+      <w:r>
+        <w:rPr>
+          <w:sz w:val="20"/>
+          <w:szCs w:val="20"/>
+        </w:rPr>
+        <w:t>431,718</w:t>
+      </w:r>
+    </w:p>
+    <w:p>
+      <w:pPr>
+        <w:rPr>
+          <w:sz w:val="20"/>
+          <w:szCs w:val="20"/>
+        </w:rPr>
+      </w:pPr>
+      <w:r>
+        <w:rPr>
+          <w:sz w:val="20"/>
+          <w:szCs w:val="20"/>
+        </w:rPr>
+        <w:t xml:space="preserve">It should be interesting view how Wealth/ADA correlated with college enrollment percentage for the different class years as well. It would not be unreasonable to hypothesize that a student’s ability to enroll into college increases with wealth. </w:t>
+      </w:r>
+    </w:p>
+    <w:p>
+      <w:pPr>
+        <w:jc w:val="center"/>
+        <w:rPr>
+          <w:sz w:val="20"/>
+          <w:szCs w:val="20"/>
+        </w:rPr>
+      </w:pPr>
+      <w:r>
+        <w:rPr>
           <w:noProof/>
         </w:rPr>
-        <w:lastRenderedPageBreak/>
         <w:drawing>
-          <wp:inline distT="0" distB="0" distL="0" distR="0" wp14:anchorId="50788710" wp14:editId="285D58B3">
-            <wp:extent cx="5943600" cy="3321685"/>
-            <wp:effectExtent l="0" t="0" r="0" b="0"/>
-            <wp:docPr id="33" name="Picture 33"/>
+          <wp:inline distT="0" distB="0" distL="0" distR="0" wp14:anchorId="5A969F10" wp14:editId="20776CBE">
+            <wp:extent cx="4609453" cy="2863784"/>
+            <wp:effectExtent l="0" t="0" r="1270" b="0"/>
+            <wp:docPr id="14" name="Picture 14"/>
             <wp:cNvGraphicFramePr>
               <a:graphicFrameLocks xmlns:a="http://schemas.openxmlformats.org/drawingml/2006/main" noChangeAspect="1"/>
             </wp:cNvGraphicFramePr>
@@ -4223,7 +4162,7 @@
                   <pic:spPr>
                     <a:xfrm>
                       <a:off x="0" y="0"/>
-                      <a:ext cx="5943600" cy="3321685"/>
+                      <a:ext cx="4736402" cy="2942656"/>
                     </a:xfrm>
                     <a:prstGeom prst="rect">
                       <a:avLst/>
@@ -4248,63 +4187,52 @@
           <w:sz w:val="20"/>
           <w:szCs w:val="20"/>
         </w:rPr>
-        <w:t>The correlation (pearson coef: 0.</w:t>
-      </w:r>
-      <w:r>
-        <w:rPr>
-          <w:sz w:val="20"/>
-          <w:szCs w:val="20"/>
-        </w:rPr>
-        <w:t>36</w:t>
-      </w:r>
-      <w:r>
-        <w:rPr>
-          <w:sz w:val="20"/>
-          <w:szCs w:val="20"/>
-        </w:rPr>
-        <w:t xml:space="preserve">) may be lower than the one for college enrollment </w:t>
-      </w:r>
-      <w:r>
-        <w:rPr>
-          <w:sz w:val="20"/>
-          <w:szCs w:val="20"/>
-        </w:rPr>
-        <w:t xml:space="preserve">percentage </w:t>
-      </w:r>
-      <w:r>
-        <w:rPr>
-          <w:sz w:val="20"/>
-          <w:szCs w:val="20"/>
-        </w:rPr>
-        <w:t xml:space="preserve">(pearson coef: 0.45), but </w:t>
-      </w:r>
-      <w:r>
-        <w:rPr>
-          <w:sz w:val="20"/>
-          <w:szCs w:val="20"/>
-        </w:rPr>
-        <w:t>the difference is</w:t>
-      </w:r>
-      <w:r>
-        <w:rPr>
-          <w:sz w:val="20"/>
-          <w:szCs w:val="20"/>
-        </w:rPr>
-        <w:t xml:space="preserve"> not as extreme as one would expect assuming the</w:t>
-      </w:r>
-      <w:r>
-        <w:rPr>
-          <w:sz w:val="20"/>
-          <w:szCs w:val="20"/>
-        </w:rPr>
-        <w:t xml:space="preserve"> hypothetical</w:t>
-      </w:r>
-      <w:r>
-        <w:rPr>
-          <w:sz w:val="20"/>
-          <w:szCs w:val="20"/>
-        </w:rPr>
-        <w:t xml:space="preserve"> situation described in the</w:t>
+        <w:t xml:space="preserve">Though it certainly isn’t the only factor influencing college enrollment percentage, Wealth/ADA does indeed contain a positive correlation with college enrollment percentage. As mentioned before, this can </w:t>
+      </w:r>
+      <w:r>
+        <w:rPr>
+          <w:sz w:val="20"/>
+          <w:szCs w:val="20"/>
+        </w:rPr>
+        <w:t xml:space="preserve">partially </w:t>
+      </w:r>
+      <w:r>
+        <w:rPr>
+          <w:sz w:val="20"/>
+          <w:szCs w:val="20"/>
+        </w:rPr>
+        <w:t xml:space="preserve">be attributed to “wealthier” students having more access to college. </w:t>
+      </w:r>
+    </w:p>
+    <w:p>
+      <w:pPr>
+        <w:rPr>
+          <w:sz w:val="20"/>
+          <w:szCs w:val="20"/>
+        </w:rPr>
+      </w:pPr>
+      <w:r>
+        <w:rPr>
+          <w:sz w:val="20"/>
+          <w:szCs w:val="20"/>
+        </w:rPr>
+        <w:lastRenderedPageBreak/>
+        <w:t xml:space="preserve">Let’s say a student has poor test scores, but comes from a family with money. There are several colleges that are still willing to accept this student. Even if the student ends up failing out, the college will still be entitled to tuition payments. </w:t>
+      </w:r>
+    </w:p>
+    <w:p>
+      <w:pPr>
+        <w:rPr>
+          <w:sz w:val="20"/>
+          <w:szCs w:val="20"/>
+        </w:rPr>
+      </w:pPr>
+      <w:r>
+        <w:rPr>
+          <w:sz w:val="20"/>
+          <w:szCs w:val="20"/>
+        </w:rPr>
+        <w:t>With that being said we still have to acknowledge that there are plenty of students in the districts containing higher Wealth/ADA that are taking advantage of the quality education made available to them in testing well and earning scholarships/being more attractive to colleges. Though I can’t necessarily prove it with data right now, it’s not egregious to assume that many of the parents in these “wealthier” areas are well educated and therefore, encourage/press their children to do well in school</w:t>
       </w:r>
       <w:r>
         <w:rPr>
@@ -4318,116 +4246,392 @@
           <w:sz w:val="20"/>
           <w:szCs w:val="20"/>
         </w:rPr>
-        <w:t>exercise. These wealthier areas tend to attract well-educated families and teachers, so it</w:t>
-      </w:r>
-      <w:r>
-        <w:rPr>
-          <w:sz w:val="20"/>
-          <w:szCs w:val="20"/>
-        </w:rPr>
-        <w:t>’</w:t>
-      </w:r>
-      <w:r>
-        <w:rPr>
-          <w:sz w:val="20"/>
-          <w:szCs w:val="20"/>
-        </w:rPr>
-        <w:t xml:space="preserve">s not </w:t>
-      </w:r>
-      <w:r>
-        <w:rPr>
-          <w:sz w:val="20"/>
-          <w:szCs w:val="20"/>
-        </w:rPr>
-        <w:t>all that surprising</w:t>
-      </w:r>
-      <w:r>
-        <w:rPr>
-          <w:sz w:val="20"/>
-          <w:szCs w:val="20"/>
-        </w:rPr>
-        <w:t xml:space="preserve"> to see that students from these areas tend to do </w:t>
-      </w:r>
-      <w:r>
-        <w:rPr>
-          <w:sz w:val="20"/>
-          <w:szCs w:val="20"/>
-        </w:rPr>
-        <w:t xml:space="preserve">a </w:t>
-      </w:r>
-      <w:r>
-        <w:rPr>
-          <w:sz w:val="20"/>
-          <w:szCs w:val="20"/>
-        </w:rPr>
-        <w:t>well</w:t>
-      </w:r>
-      <w:r>
-        <w:rPr>
-          <w:sz w:val="20"/>
-          <w:szCs w:val="20"/>
-        </w:rPr>
-        <w:t xml:space="preserve"> in earning their degree percentage-wise. </w:t>
-      </w:r>
-    </w:p>
-    <w:p>
-      <w:pPr>
-        <w:rPr>
-          <w:sz w:val="20"/>
-          <w:szCs w:val="20"/>
-        </w:rPr>
-      </w:pPr>
-      <w:r>
-        <w:rPr>
-          <w:sz w:val="20"/>
-          <w:szCs w:val="20"/>
-        </w:rPr>
-        <w:t xml:space="preserve">It’s important to note that not having as much financial worry, can lift an immense amount of pressure from a student in their attempt to earn a degree. As mentioned before, financial pressure is one of the top reasons a student will drop out of college and not earn their degree. </w:t>
-      </w:r>
-    </w:p>
-    <w:p>
-      <w:pPr>
-        <w:rPr>
-          <w:sz w:val="20"/>
-          <w:szCs w:val="20"/>
-        </w:rPr>
-      </w:pPr>
-      <w:r>
-        <w:rPr>
-          <w:sz w:val="20"/>
-          <w:szCs w:val="20"/>
-        </w:rPr>
-        <w:t xml:space="preserve">Now that we have taken a look at the historical data, let’s begin forecasting each district’s features and the resulting likelihood a student will go on to earn their degree in four years’ time. </w:t>
+        <w:t xml:space="preserve">as they know firsthand what education can bring to an individual’s life. </w:t>
       </w:r>
     </w:p>
     <w:p>
       <w:pPr>
         <w:jc w:val="center"/>
+        <w:rPr>
+          <w:sz w:val="20"/>
+          <w:szCs w:val="20"/>
+        </w:rPr>
+      </w:pPr>
+      <w:r>
         <w:rPr>
           <w:b/>
           <w:bCs/>
           <w:sz w:val="20"/>
           <w:szCs w:val="20"/>
-        </w:rPr>
-      </w:pPr>
-      <w:r>
+          <w:u w:val="single"/>
+        </w:rPr>
+        <w:t>Data Analysis: Percent of Students Earning College Degree Within Four Years</w:t>
+      </w:r>
+    </w:p>
+    <w:p>
+      <w:pPr>
+        <w:rPr>
+          <w:sz w:val="20"/>
+          <w:szCs w:val="20"/>
+        </w:rPr>
+      </w:pPr>
+      <w:r>
+        <w:rPr>
+          <w:sz w:val="20"/>
+          <w:szCs w:val="20"/>
+        </w:rPr>
+        <w:t>For the classes of 2011 – 2014, let’s look at the average percentage of students who were able to earn their college degree</w:t>
+      </w:r>
+      <w:r>
+        <w:rPr>
+          <w:sz w:val="20"/>
+          <w:szCs w:val="20"/>
+        </w:rPr>
+        <w:t xml:space="preserve"> within four years</w:t>
+      </w:r>
+      <w:r>
+        <w:rPr>
+          <w:sz w:val="20"/>
+          <w:szCs w:val="20"/>
+        </w:rPr>
+        <w:t xml:space="preserve"> by region. </w:t>
+      </w:r>
+    </w:p>
+    <w:p>
+      <w:pPr>
+        <w:jc w:val="center"/>
         <w:rPr>
           <w:b/>
           <w:bCs/>
           <w:sz w:val="20"/>
           <w:szCs w:val="20"/>
-        </w:rPr>
-        <w:t>Machine Learning</w:t>
-      </w:r>
-      <w:r>
+          <w:u w:val="single"/>
+        </w:rPr>
+      </w:pPr>
+      <w:r>
+        <w:rPr>
+          <w:noProof/>
+        </w:rPr>
+        <w:drawing>
+          <wp:inline distT="0" distB="0" distL="0" distR="0" wp14:anchorId="2A39351D" wp14:editId="6FB76848">
+            <wp:extent cx="2491740" cy="1463040"/>
+            <wp:effectExtent l="0" t="0" r="3810" b="3810"/>
+            <wp:docPr id="15" name="Picture 15"/>
+            <wp:cNvGraphicFramePr>
+              <a:graphicFrameLocks xmlns:a="http://schemas.openxmlformats.org/drawingml/2006/main" noChangeAspect="1"/>
+            </wp:cNvGraphicFramePr>
+            <a:graphic xmlns:a="http://schemas.openxmlformats.org/drawingml/2006/main">
+              <a:graphicData uri="http://schemas.openxmlformats.org/drawingml/2006/picture">
+                <pic:pic xmlns:pic="http://schemas.openxmlformats.org/drawingml/2006/picture">
+                  <pic:nvPicPr>
+                    <pic:cNvPr id="1" name=""/>
+                    <pic:cNvPicPr/>
+                  </pic:nvPicPr>
+                  <pic:blipFill>
+                    <a:blip r:embed="rId22"/>
+                    <a:stretch>
+                      <a:fillRect/>
+                    </a:stretch>
+                  </pic:blipFill>
+                  <pic:spPr>
+                    <a:xfrm>
+                      <a:off x="0" y="0"/>
+                      <a:ext cx="2491740" cy="1463040"/>
+                    </a:xfrm>
+                    <a:prstGeom prst="rect">
+                      <a:avLst/>
+                    </a:prstGeom>
+                  </pic:spPr>
+                </pic:pic>
+              </a:graphicData>
+            </a:graphic>
+          </wp:inline>
+        </w:drawing>
+      </w:r>
+    </w:p>
+    <w:p>
+      <w:pPr>
+        <w:rPr>
+          <w:sz w:val="20"/>
+          <w:szCs w:val="20"/>
+        </w:rPr>
+      </w:pPr>
+      <w:r>
+        <w:rPr>
+          <w:sz w:val="20"/>
+          <w:szCs w:val="20"/>
+        </w:rPr>
+        <w:t>Looks like Richardson (Dallas) contained the highest percentage of students who were able to earn their college degree within four years. There’s roughly an 8% difference between Richardson (Dallas) and San Antonio, which isn’t too much of a surprise as San Antonio</w:t>
+      </w:r>
+      <w:r>
+        <w:rPr>
+          <w:sz w:val="20"/>
+          <w:szCs w:val="20"/>
+        </w:rPr>
+        <w:t>, on average,</w:t>
+      </w:r>
+      <w:r>
+        <w:rPr>
+          <w:sz w:val="20"/>
+          <w:szCs w:val="20"/>
+        </w:rPr>
+        <w:t xml:space="preserve"> contained poor school district features.</w:t>
+      </w:r>
+    </w:p>
+    <w:p>
+      <w:pPr>
+        <w:jc w:val="center"/>
+        <w:rPr>
+          <w:sz w:val="20"/>
+          <w:szCs w:val="20"/>
+        </w:rPr>
+      </w:pPr>
+      <w:r>
+        <w:rPr>
+          <w:sz w:val="20"/>
+          <w:szCs w:val="20"/>
+        </w:rPr>
+        <w:t>(Wealth/ADA Effect on College Graduation %)</w:t>
+      </w:r>
+    </w:p>
+    <w:p>
+      <w:pPr>
+        <w:rPr>
+          <w:sz w:val="20"/>
+          <w:szCs w:val="20"/>
+        </w:rPr>
+      </w:pPr>
+      <w:r>
+        <w:rPr>
+          <w:sz w:val="20"/>
+          <w:szCs w:val="20"/>
+        </w:rPr>
+        <w:t xml:space="preserve">As an exercise, let’s assume that most of the students attending high school in the wealthier districts are simply going to college because they can afford it and there’s a college out there willing to accept them for their money. We could then expect to see a very poor correlation between Wealth/ADA and those who graduate from college within four years. </w:t>
+      </w:r>
+    </w:p>
+    <w:p>
+      <w:pPr>
+        <w:rPr>
+          <w:sz w:val="20"/>
+          <w:szCs w:val="20"/>
+        </w:rPr>
+      </w:pPr>
+      <w:r>
+        <w:rPr>
+          <w:sz w:val="20"/>
+          <w:szCs w:val="20"/>
+        </w:rPr>
+        <w:t>For the less fortunate areas, the students who attended college most likely earned scholarship. We could assume these students contained a greater chance of earning their degree as they were more prepared, hurting the positive correlation as well. To test our assumptions, let’s take a look at the actual data from the classes of 2011 – 2014 (college graduation year: 2015 – 2018).</w:t>
+      </w:r>
+    </w:p>
+    <w:p>
+      <w:pPr>
+        <w:jc w:val="center"/>
+        <w:rPr>
+          <w:sz w:val="20"/>
+          <w:szCs w:val="20"/>
+        </w:rPr>
+      </w:pPr>
+      <w:r>
+        <w:rPr>
+          <w:noProof/>
+        </w:rPr>
+        <w:lastRenderedPageBreak/>
+        <w:drawing>
+          <wp:inline distT="0" distB="0" distL="0" distR="0" wp14:anchorId="6A288EAF" wp14:editId="38225208">
+            <wp:extent cx="4391110" cy="2636520"/>
+            <wp:effectExtent l="0" t="0" r="9525" b="0"/>
+            <wp:docPr id="16" name="Picture 16"/>
+            <wp:cNvGraphicFramePr>
+              <a:graphicFrameLocks xmlns:a="http://schemas.openxmlformats.org/drawingml/2006/main" noChangeAspect="1"/>
+            </wp:cNvGraphicFramePr>
+            <a:graphic xmlns:a="http://schemas.openxmlformats.org/drawingml/2006/main">
+              <a:graphicData uri="http://schemas.openxmlformats.org/drawingml/2006/picture">
+                <pic:pic xmlns:pic="http://schemas.openxmlformats.org/drawingml/2006/picture">
+                  <pic:nvPicPr>
+                    <pic:cNvPr id="1" name=""/>
+                    <pic:cNvPicPr/>
+                  </pic:nvPicPr>
+                  <pic:blipFill>
+                    <a:blip r:embed="rId23"/>
+                    <a:stretch>
+                      <a:fillRect/>
+                    </a:stretch>
+                  </pic:blipFill>
+                  <pic:spPr>
+                    <a:xfrm>
+                      <a:off x="0" y="0"/>
+                      <a:ext cx="4472499" cy="2685388"/>
+                    </a:xfrm>
+                    <a:prstGeom prst="rect">
+                      <a:avLst/>
+                    </a:prstGeom>
+                  </pic:spPr>
+                </pic:pic>
+              </a:graphicData>
+            </a:graphic>
+          </wp:inline>
+        </w:drawing>
+      </w:r>
+    </w:p>
+    <w:p>
+      <w:pPr>
+        <w:rPr>
+          <w:sz w:val="20"/>
+          <w:szCs w:val="20"/>
+        </w:rPr>
+      </w:pPr>
+      <w:r>
+        <w:rPr>
+          <w:sz w:val="20"/>
+          <w:szCs w:val="20"/>
+        </w:rPr>
+        <w:t>The correlation may be lower than the one for college enrollment percentage (</w:t>
+      </w:r>
+      <w:proofErr w:type="spellStart"/>
+      <w:r>
+        <w:rPr>
+          <w:sz w:val="20"/>
+          <w:szCs w:val="20"/>
+        </w:rPr>
+        <w:t>pearson</w:t>
+      </w:r>
+      <w:proofErr w:type="spellEnd"/>
+      <w:r>
+        <w:rPr>
+          <w:sz w:val="20"/>
+          <w:szCs w:val="20"/>
+        </w:rPr>
+        <w:t xml:space="preserve"> coefficient: 0.45), but the difference is not as extreme as one would expect from the assumptions made in the exercise above. </w:t>
+      </w:r>
+      <w:r>
+        <w:rPr>
+          <w:sz w:val="20"/>
+          <w:szCs w:val="20"/>
+        </w:rPr>
+        <w:t>As with college enrollment percentage, Wealth/ADA is not the only feature determining the percentage of students earning their degree within four years. We’ve already been presented with several other features that contain their own respective influence</w:t>
+      </w:r>
+      <w:r>
+        <w:rPr>
+          <w:sz w:val="20"/>
+          <w:szCs w:val="20"/>
+        </w:rPr>
+        <w:t xml:space="preserve"> </w:t>
+      </w:r>
+      <w:r>
+        <w:rPr>
+          <w:sz w:val="20"/>
+          <w:szCs w:val="20"/>
+        </w:rPr>
+        <w:t xml:space="preserve">on </w:t>
+      </w:r>
+      <w:r>
+        <w:rPr>
+          <w:sz w:val="20"/>
+          <w:szCs w:val="20"/>
+        </w:rPr>
+        <w:t xml:space="preserve">college </w:t>
+      </w:r>
+      <w:r>
+        <w:rPr>
+          <w:sz w:val="20"/>
+          <w:szCs w:val="20"/>
+        </w:rPr>
+        <w:t>graduation percentage</w:t>
+      </w:r>
+      <w:r>
+        <w:rPr>
+          <w:sz w:val="20"/>
+          <w:szCs w:val="20"/>
+        </w:rPr>
+        <w:t xml:space="preserve">. These features work together, with some having more influence than others, in predicting our target variable. </w:t>
+      </w:r>
+      <w:bookmarkStart w:id="0" w:name="_GoBack"/>
+      <w:bookmarkEnd w:id="0"/>
+    </w:p>
+    <w:p>
+      <w:pPr>
+        <w:rPr>
+          <w:sz w:val="20"/>
+          <w:szCs w:val="20"/>
+        </w:rPr>
+      </w:pPr>
+      <w:r>
+        <w:rPr>
+          <w:sz w:val="20"/>
+          <w:szCs w:val="20"/>
+        </w:rPr>
+        <w:t xml:space="preserve">It’s also </w:t>
+      </w:r>
+      <w:r>
+        <w:rPr>
+          <w:sz w:val="20"/>
+          <w:szCs w:val="20"/>
+        </w:rPr>
+        <w:t>i</w:t>
+      </w:r>
+      <w:r>
+        <w:rPr>
+          <w:sz w:val="20"/>
+          <w:szCs w:val="20"/>
+        </w:rPr>
+        <w:t xml:space="preserve">mportant to consider that our school district features contain some influence on each other (as presented previously in several figures). This could present some multicollinearity issues </w:t>
+      </w:r>
+      <w:r>
+        <w:rPr>
+          <w:sz w:val="20"/>
+          <w:szCs w:val="20"/>
+        </w:rPr>
+        <w:t>in</w:t>
+      </w:r>
+      <w:r>
+        <w:rPr>
+          <w:sz w:val="20"/>
+          <w:szCs w:val="20"/>
+        </w:rPr>
+        <w:t xml:space="preserve"> building a regression model to predict our target.</w:t>
+      </w:r>
+      <w:r>
+        <w:rPr>
+          <w:sz w:val="20"/>
+          <w:szCs w:val="20"/>
+        </w:rPr>
+        <w:t xml:space="preserve"> In the data analysis </w:t>
+      </w:r>
+      <w:proofErr w:type="spellStart"/>
+      <w:r>
+        <w:rPr>
+          <w:sz w:val="20"/>
+          <w:szCs w:val="20"/>
+        </w:rPr>
+        <w:t>jupyter</w:t>
+      </w:r>
+      <w:proofErr w:type="spellEnd"/>
+      <w:r>
+        <w:rPr>
+          <w:sz w:val="20"/>
+          <w:szCs w:val="20"/>
+        </w:rPr>
+        <w:t xml:space="preserve"> notebook included with this project, I extracted several features that I would later explore dropping to improve model performance. </w:t>
+      </w:r>
+      <w:r>
+        <w:rPr>
+          <w:sz w:val="20"/>
+          <w:szCs w:val="20"/>
+        </w:rPr>
+        <w:t xml:space="preserve">These features are a bit redundant or were used to engineer other features. Despite some of these features being dropped in building my final model, they are all included in the complete feature-target dataset as information for those who are curious. </w:t>
+      </w:r>
+    </w:p>
+    <w:p>
+      <w:pPr>
+        <w:jc w:val="center"/>
         <w:rPr>
           <w:b/>
           <w:bCs/>
           <w:sz w:val="20"/>
           <w:szCs w:val="20"/>
         </w:rPr>
-        <w:t xml:space="preserve">: </w:t>
-      </w:r>
+      </w:pPr>
       <w:r>
         <w:rPr>
           <w:b/>
@@ -4435,566 +4639,24 @@
           <w:sz w:val="20"/>
           <w:szCs w:val="20"/>
         </w:rPr>
-        <w:t>Forecasting School District Features</w:t>
+        <w:t>Machine Learning:</w:t>
       </w:r>
     </w:p>
     <w:p>
       <w:pPr>
         <w:jc w:val="center"/>
         <w:rPr>
-          <w:b/>
-          <w:bCs/>
-          <w:sz w:val="20"/>
-          <w:szCs w:val="20"/>
-        </w:rPr>
-      </w:pPr>
-    </w:p>
-    <w:p>
-      <w:pPr>
-        <w:jc w:val="center"/>
-        <w:rPr>
-          <w:b/>
-          <w:bCs/>
-          <w:sz w:val="20"/>
-          <w:szCs w:val="20"/>
-        </w:rPr>
-      </w:pPr>
-    </w:p>
-    <w:p>
-      <w:pPr>
-        <w:jc w:val="center"/>
-        <w:rPr>
-          <w:b/>
-          <w:bCs/>
-          <w:sz w:val="20"/>
-          <w:szCs w:val="20"/>
-        </w:rPr>
-      </w:pPr>
-    </w:p>
-    <w:p>
-      <w:pPr>
-        <w:jc w:val="center"/>
-        <w:rPr>
-          <w:b/>
-          <w:bCs/>
-          <w:sz w:val="20"/>
-          <w:szCs w:val="20"/>
-        </w:rPr>
-      </w:pPr>
-    </w:p>
-    <w:p>
-      <w:pPr>
-        <w:jc w:val="center"/>
-        <w:rPr>
-          <w:b/>
-          <w:bCs/>
-          <w:sz w:val="20"/>
-          <w:szCs w:val="20"/>
-        </w:rPr>
-      </w:pPr>
-    </w:p>
-    <w:p>
-      <w:pPr>
-        <w:jc w:val="center"/>
-        <w:rPr>
-          <w:b/>
-          <w:bCs/>
-          <w:sz w:val="20"/>
-          <w:szCs w:val="20"/>
-        </w:rPr>
-      </w:pPr>
-    </w:p>
-    <w:p>
-      <w:pPr>
-        <w:jc w:val="center"/>
-        <w:rPr>
-          <w:b/>
-          <w:bCs/>
-          <w:sz w:val="20"/>
-          <w:szCs w:val="20"/>
-        </w:rPr>
-      </w:pPr>
-    </w:p>
-    <w:p>
-      <w:pPr>
-        <w:jc w:val="center"/>
-        <w:rPr>
-          <w:b/>
-          <w:bCs/>
-          <w:sz w:val="20"/>
-          <w:szCs w:val="20"/>
-        </w:rPr>
-      </w:pPr>
-    </w:p>
-    <w:p>
-      <w:pPr>
-        <w:jc w:val="center"/>
-        <w:rPr>
-          <w:b/>
-          <w:bCs/>
-          <w:sz w:val="20"/>
-          <w:szCs w:val="20"/>
-        </w:rPr>
-      </w:pPr>
-    </w:p>
-    <w:p>
-      <w:pPr>
-        <w:jc w:val="center"/>
-        <w:rPr>
-          <w:b/>
-          <w:bCs/>
-          <w:sz w:val="20"/>
-          <w:szCs w:val="20"/>
-        </w:rPr>
-      </w:pPr>
-    </w:p>
-    <w:p>
-      <w:pPr>
-        <w:jc w:val="center"/>
-        <w:rPr>
-          <w:b/>
-          <w:bCs/>
-          <w:sz w:val="20"/>
-          <w:szCs w:val="20"/>
-        </w:rPr>
-      </w:pPr>
-    </w:p>
-    <w:p>
-      <w:pPr>
-        <w:jc w:val="center"/>
-        <w:rPr>
-          <w:b/>
-          <w:bCs/>
-          <w:sz w:val="20"/>
-          <w:szCs w:val="20"/>
-        </w:rPr>
-      </w:pPr>
-    </w:p>
-    <w:p>
-      <w:pPr>
-        <w:jc w:val="center"/>
-        <w:rPr>
-          <w:b/>
-          <w:bCs/>
-          <w:sz w:val="20"/>
-          <w:szCs w:val="20"/>
-        </w:rPr>
-      </w:pPr>
-    </w:p>
-    <w:p>
-      <w:pPr>
-        <w:jc w:val="center"/>
-        <w:rPr>
-          <w:b/>
-          <w:bCs/>
-          <w:sz w:val="20"/>
-          <w:szCs w:val="20"/>
-        </w:rPr>
-      </w:pPr>
-    </w:p>
-    <w:p>
-      <w:pPr>
-        <w:jc w:val="center"/>
-        <w:rPr>
-          <w:b/>
-          <w:bCs/>
-          <w:sz w:val="20"/>
-          <w:szCs w:val="20"/>
-        </w:rPr>
-      </w:pPr>
-    </w:p>
-    <w:p>
-      <w:pPr>
-        <w:jc w:val="center"/>
-        <w:rPr>
-          <w:b/>
-          <w:bCs/>
-          <w:sz w:val="20"/>
-          <w:szCs w:val="20"/>
-        </w:rPr>
-      </w:pPr>
-    </w:p>
-    <w:p>
-      <w:pPr>
-        <w:jc w:val="center"/>
-        <w:rPr>
-          <w:b/>
-          <w:bCs/>
-          <w:sz w:val="20"/>
-          <w:szCs w:val="20"/>
-        </w:rPr>
-      </w:pPr>
-    </w:p>
-    <w:p>
-      <w:pPr>
-        <w:jc w:val="center"/>
-        <w:rPr>
-          <w:b/>
-          <w:bCs/>
-          <w:sz w:val="20"/>
-          <w:szCs w:val="20"/>
-        </w:rPr>
-      </w:pPr>
-      <w:r>
-        <w:rPr>
-          <w:b/>
-          <w:bCs/>
-          <w:sz w:val="20"/>
-          <w:szCs w:val="20"/>
-        </w:rPr>
-        <w:t>Machine Learning: Forecasting College Graduation Within Four Years</w:t>
-      </w:r>
-    </w:p>
-    <w:p>
-      <w:pPr>
-        <w:jc w:val="center"/>
-        <w:rPr>
-          <w:b/>
-          <w:bCs/>
-          <w:sz w:val="20"/>
-          <w:szCs w:val="20"/>
-        </w:rPr>
-      </w:pPr>
-    </w:p>
-    <w:p>
-      <w:pPr>
-        <w:jc w:val="center"/>
-        <w:rPr>
-          <w:b/>
-          <w:bCs/>
-          <w:sz w:val="20"/>
-          <w:szCs w:val="20"/>
-        </w:rPr>
-      </w:pPr>
-    </w:p>
-    <w:p>
-      <w:pPr>
-        <w:jc w:val="center"/>
-        <w:rPr>
-          <w:b/>
-          <w:bCs/>
-          <w:sz w:val="20"/>
-          <w:szCs w:val="20"/>
-        </w:rPr>
-      </w:pPr>
-    </w:p>
-    <w:p>
-      <w:pPr>
-        <w:jc w:val="center"/>
-        <w:rPr>
-          <w:b/>
-          <w:bCs/>
-          <w:sz w:val="20"/>
-          <w:szCs w:val="20"/>
-        </w:rPr>
-      </w:pPr>
-    </w:p>
-    <w:p>
-      <w:pPr>
-        <w:jc w:val="center"/>
-        <w:rPr>
-          <w:b/>
-          <w:bCs/>
-          <w:sz w:val="20"/>
-          <w:szCs w:val="20"/>
-        </w:rPr>
-      </w:pPr>
-    </w:p>
-    <w:p>
-      <w:pPr>
-        <w:jc w:val="center"/>
-        <w:rPr>
-          <w:b/>
-          <w:bCs/>
-          <w:sz w:val="20"/>
-          <w:szCs w:val="20"/>
-        </w:rPr>
-      </w:pPr>
-    </w:p>
-    <w:p>
-      <w:pPr>
-        <w:jc w:val="center"/>
-        <w:rPr>
-          <w:b/>
-          <w:bCs/>
-          <w:sz w:val="20"/>
-          <w:szCs w:val="20"/>
-        </w:rPr>
-      </w:pPr>
-    </w:p>
-    <w:p>
-      <w:pPr>
-        <w:jc w:val="center"/>
-        <w:rPr>
-          <w:b/>
-          <w:bCs/>
-          <w:sz w:val="20"/>
-          <w:szCs w:val="20"/>
-        </w:rPr>
-      </w:pPr>
-    </w:p>
-    <w:p>
-      <w:pPr>
-        <w:jc w:val="center"/>
-        <w:rPr>
-          <w:b/>
-          <w:bCs/>
-          <w:sz w:val="20"/>
-          <w:szCs w:val="20"/>
-        </w:rPr>
-      </w:pPr>
-    </w:p>
-    <w:p>
-      <w:pPr>
-        <w:jc w:val="center"/>
-        <w:rPr>
-          <w:b/>
-          <w:bCs/>
-          <w:sz w:val="20"/>
-          <w:szCs w:val="20"/>
-        </w:rPr>
-      </w:pPr>
-    </w:p>
-    <w:p>
-      <w:pPr>
-        <w:jc w:val="center"/>
-        <w:rPr>
-          <w:b/>
-          <w:bCs/>
-          <w:sz w:val="20"/>
-          <w:szCs w:val="20"/>
-        </w:rPr>
-      </w:pPr>
-    </w:p>
-    <w:p>
-      <w:pPr>
-        <w:jc w:val="center"/>
-        <w:rPr>
-          <w:b/>
-          <w:bCs/>
-          <w:sz w:val="20"/>
-          <w:szCs w:val="20"/>
-        </w:rPr>
-      </w:pPr>
-    </w:p>
-    <w:p>
-      <w:pPr>
-        <w:jc w:val="center"/>
-        <w:rPr>
-          <w:b/>
-          <w:bCs/>
-          <w:sz w:val="20"/>
-          <w:szCs w:val="20"/>
-        </w:rPr>
-      </w:pPr>
-    </w:p>
-    <w:p>
-      <w:pPr>
-        <w:jc w:val="center"/>
-        <w:rPr>
-          <w:b/>
-          <w:bCs/>
-          <w:sz w:val="20"/>
-          <w:szCs w:val="20"/>
-        </w:rPr>
-      </w:pPr>
-      <w:r>
-        <w:rPr>
-          <w:b/>
-          <w:bCs/>
-          <w:sz w:val="20"/>
-          <w:szCs w:val="20"/>
-        </w:rPr>
-        <w:t>Machine Learning: Model Applications</w:t>
-      </w:r>
-    </w:p>
-    <w:p>
-      <w:pPr>
-        <w:jc w:val="center"/>
-        <w:rPr>
-          <w:b/>
-          <w:bCs/>
-          <w:sz w:val="20"/>
-          <w:szCs w:val="20"/>
-        </w:rPr>
-      </w:pPr>
-    </w:p>
-    <w:p>
-      <w:pPr>
-        <w:rPr>
-          <w:sz w:val="20"/>
-          <w:szCs w:val="20"/>
-        </w:rPr>
-      </w:pPr>
-      <w:r>
-        <w:rPr>
-          <w:sz w:val="20"/>
-          <w:szCs w:val="20"/>
-        </w:rPr>
-        <w:t xml:space="preserve">With data forecasted out from 2018 to 2020, a parent/student/anyone interested can use it to provide an estimate of a student’s likelihood to earn their degree within four years of attending high school from a particular school district. </w:t>
-      </w:r>
-    </w:p>
-    <w:p>
-      <w:pPr>
-        <w:rPr>
-          <w:sz w:val="20"/>
-          <w:szCs w:val="20"/>
-        </w:rPr>
-      </w:pPr>
-      <w:r>
-        <w:rPr>
-          <w:sz w:val="20"/>
-          <w:szCs w:val="20"/>
-        </w:rPr>
-        <w:t xml:space="preserve">Let’s say a family lives in or is considering a move to the region of Richardson (Dallas). The family wants to use the latest available forecasted year (2020) to provide themselves with 6 options that provide the greatest likelihood of their child being prepared enough to earn their college degree within four years. </w:t>
-      </w:r>
-    </w:p>
-    <w:p>
-      <w:pPr>
-        <w:jc w:val="center"/>
-        <w:rPr>
-          <w:sz w:val="20"/>
-          <w:szCs w:val="20"/>
-        </w:rPr>
-      </w:pPr>
-      <w:r>
-        <w:rPr>
-          <w:sz w:val="20"/>
-          <w:szCs w:val="20"/>
-        </w:rPr>
-        <w:t>FUNCTION IMAGE/RESULTS IMAGE</w:t>
-      </w:r>
-    </w:p>
-    <w:p>
-      <w:pPr>
-        <w:rPr>
-          <w:sz w:val="20"/>
-          <w:szCs w:val="20"/>
-        </w:rPr>
-      </w:pPr>
-      <w:r>
-        <w:rPr>
-          <w:sz w:val="20"/>
-          <w:szCs w:val="20"/>
-        </w:rPr>
-        <w:t>What if someone is just simply curious</w:t>
-      </w:r>
-      <w:r>
-        <w:rPr>
-          <w:sz w:val="20"/>
-          <w:szCs w:val="20"/>
-        </w:rPr>
-        <w:t xml:space="preserve">, </w:t>
-      </w:r>
-      <w:r>
-        <w:rPr>
-          <w:sz w:val="20"/>
-          <w:szCs w:val="20"/>
-        </w:rPr>
-        <w:t>for whatever reason</w:t>
-      </w:r>
-      <w:r>
-        <w:rPr>
-          <w:sz w:val="20"/>
-          <w:szCs w:val="20"/>
-        </w:rPr>
-        <w:t xml:space="preserve">, </w:t>
-      </w:r>
-      <w:r>
-        <w:rPr>
-          <w:sz w:val="20"/>
-          <w:szCs w:val="20"/>
-        </w:rPr>
-        <w:t xml:space="preserve">about </w:t>
-      </w:r>
-      <w:r>
-        <w:rPr>
-          <w:sz w:val="20"/>
-          <w:szCs w:val="20"/>
-        </w:rPr>
-        <w:t xml:space="preserve">the chance of earning a college degree after graduating high school from a certain school district in a particular year. For example, we’ll say a student is already </w:t>
-      </w:r>
-      <w:r>
-        <w:rPr>
-          <w:sz w:val="20"/>
-          <w:szCs w:val="20"/>
-        </w:rPr>
-        <w:lastRenderedPageBreak/>
-        <w:t xml:space="preserve">in college and wants to see an estimate of their likelihood to earn their degree after graduating high school in Austin ISD in 2018. </w:t>
-      </w:r>
-    </w:p>
-    <w:p>
-      <w:pPr>
-        <w:jc w:val="center"/>
-        <w:rPr>
-          <w:sz w:val="20"/>
-          <w:szCs w:val="20"/>
-        </w:rPr>
-      </w:pPr>
-      <w:r>
-        <w:rPr>
-          <w:sz w:val="20"/>
-          <w:szCs w:val="20"/>
-        </w:rPr>
-        <w:t>SPECIFIC DISTRICT/YEAR &amp; RESULTS</w:t>
-      </w:r>
-    </w:p>
-    <w:p>
-      <w:pPr>
-        <w:jc w:val="center"/>
-        <w:rPr>
-          <w:sz w:val="20"/>
-          <w:szCs w:val="20"/>
-        </w:rPr>
-      </w:pPr>
-    </w:p>
-    <w:p>
-      <w:pPr>
-        <w:rPr>
-          <w:sz w:val="20"/>
-          <w:szCs w:val="20"/>
-        </w:rPr>
-      </w:pPr>
-      <w:r>
-        <w:rPr>
-          <w:sz w:val="20"/>
-          <w:szCs w:val="20"/>
-        </w:rPr>
-        <w:t>With the rapid population growth in the major regions of Texas, it is possible that a new school district opens up. Assuming we obtain the school district’s features/results after the first year, we can use the model to predict the likelihood a student will earn a college degree within four years</w:t>
-      </w:r>
-      <w:bookmarkStart w:id="0" w:name="_GoBack"/>
-      <w:bookmarkEnd w:id="0"/>
-      <w:r>
-        <w:rPr>
-          <w:sz w:val="20"/>
-          <w:szCs w:val="20"/>
-        </w:rPr>
-        <w:t xml:space="preserve">, based on the historical data of districts in the major regions. </w:t>
-      </w:r>
-    </w:p>
-    <w:p>
-      <w:pPr>
-        <w:jc w:val="center"/>
-        <w:rPr>
-          <w:sz w:val="20"/>
-          <w:szCs w:val="20"/>
-        </w:rPr>
-      </w:pPr>
-      <w:r>
-        <w:rPr>
-          <w:sz w:val="20"/>
-          <w:szCs w:val="20"/>
-        </w:rPr>
-        <w:t>USING NEW DISTRICT FEATURES TO PREDICT &amp; RESULTS</w:t>
-      </w:r>
-    </w:p>
-    <w:p>
-      <w:pPr>
-        <w:rPr>
-          <w:sz w:val="20"/>
-          <w:szCs w:val="20"/>
-        </w:rPr>
-      </w:pPr>
+          <w:sz w:val="20"/>
+          <w:szCs w:val="20"/>
+        </w:rPr>
+      </w:pPr>
+      <w:r>
+        <w:rPr>
+          <w:sz w:val="20"/>
+          <w:szCs w:val="20"/>
+        </w:rPr>
+        <w:t>(OLS)</w:t>
+      </w:r>
     </w:p>
     <w:p>
       <w:pPr>
@@ -5423,6 +5085,7 @@
   <w:style w:type="character" w:default="1" w:styleId="DefaultParagraphFont">
     <w:name w:val="Default Paragraph Font"/>
     <w:uiPriority w:val="1"/>
+    <w:semiHidden/>
     <w:unhideWhenUsed/>
   </w:style>
   <w:style w:type="table" w:default="1" w:styleId="TableNormal">

</xml_diff>

<commit_message>
updated report and pp
</commit_message>
<xml_diff>
--- a/TexasGradReport.docx
+++ b/TexasGradReport.docx
@@ -1861,23 +1861,13 @@
         </w:rPr>
         <w:t xml:space="preserve">Again, </w:t>
       </w:r>
-      <w:proofErr w:type="gramStart"/>
-      <w:r>
-        <w:rPr>
-          <w:rFonts w:cstheme="minorHAnsi"/>
-          <w:sz w:val="20"/>
-          <w:szCs w:val="20"/>
-        </w:rPr>
-        <w:t>It’s</w:t>
-      </w:r>
-      <w:proofErr w:type="gramEnd"/>
-      <w:r>
-        <w:rPr>
-          <w:rFonts w:cstheme="minorHAnsi"/>
-          <w:sz w:val="20"/>
-          <w:szCs w:val="20"/>
-        </w:rPr>
-        <w:t xml:space="preserve"> important to note that this data strictly focuses on Texas colleges.</w:t>
+      <w:r>
+        <w:rPr>
+          <w:rFonts w:cstheme="minorHAnsi"/>
+          <w:sz w:val="20"/>
+          <w:szCs w:val="20"/>
+        </w:rPr>
+        <w:t>It’s important to note that this data strictly focuses on Texas colleges.</w:t>
       </w:r>
     </w:p>
     <w:p>
@@ -1974,25 +1964,7 @@
           <w:sz w:val="20"/>
           <w:szCs w:val="20"/>
         </w:rPr>
-        <w:t xml:space="preserve"> (“SAT-Total”</w:t>
-      </w:r>
-      <w:proofErr w:type="gramStart"/>
-      <w:r>
-        <w:rPr>
-          <w:rFonts w:cstheme="minorHAnsi"/>
-          <w:sz w:val="20"/>
-          <w:szCs w:val="20"/>
-        </w:rPr>
-        <w:t>, ”ACT</w:t>
-      </w:r>
-      <w:proofErr w:type="gramEnd"/>
-      <w:r>
-        <w:rPr>
-          <w:rFonts w:cstheme="minorHAnsi"/>
-          <w:sz w:val="20"/>
-          <w:szCs w:val="20"/>
-        </w:rPr>
-        <w:t>-Composite”)</w:t>
+        <w:t xml:space="preserve"> (“SAT-Total”, ”ACT-Composite”)</w:t>
       </w:r>
       <w:r>
         <w:rPr>
@@ -2073,25 +2045,7 @@
           <w:sz w:val="20"/>
           <w:szCs w:val="20"/>
         </w:rPr>
-        <w:t xml:space="preserve">For each dataset type mentioned above, I created a folder containing the separate classes with the goal of later creating one “Total” dataset (Ex: </w:t>
-      </w:r>
-      <w:proofErr w:type="spellStart"/>
-      <w:r>
-        <w:rPr>
-          <w:rFonts w:cstheme="minorHAnsi"/>
-          <w:sz w:val="20"/>
-          <w:szCs w:val="20"/>
-        </w:rPr>
-        <w:t>Total_AP</w:t>
-      </w:r>
-      <w:proofErr w:type="spellEnd"/>
-      <w:r>
-        <w:rPr>
-          <w:rFonts w:cstheme="minorHAnsi"/>
-          <w:sz w:val="20"/>
-          <w:szCs w:val="20"/>
-        </w:rPr>
-        <w:t>) containing respective district data for 2011 – 2017. With the different “Total” datasets in place, I could merge them into one final dataset containing all the district features. Before being able to merge all the data and perform analysis, the data needed to be cleaned and wrangled.</w:t>
+        <w:t>For each dataset type mentioned above, I created a folder containing the separate classes with the goal of later creating one “Total” dataset (Ex: Total_AP) containing respective district data for 2011 – 2017. With the different “Total” datasets in place, I could merge them into one final dataset containing all the district features. Before being able to merge all the data and perform analysis, the data needed to be cleaned and wrangled.</w:t>
       </w:r>
     </w:p>
     <w:p>
@@ -2300,39 +2254,7 @@
           <w:sz w:val="20"/>
           <w:szCs w:val="20"/>
         </w:rPr>
-        <w:t xml:space="preserve">After each enrollment dataset was cleaned, it was appended to a list to later be concatenated into one total (2011 – 2017) </w:t>
-      </w:r>
-      <w:proofErr w:type="spellStart"/>
-      <w:r>
-        <w:rPr>
-          <w:sz w:val="20"/>
-          <w:szCs w:val="20"/>
-        </w:rPr>
-        <w:t>DataFrame</w:t>
-      </w:r>
-      <w:proofErr w:type="spellEnd"/>
-      <w:r>
-        <w:rPr>
-          <w:sz w:val="20"/>
-          <w:szCs w:val="20"/>
-        </w:rPr>
-        <w:t xml:space="preserve">. To spare the reader from having to look at too much code, this relative process was repeated for each dataset type. The dataset taking the most code to clean was the SAT due to 2011 – 2016 scores needing to be converted from the old scoring system to the new (which is utilized in the 2017 scores). This was done using </w:t>
-      </w:r>
-      <w:proofErr w:type="spellStart"/>
-      <w:r>
-        <w:rPr>
-          <w:sz w:val="20"/>
-          <w:szCs w:val="20"/>
-        </w:rPr>
-        <w:t>CollegeBoard’s</w:t>
-      </w:r>
-      <w:proofErr w:type="spellEnd"/>
-      <w:r>
-        <w:rPr>
-          <w:sz w:val="20"/>
-          <w:szCs w:val="20"/>
-        </w:rPr>
-        <w:t xml:space="preserve"> SAT concordance tables. </w:t>
+        <w:t xml:space="preserve">After each enrollment dataset was cleaned, it was appended to a list to later be concatenated into one total (2011 – 2017) DataFrame. To spare the reader from having to look at too much code, this relative process was repeated for each dataset type. The dataset taking the most code to clean was the SAT due to 2011 – 2016 scores needing to be converted from the old scoring system to the new (which is utilized in the 2017 scores). This was done using CollegeBoard’s SAT concordance tables. </w:t>
       </w:r>
     </w:p>
     <w:p>
@@ -2820,39 +2742,7 @@
           <w:sz w:val="20"/>
           <w:szCs w:val="20"/>
         </w:rPr>
-        <w:t xml:space="preserve">With all the </w:t>
-      </w:r>
-      <w:proofErr w:type="spellStart"/>
-      <w:r>
-        <w:rPr>
-          <w:sz w:val="20"/>
-          <w:szCs w:val="20"/>
-        </w:rPr>
-        <w:t>DataFrames</w:t>
-      </w:r>
-      <w:proofErr w:type="spellEnd"/>
-      <w:r>
-        <w:rPr>
-          <w:sz w:val="20"/>
-          <w:szCs w:val="20"/>
-        </w:rPr>
-        <w:t xml:space="preserve"> containing 2011 – 2017 data for public school districts in the major regions of Texas, I was then able to merge them all into one </w:t>
-      </w:r>
-      <w:proofErr w:type="spellStart"/>
-      <w:r>
-        <w:rPr>
-          <w:sz w:val="20"/>
-          <w:szCs w:val="20"/>
-        </w:rPr>
-        <w:t>DataFrame</w:t>
-      </w:r>
-      <w:proofErr w:type="spellEnd"/>
-      <w:r>
-        <w:rPr>
-          <w:sz w:val="20"/>
-          <w:szCs w:val="20"/>
-        </w:rPr>
-        <w:t xml:space="preserve"> </w:t>
+        <w:t xml:space="preserve">With all the DataFrames containing 2011 – 2017 data for public school districts in the major regions of Texas, I was then able to merge them all into one DataFrame </w:t>
       </w:r>
     </w:p>
     <w:p>
@@ -3909,23 +3799,7 @@
           <w:sz w:val="20"/>
           <w:szCs w:val="20"/>
         </w:rPr>
-        <w:t xml:space="preserve">As anticipated, there was indeed a positive correlation. The cluster on the top rights represents </w:t>
-      </w:r>
-      <w:proofErr w:type="spellStart"/>
-      <w:r>
-        <w:rPr>
-          <w:sz w:val="20"/>
-          <w:szCs w:val="20"/>
-        </w:rPr>
-        <w:t>Eanes</w:t>
-      </w:r>
-      <w:proofErr w:type="spellEnd"/>
-      <w:r>
-        <w:rPr>
-          <w:sz w:val="20"/>
-          <w:szCs w:val="20"/>
-        </w:rPr>
-        <w:t xml:space="preserve"> ISD in Austin, which </w:t>
+        <w:t xml:space="preserve">As anticipated, there was indeed a positive correlation. The cluster on the top rights represents Eanes ISD in Austin, which </w:t>
       </w:r>
       <w:r>
         <w:rPr>
@@ -4486,23 +4360,7 @@
           <w:sz w:val="20"/>
           <w:szCs w:val="20"/>
         </w:rPr>
-        <w:t>The correlation may be lower than the one for college enrollment percentage (</w:t>
-      </w:r>
-      <w:proofErr w:type="spellStart"/>
-      <w:r>
-        <w:rPr>
-          <w:sz w:val="20"/>
-          <w:szCs w:val="20"/>
-        </w:rPr>
-        <w:t>pearson</w:t>
-      </w:r>
-      <w:proofErr w:type="spellEnd"/>
-      <w:r>
-        <w:rPr>
-          <w:sz w:val="20"/>
-          <w:szCs w:val="20"/>
-        </w:rPr>
-        <w:t xml:space="preserve"> coefficient: 0.45), but the difference is not as extreme as one would expect from the assumptions made in the exercise above. </w:t>
+        <w:t xml:space="preserve">The correlation may be lower than the one for college enrollment percentage (pearson coefficient: 0.45), but the difference is not as extreme as one would expect from the assumptions made in the exercise above. </w:t>
       </w:r>
       <w:r>
         <w:rPr>
@@ -4545,133 +4403,838 @@
           <w:szCs w:val="20"/>
         </w:rPr>
         <w:t xml:space="preserve">. These features work together, with some having more influence than others, in predicting our target variable. </w:t>
+      </w:r>
+    </w:p>
+    <w:p>
+      <w:pPr>
+        <w:rPr>
+          <w:sz w:val="20"/>
+          <w:szCs w:val="20"/>
+        </w:rPr>
+      </w:pPr>
+      <w:r>
+        <w:rPr>
+          <w:sz w:val="20"/>
+          <w:szCs w:val="20"/>
+        </w:rPr>
+        <w:t xml:space="preserve">It’s also </w:t>
+      </w:r>
+      <w:r>
+        <w:rPr>
+          <w:sz w:val="20"/>
+          <w:szCs w:val="20"/>
+        </w:rPr>
+        <w:t>i</w:t>
+      </w:r>
+      <w:r>
+        <w:rPr>
+          <w:sz w:val="20"/>
+          <w:szCs w:val="20"/>
+        </w:rPr>
+        <w:t xml:space="preserve">mportant to consider that our school district features contain some influence on each other (as presented previously in several figures). This could present some multicollinearity issues </w:t>
+      </w:r>
+      <w:r>
+        <w:rPr>
+          <w:sz w:val="20"/>
+          <w:szCs w:val="20"/>
+        </w:rPr>
+        <w:t>in</w:t>
+      </w:r>
+      <w:r>
+        <w:rPr>
+          <w:sz w:val="20"/>
+          <w:szCs w:val="20"/>
+        </w:rPr>
+        <w:t xml:space="preserve"> building a regression model to predict our target.</w:t>
+      </w:r>
+      <w:r>
+        <w:rPr>
+          <w:sz w:val="20"/>
+          <w:szCs w:val="20"/>
+        </w:rPr>
+        <w:t xml:space="preserve"> In the data analysis jupyter notebook included with this project, I extracted several features that I would later explore dropping to improve model performance. </w:t>
+      </w:r>
+      <w:r>
+        <w:rPr>
+          <w:sz w:val="20"/>
+          <w:szCs w:val="20"/>
+        </w:rPr>
+        <w:t xml:space="preserve">These features are a bit redundant or were used to engineer other features. Despite some of these features being dropped in building my final model, they are all included in the complete feature-target dataset as information for those who are curious. </w:t>
+      </w:r>
+    </w:p>
+    <w:p>
+      <w:pPr>
+        <w:jc w:val="center"/>
+        <w:rPr>
+          <w:b/>
+          <w:bCs/>
+          <w:sz w:val="20"/>
+          <w:szCs w:val="20"/>
+        </w:rPr>
+      </w:pPr>
+      <w:r>
+        <w:rPr>
+          <w:b/>
+          <w:bCs/>
+          <w:sz w:val="20"/>
+          <w:szCs w:val="20"/>
+        </w:rPr>
+        <w:t>Machine Learning:</w:t>
+      </w:r>
+    </w:p>
+    <w:p>
+      <w:pPr>
+        <w:jc w:val="center"/>
+        <w:rPr>
+          <w:sz w:val="20"/>
+          <w:szCs w:val="20"/>
+        </w:rPr>
+      </w:pPr>
+      <w:r>
+        <w:rPr>
+          <w:sz w:val="20"/>
+          <w:szCs w:val="20"/>
+          <w:u w:val="single"/>
+        </w:rPr>
+        <w:t>Note</w:t>
+      </w:r>
+      <w:r>
+        <w:rPr>
+          <w:sz w:val="20"/>
+          <w:szCs w:val="20"/>
+        </w:rPr>
+        <w:t xml:space="preserve">: </w:t>
+      </w:r>
+      <w:r>
+        <w:rPr>
+          <w:sz w:val="20"/>
+          <w:szCs w:val="20"/>
+        </w:rPr>
+        <w:t>I recommend the reader follows along with the</w:t>
+      </w:r>
+      <w:r>
+        <w:rPr>
+          <w:sz w:val="20"/>
+          <w:szCs w:val="20"/>
+        </w:rPr>
+        <w:t xml:space="preserve"> Machine_Learning notebook</w:t>
+      </w:r>
+      <w:r>
+        <w:rPr>
+          <w:sz w:val="20"/>
+          <w:szCs w:val="20"/>
+        </w:rPr>
+        <w:t xml:space="preserve"> open</w:t>
+      </w:r>
+      <w:r>
+        <w:rPr>
+          <w:sz w:val="20"/>
+          <w:szCs w:val="20"/>
+        </w:rPr>
+        <w:t xml:space="preserve"> for code/results and more info on how I ended up with my final model</w:t>
+      </w:r>
+    </w:p>
+    <w:p>
+      <w:pPr>
+        <w:jc w:val="center"/>
+        <w:rPr>
+          <w:sz w:val="20"/>
+          <w:szCs w:val="20"/>
+        </w:rPr>
+      </w:pPr>
+      <w:r>
+        <w:rPr>
+          <w:sz w:val="20"/>
+          <w:szCs w:val="20"/>
+        </w:rPr>
+        <w:t>(OLS)</w:t>
+      </w:r>
+    </w:p>
+    <w:p>
+      <w:pPr>
+        <w:rPr>
+          <w:sz w:val="20"/>
+          <w:szCs w:val="20"/>
+        </w:rPr>
+      </w:pPr>
+      <w:r>
+        <w:rPr>
+          <w:sz w:val="20"/>
+          <w:szCs w:val="20"/>
+        </w:rPr>
+        <w:t xml:space="preserve">To commence building a predictive model, I trained an </w:t>
+      </w:r>
+      <w:r>
+        <w:rPr>
+          <w:sz w:val="20"/>
+          <w:szCs w:val="20"/>
+        </w:rPr>
+        <w:t>ordinary</w:t>
+      </w:r>
+      <w:r>
+        <w:rPr>
+          <w:sz w:val="20"/>
+          <w:szCs w:val="20"/>
+        </w:rPr>
+        <w:t>-</w:t>
+      </w:r>
+      <w:r>
+        <w:rPr>
+          <w:sz w:val="20"/>
+          <w:szCs w:val="20"/>
+        </w:rPr>
+        <w:t>least</w:t>
+      </w:r>
+      <w:r>
+        <w:rPr>
+          <w:sz w:val="20"/>
+          <w:szCs w:val="20"/>
+        </w:rPr>
+        <w:t>-</w:t>
+      </w:r>
+      <w:r>
+        <w:rPr>
+          <w:sz w:val="20"/>
+          <w:szCs w:val="20"/>
+        </w:rPr>
+        <w:t xml:space="preserve">squares (“OLS”) model utilizing training data with all of the collected school district features. In printing out a summary of the model, r-squared </w:t>
+      </w:r>
+      <w:r>
+        <w:rPr>
+          <w:sz w:val="20"/>
+          <w:szCs w:val="20"/>
+        </w:rPr>
+        <w:t xml:space="preserve">(“r2”) </w:t>
+      </w:r>
+      <w:r>
+        <w:rPr>
+          <w:sz w:val="20"/>
+          <w:szCs w:val="20"/>
+        </w:rPr>
+        <w:t xml:space="preserve">was found to be .96 and I also received a warning about multicollinearity as the condition number was large. </w:t>
+      </w:r>
+    </w:p>
+    <w:p>
+      <w:pPr>
+        <w:rPr>
+          <w:sz w:val="20"/>
+          <w:szCs w:val="20"/>
+        </w:rPr>
+      </w:pPr>
+      <w:r>
+        <w:rPr>
+          <w:sz w:val="20"/>
+          <w:szCs w:val="20"/>
+        </w:rPr>
+        <w:t xml:space="preserve">Keeping all other parameters constant, I decided to drop some of the features that were found to cause multicollinearity within my model from the correlation matrix I built in the Data_Analysis notebook and the base OLS model summary. In training the new model and printing out the updated summary, the r-squared decreased slightly to .959 and the multicollinearity warning disappeared. </w:t>
+      </w:r>
+    </w:p>
+    <w:p>
+      <w:pPr>
+        <w:rPr>
+          <w:rFonts w:cstheme="minorHAnsi"/>
+          <w:color w:val="000000"/>
+          <w:sz w:val="20"/>
+          <w:szCs w:val="20"/>
+          <w:shd w:val="clear" w:color="auto" w:fill="FFFFFF"/>
+        </w:rPr>
+      </w:pPr>
+      <w:r>
+        <w:rPr>
+          <w:rFonts w:cstheme="minorHAnsi"/>
+          <w:color w:val="000000"/>
+          <w:sz w:val="20"/>
+          <w:szCs w:val="20"/>
+          <w:shd w:val="clear" w:color="auto" w:fill="FFFFFF"/>
+        </w:rPr>
+        <w:t xml:space="preserve">I then utilized linear regression in scikit learn to the view resulting </w:t>
+      </w:r>
+      <w:r>
+        <w:rPr>
+          <w:rFonts w:cstheme="minorHAnsi"/>
+          <w:color w:val="000000"/>
+          <w:sz w:val="20"/>
+          <w:szCs w:val="20"/>
+          <w:shd w:val="clear" w:color="auto" w:fill="FFFFFF"/>
+        </w:rPr>
+        <w:t>root-mean-squared-error (“</w:t>
+      </w:r>
+      <w:r>
+        <w:rPr>
+          <w:rFonts w:cstheme="minorHAnsi"/>
+          <w:color w:val="000000"/>
+          <w:sz w:val="20"/>
+          <w:szCs w:val="20"/>
+          <w:shd w:val="clear" w:color="auto" w:fill="FFFFFF"/>
+        </w:rPr>
+        <w:t>RMSE</w:t>
+      </w:r>
+      <w:r>
+        <w:rPr>
+          <w:rFonts w:cstheme="minorHAnsi"/>
+          <w:color w:val="000000"/>
+          <w:sz w:val="20"/>
+          <w:szCs w:val="20"/>
+          <w:shd w:val="clear" w:color="auto" w:fill="FFFFFF"/>
+        </w:rPr>
+        <w:t>”)</w:t>
+      </w:r>
+      <w:r>
+        <w:rPr>
+          <w:rFonts w:cstheme="minorHAnsi"/>
+          <w:color w:val="000000"/>
+          <w:sz w:val="20"/>
+          <w:szCs w:val="20"/>
+          <w:shd w:val="clear" w:color="auto" w:fill="FFFFFF"/>
+        </w:rPr>
+        <w:t xml:space="preserve">, r2, and </w:t>
+      </w:r>
+      <w:r>
+        <w:rPr>
+          <w:rFonts w:cstheme="minorHAnsi"/>
+          <w:color w:val="000000"/>
+          <w:sz w:val="20"/>
+          <w:szCs w:val="20"/>
+          <w:shd w:val="clear" w:color="auto" w:fill="FFFFFF"/>
+        </w:rPr>
+        <w:t>mean-absolute-percentage-error (“</w:t>
+      </w:r>
+      <w:r>
+        <w:rPr>
+          <w:rFonts w:cstheme="minorHAnsi"/>
+          <w:color w:val="000000"/>
+          <w:sz w:val="20"/>
+          <w:szCs w:val="20"/>
+          <w:shd w:val="clear" w:color="auto" w:fill="FFFFFF"/>
+        </w:rPr>
+        <w:t>MAPE</w:t>
+      </w:r>
+      <w:r>
+        <w:rPr>
+          <w:rFonts w:cstheme="minorHAnsi"/>
+          <w:color w:val="000000"/>
+          <w:sz w:val="20"/>
+          <w:szCs w:val="20"/>
+          <w:shd w:val="clear" w:color="auto" w:fill="FFFFFF"/>
+        </w:rPr>
+        <w:t>”)</w:t>
+      </w:r>
+      <w:r>
+        <w:rPr>
+          <w:rFonts w:cstheme="minorHAnsi"/>
+          <w:color w:val="000000"/>
+          <w:sz w:val="20"/>
+          <w:szCs w:val="20"/>
+          <w:shd w:val="clear" w:color="auto" w:fill="FFFFFF"/>
+        </w:rPr>
+        <w:t xml:space="preserve"> metrics for evaluating model performance with all features versus </w:t>
+      </w:r>
+      <w:r>
+        <w:rPr>
+          <w:rFonts w:cstheme="minorHAnsi"/>
+          <w:color w:val="000000"/>
+          <w:sz w:val="20"/>
+          <w:szCs w:val="20"/>
+          <w:shd w:val="clear" w:color="auto" w:fill="FFFFFF"/>
+        </w:rPr>
+        <w:t xml:space="preserve">dropping </w:t>
+      </w:r>
+      <w:r>
+        <w:rPr>
+          <w:rFonts w:cstheme="minorHAnsi"/>
+          <w:color w:val="000000"/>
+          <w:sz w:val="20"/>
+          <w:szCs w:val="20"/>
+          <w:shd w:val="clear" w:color="auto" w:fill="FFFFFF"/>
+        </w:rPr>
+        <w:t xml:space="preserve">the features causing multicollinearity. I used several different testing sizes and 1000 different random states for each testing size. I then took the average metric scores for each testing size for all features and after dropping certain features. I did this to </w:t>
+      </w:r>
+      <w:r>
+        <w:rPr>
+          <w:rFonts w:cstheme="minorHAnsi"/>
+          <w:color w:val="000000"/>
+          <w:sz w:val="20"/>
+          <w:szCs w:val="20"/>
+          <w:shd w:val="clear" w:color="auto" w:fill="FFFFFF"/>
+        </w:rPr>
+        <w:t xml:space="preserve">simply </w:t>
+      </w:r>
+      <w:r>
+        <w:rPr>
+          <w:rFonts w:cstheme="minorHAnsi"/>
+          <w:color w:val="000000"/>
+          <w:sz w:val="20"/>
+          <w:szCs w:val="20"/>
+          <w:shd w:val="clear" w:color="auto" w:fill="FFFFFF"/>
+        </w:rPr>
+        <w:t xml:space="preserve">eliminate bias for how the data was split up into training and testing </w:t>
+      </w:r>
+      <w:r>
+        <w:rPr>
+          <w:rFonts w:cstheme="minorHAnsi"/>
+          <w:color w:val="000000"/>
+          <w:sz w:val="20"/>
+          <w:szCs w:val="20"/>
+          <w:shd w:val="clear" w:color="auto" w:fill="FFFFFF"/>
+        </w:rPr>
+        <w:lastRenderedPageBreak/>
+        <w:t>sets to make a reasonable conclusion on how dropping certain features affects model performance.</w:t>
+      </w:r>
+      <w:r>
+        <w:rPr>
+          <w:rFonts w:cstheme="minorHAnsi"/>
+          <w:color w:val="000000"/>
+          <w:sz w:val="20"/>
+          <w:szCs w:val="20"/>
+          <w:shd w:val="clear" w:color="auto" w:fill="FFFFFF"/>
+        </w:rPr>
+        <w:t xml:space="preserve"> In total, I had 508 records available for training my model, so the splits and random states have more influence on the model performance than a model with thousands of records. </w:t>
+      </w:r>
+      <w:r>
+        <w:rPr>
+          <w:rFonts w:cstheme="minorHAnsi"/>
+          <w:color w:val="000000"/>
+          <w:sz w:val="20"/>
+          <w:szCs w:val="20"/>
+          <w:shd w:val="clear" w:color="auto" w:fill="FFFFFF"/>
+        </w:rPr>
+        <w:t>For all the different testing sizes and random states, I could not reasonably state that dropping certain features resulted in a better perform</w:t>
+      </w:r>
+      <w:r>
+        <w:rPr>
+          <w:rFonts w:cstheme="minorHAnsi"/>
+          <w:color w:val="000000"/>
+          <w:sz w:val="20"/>
+          <w:szCs w:val="20"/>
+          <w:shd w:val="clear" w:color="auto" w:fill="FFFFFF"/>
+        </w:rPr>
+        <w:t xml:space="preserve">ance metrics. </w:t>
+      </w:r>
+    </w:p>
+    <w:p>
+      <w:pPr>
+        <w:rPr>
+          <w:rFonts w:cstheme="minorHAnsi"/>
+          <w:color w:val="000000"/>
+          <w:sz w:val="20"/>
+          <w:szCs w:val="20"/>
+          <w:shd w:val="clear" w:color="auto" w:fill="FFFFFF"/>
+        </w:rPr>
+      </w:pPr>
+      <w:r>
+        <w:rPr>
+          <w:rFonts w:cstheme="minorHAnsi"/>
+          <w:color w:val="000000"/>
+          <w:sz w:val="20"/>
+          <w:szCs w:val="20"/>
+          <w:shd w:val="clear" w:color="auto" w:fill="FFFFFF"/>
+        </w:rPr>
+        <w:t xml:space="preserve">I then proceeded to view performance metrics after training </w:t>
+      </w:r>
+      <w:r>
+        <w:rPr>
+          <w:rFonts w:cstheme="minorHAnsi"/>
+          <w:color w:val="000000"/>
+          <w:sz w:val="20"/>
+          <w:szCs w:val="20"/>
+          <w:shd w:val="clear" w:color="auto" w:fill="FFFFFF"/>
+        </w:rPr>
+        <w:t xml:space="preserve">both Lasso and Ridge regression models. Both failed to beat the Linear Regression model’s performance on the testing set. To further view the Linear Regression’s performance, I plotted an actual versus predicted scatter plot for the target variable. </w:t>
+      </w:r>
+    </w:p>
+    <w:p>
+      <w:pPr>
+        <w:jc w:val="center"/>
+        <w:rPr>
+          <w:rFonts w:cstheme="minorHAnsi"/>
+          <w:color w:val="000000"/>
+          <w:sz w:val="20"/>
+          <w:szCs w:val="20"/>
+          <w:shd w:val="clear" w:color="auto" w:fill="FFFFFF"/>
+        </w:rPr>
+      </w:pPr>
+      <w:r>
+        <w:rPr>
+          <w:noProof/>
+        </w:rPr>
+        <w:drawing>
+          <wp:inline distT="0" distB="0" distL="0" distR="0" wp14:anchorId="0F19B7C7" wp14:editId="3C258E46">
+            <wp:extent cx="2944432" cy="1981200"/>
+            <wp:effectExtent l="0" t="0" r="8890" b="0"/>
+            <wp:docPr id="17" name="Picture 17"/>
+            <wp:cNvGraphicFramePr>
+              <a:graphicFrameLocks xmlns:a="http://schemas.openxmlformats.org/drawingml/2006/main" noChangeAspect="1"/>
+            </wp:cNvGraphicFramePr>
+            <a:graphic xmlns:a="http://schemas.openxmlformats.org/drawingml/2006/main">
+              <a:graphicData uri="http://schemas.openxmlformats.org/drawingml/2006/picture">
+                <pic:pic xmlns:pic="http://schemas.openxmlformats.org/drawingml/2006/picture">
+                  <pic:nvPicPr>
+                    <pic:cNvPr id="1" name=""/>
+                    <pic:cNvPicPr/>
+                  </pic:nvPicPr>
+                  <pic:blipFill>
+                    <a:blip r:embed="rId24"/>
+                    <a:stretch>
+                      <a:fillRect/>
+                    </a:stretch>
+                  </pic:blipFill>
+                  <pic:spPr>
+                    <a:xfrm>
+                      <a:off x="0" y="0"/>
+                      <a:ext cx="2965950" cy="1995679"/>
+                    </a:xfrm>
+                    <a:prstGeom prst="rect">
+                      <a:avLst/>
+                    </a:prstGeom>
+                  </pic:spPr>
+                </pic:pic>
+              </a:graphicData>
+            </a:graphic>
+          </wp:inline>
+        </w:drawing>
+      </w:r>
+    </w:p>
+    <w:p>
+      <w:pPr>
+        <w:rPr>
+          <w:rFonts w:cstheme="minorHAnsi"/>
+          <w:color w:val="000000"/>
+          <w:sz w:val="20"/>
+          <w:szCs w:val="20"/>
+          <w:shd w:val="clear" w:color="auto" w:fill="FFFFFF"/>
+        </w:rPr>
+      </w:pPr>
+      <w:r>
+        <w:rPr>
+          <w:rFonts w:cstheme="minorHAnsi"/>
+          <w:color w:val="000000"/>
+          <w:sz w:val="20"/>
+          <w:szCs w:val="20"/>
+          <w:shd w:val="clear" w:color="auto" w:fill="FFFFFF"/>
+        </w:rPr>
+        <w:t xml:space="preserve">We can see that there’s some variation in the predicted percentages compared to the actual percentages. The correlation between the two is not as strong as I’d like it to be. </w:t>
+      </w:r>
+      <w:r>
+        <w:rPr>
+          <w:rFonts w:cstheme="minorHAnsi"/>
+          <w:color w:val="000000"/>
+          <w:sz w:val="20"/>
+          <w:szCs w:val="20"/>
+          <w:shd w:val="clear" w:color="auto" w:fill="FFFFFF"/>
+        </w:rPr>
+        <w:t xml:space="preserve">As another visual, I plotted the resulting residuals with the predicted graduation percentages. The distribution of residuals is also provided below. </w:t>
+      </w:r>
+    </w:p>
+    <w:p>
+      <w:pPr>
+        <w:jc w:val="center"/>
+        <w:rPr>
+          <w:rFonts w:cstheme="minorHAnsi"/>
+          <w:color w:val="000000"/>
+          <w:sz w:val="20"/>
+          <w:szCs w:val="20"/>
+          <w:shd w:val="clear" w:color="auto" w:fill="FFFFFF"/>
+        </w:rPr>
+      </w:pPr>
+      <w:r>
+        <w:rPr>
+          <w:noProof/>
+        </w:rPr>
+        <w:drawing>
+          <wp:inline distT="0" distB="0" distL="0" distR="0" wp14:anchorId="3B0D1755" wp14:editId="1DC59F70">
+            <wp:extent cx="3936938" cy="2421890"/>
+            <wp:effectExtent l="0" t="0" r="6985" b="0"/>
+            <wp:docPr id="18" name="Picture 18"/>
+            <wp:cNvGraphicFramePr>
+              <a:graphicFrameLocks xmlns:a="http://schemas.openxmlformats.org/drawingml/2006/main" noChangeAspect="1"/>
+            </wp:cNvGraphicFramePr>
+            <a:graphic xmlns:a="http://schemas.openxmlformats.org/drawingml/2006/main">
+              <a:graphicData uri="http://schemas.openxmlformats.org/drawingml/2006/picture">
+                <pic:pic xmlns:pic="http://schemas.openxmlformats.org/drawingml/2006/picture">
+                  <pic:nvPicPr>
+                    <pic:cNvPr id="1" name=""/>
+                    <pic:cNvPicPr/>
+                  </pic:nvPicPr>
+                  <pic:blipFill>
+                    <a:blip r:embed="rId25"/>
+                    <a:stretch>
+                      <a:fillRect/>
+                    </a:stretch>
+                  </pic:blipFill>
+                  <pic:spPr>
+                    <a:xfrm>
+                      <a:off x="0" y="0"/>
+                      <a:ext cx="3956621" cy="2433998"/>
+                    </a:xfrm>
+                    <a:prstGeom prst="rect">
+                      <a:avLst/>
+                    </a:prstGeom>
+                  </pic:spPr>
+                </pic:pic>
+              </a:graphicData>
+            </a:graphic>
+          </wp:inline>
+        </w:drawing>
+      </w:r>
+    </w:p>
+    <w:p>
+      <w:pPr>
+        <w:rPr>
+          <w:rFonts w:cstheme="minorHAnsi"/>
+          <w:color w:val="000000"/>
+          <w:sz w:val="20"/>
+          <w:szCs w:val="20"/>
+          <w:shd w:val="clear" w:color="auto" w:fill="FFFFFF"/>
+        </w:rPr>
+      </w:pPr>
+      <w:r>
+        <w:rPr>
+          <w:rFonts w:cstheme="minorHAnsi"/>
+          <w:color w:val="000000"/>
+          <w:sz w:val="20"/>
+          <w:szCs w:val="20"/>
+          <w:shd w:val="clear" w:color="auto" w:fill="FFFFFF"/>
+        </w:rPr>
+        <w:t xml:space="preserve">The above served as a base model </w:t>
+      </w:r>
+      <w:r>
+        <w:rPr>
+          <w:rFonts w:cstheme="minorHAnsi"/>
+          <w:color w:val="000000"/>
+          <w:sz w:val="20"/>
+          <w:szCs w:val="20"/>
+          <w:shd w:val="clear" w:color="auto" w:fill="FFFFFF"/>
+        </w:rPr>
+        <w:t xml:space="preserve">that I later aimed to improve on. To do so, I chose to utilize a Random Forest Regressor (“RFR”) and evaluate the resulting performance in comparison to the base model. I believed the RFR would help solve my concerns with the size of the dataset when generating splits, adding a further element of randomness to prevent overfitting. </w:t>
+      </w:r>
+    </w:p>
+    <w:p>
+      <w:pPr>
+        <w:rPr>
+          <w:rFonts w:cstheme="minorHAnsi"/>
+          <w:color w:val="000000"/>
+          <w:sz w:val="20"/>
+          <w:szCs w:val="20"/>
+          <w:shd w:val="clear" w:color="auto" w:fill="FFFFFF"/>
+        </w:rPr>
+      </w:pPr>
+      <w:r>
+        <w:rPr>
+          <w:rFonts w:cstheme="minorHAnsi"/>
+          <w:color w:val="000000"/>
+          <w:sz w:val="20"/>
+          <w:szCs w:val="20"/>
+          <w:shd w:val="clear" w:color="auto" w:fill="FFFFFF"/>
+        </w:rPr>
+        <w:t xml:space="preserve">The number of features that can be split on at each node is limited to some percentage of the total, which also helps to ensure that the ensemble model doesn’t rely too heavily on any individual feature. This makes fair use of all potentially predictive features and helps issues of multicollinearity. </w:t>
+      </w:r>
+    </w:p>
+    <w:p>
+      <w:pPr>
+        <w:rPr>
+          <w:rFonts w:cstheme="minorHAnsi"/>
+          <w:color w:val="000000"/>
+          <w:sz w:val="20"/>
+          <w:szCs w:val="20"/>
+          <w:shd w:val="clear" w:color="auto" w:fill="FFFFFF"/>
+        </w:rPr>
+      </w:pPr>
+      <w:r>
+        <w:rPr>
+          <w:rFonts w:cstheme="minorHAnsi"/>
+          <w:color w:val="000000"/>
+          <w:sz w:val="20"/>
+          <w:szCs w:val="20"/>
+          <w:shd w:val="clear" w:color="auto" w:fill="FFFFFF"/>
+        </w:rPr>
+        <w:lastRenderedPageBreak/>
+        <w:t xml:space="preserve">In training my first RFR, I did not tune any parameters and used all features. The resulting RMSE, r2, and MAPE on the test set were all comparable to the base Linear Regression model. In evaluating the model, I also printed out the mean r2 and RMSE after performing a 4-fold cross validation. </w:t>
+      </w:r>
+    </w:p>
+    <w:p>
+      <w:pPr>
+        <w:rPr>
+          <w:rFonts w:cstheme="minorHAnsi"/>
+          <w:color w:val="000000"/>
+          <w:sz w:val="20"/>
+          <w:szCs w:val="20"/>
+          <w:shd w:val="clear" w:color="auto" w:fill="FFFFFF"/>
+        </w:rPr>
+      </w:pPr>
+      <w:r>
+        <w:rPr>
+          <w:rFonts w:cstheme="minorHAnsi"/>
+          <w:color w:val="000000"/>
+          <w:sz w:val="20"/>
+          <w:szCs w:val="20"/>
+          <w:shd w:val="clear" w:color="auto" w:fill="FFFFFF"/>
+        </w:rPr>
+        <w:t xml:space="preserve">An out of bag </w:t>
+      </w:r>
+      <w:r>
+        <w:rPr>
+          <w:rFonts w:cstheme="minorHAnsi"/>
+          <w:color w:val="000000"/>
+          <w:sz w:val="20"/>
+          <w:szCs w:val="20"/>
+          <w:shd w:val="clear" w:color="auto" w:fill="FFFFFF"/>
+        </w:rPr>
+        <w:t xml:space="preserve">(“OOB”) </w:t>
+      </w:r>
+      <w:r>
+        <w:rPr>
+          <w:rFonts w:cstheme="minorHAnsi"/>
+          <w:color w:val="000000"/>
+          <w:sz w:val="20"/>
+          <w:szCs w:val="20"/>
+          <w:shd w:val="clear" w:color="auto" w:fill="FFFFFF"/>
+        </w:rPr>
+        <w:t xml:space="preserve">score was also provided. </w:t>
+      </w:r>
+      <w:r>
+        <w:rPr>
+          <w:rFonts w:cstheme="minorHAnsi"/>
+          <w:color w:val="000000"/>
+          <w:sz w:val="20"/>
+          <w:szCs w:val="20"/>
+          <w:shd w:val="clear" w:color="auto" w:fill="FFFFFF"/>
+        </w:rPr>
+        <w:t xml:space="preserve">In the implementation of the RFR algorithm, each tree is trained on roughly 2/3 of the total training set. As the forest is being constructed, each tree can then be tested on the data not used in building that tree. This results in an OOB score that we can use as another comparison metric for model performance. </w:t>
+      </w:r>
+    </w:p>
+    <w:p>
+      <w:pPr>
+        <w:rPr>
+          <w:rFonts w:cstheme="minorHAnsi"/>
+          <w:color w:val="000000"/>
+          <w:sz w:val="20"/>
+          <w:szCs w:val="20"/>
+          <w:shd w:val="clear" w:color="auto" w:fill="FFFFFF"/>
+        </w:rPr>
+      </w:pPr>
+      <w:r>
+        <w:rPr>
+          <w:rFonts w:cstheme="minorHAnsi"/>
+          <w:color w:val="000000"/>
+          <w:sz w:val="20"/>
+          <w:szCs w:val="20"/>
+          <w:shd w:val="clear" w:color="auto" w:fill="FFFFFF"/>
+        </w:rPr>
+        <w:t xml:space="preserve">In previously stating concerns about redundant features that don’t add much value to our model, I thought it would be a good idea to view the resulting feature importance plot after implementing the base RFR model. </w:t>
+      </w:r>
+    </w:p>
+    <w:p>
+      <w:pPr>
+        <w:rPr>
+          <w:rFonts w:cstheme="minorHAnsi"/>
+          <w:color w:val="000000"/>
+          <w:sz w:val="20"/>
+          <w:szCs w:val="20"/>
+          <w:shd w:val="clear" w:color="auto" w:fill="FFFFFF"/>
+        </w:rPr>
+      </w:pPr>
+      <w:r>
+        <w:rPr>
+          <w:noProof/>
+        </w:rPr>
+        <w:drawing>
+          <wp:inline distT="0" distB="0" distL="0" distR="0" wp14:anchorId="1F066694" wp14:editId="4DD92739">
+            <wp:extent cx="5943600" cy="2751455"/>
+            <wp:effectExtent l="0" t="0" r="0" b="0"/>
+            <wp:docPr id="19" name="Picture 19"/>
+            <wp:cNvGraphicFramePr>
+              <a:graphicFrameLocks xmlns:a="http://schemas.openxmlformats.org/drawingml/2006/main" noChangeAspect="1"/>
+            </wp:cNvGraphicFramePr>
+            <a:graphic xmlns:a="http://schemas.openxmlformats.org/drawingml/2006/main">
+              <a:graphicData uri="http://schemas.openxmlformats.org/drawingml/2006/picture">
+                <pic:pic xmlns:pic="http://schemas.openxmlformats.org/drawingml/2006/picture">
+                  <pic:nvPicPr>
+                    <pic:cNvPr id="1" name=""/>
+                    <pic:cNvPicPr/>
+                  </pic:nvPicPr>
+                  <pic:blipFill>
+                    <a:blip r:embed="rId26"/>
+                    <a:stretch>
+                      <a:fillRect/>
+                    </a:stretch>
+                  </pic:blipFill>
+                  <pic:spPr>
+                    <a:xfrm>
+                      <a:off x="0" y="0"/>
+                      <a:ext cx="5943600" cy="2751455"/>
+                    </a:xfrm>
+                    <a:prstGeom prst="rect">
+                      <a:avLst/>
+                    </a:prstGeom>
+                  </pic:spPr>
+                </pic:pic>
+              </a:graphicData>
+            </a:graphic>
+          </wp:inline>
+        </w:drawing>
+      </w:r>
+    </w:p>
+    <w:p>
+      <w:pPr>
+        <w:rPr>
+          <w:rFonts w:cstheme="minorHAnsi"/>
+          <w:color w:val="000000"/>
+          <w:sz w:val="20"/>
+          <w:szCs w:val="20"/>
+          <w:shd w:val="clear" w:color="auto" w:fill="FFFFFF"/>
+        </w:rPr>
+      </w:pPr>
+      <w:r>
+        <w:rPr>
+          <w:rFonts w:cstheme="minorHAnsi"/>
+          <w:color w:val="000000"/>
+          <w:sz w:val="20"/>
+          <w:szCs w:val="20"/>
+          <w:shd w:val="clear" w:color="auto" w:fill="FFFFFF"/>
+        </w:rPr>
+        <w:t xml:space="preserve">After dropping the bottom four features in the above figure, I trained a new RFR to evaluate if there was an improvement in model performance. For RMSE, r2, and MAPE, the model improved. The resulting average r2 and RMSE for the four-fold cross validation also improved slightly. </w:t>
+      </w:r>
+    </w:p>
+    <w:p>
+      <w:pPr>
+        <w:rPr>
+          <w:rFonts w:cstheme="minorHAnsi"/>
+          <w:color w:val="000000"/>
+          <w:sz w:val="20"/>
+          <w:szCs w:val="20"/>
+          <w:shd w:val="clear" w:color="auto" w:fill="FFFFFF"/>
+        </w:rPr>
+      </w:pPr>
+      <w:r>
+        <w:rPr>
+          <w:rFonts w:cstheme="minorHAnsi"/>
+          <w:color w:val="000000"/>
+          <w:sz w:val="20"/>
+          <w:szCs w:val="20"/>
+          <w:shd w:val="clear" w:color="auto" w:fill="FFFFFF"/>
+        </w:rPr>
+        <w:t>At this point, I had not yet tuned any hyperparameters, which could help improve the model performance. As a good exercise to gain some insight, I explored the resulting OOB errors from RFRs with different max features (number of features to consider when looking for best split) and number of estimators (trees in the forest).</w:t>
+      </w:r>
+    </w:p>
+    <w:p>
+      <w:pPr>
+        <w:jc w:val="center"/>
+        <w:rPr>
+          <w:rFonts w:cstheme="minorHAnsi"/>
+          <w:color w:val="000000"/>
+          <w:sz w:val="20"/>
+          <w:szCs w:val="20"/>
+          <w:shd w:val="clear" w:color="auto" w:fill="FFFFFF"/>
+        </w:rPr>
+      </w:pPr>
+      <w:r>
+        <w:rPr>
+          <w:noProof/>
+        </w:rPr>
+        <w:t>OOB Error Plot</w:t>
       </w:r>
       <w:bookmarkStart w:id="0" w:name="_GoBack"/>
       <w:bookmarkEnd w:id="0"/>
-    </w:p>
-    <w:p>
-      <w:pPr>
-        <w:rPr>
-          <w:sz w:val="20"/>
-          <w:szCs w:val="20"/>
-        </w:rPr>
-      </w:pPr>
-      <w:r>
-        <w:rPr>
-          <w:sz w:val="20"/>
-          <w:szCs w:val="20"/>
-        </w:rPr>
-        <w:t xml:space="preserve">It’s also </w:t>
-      </w:r>
-      <w:r>
-        <w:rPr>
-          <w:sz w:val="20"/>
-          <w:szCs w:val="20"/>
-        </w:rPr>
-        <w:t>i</w:t>
-      </w:r>
-      <w:r>
-        <w:rPr>
-          <w:sz w:val="20"/>
-          <w:szCs w:val="20"/>
-        </w:rPr>
-        <w:t xml:space="preserve">mportant to consider that our school district features contain some influence on each other (as presented previously in several figures). This could present some multicollinearity issues </w:t>
-      </w:r>
-      <w:r>
-        <w:rPr>
-          <w:sz w:val="20"/>
-          <w:szCs w:val="20"/>
-        </w:rPr>
-        <w:t>in</w:t>
-      </w:r>
-      <w:r>
-        <w:rPr>
-          <w:sz w:val="20"/>
-          <w:szCs w:val="20"/>
-        </w:rPr>
-        <w:t xml:space="preserve"> building a regression model to predict our target.</w:t>
-      </w:r>
-      <w:r>
-        <w:rPr>
-          <w:sz w:val="20"/>
-          <w:szCs w:val="20"/>
-        </w:rPr>
-        <w:t xml:space="preserve"> In the data analysis </w:t>
-      </w:r>
-      <w:proofErr w:type="spellStart"/>
-      <w:r>
-        <w:rPr>
-          <w:sz w:val="20"/>
-          <w:szCs w:val="20"/>
-        </w:rPr>
-        <w:t>jupyter</w:t>
-      </w:r>
-      <w:proofErr w:type="spellEnd"/>
-      <w:r>
-        <w:rPr>
-          <w:sz w:val="20"/>
-          <w:szCs w:val="20"/>
-        </w:rPr>
-        <w:t xml:space="preserve"> notebook included with this project, I extracted several features that I would later explore dropping to improve model performance. </w:t>
-      </w:r>
-      <w:r>
-        <w:rPr>
-          <w:sz w:val="20"/>
-          <w:szCs w:val="20"/>
-        </w:rPr>
-        <w:t xml:space="preserve">These features are a bit redundant or were used to engineer other features. Despite some of these features being dropped in building my final model, they are all included in the complete feature-target dataset as information for those who are curious. </w:t>
-      </w:r>
-    </w:p>
-    <w:p>
-      <w:pPr>
-        <w:jc w:val="center"/>
-        <w:rPr>
-          <w:b/>
-          <w:bCs/>
-          <w:sz w:val="20"/>
-          <w:szCs w:val="20"/>
-        </w:rPr>
-      </w:pPr>
-      <w:r>
-        <w:rPr>
-          <w:b/>
-          <w:bCs/>
-          <w:sz w:val="20"/>
-          <w:szCs w:val="20"/>
-        </w:rPr>
-        <w:t>Machine Learning:</w:t>
-      </w:r>
-    </w:p>
-    <w:p>
-      <w:pPr>
-        <w:jc w:val="center"/>
-        <w:rPr>
-          <w:sz w:val="20"/>
-          <w:szCs w:val="20"/>
-        </w:rPr>
-      </w:pPr>
-      <w:r>
-        <w:rPr>
-          <w:sz w:val="20"/>
-          <w:szCs w:val="20"/>
-        </w:rPr>
-        <w:t>(OLS)</w:t>
-      </w:r>
-    </w:p>
-    <w:p>
-      <w:pPr>
-        <w:rPr>
-          <w:sz w:val="20"/>
-          <w:szCs w:val="20"/>
-        </w:rPr>
-      </w:pPr>
-      <w:r>
-        <w:rPr>
-          <w:sz w:val="20"/>
-          <w:szCs w:val="20"/>
-        </w:rPr>
-        <w:t xml:space="preserve"> </w:t>
-      </w:r>
     </w:p>
     <w:sectPr>
       <w:pgSz w:w="12240" w:h="15840"/>

</xml_diff>

<commit_message>
finishing report, updated required notebooks
</commit_message>
<xml_diff>
--- a/TexasGradReport.docx
+++ b/TexasGradReport.docx
@@ -27,17 +27,25 @@
           <w:szCs w:val="96"/>
           <w:u w:val="single"/>
         </w:rPr>
-        <w:t xml:space="preserve">Capstone 1: </w:t>
-      </w:r>
-    </w:p>
-    <w:p>
-      <w:pPr>
-        <w:jc w:val="center"/>
+        <w:t>Springboard--DSC</w:t>
+      </w:r>
+      <w:r>
         <w:rPr>
           <w:sz w:val="96"/>
           <w:szCs w:val="96"/>
           <w:u w:val="single"/>
         </w:rPr>
+        <w:t xml:space="preserve">: </w:t>
+      </w:r>
+    </w:p>
+    <w:p>
+      <w:pPr>
+        <w:jc w:val="center"/>
+        <w:rPr>
+          <w:sz w:val="32"/>
+          <w:szCs w:val="32"/>
+          <w:u w:val="single"/>
+        </w:rPr>
       </w:pPr>
       <w:r>
         <w:rPr>
@@ -45,28 +53,16 @@
           <w:szCs w:val="96"/>
           <w:u w:val="single"/>
         </w:rPr>
-        <w:t>Texas Education</w:t>
+        <w:t>Capstone Project 1</w:t>
       </w:r>
     </w:p>
     <w:p>
       <w:pPr>
         <w:jc w:val="center"/>
         <w:rPr>
-          <w:i/>
-          <w:iCs/>
-          <w:sz w:val="44"/>
-          <w:szCs w:val="44"/>
-        </w:rPr>
-      </w:pPr>
-    </w:p>
-    <w:p>
-      <w:pPr>
-        <w:jc w:val="center"/>
-        <w:rPr>
-          <w:i/>
-          <w:iCs/>
-          <w:sz w:val="44"/>
-          <w:szCs w:val="44"/>
+          <w:sz w:val="32"/>
+          <w:szCs w:val="32"/>
+          <w:u w:val="single"/>
         </w:rPr>
       </w:pPr>
     </w:p>
@@ -94,26 +90,105 @@
       <w:pPr>
         <w:jc w:val="center"/>
         <w:rPr>
+          <w:sz w:val="56"/>
+          <w:szCs w:val="56"/>
+        </w:rPr>
+      </w:pPr>
+    </w:p>
+    <w:p>
+      <w:pPr>
+        <w:jc w:val="center"/>
+        <w:rPr>
           <w:sz w:val="72"/>
           <w:szCs w:val="72"/>
         </w:rPr>
       </w:pPr>
-    </w:p>
-    <w:p>
-      <w:pPr>
-        <w:jc w:val="center"/>
+      <w:r>
         <w:rPr>
           <w:sz w:val="72"/>
           <w:szCs w:val="72"/>
         </w:rPr>
-      </w:pPr>
-    </w:p>
-    <w:p>
-      <w:pPr>
-        <w:jc w:val="center"/>
+        <w:t xml:space="preserve">By: Rachid </w:t>
+      </w:r>
+      <w:proofErr w:type="spellStart"/>
+      <w:r>
         <w:rPr>
           <w:sz w:val="72"/>
           <w:szCs w:val="72"/>
+        </w:rPr>
+        <w:t>Rezzik</w:t>
+      </w:r>
+      <w:proofErr w:type="spellEnd"/>
+    </w:p>
+    <w:p>
+      <w:pPr>
+        <w:jc w:val="center"/>
+        <w:rPr>
+          <w:sz w:val="72"/>
+          <w:szCs w:val="72"/>
+        </w:rPr>
+      </w:pPr>
+      <w:r>
+        <w:rPr>
+          <w:sz w:val="72"/>
+          <w:szCs w:val="72"/>
+        </w:rPr>
+        <w:t>March 2019</w:t>
+      </w:r>
+    </w:p>
+    <w:p>
+      <w:pPr>
+        <w:pStyle w:val="Default"/>
+        <w:rPr>
+          <w:rFonts w:asciiTheme="minorHAnsi" w:hAnsiTheme="minorHAnsi" w:cstheme="minorHAnsi"/>
+          <w:b/>
+          <w:bCs/>
+          <w:i/>
+          <w:iCs/>
+          <w:sz w:val="20"/>
+          <w:szCs w:val="20"/>
+        </w:rPr>
+      </w:pPr>
+    </w:p>
+    <w:p>
+      <w:pPr>
+        <w:pStyle w:val="Default"/>
+        <w:rPr>
+          <w:rFonts w:asciiTheme="minorHAnsi" w:hAnsiTheme="minorHAnsi" w:cstheme="minorHAnsi"/>
+          <w:b/>
+          <w:bCs/>
+          <w:i/>
+          <w:iCs/>
+          <w:sz w:val="20"/>
+          <w:szCs w:val="20"/>
+        </w:rPr>
+      </w:pPr>
+    </w:p>
+    <w:p>
+      <w:pPr>
+        <w:pStyle w:val="Default"/>
+        <w:rPr>
+          <w:rFonts w:asciiTheme="minorHAnsi" w:hAnsiTheme="minorHAnsi" w:cstheme="minorHAnsi"/>
+          <w:b/>
+          <w:bCs/>
+          <w:i/>
+          <w:iCs/>
+          <w:sz w:val="20"/>
+          <w:szCs w:val="20"/>
+        </w:rPr>
+      </w:pPr>
+    </w:p>
+    <w:p>
+      <w:pPr>
+        <w:pStyle w:val="Default"/>
+        <w:rPr>
+          <w:rFonts w:asciiTheme="minorHAnsi" w:hAnsiTheme="minorHAnsi" w:cstheme="minorHAnsi"/>
+          <w:b/>
+          <w:bCs/>
+          <w:i/>
+          <w:iCs/>
+          <w:sz w:val="20"/>
+          <w:szCs w:val="20"/>
         </w:rPr>
       </w:pPr>
     </w:p>
@@ -605,8 +680,6 @@
         </w:rPr>
         <w:t>are proven to contain</w:t>
       </w:r>
-      <w:bookmarkStart w:id="0" w:name="_GoBack"/>
-      <w:bookmarkEnd w:id="0"/>
       <w:r>
         <w:rPr>
           <w:rFonts w:asciiTheme="minorHAnsi" w:hAnsiTheme="minorHAnsi" w:cstheme="minorHAnsi"/>
@@ -629,6 +702,24 @@
           <w:sz w:val="20"/>
           <w:szCs w:val="20"/>
         </w:rPr>
+        <w:t xml:space="preserve">of </w:t>
+      </w:r>
+    </w:p>
+    <w:p>
+      <w:pPr>
+        <w:pStyle w:val="Default"/>
+        <w:rPr>
+          <w:rFonts w:asciiTheme="minorHAnsi" w:hAnsiTheme="minorHAnsi" w:cstheme="minorHAnsi"/>
+          <w:sz w:val="20"/>
+          <w:szCs w:val="20"/>
+        </w:rPr>
+      </w:pPr>
+      <w:r>
+        <w:rPr>
+          <w:rFonts w:asciiTheme="minorHAnsi" w:hAnsiTheme="minorHAnsi" w:cstheme="minorHAnsi"/>
+          <w:sz w:val="20"/>
+          <w:szCs w:val="20"/>
+        </w:rPr>
         <w:t>its graduates earn a college degree within four years</w:t>
       </w:r>
       <w:r>
@@ -849,39 +940,39 @@
           <w:sz w:val="20"/>
           <w:szCs w:val="20"/>
         </w:rPr>
-        <w:t xml:space="preserve">who were </w:t>
-      </w:r>
-      <w:r>
-        <w:rPr>
-          <w:rFonts w:asciiTheme="minorHAnsi" w:hAnsiTheme="minorHAnsi" w:cstheme="minorHAnsi"/>
-          <w:sz w:val="20"/>
-          <w:szCs w:val="20"/>
-        </w:rPr>
-        <w:t>able to</w:t>
-      </w:r>
-      <w:r>
-        <w:rPr>
-          <w:rFonts w:asciiTheme="minorHAnsi" w:hAnsiTheme="minorHAnsi" w:cstheme="minorHAnsi"/>
-          <w:sz w:val="20"/>
-          <w:szCs w:val="20"/>
-        </w:rPr>
-        <w:t xml:space="preserve"> graduat</w:t>
-      </w:r>
-      <w:r>
-        <w:rPr>
-          <w:rFonts w:asciiTheme="minorHAnsi" w:hAnsiTheme="minorHAnsi" w:cstheme="minorHAnsi"/>
-          <w:sz w:val="20"/>
-          <w:szCs w:val="20"/>
-        </w:rPr>
-        <w:t>e</w:t>
-      </w:r>
-      <w:r>
-        <w:rPr>
-          <w:rFonts w:asciiTheme="minorHAnsi" w:hAnsiTheme="minorHAnsi" w:cstheme="minorHAnsi"/>
-          <w:sz w:val="20"/>
-          <w:szCs w:val="20"/>
-        </w:rPr>
-        <w:t xml:space="preserve"> college in four years’ time after </w:t>
+        <w:t xml:space="preserve">who </w:t>
+      </w:r>
+      <w:r>
+        <w:rPr>
+          <w:rFonts w:asciiTheme="minorHAnsi" w:hAnsiTheme="minorHAnsi" w:cstheme="minorHAnsi"/>
+          <w:sz w:val="20"/>
+          <w:szCs w:val="20"/>
+        </w:rPr>
+        <w:t>earned a college degree</w:t>
+      </w:r>
+      <w:r>
+        <w:rPr>
+          <w:rFonts w:asciiTheme="minorHAnsi" w:hAnsiTheme="minorHAnsi" w:cstheme="minorHAnsi"/>
+          <w:sz w:val="20"/>
+          <w:szCs w:val="20"/>
+        </w:rPr>
+        <w:t xml:space="preserve"> </w:t>
+      </w:r>
+      <w:r>
+        <w:rPr>
+          <w:rFonts w:asciiTheme="minorHAnsi" w:hAnsiTheme="minorHAnsi" w:cstheme="minorHAnsi"/>
+          <w:sz w:val="20"/>
+          <w:szCs w:val="20"/>
+        </w:rPr>
+        <w:t>with</w:t>
+      </w:r>
+      <w:r>
+        <w:rPr>
+          <w:rFonts w:asciiTheme="minorHAnsi" w:hAnsiTheme="minorHAnsi" w:cstheme="minorHAnsi"/>
+          <w:sz w:val="20"/>
+          <w:szCs w:val="20"/>
+        </w:rPr>
+        <w:t xml:space="preserve">in four years’ time after </w:t>
       </w:r>
       <w:r>
         <w:rPr>
@@ -937,23 +1028,39 @@
           <w:sz w:val="20"/>
           <w:szCs w:val="20"/>
         </w:rPr>
-        <w:t xml:space="preserve"> School district features were </w:t>
-      </w:r>
-      <w:r>
-        <w:rPr>
-          <w:rFonts w:asciiTheme="minorHAnsi" w:hAnsiTheme="minorHAnsi" w:cstheme="minorHAnsi"/>
-          <w:sz w:val="20"/>
-          <w:szCs w:val="20"/>
-        </w:rPr>
-        <w:t>also</w:t>
-      </w:r>
-      <w:r>
-        <w:rPr>
-          <w:rFonts w:asciiTheme="minorHAnsi" w:hAnsiTheme="minorHAnsi" w:cstheme="minorHAnsi"/>
-          <w:sz w:val="20"/>
-          <w:szCs w:val="20"/>
-        </w:rPr>
-        <w:t xml:space="preserve"> collected to measure their effect on the resulting college graduation percentage. </w:t>
+        <w:t xml:space="preserve"> School district features </w:t>
+      </w:r>
+      <w:r>
+        <w:rPr>
+          <w:rFonts w:asciiTheme="minorHAnsi" w:hAnsiTheme="minorHAnsi" w:cstheme="minorHAnsi"/>
+          <w:sz w:val="20"/>
+          <w:szCs w:val="20"/>
+        </w:rPr>
+        <w:t xml:space="preserve">were </w:t>
+      </w:r>
+      <w:r>
+        <w:rPr>
+          <w:rFonts w:asciiTheme="minorHAnsi" w:hAnsiTheme="minorHAnsi" w:cstheme="minorHAnsi"/>
+          <w:sz w:val="20"/>
+          <w:szCs w:val="20"/>
+        </w:rPr>
+        <w:t xml:space="preserve">collected to measure their </w:t>
+      </w:r>
+      <w:r>
+        <w:rPr>
+          <w:rFonts w:asciiTheme="minorHAnsi" w:hAnsiTheme="minorHAnsi" w:cstheme="minorHAnsi"/>
+          <w:sz w:val="20"/>
+          <w:szCs w:val="20"/>
+        </w:rPr>
+        <w:t>influence</w:t>
+      </w:r>
+      <w:r>
+        <w:rPr>
+          <w:rFonts w:asciiTheme="minorHAnsi" w:hAnsiTheme="minorHAnsi" w:cstheme="minorHAnsi"/>
+          <w:sz w:val="20"/>
+          <w:szCs w:val="20"/>
+        </w:rPr>
+        <w:t xml:space="preserve"> on the resulting college graduation percentage. </w:t>
       </w:r>
       <w:r>
         <w:rPr>
@@ -977,47 +1084,7 @@
           <w:sz w:val="20"/>
           <w:szCs w:val="20"/>
         </w:rPr>
-        <w:t xml:space="preserve">.  </w:t>
-      </w:r>
-      <w:r>
-        <w:rPr>
-          <w:rFonts w:asciiTheme="minorHAnsi" w:hAnsiTheme="minorHAnsi" w:cstheme="minorHAnsi"/>
-          <w:sz w:val="20"/>
-          <w:szCs w:val="20"/>
-        </w:rPr>
-        <w:t xml:space="preserve">Later in the report I will go into more detail </w:t>
-      </w:r>
-      <w:r>
-        <w:rPr>
-          <w:rFonts w:asciiTheme="minorHAnsi" w:hAnsiTheme="minorHAnsi" w:cstheme="minorHAnsi"/>
-          <w:sz w:val="20"/>
-          <w:szCs w:val="20"/>
-        </w:rPr>
-        <w:t>about the chosen school district features, but f</w:t>
-      </w:r>
-      <w:r>
-        <w:rPr>
-          <w:rFonts w:asciiTheme="minorHAnsi" w:hAnsiTheme="minorHAnsi" w:cstheme="minorHAnsi"/>
-          <w:sz w:val="20"/>
-          <w:szCs w:val="20"/>
-        </w:rPr>
-        <w:t>or now</w:t>
-      </w:r>
-      <w:r>
-        <w:rPr>
-          <w:rFonts w:asciiTheme="minorHAnsi" w:hAnsiTheme="minorHAnsi" w:cstheme="minorHAnsi"/>
-          <w:sz w:val="20"/>
-          <w:szCs w:val="20"/>
-        </w:rPr>
-        <w:t xml:space="preserve"> </w:t>
-      </w:r>
-      <w:r>
-        <w:rPr>
-          <w:rFonts w:asciiTheme="minorHAnsi" w:hAnsiTheme="minorHAnsi" w:cstheme="minorHAnsi"/>
-          <w:sz w:val="20"/>
-          <w:szCs w:val="20"/>
-        </w:rPr>
-        <w:t>I’ll provide a brief summary as to what they are in case the reader has not seen them before.</w:t>
+        <w:t xml:space="preserve">. </w:t>
       </w:r>
     </w:p>
     <w:p>
@@ -1045,120 +1112,44 @@
           <w:sz w:val="20"/>
           <w:szCs w:val="20"/>
         </w:rPr>
-        <w:t xml:space="preserve">The SAT and ACT are both college admissions tests that indicate a student’s readiness for college. Thus, you can see their importance for this study. The SAT includes a </w:t>
-      </w:r>
-      <w:r>
-        <w:rPr>
-          <w:rFonts w:asciiTheme="minorHAnsi" w:hAnsiTheme="minorHAnsi" w:cstheme="minorHAnsi"/>
-          <w:sz w:val="20"/>
-          <w:szCs w:val="20"/>
-        </w:rPr>
-        <w:t>M</w:t>
-      </w:r>
-      <w:r>
-        <w:rPr>
-          <w:rFonts w:asciiTheme="minorHAnsi" w:hAnsiTheme="minorHAnsi" w:cstheme="minorHAnsi"/>
-          <w:sz w:val="20"/>
-          <w:szCs w:val="20"/>
-        </w:rPr>
-        <w:t xml:space="preserve">ath and a </w:t>
-      </w:r>
-      <w:r>
-        <w:rPr>
-          <w:rFonts w:asciiTheme="minorHAnsi" w:hAnsiTheme="minorHAnsi" w:cstheme="minorHAnsi"/>
-          <w:sz w:val="20"/>
-          <w:szCs w:val="20"/>
-        </w:rPr>
-        <w:t>R</w:t>
-      </w:r>
-      <w:r>
-        <w:rPr>
-          <w:rFonts w:asciiTheme="minorHAnsi" w:hAnsiTheme="minorHAnsi" w:cstheme="minorHAnsi"/>
-          <w:sz w:val="20"/>
-          <w:szCs w:val="20"/>
-        </w:rPr>
-        <w:t>eading/</w:t>
-      </w:r>
-      <w:r>
-        <w:rPr>
-          <w:rFonts w:asciiTheme="minorHAnsi" w:hAnsiTheme="minorHAnsi" w:cstheme="minorHAnsi"/>
-          <w:sz w:val="20"/>
-          <w:szCs w:val="20"/>
-        </w:rPr>
-        <w:t>W</w:t>
-      </w:r>
-      <w:r>
-        <w:rPr>
-          <w:rFonts w:asciiTheme="minorHAnsi" w:hAnsiTheme="minorHAnsi" w:cstheme="minorHAnsi"/>
-          <w:sz w:val="20"/>
-          <w:szCs w:val="20"/>
-        </w:rPr>
-        <w:t xml:space="preserve">riting section that are both scored out of 800 points for a maximum possible score of a 1600. The ACT includes a </w:t>
-      </w:r>
-      <w:r>
-        <w:rPr>
-          <w:rFonts w:asciiTheme="minorHAnsi" w:hAnsiTheme="minorHAnsi" w:cstheme="minorHAnsi"/>
-          <w:sz w:val="20"/>
-          <w:szCs w:val="20"/>
-        </w:rPr>
-        <w:t>M</w:t>
-      </w:r>
-      <w:r>
-        <w:rPr>
-          <w:rFonts w:asciiTheme="minorHAnsi" w:hAnsiTheme="minorHAnsi" w:cstheme="minorHAnsi"/>
-          <w:sz w:val="20"/>
-          <w:szCs w:val="20"/>
-        </w:rPr>
-        <w:t xml:space="preserve">ath, </w:t>
-      </w:r>
-      <w:r>
-        <w:rPr>
-          <w:rFonts w:asciiTheme="minorHAnsi" w:hAnsiTheme="minorHAnsi" w:cstheme="minorHAnsi"/>
-          <w:sz w:val="20"/>
-          <w:szCs w:val="20"/>
-        </w:rPr>
-        <w:t>R</w:t>
-      </w:r>
-      <w:r>
-        <w:rPr>
-          <w:rFonts w:asciiTheme="minorHAnsi" w:hAnsiTheme="minorHAnsi" w:cstheme="minorHAnsi"/>
-          <w:sz w:val="20"/>
-          <w:szCs w:val="20"/>
-        </w:rPr>
-        <w:t xml:space="preserve">eading, </w:t>
-      </w:r>
-      <w:r>
-        <w:rPr>
-          <w:rFonts w:asciiTheme="minorHAnsi" w:hAnsiTheme="minorHAnsi" w:cstheme="minorHAnsi"/>
-          <w:sz w:val="20"/>
-          <w:szCs w:val="20"/>
-        </w:rPr>
-        <w:t>E</w:t>
-      </w:r>
-      <w:r>
-        <w:rPr>
-          <w:rFonts w:asciiTheme="minorHAnsi" w:hAnsiTheme="minorHAnsi" w:cstheme="minorHAnsi"/>
-          <w:sz w:val="20"/>
-          <w:szCs w:val="20"/>
-        </w:rPr>
-        <w:t xml:space="preserve">nglish, and </w:t>
-      </w:r>
-      <w:r>
-        <w:rPr>
-          <w:rFonts w:asciiTheme="minorHAnsi" w:hAnsiTheme="minorHAnsi" w:cstheme="minorHAnsi"/>
-          <w:sz w:val="20"/>
-          <w:szCs w:val="20"/>
-        </w:rPr>
-        <w:t>S</w:t>
-      </w:r>
-      <w:r>
-        <w:rPr>
-          <w:rFonts w:asciiTheme="minorHAnsi" w:hAnsiTheme="minorHAnsi" w:cstheme="minorHAnsi"/>
-          <w:sz w:val="20"/>
-          <w:szCs w:val="20"/>
-        </w:rPr>
-        <w:t xml:space="preserve">cience </w:t>
-      </w:r>
+        <w:t xml:space="preserve">Parents/students may use this model to explore the historical and predicted college graduation percentage for a particular district and class year, view different district results within a particular region they are considering a move to, or predict graduation percentage from a new school district who’s only been in </w:t>
+      </w:r>
+      <w:r>
+        <w:rPr>
+          <w:rFonts w:asciiTheme="minorHAnsi" w:hAnsiTheme="minorHAnsi" w:cstheme="minorHAnsi"/>
+          <w:sz w:val="20"/>
+          <w:szCs w:val="20"/>
+        </w:rPr>
+        <w:t>existence</w:t>
+      </w:r>
+      <w:r>
+        <w:rPr>
+          <w:rFonts w:asciiTheme="minorHAnsi" w:hAnsiTheme="minorHAnsi" w:cstheme="minorHAnsi"/>
+          <w:sz w:val="20"/>
+          <w:szCs w:val="20"/>
+        </w:rPr>
+        <w:t xml:space="preserve"> for less than four years.  </w:t>
+      </w:r>
+    </w:p>
+    <w:p>
+      <w:pPr>
+        <w:pStyle w:val="Default"/>
+        <w:rPr>
+          <w:rFonts w:asciiTheme="minorHAnsi" w:hAnsiTheme="minorHAnsi" w:cstheme="minorHAnsi"/>
+          <w:sz w:val="20"/>
+          <w:szCs w:val="20"/>
+        </w:rPr>
+      </w:pPr>
+    </w:p>
+    <w:p>
+      <w:pPr>
+        <w:pStyle w:val="Default"/>
+        <w:rPr>
+          <w:rFonts w:asciiTheme="minorHAnsi" w:hAnsiTheme="minorHAnsi" w:cstheme="minorHAnsi"/>
+          <w:sz w:val="20"/>
+          <w:szCs w:val="20"/>
+        </w:rPr>
+      </w:pPr>
       <w:r>
         <w:rPr>
           <w:rFonts w:asciiTheme="minorHAnsi" w:hAnsiTheme="minorHAnsi" w:cstheme="minorHAnsi"/>
@@ -1166,7 +1157,95 @@
           <w:szCs w:val="20"/>
         </w:rPr>
         <w:lastRenderedPageBreak/>
-        <w:t>section which are all scored out of 36. A student’s composite score on the ACT is the average score of all these sections</w:t>
+        <w:t xml:space="preserve">Before we move further, </w:t>
+      </w:r>
+      <w:r>
+        <w:rPr>
+          <w:rFonts w:asciiTheme="minorHAnsi" w:hAnsiTheme="minorHAnsi" w:cstheme="minorHAnsi"/>
+          <w:sz w:val="20"/>
+          <w:szCs w:val="20"/>
+        </w:rPr>
+        <w:t xml:space="preserve">I find it important to clarify </w:t>
+      </w:r>
+      <w:r>
+        <w:rPr>
+          <w:rFonts w:asciiTheme="minorHAnsi" w:hAnsiTheme="minorHAnsi" w:cstheme="minorHAnsi"/>
+          <w:sz w:val="20"/>
+          <w:szCs w:val="20"/>
+        </w:rPr>
+        <w:t xml:space="preserve">how </w:t>
+      </w:r>
+      <w:r>
+        <w:rPr>
+          <w:rFonts w:asciiTheme="minorHAnsi" w:hAnsiTheme="minorHAnsi" w:cstheme="minorHAnsi"/>
+          <w:sz w:val="20"/>
+          <w:szCs w:val="20"/>
+        </w:rPr>
+        <w:t>college enrollment percentage and college graduation percentage</w:t>
+      </w:r>
+      <w:r>
+        <w:rPr>
+          <w:rFonts w:asciiTheme="minorHAnsi" w:hAnsiTheme="minorHAnsi" w:cstheme="minorHAnsi"/>
+          <w:sz w:val="20"/>
+          <w:szCs w:val="20"/>
+        </w:rPr>
+        <w:t xml:space="preserve"> is assessed</w:t>
+      </w:r>
+      <w:r>
+        <w:rPr>
+          <w:rFonts w:asciiTheme="minorHAnsi" w:hAnsiTheme="minorHAnsi" w:cstheme="minorHAnsi"/>
+          <w:sz w:val="20"/>
+          <w:szCs w:val="20"/>
+        </w:rPr>
+        <w:t xml:space="preserve"> for a particular </w:t>
+      </w:r>
+      <w:r>
+        <w:rPr>
+          <w:rFonts w:asciiTheme="minorHAnsi" w:hAnsiTheme="minorHAnsi" w:cstheme="minorHAnsi"/>
+          <w:sz w:val="20"/>
+          <w:szCs w:val="20"/>
+        </w:rPr>
+        <w:t xml:space="preserve">class </w:t>
+      </w:r>
+      <w:r>
+        <w:rPr>
+          <w:rFonts w:asciiTheme="minorHAnsi" w:hAnsiTheme="minorHAnsi" w:cstheme="minorHAnsi"/>
+          <w:sz w:val="20"/>
+          <w:szCs w:val="20"/>
+        </w:rPr>
+        <w:t>year</w:t>
+      </w:r>
+      <w:r>
+        <w:rPr>
+          <w:rFonts w:asciiTheme="minorHAnsi" w:hAnsiTheme="minorHAnsi" w:cstheme="minorHAnsi"/>
+          <w:sz w:val="20"/>
+          <w:szCs w:val="20"/>
+        </w:rPr>
+        <w:t xml:space="preserve"> and</w:t>
+      </w:r>
+      <w:r>
+        <w:rPr>
+          <w:rFonts w:asciiTheme="minorHAnsi" w:hAnsiTheme="minorHAnsi" w:cstheme="minorHAnsi"/>
+          <w:sz w:val="20"/>
+          <w:szCs w:val="20"/>
+        </w:rPr>
+        <w:t xml:space="preserve"> to note that</w:t>
+      </w:r>
+      <w:r>
+        <w:rPr>
+          <w:rFonts w:asciiTheme="minorHAnsi" w:hAnsiTheme="minorHAnsi" w:cstheme="minorHAnsi"/>
+          <w:sz w:val="20"/>
+          <w:szCs w:val="20"/>
+        </w:rPr>
+        <w:t xml:space="preserve"> this study </w:t>
+      </w:r>
+      <w:r>
+        <w:rPr>
+          <w:rFonts w:asciiTheme="minorHAnsi" w:hAnsiTheme="minorHAnsi" w:cstheme="minorHAnsi"/>
+          <w:sz w:val="20"/>
+          <w:szCs w:val="20"/>
+        </w:rPr>
+        <w:t>strictly focused on Texas colleges</w:t>
       </w:r>
       <w:r>
         <w:rPr>
@@ -1176,6 +1255,142 @@
         </w:rPr>
         <w:t xml:space="preserve">. </w:t>
       </w:r>
+      <w:r>
+        <w:rPr>
+          <w:rFonts w:asciiTheme="minorHAnsi" w:hAnsiTheme="minorHAnsi" w:cstheme="minorHAnsi"/>
+          <w:sz w:val="20"/>
+          <w:szCs w:val="20"/>
+        </w:rPr>
+        <w:t>If we say the year is 2013, then</w:t>
+      </w:r>
+      <w:r>
+        <w:rPr>
+          <w:rFonts w:asciiTheme="minorHAnsi" w:hAnsiTheme="minorHAnsi" w:cstheme="minorHAnsi"/>
+          <w:sz w:val="20"/>
+          <w:szCs w:val="20"/>
+        </w:rPr>
+        <w:t xml:space="preserve"> the percentage of students </w:t>
+      </w:r>
+      <w:r>
+        <w:rPr>
+          <w:rFonts w:asciiTheme="minorHAnsi" w:hAnsiTheme="minorHAnsi" w:cstheme="minorHAnsi"/>
+          <w:sz w:val="20"/>
+          <w:szCs w:val="20"/>
+        </w:rPr>
+        <w:t xml:space="preserve">who </w:t>
+      </w:r>
+      <w:r>
+        <w:rPr>
+          <w:rFonts w:asciiTheme="minorHAnsi" w:hAnsiTheme="minorHAnsi" w:cstheme="minorHAnsi"/>
+          <w:sz w:val="20"/>
+          <w:szCs w:val="20"/>
+        </w:rPr>
+        <w:t>enroll</w:t>
+      </w:r>
+      <w:r>
+        <w:rPr>
+          <w:rFonts w:asciiTheme="minorHAnsi" w:hAnsiTheme="minorHAnsi" w:cstheme="minorHAnsi"/>
+          <w:sz w:val="20"/>
+          <w:szCs w:val="20"/>
+        </w:rPr>
+        <w:t>ed</w:t>
+      </w:r>
+      <w:r>
+        <w:rPr>
+          <w:rFonts w:asciiTheme="minorHAnsi" w:hAnsiTheme="minorHAnsi" w:cstheme="minorHAnsi"/>
+          <w:sz w:val="20"/>
+          <w:szCs w:val="20"/>
+        </w:rPr>
+        <w:t xml:space="preserve"> into colleges </w:t>
+      </w:r>
+      <w:r>
+        <w:rPr>
+          <w:rFonts w:asciiTheme="minorHAnsi" w:hAnsiTheme="minorHAnsi" w:cstheme="minorHAnsi"/>
+          <w:sz w:val="20"/>
+          <w:szCs w:val="20"/>
+        </w:rPr>
+        <w:t>in the fall of 2013 is denoted as “Enrolled 4-Year (%)”</w:t>
+      </w:r>
+      <w:r>
+        <w:rPr>
+          <w:rFonts w:asciiTheme="minorHAnsi" w:hAnsiTheme="minorHAnsi" w:cstheme="minorHAnsi"/>
+          <w:sz w:val="20"/>
+          <w:szCs w:val="20"/>
+        </w:rPr>
+        <w:t xml:space="preserve"> and the number of students enrolling is denoted as “Enrolled 4-Year”</w:t>
+      </w:r>
+      <w:r>
+        <w:rPr>
+          <w:rFonts w:asciiTheme="minorHAnsi" w:hAnsiTheme="minorHAnsi" w:cstheme="minorHAnsi"/>
+          <w:sz w:val="20"/>
+          <w:szCs w:val="20"/>
+        </w:rPr>
+        <w:t xml:space="preserve">. The percentage of those students who were able to graduate four years later </w:t>
+      </w:r>
+      <w:r>
+        <w:rPr>
+          <w:rFonts w:asciiTheme="minorHAnsi" w:hAnsiTheme="minorHAnsi" w:cstheme="minorHAnsi"/>
+          <w:sz w:val="20"/>
+          <w:szCs w:val="20"/>
+        </w:rPr>
+        <w:t xml:space="preserve">(2017) </w:t>
+      </w:r>
+      <w:r>
+        <w:rPr>
+          <w:rFonts w:asciiTheme="minorHAnsi" w:hAnsiTheme="minorHAnsi" w:cstheme="minorHAnsi"/>
+          <w:sz w:val="20"/>
+          <w:szCs w:val="20"/>
+        </w:rPr>
+        <w:t>is denoted as “Graduated 4-Year (%)”</w:t>
+      </w:r>
+      <w:r>
+        <w:rPr>
+          <w:rFonts w:asciiTheme="minorHAnsi" w:hAnsiTheme="minorHAnsi" w:cstheme="minorHAnsi"/>
+          <w:sz w:val="20"/>
+          <w:szCs w:val="20"/>
+        </w:rPr>
+        <w:t xml:space="preserve">, </w:t>
+      </w:r>
+      <w:r>
+        <w:rPr>
+          <w:rFonts w:asciiTheme="minorHAnsi" w:hAnsiTheme="minorHAnsi" w:cstheme="minorHAnsi"/>
+          <w:sz w:val="20"/>
+          <w:szCs w:val="20"/>
+        </w:rPr>
+        <w:t>represent</w:t>
+      </w:r>
+      <w:r>
+        <w:rPr>
+          <w:rFonts w:asciiTheme="minorHAnsi" w:hAnsiTheme="minorHAnsi" w:cstheme="minorHAnsi"/>
+          <w:sz w:val="20"/>
+          <w:szCs w:val="20"/>
+        </w:rPr>
+        <w:t>ing</w:t>
+      </w:r>
+      <w:r>
+        <w:rPr>
+          <w:rFonts w:asciiTheme="minorHAnsi" w:hAnsiTheme="minorHAnsi" w:cstheme="minorHAnsi"/>
+          <w:sz w:val="20"/>
+          <w:szCs w:val="20"/>
+        </w:rPr>
+        <w:t xml:space="preserve"> the target variable I attempted to </w:t>
+      </w:r>
+      <w:r>
+        <w:rPr>
+          <w:rFonts w:asciiTheme="minorHAnsi" w:hAnsiTheme="minorHAnsi" w:cstheme="minorHAnsi"/>
+          <w:sz w:val="20"/>
+          <w:szCs w:val="20"/>
+        </w:rPr>
+        <w:t>predict</w:t>
+      </w:r>
+      <w:r>
+        <w:rPr>
+          <w:rFonts w:asciiTheme="minorHAnsi" w:hAnsiTheme="minorHAnsi" w:cstheme="minorHAnsi"/>
+          <w:sz w:val="20"/>
+          <w:szCs w:val="20"/>
+        </w:rPr>
+        <w:t xml:space="preserve">. </w:t>
+      </w:r>
     </w:p>
     <w:p>
       <w:pPr>
@@ -1202,7 +1417,103 @@
           <w:sz w:val="20"/>
           <w:szCs w:val="20"/>
         </w:rPr>
-        <w:t>AP exams are taken at the end of the school year for those enrolled in AP classes in high school. These AP classes are comparable to introductory college classes and cover several subjects like calculus, physics, literature, biology, and psychology, for example. At the end of the class, students have the option to take AP exams for college credit. The tests are scored out of five with most colleges nationwide accepting a passing score of a three. In this study we will use a three as a passing score translating into college credit.</w:t>
+        <w:t xml:space="preserve">Below is a link to my GitHub repository that contains all the code utilized in this project in the </w:t>
+      </w:r>
+      <w:r>
+        <w:rPr>
+          <w:rFonts w:asciiTheme="minorHAnsi" w:hAnsiTheme="minorHAnsi" w:cstheme="minorHAnsi"/>
+          <w:sz w:val="20"/>
+          <w:szCs w:val="20"/>
+        </w:rPr>
+        <w:t>“</w:t>
+      </w:r>
+      <w:proofErr w:type="spellStart"/>
+      <w:r>
+        <w:rPr>
+          <w:rFonts w:asciiTheme="minorHAnsi" w:hAnsiTheme="minorHAnsi" w:cstheme="minorHAnsi"/>
+          <w:sz w:val="20"/>
+          <w:szCs w:val="20"/>
+        </w:rPr>
+        <w:t>Data_Wrangling</w:t>
+      </w:r>
+      <w:proofErr w:type="spellEnd"/>
+      <w:r>
+        <w:rPr>
+          <w:rFonts w:asciiTheme="minorHAnsi" w:hAnsiTheme="minorHAnsi" w:cstheme="minorHAnsi"/>
+          <w:sz w:val="20"/>
+          <w:szCs w:val="20"/>
+        </w:rPr>
+        <w:t>”</w:t>
+      </w:r>
+      <w:r>
+        <w:rPr>
+          <w:rFonts w:asciiTheme="minorHAnsi" w:hAnsiTheme="minorHAnsi" w:cstheme="minorHAnsi"/>
+          <w:sz w:val="20"/>
+          <w:szCs w:val="20"/>
+        </w:rPr>
+        <w:t>, “</w:t>
+      </w:r>
+      <w:proofErr w:type="spellStart"/>
+      <w:r>
+        <w:rPr>
+          <w:rFonts w:asciiTheme="minorHAnsi" w:hAnsiTheme="minorHAnsi" w:cstheme="minorHAnsi"/>
+          <w:sz w:val="20"/>
+          <w:szCs w:val="20"/>
+        </w:rPr>
+        <w:t>Data_Analysis</w:t>
+      </w:r>
+      <w:proofErr w:type="spellEnd"/>
+      <w:r>
+        <w:rPr>
+          <w:rFonts w:asciiTheme="minorHAnsi" w:hAnsiTheme="minorHAnsi" w:cstheme="minorHAnsi"/>
+          <w:sz w:val="20"/>
+          <w:szCs w:val="20"/>
+        </w:rPr>
+        <w:t>”, and “</w:t>
+      </w:r>
+      <w:proofErr w:type="spellStart"/>
+      <w:r>
+        <w:rPr>
+          <w:rFonts w:asciiTheme="minorHAnsi" w:hAnsiTheme="minorHAnsi" w:cstheme="minorHAnsi"/>
+          <w:sz w:val="20"/>
+          <w:szCs w:val="20"/>
+        </w:rPr>
+        <w:t>Machine_Learning</w:t>
+      </w:r>
+      <w:proofErr w:type="spellEnd"/>
+      <w:r>
+        <w:rPr>
+          <w:rFonts w:asciiTheme="minorHAnsi" w:hAnsiTheme="minorHAnsi" w:cstheme="minorHAnsi"/>
+          <w:sz w:val="20"/>
+          <w:szCs w:val="20"/>
+        </w:rPr>
+        <w:t xml:space="preserve">” </w:t>
+      </w:r>
+      <w:proofErr w:type="spellStart"/>
+      <w:r>
+        <w:rPr>
+          <w:rFonts w:asciiTheme="minorHAnsi" w:hAnsiTheme="minorHAnsi" w:cstheme="minorHAnsi"/>
+          <w:sz w:val="20"/>
+          <w:szCs w:val="20"/>
+        </w:rPr>
+        <w:t>jupyter</w:t>
+      </w:r>
+      <w:proofErr w:type="spellEnd"/>
+      <w:r>
+        <w:rPr>
+          <w:rFonts w:asciiTheme="minorHAnsi" w:hAnsiTheme="minorHAnsi" w:cstheme="minorHAnsi"/>
+          <w:sz w:val="20"/>
+          <w:szCs w:val="20"/>
+        </w:rPr>
+        <w:t xml:space="preserve"> notebooks</w:t>
+      </w:r>
+      <w:r>
+        <w:rPr>
+          <w:rFonts w:asciiTheme="minorHAnsi" w:hAnsiTheme="minorHAnsi" w:cstheme="minorHAnsi"/>
+          <w:sz w:val="20"/>
+          <w:szCs w:val="20"/>
+        </w:rPr>
+        <w:t xml:space="preserve">. </w:t>
       </w:r>
     </w:p>
     <w:p>
@@ -1230,135 +1541,7 @@
           <w:sz w:val="20"/>
           <w:szCs w:val="20"/>
         </w:rPr>
-        <w:t xml:space="preserve">Though it </w:t>
-      </w:r>
-      <w:r>
-        <w:rPr>
-          <w:rFonts w:asciiTheme="minorHAnsi" w:hAnsiTheme="minorHAnsi" w:cstheme="minorHAnsi"/>
-          <w:sz w:val="20"/>
-          <w:szCs w:val="20"/>
-        </w:rPr>
-        <w:t>doesn’t represent</w:t>
-      </w:r>
-      <w:r>
-        <w:rPr>
-          <w:rFonts w:asciiTheme="minorHAnsi" w:hAnsiTheme="minorHAnsi" w:cstheme="minorHAnsi"/>
-          <w:sz w:val="20"/>
-          <w:szCs w:val="20"/>
-        </w:rPr>
-        <w:t xml:space="preserve"> our main concern in assessing the quality of a school district for </w:t>
-      </w:r>
-      <w:r>
-        <w:rPr>
-          <w:rFonts w:asciiTheme="minorHAnsi" w:hAnsiTheme="minorHAnsi" w:cstheme="minorHAnsi"/>
-          <w:sz w:val="20"/>
-          <w:szCs w:val="20"/>
-        </w:rPr>
-        <w:t>a student</w:t>
-      </w:r>
-      <w:r>
-        <w:rPr>
-          <w:rFonts w:asciiTheme="minorHAnsi" w:hAnsiTheme="minorHAnsi" w:cstheme="minorHAnsi"/>
-          <w:sz w:val="20"/>
-          <w:szCs w:val="20"/>
-        </w:rPr>
-        <w:t xml:space="preserve">, the percentage of students who enroll into </w:t>
-      </w:r>
-      <w:r>
-        <w:rPr>
-          <w:rFonts w:asciiTheme="minorHAnsi" w:hAnsiTheme="minorHAnsi" w:cstheme="minorHAnsi"/>
-          <w:sz w:val="20"/>
-          <w:szCs w:val="20"/>
-        </w:rPr>
-        <w:t xml:space="preserve">college </w:t>
-      </w:r>
-      <w:r>
-        <w:rPr>
-          <w:rFonts w:asciiTheme="minorHAnsi" w:hAnsiTheme="minorHAnsi" w:cstheme="minorHAnsi"/>
-          <w:sz w:val="20"/>
-          <w:szCs w:val="20"/>
-        </w:rPr>
-        <w:t xml:space="preserve">after graduation is an important feature to explore. Sure, part of this feature is influenced by the wealth of parents residing in the district, but </w:t>
-      </w:r>
-      <w:r>
-        <w:rPr>
-          <w:rFonts w:asciiTheme="minorHAnsi" w:hAnsiTheme="minorHAnsi" w:cstheme="minorHAnsi"/>
-          <w:sz w:val="20"/>
-          <w:szCs w:val="20"/>
-        </w:rPr>
-        <w:t xml:space="preserve">it also can be </w:t>
-      </w:r>
-      <w:r>
-        <w:rPr>
-          <w:rFonts w:asciiTheme="minorHAnsi" w:hAnsiTheme="minorHAnsi" w:cstheme="minorHAnsi"/>
-          <w:sz w:val="20"/>
-          <w:szCs w:val="20"/>
-        </w:rPr>
-        <w:t>influence</w:t>
-      </w:r>
-      <w:r>
-        <w:rPr>
-          <w:rFonts w:asciiTheme="minorHAnsi" w:hAnsiTheme="minorHAnsi" w:cstheme="minorHAnsi"/>
-          <w:sz w:val="20"/>
-          <w:szCs w:val="20"/>
-        </w:rPr>
-        <w:t>d</w:t>
-      </w:r>
-      <w:r>
-        <w:rPr>
-          <w:rFonts w:asciiTheme="minorHAnsi" w:hAnsiTheme="minorHAnsi" w:cstheme="minorHAnsi"/>
-          <w:sz w:val="20"/>
-          <w:szCs w:val="20"/>
-        </w:rPr>
-        <w:t xml:space="preserve"> </w:t>
-      </w:r>
-      <w:r>
-        <w:rPr>
-          <w:rFonts w:asciiTheme="minorHAnsi" w:hAnsiTheme="minorHAnsi" w:cstheme="minorHAnsi"/>
-          <w:sz w:val="20"/>
-          <w:szCs w:val="20"/>
-        </w:rPr>
-        <w:t>by</w:t>
-      </w:r>
-      <w:r>
-        <w:rPr>
-          <w:rFonts w:asciiTheme="minorHAnsi" w:hAnsiTheme="minorHAnsi" w:cstheme="minorHAnsi"/>
-          <w:sz w:val="20"/>
-          <w:szCs w:val="20"/>
-        </w:rPr>
-        <w:t xml:space="preserve"> impressive test scores </w:t>
-      </w:r>
-      <w:r>
-        <w:rPr>
-          <w:rFonts w:asciiTheme="minorHAnsi" w:hAnsiTheme="minorHAnsi" w:cstheme="minorHAnsi"/>
-          <w:sz w:val="20"/>
-          <w:szCs w:val="20"/>
-        </w:rPr>
-        <w:t>that</w:t>
-      </w:r>
-      <w:r>
-        <w:rPr>
-          <w:rFonts w:asciiTheme="minorHAnsi" w:hAnsiTheme="minorHAnsi" w:cstheme="minorHAnsi"/>
-          <w:sz w:val="20"/>
-          <w:szCs w:val="20"/>
-        </w:rPr>
-        <w:t xml:space="preserve"> increas</w:t>
-      </w:r>
-      <w:r>
-        <w:rPr>
-          <w:rFonts w:asciiTheme="minorHAnsi" w:hAnsiTheme="minorHAnsi" w:cstheme="minorHAnsi"/>
-          <w:sz w:val="20"/>
-          <w:szCs w:val="20"/>
-        </w:rPr>
-        <w:t>e</w:t>
-      </w:r>
-      <w:r>
-        <w:rPr>
-          <w:rFonts w:asciiTheme="minorHAnsi" w:hAnsiTheme="minorHAnsi" w:cstheme="minorHAnsi"/>
-          <w:sz w:val="20"/>
-          <w:szCs w:val="20"/>
-        </w:rPr>
-        <w:t xml:space="preserve"> the amount of scholarship money offered by colleges to students. </w:t>
+        <w:t>Link:</w:t>
       </w:r>
     </w:p>
     <w:p>
@@ -1386,439 +1569,7 @@
           <w:sz w:val="20"/>
           <w:szCs w:val="20"/>
         </w:rPr>
-        <w:t>A</w:t>
-      </w:r>
-      <w:r>
-        <w:rPr>
-          <w:rFonts w:asciiTheme="minorHAnsi" w:hAnsiTheme="minorHAnsi" w:cstheme="minorHAnsi"/>
-          <w:sz w:val="20"/>
-          <w:szCs w:val="20"/>
-        </w:rPr>
-        <w:t xml:space="preserve"> family’s financial state does not only affect college enrollment, but </w:t>
-      </w:r>
-      <w:r>
-        <w:rPr>
-          <w:rFonts w:asciiTheme="minorHAnsi" w:hAnsiTheme="minorHAnsi" w:cstheme="minorHAnsi"/>
-          <w:sz w:val="20"/>
-          <w:szCs w:val="20"/>
-        </w:rPr>
-        <w:t>also its</w:t>
-      </w:r>
-      <w:r>
-        <w:rPr>
-          <w:rFonts w:asciiTheme="minorHAnsi" w:hAnsiTheme="minorHAnsi" w:cstheme="minorHAnsi"/>
-          <w:sz w:val="20"/>
-          <w:szCs w:val="20"/>
-        </w:rPr>
-        <w:t xml:space="preserve"> ability to reside in a particular school district. </w:t>
-      </w:r>
-      <w:r>
-        <w:rPr>
-          <w:rFonts w:asciiTheme="minorHAnsi" w:hAnsiTheme="minorHAnsi" w:cstheme="minorHAnsi"/>
-          <w:sz w:val="20"/>
-          <w:szCs w:val="20"/>
-        </w:rPr>
-        <w:t xml:space="preserve">Housing </w:t>
-      </w:r>
-      <w:r>
-        <w:rPr>
-          <w:rFonts w:asciiTheme="minorHAnsi" w:hAnsiTheme="minorHAnsi" w:cstheme="minorHAnsi"/>
-          <w:sz w:val="20"/>
-          <w:szCs w:val="20"/>
-        </w:rPr>
-        <w:t>price</w:t>
-      </w:r>
-      <w:r>
-        <w:rPr>
-          <w:rFonts w:asciiTheme="minorHAnsi" w:hAnsiTheme="minorHAnsi" w:cstheme="minorHAnsi"/>
-          <w:sz w:val="20"/>
-          <w:szCs w:val="20"/>
-        </w:rPr>
-        <w:t>s</w:t>
-      </w:r>
-      <w:r>
-        <w:rPr>
-          <w:rFonts w:asciiTheme="minorHAnsi" w:hAnsiTheme="minorHAnsi" w:cstheme="minorHAnsi"/>
-          <w:sz w:val="20"/>
-          <w:szCs w:val="20"/>
-        </w:rPr>
-        <w:t xml:space="preserve">/taxes </w:t>
-      </w:r>
-      <w:r>
-        <w:rPr>
-          <w:rFonts w:asciiTheme="minorHAnsi" w:hAnsiTheme="minorHAnsi" w:cstheme="minorHAnsi"/>
-          <w:sz w:val="20"/>
-          <w:szCs w:val="20"/>
-        </w:rPr>
-        <w:t>in</w:t>
-      </w:r>
-      <w:r>
-        <w:rPr>
-          <w:rFonts w:asciiTheme="minorHAnsi" w:hAnsiTheme="minorHAnsi" w:cstheme="minorHAnsi"/>
-          <w:sz w:val="20"/>
-          <w:szCs w:val="20"/>
-        </w:rPr>
-        <w:t xml:space="preserve"> </w:t>
-      </w:r>
-      <w:r>
-        <w:rPr>
-          <w:rFonts w:asciiTheme="minorHAnsi" w:hAnsiTheme="minorHAnsi" w:cstheme="minorHAnsi"/>
-          <w:sz w:val="20"/>
-          <w:szCs w:val="20"/>
-        </w:rPr>
-        <w:t xml:space="preserve">the respective </w:t>
-      </w:r>
-      <w:r>
-        <w:rPr>
-          <w:rFonts w:asciiTheme="minorHAnsi" w:hAnsiTheme="minorHAnsi" w:cstheme="minorHAnsi"/>
-          <w:sz w:val="20"/>
-          <w:szCs w:val="20"/>
-        </w:rPr>
-        <w:t xml:space="preserve">school districts are not all created equal, as demand can be higher for certain areas. This demand is affected by several features, but </w:t>
-      </w:r>
-      <w:r>
-        <w:rPr>
-          <w:rFonts w:asciiTheme="minorHAnsi" w:hAnsiTheme="minorHAnsi" w:cstheme="minorHAnsi"/>
-          <w:sz w:val="20"/>
-          <w:szCs w:val="20"/>
-        </w:rPr>
-        <w:t xml:space="preserve">a major </w:t>
-      </w:r>
-      <w:r>
-        <w:rPr>
-          <w:rFonts w:asciiTheme="minorHAnsi" w:hAnsiTheme="minorHAnsi" w:cstheme="minorHAnsi"/>
-          <w:sz w:val="20"/>
-          <w:szCs w:val="20"/>
-        </w:rPr>
-        <w:t>one is</w:t>
-      </w:r>
-      <w:r>
-        <w:rPr>
-          <w:rFonts w:asciiTheme="minorHAnsi" w:hAnsiTheme="minorHAnsi" w:cstheme="minorHAnsi"/>
-          <w:sz w:val="20"/>
-          <w:szCs w:val="20"/>
-        </w:rPr>
-        <w:t xml:space="preserve"> certainly </w:t>
-      </w:r>
-      <w:r>
-        <w:rPr>
-          <w:rFonts w:asciiTheme="minorHAnsi" w:hAnsiTheme="minorHAnsi" w:cstheme="minorHAnsi"/>
-          <w:sz w:val="20"/>
-          <w:szCs w:val="20"/>
-        </w:rPr>
-        <w:t>the quality of education.</w:t>
-      </w:r>
-      <w:r>
-        <w:rPr>
-          <w:rFonts w:asciiTheme="minorHAnsi" w:hAnsiTheme="minorHAnsi" w:cstheme="minorHAnsi"/>
-          <w:sz w:val="20"/>
-          <w:szCs w:val="20"/>
-        </w:rPr>
-        <w:t xml:space="preserve"> I acquired each district’s historical wealth per average daily attendance (“Wealth/ADA”) data for later analysis. </w:t>
-      </w:r>
-    </w:p>
-    <w:p>
-      <w:pPr>
-        <w:pStyle w:val="Default"/>
-        <w:rPr>
-          <w:rFonts w:asciiTheme="minorHAnsi" w:hAnsiTheme="minorHAnsi" w:cstheme="minorHAnsi"/>
-          <w:sz w:val="20"/>
-          <w:szCs w:val="20"/>
-        </w:rPr>
-      </w:pPr>
-    </w:p>
-    <w:p>
-      <w:pPr>
-        <w:pStyle w:val="Default"/>
-        <w:rPr>
-          <w:rFonts w:asciiTheme="minorHAnsi" w:hAnsiTheme="minorHAnsi" w:cstheme="minorHAnsi"/>
-          <w:sz w:val="20"/>
-          <w:szCs w:val="20"/>
-        </w:rPr>
-      </w:pPr>
-      <w:r>
-        <w:rPr>
-          <w:rFonts w:asciiTheme="minorHAnsi" w:hAnsiTheme="minorHAnsi" w:cstheme="minorHAnsi"/>
-          <w:sz w:val="20"/>
-          <w:szCs w:val="20"/>
-        </w:rPr>
-        <w:t xml:space="preserve">Before we move further, </w:t>
-      </w:r>
-      <w:r>
-        <w:rPr>
-          <w:rFonts w:asciiTheme="minorHAnsi" w:hAnsiTheme="minorHAnsi" w:cstheme="minorHAnsi"/>
-          <w:sz w:val="20"/>
-          <w:szCs w:val="20"/>
-        </w:rPr>
-        <w:t xml:space="preserve">I find it important to clarify </w:t>
-      </w:r>
-      <w:r>
-        <w:rPr>
-          <w:rFonts w:asciiTheme="minorHAnsi" w:hAnsiTheme="minorHAnsi" w:cstheme="minorHAnsi"/>
-          <w:sz w:val="20"/>
-          <w:szCs w:val="20"/>
-        </w:rPr>
-        <w:t xml:space="preserve">how </w:t>
-      </w:r>
-      <w:r>
-        <w:rPr>
-          <w:rFonts w:asciiTheme="minorHAnsi" w:hAnsiTheme="minorHAnsi" w:cstheme="minorHAnsi"/>
-          <w:sz w:val="20"/>
-          <w:szCs w:val="20"/>
-        </w:rPr>
-        <w:t>college enrollment percentage and college graduation percentage</w:t>
-      </w:r>
-      <w:r>
-        <w:rPr>
-          <w:rFonts w:asciiTheme="minorHAnsi" w:hAnsiTheme="minorHAnsi" w:cstheme="minorHAnsi"/>
-          <w:sz w:val="20"/>
-          <w:szCs w:val="20"/>
-        </w:rPr>
-        <w:t xml:space="preserve"> is assessed</w:t>
-      </w:r>
-      <w:r>
-        <w:rPr>
-          <w:rFonts w:asciiTheme="minorHAnsi" w:hAnsiTheme="minorHAnsi" w:cstheme="minorHAnsi"/>
-          <w:sz w:val="20"/>
-          <w:szCs w:val="20"/>
-        </w:rPr>
-        <w:t xml:space="preserve"> for a particular year</w:t>
-      </w:r>
-      <w:r>
-        <w:rPr>
-          <w:rFonts w:asciiTheme="minorHAnsi" w:hAnsiTheme="minorHAnsi" w:cstheme="minorHAnsi"/>
-          <w:sz w:val="20"/>
-          <w:szCs w:val="20"/>
-        </w:rPr>
-        <w:t xml:space="preserve"> and</w:t>
-      </w:r>
-      <w:r>
-        <w:rPr>
-          <w:rFonts w:asciiTheme="minorHAnsi" w:hAnsiTheme="minorHAnsi" w:cstheme="minorHAnsi"/>
-          <w:sz w:val="20"/>
-          <w:szCs w:val="20"/>
-        </w:rPr>
-        <w:t xml:space="preserve"> to note that</w:t>
-      </w:r>
-      <w:r>
-        <w:rPr>
-          <w:rFonts w:asciiTheme="minorHAnsi" w:hAnsiTheme="minorHAnsi" w:cstheme="minorHAnsi"/>
-          <w:sz w:val="20"/>
-          <w:szCs w:val="20"/>
-        </w:rPr>
-        <w:t xml:space="preserve"> this study </w:t>
-      </w:r>
-      <w:r>
-        <w:rPr>
-          <w:rFonts w:asciiTheme="minorHAnsi" w:hAnsiTheme="minorHAnsi" w:cstheme="minorHAnsi"/>
-          <w:sz w:val="20"/>
-          <w:szCs w:val="20"/>
-        </w:rPr>
-        <w:t xml:space="preserve">strictly focused on Texas colleges </w:t>
-      </w:r>
-      <w:r>
-        <w:rPr>
-          <w:rFonts w:asciiTheme="minorHAnsi" w:hAnsiTheme="minorHAnsi" w:cstheme="minorHAnsi"/>
-          <w:sz w:val="20"/>
-          <w:szCs w:val="20"/>
-        </w:rPr>
-        <w:t>(</w:t>
-      </w:r>
-      <w:r>
-        <w:rPr>
-          <w:rFonts w:asciiTheme="minorHAnsi" w:hAnsiTheme="minorHAnsi" w:cstheme="minorHAnsi"/>
-          <w:sz w:val="20"/>
-          <w:szCs w:val="20"/>
-        </w:rPr>
-        <w:t>statistics do not include students who enrolled into colleges outside the state</w:t>
-      </w:r>
-      <w:r>
-        <w:rPr>
-          <w:rFonts w:asciiTheme="minorHAnsi" w:hAnsiTheme="minorHAnsi" w:cstheme="minorHAnsi"/>
-          <w:sz w:val="20"/>
-          <w:szCs w:val="20"/>
-        </w:rPr>
-        <w:t>)</w:t>
-      </w:r>
-      <w:r>
-        <w:rPr>
-          <w:rFonts w:asciiTheme="minorHAnsi" w:hAnsiTheme="minorHAnsi" w:cstheme="minorHAnsi"/>
-          <w:sz w:val="20"/>
-          <w:szCs w:val="20"/>
-        </w:rPr>
-        <w:t>. If we say the year is 2013, then</w:t>
-      </w:r>
-      <w:r>
-        <w:rPr>
-          <w:rFonts w:asciiTheme="minorHAnsi" w:hAnsiTheme="minorHAnsi" w:cstheme="minorHAnsi"/>
-          <w:sz w:val="20"/>
-          <w:szCs w:val="20"/>
-        </w:rPr>
-        <w:t xml:space="preserve"> the percentage of students </w:t>
-      </w:r>
-      <w:r>
-        <w:rPr>
-          <w:rFonts w:asciiTheme="minorHAnsi" w:hAnsiTheme="minorHAnsi" w:cstheme="minorHAnsi"/>
-          <w:sz w:val="20"/>
-          <w:szCs w:val="20"/>
-        </w:rPr>
-        <w:t xml:space="preserve">who </w:t>
-      </w:r>
-      <w:r>
-        <w:rPr>
-          <w:rFonts w:asciiTheme="minorHAnsi" w:hAnsiTheme="minorHAnsi" w:cstheme="minorHAnsi"/>
-          <w:sz w:val="20"/>
-          <w:szCs w:val="20"/>
-        </w:rPr>
-        <w:t>enroll</w:t>
-      </w:r>
-      <w:r>
-        <w:rPr>
-          <w:rFonts w:asciiTheme="minorHAnsi" w:hAnsiTheme="minorHAnsi" w:cstheme="minorHAnsi"/>
-          <w:sz w:val="20"/>
-          <w:szCs w:val="20"/>
-        </w:rPr>
-        <w:t>ed</w:t>
-      </w:r>
-      <w:r>
-        <w:rPr>
-          <w:rFonts w:asciiTheme="minorHAnsi" w:hAnsiTheme="minorHAnsi" w:cstheme="minorHAnsi"/>
-          <w:sz w:val="20"/>
-          <w:szCs w:val="20"/>
-        </w:rPr>
-        <w:t xml:space="preserve"> into colleges </w:t>
-      </w:r>
-      <w:r>
-        <w:rPr>
-          <w:rFonts w:asciiTheme="minorHAnsi" w:hAnsiTheme="minorHAnsi" w:cstheme="minorHAnsi"/>
-          <w:sz w:val="20"/>
-          <w:szCs w:val="20"/>
-        </w:rPr>
-        <w:t>in the fall of 2013 is denoted as “Enrolled 4-Year (%)”</w:t>
-      </w:r>
-      <w:r>
-        <w:rPr>
-          <w:rFonts w:asciiTheme="minorHAnsi" w:hAnsiTheme="minorHAnsi" w:cstheme="minorHAnsi"/>
-          <w:sz w:val="20"/>
-          <w:szCs w:val="20"/>
-        </w:rPr>
-        <w:t xml:space="preserve"> and the number of students enrolling is denoted as “Enrolled 4-Year”</w:t>
-      </w:r>
-      <w:r>
-        <w:rPr>
-          <w:rFonts w:asciiTheme="minorHAnsi" w:hAnsiTheme="minorHAnsi" w:cstheme="minorHAnsi"/>
-          <w:sz w:val="20"/>
-          <w:szCs w:val="20"/>
-        </w:rPr>
-        <w:t xml:space="preserve">. The percentage of those students who were able to graduate four years later </w:t>
-      </w:r>
-      <w:r>
-        <w:rPr>
-          <w:rFonts w:asciiTheme="minorHAnsi" w:hAnsiTheme="minorHAnsi" w:cstheme="minorHAnsi"/>
-          <w:sz w:val="20"/>
-          <w:szCs w:val="20"/>
-        </w:rPr>
-        <w:t xml:space="preserve">(2017) </w:t>
-      </w:r>
-      <w:r>
-        <w:rPr>
-          <w:rFonts w:asciiTheme="minorHAnsi" w:hAnsiTheme="minorHAnsi" w:cstheme="minorHAnsi"/>
-          <w:sz w:val="20"/>
-          <w:szCs w:val="20"/>
-        </w:rPr>
-        <w:t>is denoted as “Graduated 4-Year (%)”</w:t>
-      </w:r>
-      <w:r>
-        <w:rPr>
-          <w:rFonts w:asciiTheme="minorHAnsi" w:hAnsiTheme="minorHAnsi" w:cstheme="minorHAnsi"/>
-          <w:sz w:val="20"/>
-          <w:szCs w:val="20"/>
-        </w:rPr>
-        <w:t xml:space="preserve">, </w:t>
-      </w:r>
-      <w:r>
-        <w:rPr>
-          <w:rFonts w:asciiTheme="minorHAnsi" w:hAnsiTheme="minorHAnsi" w:cstheme="minorHAnsi"/>
-          <w:sz w:val="20"/>
-          <w:szCs w:val="20"/>
-        </w:rPr>
-        <w:t>represent</w:t>
-      </w:r>
-      <w:r>
-        <w:rPr>
-          <w:rFonts w:asciiTheme="minorHAnsi" w:hAnsiTheme="minorHAnsi" w:cstheme="minorHAnsi"/>
-          <w:sz w:val="20"/>
-          <w:szCs w:val="20"/>
-        </w:rPr>
-        <w:t>ing</w:t>
-      </w:r>
-      <w:r>
-        <w:rPr>
-          <w:rFonts w:asciiTheme="minorHAnsi" w:hAnsiTheme="minorHAnsi" w:cstheme="minorHAnsi"/>
-          <w:sz w:val="20"/>
-          <w:szCs w:val="20"/>
-        </w:rPr>
-        <w:t xml:space="preserve"> the target variable I attempted to </w:t>
-      </w:r>
-      <w:r>
-        <w:rPr>
-          <w:rFonts w:asciiTheme="minorHAnsi" w:hAnsiTheme="minorHAnsi" w:cstheme="minorHAnsi"/>
-          <w:sz w:val="20"/>
-          <w:szCs w:val="20"/>
-        </w:rPr>
-        <w:t>predict</w:t>
-      </w:r>
-      <w:r>
-        <w:rPr>
-          <w:rFonts w:asciiTheme="minorHAnsi" w:hAnsiTheme="minorHAnsi" w:cstheme="minorHAnsi"/>
-          <w:sz w:val="20"/>
-          <w:szCs w:val="20"/>
-        </w:rPr>
-        <w:t xml:space="preserve">. </w:t>
-      </w:r>
-    </w:p>
-    <w:p>
-      <w:pPr>
-        <w:pStyle w:val="Default"/>
-        <w:rPr>
-          <w:rFonts w:asciiTheme="minorHAnsi" w:hAnsiTheme="minorHAnsi" w:cstheme="minorHAnsi"/>
-          <w:sz w:val="20"/>
-          <w:szCs w:val="20"/>
-        </w:rPr>
-      </w:pPr>
-    </w:p>
-    <w:p>
-      <w:pPr>
-        <w:pStyle w:val="Default"/>
-        <w:rPr>
-          <w:rFonts w:asciiTheme="minorHAnsi" w:hAnsiTheme="minorHAnsi" w:cstheme="minorHAnsi"/>
-          <w:sz w:val="20"/>
-          <w:szCs w:val="20"/>
-        </w:rPr>
-      </w:pPr>
-      <w:r>
-        <w:rPr>
-          <w:rFonts w:asciiTheme="minorHAnsi" w:hAnsiTheme="minorHAnsi" w:cstheme="minorHAnsi"/>
-          <w:sz w:val="20"/>
-          <w:szCs w:val="20"/>
-        </w:rPr>
-        <w:t xml:space="preserve">Now that we understand </w:t>
-      </w:r>
-      <w:r>
-        <w:rPr>
-          <w:rFonts w:asciiTheme="minorHAnsi" w:hAnsiTheme="minorHAnsi" w:cstheme="minorHAnsi"/>
-          <w:sz w:val="20"/>
-          <w:szCs w:val="20"/>
-        </w:rPr>
-        <w:t>the desired data for each school district</w:t>
-      </w:r>
-      <w:r>
-        <w:rPr>
-          <w:rFonts w:asciiTheme="minorHAnsi" w:hAnsiTheme="minorHAnsi" w:cstheme="minorHAnsi"/>
-          <w:sz w:val="20"/>
-          <w:szCs w:val="20"/>
-        </w:rPr>
-        <w:t xml:space="preserve">, let’s go over how I collected and wrangled it for later analysis/modeling. </w:t>
+        <w:t xml:space="preserve">It’s encouraged that the reader opens the respective notebooks to follow along throughout the report for more details. </w:t>
       </w:r>
     </w:p>
     <w:p>
@@ -1871,15 +1622,107 @@
           <w:sz w:val="20"/>
           <w:szCs w:val="20"/>
         </w:rPr>
-        <w:t xml:space="preserve">SAT, ACT, AP exam, and Wealth/ADA datasets were downloaded from the Public Education Information Management System (“PEIMS”) on the Texas Education Agency’s website. </w:t>
-      </w:r>
-      <w:r>
-        <w:rPr>
-          <w:rFonts w:cstheme="minorHAnsi"/>
-          <w:sz w:val="20"/>
-          <w:szCs w:val="20"/>
-        </w:rPr>
-        <w:t xml:space="preserve">At the time of this project, the latest data out was from the class of 2017 and the earliest was from the class of 2011, resulting in seven classes of full historical data for each respective school district. Having the data from before the class of 2011 would be nice, but I also do believe there’s a sense of “what have you done for me lately” that goes into assessing a school districts value to a student. </w:t>
+        <w:t xml:space="preserve">SAT, ACT, AP exam, and </w:t>
+      </w:r>
+      <w:r>
+        <w:rPr>
+          <w:sz w:val="20"/>
+          <w:szCs w:val="20"/>
+        </w:rPr>
+        <w:t>wealth per average daily attendance (“</w:t>
+      </w:r>
+      <w:r>
+        <w:rPr>
+          <w:sz w:val="20"/>
+          <w:szCs w:val="20"/>
+        </w:rPr>
+        <w:t>Wealth/ADA</w:t>
+      </w:r>
+      <w:r>
+        <w:rPr>
+          <w:sz w:val="20"/>
+          <w:szCs w:val="20"/>
+        </w:rPr>
+        <w:t>”)</w:t>
+      </w:r>
+      <w:r>
+        <w:rPr>
+          <w:sz w:val="20"/>
+          <w:szCs w:val="20"/>
+        </w:rPr>
+        <w:t xml:space="preserve"> datasets were downloaded from the Public Education Information Management System (“PEIMS”) on the Texas Education Agency’s website. </w:t>
+      </w:r>
+      <w:r>
+        <w:rPr>
+          <w:rFonts w:cstheme="minorHAnsi"/>
+          <w:sz w:val="20"/>
+          <w:szCs w:val="20"/>
+        </w:rPr>
+        <w:t xml:space="preserve">At the time of this project, the latest data out was from the class of 2017 and the earliest was from the class of 2011, resulting in seven classes of full historical data for each respective school district. Having the data from before the class of 2011 would be nice, but </w:t>
+      </w:r>
+      <w:r>
+        <w:rPr>
+          <w:rFonts w:cstheme="minorHAnsi"/>
+          <w:sz w:val="20"/>
+          <w:szCs w:val="20"/>
+        </w:rPr>
+        <w:t xml:space="preserve">parents also tend to have a </w:t>
+      </w:r>
+      <w:r>
+        <w:rPr>
+          <w:rFonts w:cstheme="minorHAnsi"/>
+          <w:sz w:val="20"/>
+          <w:szCs w:val="20"/>
+        </w:rPr>
+        <w:t xml:space="preserve">“what have you done for me lately” </w:t>
+      </w:r>
+      <w:r>
+        <w:rPr>
+          <w:rFonts w:cstheme="minorHAnsi"/>
+          <w:sz w:val="20"/>
+          <w:szCs w:val="20"/>
+        </w:rPr>
+        <w:t>approach when</w:t>
+      </w:r>
+      <w:r>
+        <w:rPr>
+          <w:rFonts w:cstheme="minorHAnsi"/>
+          <w:sz w:val="20"/>
+          <w:szCs w:val="20"/>
+        </w:rPr>
+        <w:t xml:space="preserve"> assessing a school district</w:t>
+      </w:r>
+      <w:r>
+        <w:rPr>
+          <w:rFonts w:cstheme="minorHAnsi"/>
+          <w:sz w:val="20"/>
+          <w:szCs w:val="20"/>
+        </w:rPr>
+        <w:t>’</w:t>
+      </w:r>
+      <w:r>
+        <w:rPr>
+          <w:rFonts w:cstheme="minorHAnsi"/>
+          <w:sz w:val="20"/>
+          <w:szCs w:val="20"/>
+        </w:rPr>
+        <w:t xml:space="preserve">s value to </w:t>
+      </w:r>
+      <w:r>
+        <w:rPr>
+          <w:rFonts w:cstheme="minorHAnsi"/>
+          <w:sz w:val="20"/>
+          <w:szCs w:val="20"/>
+        </w:rPr>
+        <w:t>their child</w:t>
+      </w:r>
+      <w:r>
+        <w:rPr>
+          <w:rFonts w:cstheme="minorHAnsi"/>
+          <w:sz w:val="20"/>
+          <w:szCs w:val="20"/>
+        </w:rPr>
+        <w:t xml:space="preserve">. </w:t>
       </w:r>
       <w:r>
         <w:rPr>
@@ -1901,32 +1744,48 @@
           <w:sz w:val="20"/>
           <w:szCs w:val="20"/>
         </w:rPr>
-        <w:t>It’s important to note that this data strictly focuses on Texas colleges.</w:t>
-      </w:r>
-    </w:p>
-    <w:p>
-      <w:pPr>
-        <w:rPr>
-          <w:rFonts w:cstheme="minorHAnsi"/>
-          <w:sz w:val="20"/>
-          <w:szCs w:val="20"/>
-        </w:rPr>
-      </w:pPr>
-      <w:r>
-        <w:rPr>
-          <w:rFonts w:cstheme="minorHAnsi"/>
-          <w:sz w:val="20"/>
-          <w:szCs w:val="20"/>
-        </w:rPr>
-        <w:t xml:space="preserve">From there I needed to </w:t>
-      </w:r>
-      <w:r>
-        <w:rPr>
-          <w:rFonts w:cstheme="minorHAnsi"/>
-          <w:sz w:val="20"/>
-          <w:szCs w:val="20"/>
-        </w:rPr>
-        <w:t xml:space="preserve">recognize what variables were important in each dataset and remove the unnecessary ones using my knowledge/experience of once being a high schooler in Texas. The ACT, SAT, and AP datasets all contained breakdowns by ethnicity for scores, but I filtered these to simply be “all students” </w:t>
+        <w:t>it’s</w:t>
+      </w:r>
+      <w:r>
+        <w:rPr>
+          <w:rFonts w:cstheme="minorHAnsi"/>
+          <w:sz w:val="20"/>
+          <w:szCs w:val="20"/>
+        </w:rPr>
+        <w:t xml:space="preserve"> important to note that this data strictly focuses on Texas colleges.</w:t>
+      </w:r>
+    </w:p>
+    <w:p>
+      <w:pPr>
+        <w:rPr>
+          <w:rFonts w:cstheme="minorHAnsi"/>
+          <w:sz w:val="20"/>
+          <w:szCs w:val="20"/>
+        </w:rPr>
+      </w:pPr>
+      <w:r>
+        <w:rPr>
+          <w:rFonts w:cstheme="minorHAnsi"/>
+          <w:sz w:val="20"/>
+          <w:szCs w:val="20"/>
+        </w:rPr>
+        <w:t>With all the datasets in place,</w:t>
+      </w:r>
+      <w:r>
+        <w:rPr>
+          <w:rFonts w:cstheme="minorHAnsi"/>
+          <w:sz w:val="20"/>
+          <w:szCs w:val="20"/>
+        </w:rPr>
+        <w:t xml:space="preserve"> I needed to </w:t>
+      </w:r>
+      <w:r>
+        <w:rPr>
+          <w:rFonts w:cstheme="minorHAnsi"/>
+          <w:sz w:val="20"/>
+          <w:szCs w:val="20"/>
+        </w:rPr>
+        <w:t xml:space="preserve">recognize what variables were important in each and remove the unnecessary ones using my knowledge/experience of once being a high schooler in Texas. The ACT, SAT, and AP datasets all contained breakdowns by ethnicity for scores, but I filtered these to simply be “all students” </w:t>
       </w:r>
       <w:r>
         <w:rPr>
@@ -2079,17 +1938,371 @@
           <w:sz w:val="20"/>
           <w:szCs w:val="20"/>
         </w:rPr>
-        <w:t>For each dataset type mentioned above, I created a folder containing the separate classes with the goal of later creating one “Total” dataset (Ex: Total_AP) containing respective district data for 2011 – 2017. With the different “Total” datasets in place, I could merge them into one final dataset containing all the district features. Before being able to merge all the data and perform analysis, the data needed to be cleaned and wrangled.</w:t>
-      </w:r>
-    </w:p>
-    <w:p>
-      <w:pPr>
-        <w:rPr>
-          <w:rFonts w:cstheme="minorHAnsi"/>
-          <w:sz w:val="20"/>
-          <w:szCs w:val="20"/>
-        </w:rPr>
-      </w:pPr>
+        <w:t xml:space="preserve">For each dataset type mentioned above, I created a folder </w:t>
+      </w:r>
+      <w:r>
+        <w:rPr>
+          <w:rFonts w:cstheme="minorHAnsi"/>
+          <w:sz w:val="20"/>
+          <w:szCs w:val="20"/>
+        </w:rPr>
+        <w:t>with the separate class years. I aimed to</w:t>
+      </w:r>
+      <w:r>
+        <w:rPr>
+          <w:rFonts w:cstheme="minorHAnsi"/>
+          <w:sz w:val="20"/>
+          <w:szCs w:val="20"/>
+        </w:rPr>
+        <w:t xml:space="preserve"> later creat</w:t>
+      </w:r>
+      <w:r>
+        <w:rPr>
+          <w:rFonts w:cstheme="minorHAnsi"/>
+          <w:sz w:val="20"/>
+          <w:szCs w:val="20"/>
+        </w:rPr>
+        <w:t>e</w:t>
+      </w:r>
+      <w:r>
+        <w:rPr>
+          <w:rFonts w:cstheme="minorHAnsi"/>
+          <w:sz w:val="20"/>
+          <w:szCs w:val="20"/>
+        </w:rPr>
+        <w:t xml:space="preserve"> </w:t>
+      </w:r>
+      <w:r>
+        <w:rPr>
+          <w:rFonts w:cstheme="minorHAnsi"/>
+          <w:sz w:val="20"/>
+          <w:szCs w:val="20"/>
+        </w:rPr>
+        <w:t>a</w:t>
+      </w:r>
+      <w:r>
+        <w:rPr>
+          <w:rFonts w:cstheme="minorHAnsi"/>
+          <w:sz w:val="20"/>
+          <w:szCs w:val="20"/>
+        </w:rPr>
+        <w:t xml:space="preserve"> “Total” dataset (Ex: </w:t>
+      </w:r>
+      <w:proofErr w:type="spellStart"/>
+      <w:r>
+        <w:rPr>
+          <w:rFonts w:cstheme="minorHAnsi"/>
+          <w:sz w:val="20"/>
+          <w:szCs w:val="20"/>
+        </w:rPr>
+        <w:t>Total_AP</w:t>
+      </w:r>
+      <w:proofErr w:type="spellEnd"/>
+      <w:r>
+        <w:rPr>
+          <w:rFonts w:cstheme="minorHAnsi"/>
+          <w:sz w:val="20"/>
+          <w:szCs w:val="20"/>
+        </w:rPr>
+        <w:t xml:space="preserve">, </w:t>
+      </w:r>
+      <w:proofErr w:type="spellStart"/>
+      <w:r>
+        <w:rPr>
+          <w:rFonts w:cstheme="minorHAnsi"/>
+          <w:sz w:val="20"/>
+          <w:szCs w:val="20"/>
+        </w:rPr>
+        <w:t>Total_SAT</w:t>
+      </w:r>
+      <w:proofErr w:type="spellEnd"/>
+      <w:r>
+        <w:rPr>
+          <w:rFonts w:cstheme="minorHAnsi"/>
+          <w:sz w:val="20"/>
+          <w:szCs w:val="20"/>
+        </w:rPr>
+        <w:t xml:space="preserve">) containing </w:t>
+      </w:r>
+      <w:r>
+        <w:rPr>
+          <w:rFonts w:cstheme="minorHAnsi"/>
+          <w:sz w:val="20"/>
+          <w:szCs w:val="20"/>
+        </w:rPr>
+        <w:t xml:space="preserve">the </w:t>
+      </w:r>
+      <w:r>
+        <w:rPr>
+          <w:rFonts w:cstheme="minorHAnsi"/>
+          <w:sz w:val="20"/>
+          <w:szCs w:val="20"/>
+        </w:rPr>
+        <w:t>respective district data for 2011 – 2017. With the different “Total” datasets in place, I could merge them into one final dataset containing all the district features. Before being able to merge all the data and perform analysis, the data needed to be cleaned and wrangled.</w:t>
+      </w:r>
+    </w:p>
+    <w:p>
+      <w:pPr>
+        <w:rPr>
+          <w:rFonts w:cstheme="minorHAnsi"/>
+          <w:sz w:val="20"/>
+          <w:szCs w:val="20"/>
+        </w:rPr>
+      </w:pPr>
+      <w:r>
+        <w:rPr>
+          <w:rFonts w:cstheme="minorHAnsi"/>
+          <w:sz w:val="20"/>
+          <w:szCs w:val="20"/>
+        </w:rPr>
+        <w:t xml:space="preserve">First up </w:t>
+      </w:r>
+      <w:r>
+        <w:rPr>
+          <w:rFonts w:cstheme="minorHAnsi"/>
+          <w:sz w:val="20"/>
+          <w:szCs w:val="20"/>
+        </w:rPr>
+        <w:t xml:space="preserve">were SAT and ACT scores. “ACT-Composite” scores for each class year were suitable, but </w:t>
+      </w:r>
+      <w:r>
+        <w:rPr>
+          <w:rFonts w:cstheme="minorHAnsi"/>
+          <w:sz w:val="20"/>
+          <w:szCs w:val="20"/>
+        </w:rPr>
+        <w:t>“</w:t>
+      </w:r>
+      <w:r>
+        <w:rPr>
+          <w:rFonts w:cstheme="minorHAnsi"/>
+          <w:sz w:val="20"/>
+          <w:szCs w:val="20"/>
+        </w:rPr>
+        <w:t>SAT</w:t>
+      </w:r>
+      <w:r>
+        <w:rPr>
+          <w:rFonts w:cstheme="minorHAnsi"/>
+          <w:sz w:val="20"/>
+          <w:szCs w:val="20"/>
+        </w:rPr>
+        <w:t>-Total”</w:t>
+      </w:r>
+      <w:r>
+        <w:rPr>
+          <w:rFonts w:cstheme="minorHAnsi"/>
+          <w:sz w:val="20"/>
+          <w:szCs w:val="20"/>
+        </w:rPr>
+        <w:t xml:space="preserve"> scores for the class years of 2011 – 2016 needed to be altered. College Board introduced a new scoring system out of 1600 (previously </w:t>
+      </w:r>
+      <w:r>
+        <w:rPr>
+          <w:rFonts w:cstheme="minorHAnsi"/>
+          <w:sz w:val="20"/>
+          <w:szCs w:val="20"/>
+        </w:rPr>
+        <w:t xml:space="preserve">out of </w:t>
+      </w:r>
+      <w:r>
+        <w:rPr>
+          <w:rFonts w:cstheme="minorHAnsi"/>
+          <w:sz w:val="20"/>
+          <w:szCs w:val="20"/>
+        </w:rPr>
+        <w:t>2400) in 2016. Class of 2017 scores already included the new scoring system</w:t>
+      </w:r>
+      <w:r>
+        <w:rPr>
+          <w:rFonts w:cstheme="minorHAnsi"/>
+          <w:sz w:val="20"/>
+          <w:szCs w:val="20"/>
+        </w:rPr>
+        <w:t xml:space="preserve"> and did not need to be altered</w:t>
+      </w:r>
+      <w:r>
+        <w:rPr>
+          <w:rFonts w:cstheme="minorHAnsi"/>
+          <w:sz w:val="20"/>
+          <w:szCs w:val="20"/>
+        </w:rPr>
+        <w:t xml:space="preserve">. </w:t>
+      </w:r>
+      <w:r>
+        <w:rPr>
+          <w:rFonts w:cstheme="minorHAnsi"/>
+          <w:sz w:val="20"/>
+          <w:szCs w:val="20"/>
+        </w:rPr>
+        <w:t xml:space="preserve">Using </w:t>
+      </w:r>
+      <w:proofErr w:type="spellStart"/>
+      <w:r>
+        <w:rPr>
+          <w:rFonts w:cstheme="minorHAnsi"/>
+          <w:sz w:val="20"/>
+          <w:szCs w:val="20"/>
+        </w:rPr>
+        <w:t>CollegeBoard’s</w:t>
+      </w:r>
+      <w:proofErr w:type="spellEnd"/>
+      <w:r>
+        <w:rPr>
+          <w:rFonts w:cstheme="minorHAnsi"/>
+          <w:sz w:val="20"/>
+          <w:szCs w:val="20"/>
+        </w:rPr>
+        <w:t xml:space="preserve"> concordance tables, I adjusted the old SAT scores to be equivalent to the new as this would be crucial in using SAT scores as a feature to train a model that can predict the target. </w:t>
+      </w:r>
+    </w:p>
+    <w:p>
+      <w:pPr>
+        <w:rPr>
+          <w:sz w:val="20"/>
+          <w:szCs w:val="20"/>
+        </w:rPr>
+      </w:pPr>
+      <w:r>
+        <w:rPr>
+          <w:sz w:val="20"/>
+          <w:szCs w:val="20"/>
+        </w:rPr>
+        <w:t>Public districts were extracted using district names that contained “ISD” (Independent School Districts). The datasets included academies/prep schools, but I wanted to strictly focus on public school districts as they are far more accessible to the average family. In order to maintain the established focus on the major regions, the datasets were all sliced to only include the respective regions as well.</w:t>
+      </w:r>
+      <w:r>
+        <w:rPr>
+          <w:sz w:val="20"/>
+          <w:szCs w:val="20"/>
+        </w:rPr>
+        <w:t xml:space="preserve"> </w:t>
+      </w:r>
+      <w:r>
+        <w:rPr>
+          <w:sz w:val="20"/>
+          <w:szCs w:val="20"/>
+        </w:rPr>
+        <w:t xml:space="preserve">After each class year dataset was cleaned, it was appended to a list to later be concatenated into one total (2011 – 2017) </w:t>
+      </w:r>
+      <w:proofErr w:type="spellStart"/>
+      <w:r>
+        <w:rPr>
+          <w:sz w:val="20"/>
+          <w:szCs w:val="20"/>
+        </w:rPr>
+        <w:t>DataFrame</w:t>
+      </w:r>
+      <w:proofErr w:type="spellEnd"/>
+      <w:r>
+        <w:rPr>
+          <w:sz w:val="20"/>
+          <w:szCs w:val="20"/>
+        </w:rPr>
+        <w:t>. This process was used for all the</w:t>
+      </w:r>
+      <w:r>
+        <w:rPr>
+          <w:sz w:val="20"/>
+          <w:szCs w:val="20"/>
+        </w:rPr>
+        <w:t xml:space="preserve"> </w:t>
+      </w:r>
+      <w:r>
+        <w:rPr>
+          <w:sz w:val="20"/>
+          <w:szCs w:val="20"/>
+        </w:rPr>
+        <w:t xml:space="preserve">dataset types. </w:t>
+      </w:r>
+    </w:p>
+    <w:p>
+      <w:pPr>
+        <w:rPr>
+          <w:rFonts w:cstheme="minorHAnsi"/>
+          <w:sz w:val="20"/>
+          <w:szCs w:val="20"/>
+        </w:rPr>
+      </w:pPr>
+      <w:r>
+        <w:rPr>
+          <w:rFonts w:cstheme="minorHAnsi"/>
+          <w:sz w:val="20"/>
+          <w:szCs w:val="20"/>
+        </w:rPr>
+        <w:t>Next,</w:t>
+      </w:r>
+      <w:r>
+        <w:rPr>
+          <w:rFonts w:cstheme="minorHAnsi"/>
+          <w:sz w:val="20"/>
+          <w:szCs w:val="20"/>
+        </w:rPr>
+        <w:t xml:space="preserve"> I needed to clean the </w:t>
+      </w:r>
+      <w:r>
+        <w:rPr>
+          <w:rFonts w:cstheme="minorHAnsi"/>
+          <w:sz w:val="20"/>
+          <w:szCs w:val="20"/>
+        </w:rPr>
+        <w:t>datasets on college enrollment. The main problem w</w:t>
+      </w:r>
+      <w:r>
+        <w:rPr>
+          <w:rFonts w:cstheme="minorHAnsi"/>
+          <w:sz w:val="20"/>
+          <w:szCs w:val="20"/>
+        </w:rPr>
+        <w:t>as</w:t>
+      </w:r>
+      <w:r>
+        <w:rPr>
+          <w:rFonts w:cstheme="minorHAnsi"/>
+          <w:sz w:val="20"/>
+          <w:szCs w:val="20"/>
+        </w:rPr>
+        <w:t xml:space="preserve"> that d</w:t>
+      </w:r>
+      <w:r>
+        <w:rPr>
+          <w:rFonts w:cstheme="minorHAnsi"/>
+          <w:sz w:val="20"/>
+          <w:szCs w:val="20"/>
+        </w:rPr>
+        <w:t>istrict names contained an ID number and name in all caps (Ex: 4825170 KATY ISD). The ID number is not</w:t>
+      </w:r>
+      <w:r>
+        <w:rPr>
+          <w:rFonts w:cstheme="minorHAnsi"/>
+          <w:sz w:val="20"/>
+          <w:szCs w:val="20"/>
+        </w:rPr>
+        <w:t xml:space="preserve"> </w:t>
+      </w:r>
+      <w:r>
+        <w:rPr>
+          <w:rFonts w:cstheme="minorHAnsi"/>
+          <w:sz w:val="20"/>
+          <w:szCs w:val="20"/>
+        </w:rPr>
+        <w:t>necessary</w:t>
+      </w:r>
+      <w:r>
+        <w:rPr>
+          <w:rFonts w:cstheme="minorHAnsi"/>
+          <w:sz w:val="20"/>
+          <w:szCs w:val="20"/>
+        </w:rPr>
+        <w:t>,</w:t>
+      </w:r>
+      <w:r>
+        <w:rPr>
+          <w:rFonts w:cstheme="minorHAnsi"/>
+          <w:sz w:val="20"/>
+          <w:szCs w:val="20"/>
+        </w:rPr>
+        <w:t xml:space="preserve"> so I got rid of it to </w:t>
+      </w:r>
       <w:r>
         <w:rPr>
           <w:rFonts w:cstheme="minorHAnsi"/>
@@ -2097,221 +2310,54 @@
           <w:szCs w:val="20"/>
         </w:rPr>
         <w:lastRenderedPageBreak/>
-        <w:t>First up were the datasets on college enrollment. The main problem here w</w:t>
-      </w:r>
-      <w:r>
-        <w:rPr>
-          <w:rFonts w:cstheme="minorHAnsi"/>
-          <w:sz w:val="20"/>
-          <w:szCs w:val="20"/>
-        </w:rPr>
-        <w:t>as</w:t>
-      </w:r>
-      <w:r>
-        <w:rPr>
-          <w:rFonts w:cstheme="minorHAnsi"/>
-          <w:sz w:val="20"/>
-          <w:szCs w:val="20"/>
-        </w:rPr>
-        <w:t xml:space="preserve"> that d</w:t>
-      </w:r>
-      <w:r>
-        <w:rPr>
-          <w:rFonts w:cstheme="minorHAnsi"/>
-          <w:sz w:val="20"/>
-          <w:szCs w:val="20"/>
-        </w:rPr>
-        <w:t>istrict names contained an ID number and name in all caps (Ex: 4825170 KATY ISD). The ID number is not</w:t>
-      </w:r>
-      <w:r>
-        <w:rPr>
-          <w:rFonts w:cstheme="minorHAnsi"/>
-          <w:sz w:val="20"/>
-          <w:szCs w:val="20"/>
-        </w:rPr>
-        <w:t xml:space="preserve"> </w:t>
-      </w:r>
-      <w:r>
-        <w:rPr>
-          <w:rFonts w:cstheme="minorHAnsi"/>
-          <w:sz w:val="20"/>
-          <w:szCs w:val="20"/>
-        </w:rPr>
-        <w:t>necessary</w:t>
-      </w:r>
-      <w:r>
-        <w:rPr>
-          <w:rFonts w:cstheme="minorHAnsi"/>
-          <w:sz w:val="20"/>
-          <w:szCs w:val="20"/>
-        </w:rPr>
-        <w:t>,</w:t>
-      </w:r>
-      <w:r>
-        <w:rPr>
-          <w:rFonts w:cstheme="minorHAnsi"/>
-          <w:sz w:val="20"/>
-          <w:szCs w:val="20"/>
-        </w:rPr>
-        <w:t xml:space="preserve"> so I got rid of it to leave the District name in all caps.</w:t>
-      </w:r>
-      <w:r>
-        <w:rPr>
-          <w:rFonts w:cstheme="minorHAnsi"/>
-          <w:sz w:val="20"/>
-          <w:szCs w:val="20"/>
-        </w:rPr>
-        <w:t xml:space="preserve"> I also needed fix numerical data that contained “*” (data not available) or was represented as a string with a comma (Ex: 1,244). From there I was able to calculate the percentage high school students who were able to enroll into a four-year college that fall. </w:t>
-      </w:r>
-    </w:p>
-    <w:p>
-      <w:pPr>
-        <w:rPr>
-          <w:rFonts w:cstheme="minorHAnsi"/>
-          <w:sz w:val="20"/>
-          <w:szCs w:val="20"/>
-        </w:rPr>
-      </w:pPr>
-      <w:r>
-        <w:rPr>
-          <w:noProof/>
-        </w:rPr>
-        <w:drawing>
-          <wp:inline distT="0" distB="0" distL="0" distR="0" wp14:anchorId="4A0E4251" wp14:editId="201308F3">
-            <wp:extent cx="5943600" cy="3657600"/>
-            <wp:effectExtent l="0" t="0" r="0" b="0"/>
-            <wp:docPr id="1" name="Picture 1"/>
-            <wp:cNvGraphicFramePr>
-              <a:graphicFrameLocks xmlns:a="http://schemas.openxmlformats.org/drawingml/2006/main" noChangeAspect="1"/>
-            </wp:cNvGraphicFramePr>
-            <a:graphic xmlns:a="http://schemas.openxmlformats.org/drawingml/2006/main">
-              <a:graphicData uri="http://schemas.openxmlformats.org/drawingml/2006/picture">
-                <pic:pic xmlns:pic="http://schemas.openxmlformats.org/drawingml/2006/picture">
-                  <pic:nvPicPr>
-                    <pic:cNvPr id="1" name=""/>
-                    <pic:cNvPicPr/>
-                  </pic:nvPicPr>
-                  <pic:blipFill>
-                    <a:blip r:embed="rId5"/>
-                    <a:stretch>
-                      <a:fillRect/>
-                    </a:stretch>
-                  </pic:blipFill>
-                  <pic:spPr>
-                    <a:xfrm>
-                      <a:off x="0" y="0"/>
-                      <a:ext cx="5943600" cy="3657600"/>
-                    </a:xfrm>
-                    <a:prstGeom prst="rect">
-                      <a:avLst/>
-                    </a:prstGeom>
-                  </pic:spPr>
-                </pic:pic>
-              </a:graphicData>
-            </a:graphic>
-          </wp:inline>
-        </w:drawing>
-      </w:r>
-    </w:p>
-    <w:p>
-      <w:pPr>
-        <w:rPr>
-          <w:sz w:val="20"/>
-          <w:szCs w:val="20"/>
-        </w:rPr>
-      </w:pPr>
-      <w:r>
-        <w:rPr>
-          <w:sz w:val="20"/>
-          <w:szCs w:val="20"/>
-        </w:rPr>
-        <w:t xml:space="preserve">The respective classes were added to each dataset and public districts were extracted using district names that contained “ISD” (Independent School Districts). The datasets included academies/prep schools, but I wanted to strictly focus on public school districts. </w:t>
-      </w:r>
-    </w:p>
-    <w:p>
-      <w:pPr>
-        <w:rPr>
-          <w:sz w:val="20"/>
-          <w:szCs w:val="20"/>
-        </w:rPr>
-      </w:pPr>
-      <w:r>
-        <w:rPr>
-          <w:noProof/>
-        </w:rPr>
-        <w:drawing>
-          <wp:inline distT="0" distB="0" distL="0" distR="0" wp14:anchorId="154B1EDB" wp14:editId="7DEB8375">
-            <wp:extent cx="5943600" cy="1409700"/>
-            <wp:effectExtent l="0" t="0" r="0" b="0"/>
-            <wp:docPr id="3" name="Picture 3"/>
-            <wp:cNvGraphicFramePr>
-              <a:graphicFrameLocks xmlns:a="http://schemas.openxmlformats.org/drawingml/2006/main" noChangeAspect="1"/>
-            </wp:cNvGraphicFramePr>
-            <a:graphic xmlns:a="http://schemas.openxmlformats.org/drawingml/2006/main">
-              <a:graphicData uri="http://schemas.openxmlformats.org/drawingml/2006/picture">
-                <pic:pic xmlns:pic="http://schemas.openxmlformats.org/drawingml/2006/picture">
-                  <pic:nvPicPr>
-                    <pic:cNvPr id="1" name=""/>
-                    <pic:cNvPicPr/>
-                  </pic:nvPicPr>
-                  <pic:blipFill>
-                    <a:blip r:embed="rId6"/>
-                    <a:stretch>
-                      <a:fillRect/>
-                    </a:stretch>
-                  </pic:blipFill>
-                  <pic:spPr>
-                    <a:xfrm>
-                      <a:off x="0" y="0"/>
-                      <a:ext cx="5943600" cy="1409700"/>
-                    </a:xfrm>
-                    <a:prstGeom prst="rect">
-                      <a:avLst/>
-                    </a:prstGeom>
-                  </pic:spPr>
-                </pic:pic>
-              </a:graphicData>
-            </a:graphic>
-          </wp:inline>
-        </w:drawing>
-      </w:r>
-    </w:p>
-    <w:p>
-      <w:pPr>
-        <w:rPr>
-          <w:sz w:val="20"/>
-          <w:szCs w:val="20"/>
-        </w:rPr>
-      </w:pPr>
-      <w:r>
-        <w:rPr>
-          <w:sz w:val="20"/>
-          <w:szCs w:val="20"/>
-        </w:rPr>
-        <w:t xml:space="preserve">After each enrollment dataset was cleaned, it was appended to a list to later be concatenated into one total (2011 – 2017) DataFrame. To spare the reader from having to look at too much code, this relative process was repeated for each dataset type. The dataset taking the most code to clean was the SAT due to 2011 – 2016 scores needing to be converted from the old scoring system to the new (which is utilized in the 2017 scores). This was done using CollegeBoard’s SAT concordance tables. </w:t>
-      </w:r>
-    </w:p>
-    <w:p>
-      <w:pPr>
-        <w:rPr>
-          <w:sz w:val="20"/>
-          <w:szCs w:val="20"/>
-        </w:rPr>
-      </w:pPr>
-      <w:r>
-        <w:rPr>
-          <w:sz w:val="20"/>
-          <w:szCs w:val="20"/>
-        </w:rPr>
-        <w:t xml:space="preserve">I noticed that the enrollment data also did not contain each district’s respective region name, which was important in meeting my desire to focus on the major regions. To give the reader a visual perspective of the size of the major </w:t>
-      </w:r>
-      <w:r>
-        <w:rPr>
-          <w:sz w:val="20"/>
-          <w:szCs w:val="20"/>
-        </w:rPr>
-        <w:lastRenderedPageBreak/>
-        <w:t xml:space="preserve">regions that districts belong to, I have provided the image below. This is how the Texas Education Agency splits up the educational regions for its data. </w:t>
+        <w:t>leave the District name in all caps.</w:t>
+      </w:r>
+      <w:r>
+        <w:rPr>
+          <w:rFonts w:cstheme="minorHAnsi"/>
+          <w:sz w:val="20"/>
+          <w:szCs w:val="20"/>
+        </w:rPr>
+        <w:t xml:space="preserve"> I also needed fix numerical data that contained “*” (data not available) or was represented as a string with a comma (Ex: 1,244). From there I was able to calculate the percentage</w:t>
+      </w:r>
+      <w:r>
+        <w:rPr>
+          <w:rFonts w:cstheme="minorHAnsi"/>
+          <w:sz w:val="20"/>
+          <w:szCs w:val="20"/>
+        </w:rPr>
+        <w:t xml:space="preserve"> of</w:t>
+      </w:r>
+      <w:r>
+        <w:rPr>
+          <w:rFonts w:cstheme="minorHAnsi"/>
+          <w:sz w:val="20"/>
+          <w:szCs w:val="20"/>
+        </w:rPr>
+        <w:t xml:space="preserve"> high school students who were able to enroll into a four-year college that fall</w:t>
+      </w:r>
+      <w:r>
+        <w:rPr>
+          <w:rFonts w:cstheme="minorHAnsi"/>
+          <w:sz w:val="20"/>
+          <w:szCs w:val="20"/>
+        </w:rPr>
+        <w:t xml:space="preserve">.  </w:t>
+      </w:r>
+    </w:p>
+    <w:p>
+      <w:pPr>
+        <w:rPr>
+          <w:sz w:val="20"/>
+          <w:szCs w:val="20"/>
+        </w:rPr>
+      </w:pPr>
+      <w:r>
+        <w:rPr>
+          <w:sz w:val="20"/>
+          <w:szCs w:val="20"/>
+        </w:rPr>
+        <w:t xml:space="preserve">I noticed that the enrollment data also did not contain each district’s respective region name, which was important in meeting my desire to focus on the major regions. To give the reader a visual perspective of the size of the major regions that districts belong to, I have provided the image below. This is how the Texas Education Agency splits up the educational regions for its data. </w:t>
       </w:r>
     </w:p>
     <w:p>
@@ -2359,7 +2405,7 @@
                     </pic:cNvPicPr>
                   </pic:nvPicPr>
                   <pic:blipFill>
-                    <a:blip r:embed="rId7"/>
+                    <a:blip r:embed="rId5"/>
                     <a:stretch>
                       <a:fillRect/>
                     </a:stretch>
@@ -2392,21 +2438,65 @@
           <w:sz w:val="20"/>
           <w:szCs w:val="20"/>
         </w:rPr>
-        <w:t xml:space="preserve">Luckily the SAT datasets contained </w:t>
-      </w:r>
-      <w:r>
-        <w:rPr>
-          <w:sz w:val="20"/>
-          <w:szCs w:val="20"/>
-        </w:rPr>
-        <w:t>which region each district belonged to. Using the total SAT dataset,</w:t>
-      </w:r>
-      <w:r>
-        <w:rPr>
-          <w:sz w:val="20"/>
-          <w:szCs w:val="20"/>
-        </w:rPr>
-        <w:t xml:space="preserve"> </w:t>
+        <w:t>Luckily</w:t>
+      </w:r>
+      <w:r>
+        <w:rPr>
+          <w:sz w:val="20"/>
+          <w:szCs w:val="20"/>
+        </w:rPr>
+        <w:t xml:space="preserve"> for me,</w:t>
+      </w:r>
+      <w:r>
+        <w:rPr>
+          <w:sz w:val="20"/>
+          <w:szCs w:val="20"/>
+        </w:rPr>
+        <w:t xml:space="preserve"> the </w:t>
+      </w:r>
+      <w:r>
+        <w:rPr>
+          <w:sz w:val="20"/>
+          <w:szCs w:val="20"/>
+        </w:rPr>
+        <w:t>“</w:t>
+      </w:r>
+      <w:proofErr w:type="spellStart"/>
+      <w:r>
+        <w:rPr>
+          <w:sz w:val="20"/>
+          <w:szCs w:val="20"/>
+        </w:rPr>
+        <w:t>Total_SAT</w:t>
+      </w:r>
+      <w:proofErr w:type="spellEnd"/>
+      <w:r>
+        <w:rPr>
+          <w:sz w:val="20"/>
+          <w:szCs w:val="20"/>
+        </w:rPr>
+        <w:t>” dataset</w:t>
+      </w:r>
+      <w:r>
+        <w:rPr>
+          <w:sz w:val="20"/>
+          <w:szCs w:val="20"/>
+        </w:rPr>
+        <w:t xml:space="preserve"> contained </w:t>
+      </w:r>
+      <w:r>
+        <w:rPr>
+          <w:sz w:val="20"/>
+          <w:szCs w:val="20"/>
+        </w:rPr>
+        <w:t>which region each district belonged to</w:t>
+      </w:r>
+      <w:r>
+        <w:rPr>
+          <w:sz w:val="20"/>
+          <w:szCs w:val="20"/>
+        </w:rPr>
+        <w:t xml:space="preserve">. </w:t>
       </w:r>
       <w:r>
         <w:rPr>
@@ -2434,188 +2524,152 @@
           <w:sz w:val="20"/>
           <w:szCs w:val="20"/>
         </w:rPr>
-        <w:t xml:space="preserve"> an inner merge to provide the enrollment dataset with respective region names for the school districts. </w:t>
-      </w:r>
-    </w:p>
-    <w:p>
-      <w:pPr>
-        <w:rPr>
-          <w:sz w:val="20"/>
-          <w:szCs w:val="20"/>
-        </w:rPr>
-      </w:pPr>
-      <w:r>
-        <w:rPr>
-          <w:noProof/>
-        </w:rPr>
-        <w:drawing>
-          <wp:inline distT="0" distB="0" distL="0" distR="0" wp14:anchorId="0EFE7CE2" wp14:editId="5409927D">
-            <wp:extent cx="5943600" cy="982980"/>
-            <wp:effectExtent l="0" t="0" r="0" b="7620"/>
-            <wp:docPr id="5" name="Picture 5"/>
-            <wp:cNvGraphicFramePr>
-              <a:graphicFrameLocks xmlns:a="http://schemas.openxmlformats.org/drawingml/2006/main" noChangeAspect="1"/>
-            </wp:cNvGraphicFramePr>
-            <a:graphic xmlns:a="http://schemas.openxmlformats.org/drawingml/2006/main">
-              <a:graphicData uri="http://schemas.openxmlformats.org/drawingml/2006/picture">
-                <pic:pic xmlns:pic="http://schemas.openxmlformats.org/drawingml/2006/picture">
-                  <pic:nvPicPr>
-                    <pic:cNvPr id="1" name=""/>
-                    <pic:cNvPicPr/>
-                  </pic:nvPicPr>
-                  <pic:blipFill>
-                    <a:blip r:embed="rId8"/>
-                    <a:stretch>
-                      <a:fillRect/>
-                    </a:stretch>
-                  </pic:blipFill>
-                  <pic:spPr>
-                    <a:xfrm>
-                      <a:off x="0" y="0"/>
-                      <a:ext cx="5943600" cy="982980"/>
-                    </a:xfrm>
-                    <a:prstGeom prst="rect">
-                      <a:avLst/>
-                    </a:prstGeom>
-                  </pic:spPr>
-                </pic:pic>
-              </a:graphicData>
-            </a:graphic>
-          </wp:inline>
-        </w:drawing>
-      </w:r>
-    </w:p>
-    <w:p>
-      <w:pPr>
-        <w:rPr>
-          <w:sz w:val="20"/>
-          <w:szCs w:val="20"/>
-        </w:rPr>
-      </w:pPr>
-      <w:r>
-        <w:rPr>
-          <w:sz w:val="20"/>
-          <w:szCs w:val="20"/>
-        </w:rPr>
-        <w:t xml:space="preserve">For the AP datasets, they all </w:t>
-      </w:r>
-      <w:r>
-        <w:rPr>
-          <w:sz w:val="20"/>
-          <w:szCs w:val="20"/>
-        </w:rPr>
-        <w:t xml:space="preserve">contained numerical approximations in the form of strings (Ex: &lt;60) and some instances of the string with a comma problem. I decided to be consistent in decreasing the number by 10% for each of the “less than” cases. </w:t>
-      </w:r>
-    </w:p>
-    <w:p>
-      <w:pPr>
-        <w:rPr>
-          <w:sz w:val="20"/>
-          <w:szCs w:val="20"/>
-        </w:rPr>
-      </w:pPr>
-      <w:r>
-        <w:rPr>
-          <w:noProof/>
-        </w:rPr>
-        <w:drawing>
-          <wp:inline distT="0" distB="0" distL="0" distR="0" wp14:anchorId="0E459B95" wp14:editId="1F6E5243">
-            <wp:extent cx="5943600" cy="1097280"/>
-            <wp:effectExtent l="0" t="0" r="0" b="7620"/>
-            <wp:docPr id="6" name="Picture 6"/>
-            <wp:cNvGraphicFramePr>
-              <a:graphicFrameLocks xmlns:a="http://schemas.openxmlformats.org/drawingml/2006/main" noChangeAspect="1"/>
-            </wp:cNvGraphicFramePr>
-            <a:graphic xmlns:a="http://schemas.openxmlformats.org/drawingml/2006/main">
-              <a:graphicData uri="http://schemas.openxmlformats.org/drawingml/2006/picture">
-                <pic:pic xmlns:pic="http://schemas.openxmlformats.org/drawingml/2006/picture">
-                  <pic:nvPicPr>
-                    <pic:cNvPr id="1" name=""/>
-                    <pic:cNvPicPr/>
-                  </pic:nvPicPr>
-                  <pic:blipFill>
-                    <a:blip r:embed="rId9"/>
-                    <a:stretch>
-                      <a:fillRect/>
-                    </a:stretch>
-                  </pic:blipFill>
-                  <pic:spPr>
-                    <a:xfrm>
-                      <a:off x="0" y="0"/>
-                      <a:ext cx="5943600" cy="1097280"/>
-                    </a:xfrm>
-                    <a:prstGeom prst="rect">
-                      <a:avLst/>
-                    </a:prstGeom>
-                  </pic:spPr>
-                </pic:pic>
-              </a:graphicData>
-            </a:graphic>
-          </wp:inline>
-        </w:drawing>
-      </w:r>
-    </w:p>
-    <w:p>
-      <w:pPr>
-        <w:rPr>
-          <w:sz w:val="20"/>
-          <w:szCs w:val="20"/>
-        </w:rPr>
-      </w:pPr>
-      <w:r>
-        <w:rPr>
-          <w:sz w:val="20"/>
-          <w:szCs w:val="20"/>
-        </w:rPr>
-        <w:t xml:space="preserve">Upon fixing the numerical data, I was then able to add the number of AP exams taken per student in each district for each year. </w:t>
-      </w:r>
-    </w:p>
-    <w:p>
-      <w:pPr>
-        <w:rPr>
-          <w:sz w:val="20"/>
-          <w:szCs w:val="20"/>
-        </w:rPr>
-      </w:pPr>
-      <w:r>
-        <w:rPr>
-          <w:noProof/>
-        </w:rPr>
-        <w:drawing>
-          <wp:inline distT="0" distB="0" distL="0" distR="0" wp14:anchorId="6656917B" wp14:editId="2217FDEB">
-            <wp:extent cx="5943600" cy="655320"/>
-            <wp:effectExtent l="0" t="0" r="0" b="0"/>
-            <wp:docPr id="8" name="Picture 8"/>
-            <wp:cNvGraphicFramePr>
-              <a:graphicFrameLocks xmlns:a="http://schemas.openxmlformats.org/drawingml/2006/main" noChangeAspect="1"/>
-            </wp:cNvGraphicFramePr>
-            <a:graphic xmlns:a="http://schemas.openxmlformats.org/drawingml/2006/main">
-              <a:graphicData uri="http://schemas.openxmlformats.org/drawingml/2006/picture">
-                <pic:pic xmlns:pic="http://schemas.openxmlformats.org/drawingml/2006/picture">
-                  <pic:nvPicPr>
-                    <pic:cNvPr id="1" name=""/>
-                    <pic:cNvPicPr/>
-                  </pic:nvPicPr>
-                  <pic:blipFill>
-                    <a:blip r:embed="rId10"/>
-                    <a:stretch>
-                      <a:fillRect/>
-                    </a:stretch>
-                  </pic:blipFill>
-                  <pic:spPr>
-                    <a:xfrm>
-                      <a:off x="0" y="0"/>
-                      <a:ext cx="5943600" cy="655320"/>
-                    </a:xfrm>
-                    <a:prstGeom prst="rect">
-                      <a:avLst/>
-                    </a:prstGeom>
-                  </pic:spPr>
-                </pic:pic>
-              </a:graphicData>
-            </a:graphic>
-          </wp:inline>
-        </w:drawing>
+        <w:t xml:space="preserve"> an inner merge </w:t>
+      </w:r>
+      <w:r>
+        <w:rPr>
+          <w:sz w:val="20"/>
+          <w:szCs w:val="20"/>
+        </w:rPr>
+        <w:t xml:space="preserve">with </w:t>
+      </w:r>
+      <w:r>
+        <w:rPr>
+          <w:sz w:val="20"/>
+          <w:szCs w:val="20"/>
+        </w:rPr>
+        <w:t xml:space="preserve">the </w:t>
+      </w:r>
+      <w:r>
+        <w:rPr>
+          <w:sz w:val="20"/>
+          <w:szCs w:val="20"/>
+        </w:rPr>
+        <w:t>“</w:t>
+      </w:r>
+      <w:proofErr w:type="spellStart"/>
+      <w:r>
+        <w:rPr>
+          <w:sz w:val="20"/>
+          <w:szCs w:val="20"/>
+        </w:rPr>
+        <w:t>Total_Enrollment</w:t>
+      </w:r>
+      <w:proofErr w:type="spellEnd"/>
+      <w:r>
+        <w:rPr>
+          <w:sz w:val="20"/>
+          <w:szCs w:val="20"/>
+        </w:rPr>
+        <w:t xml:space="preserve">” </w:t>
+      </w:r>
+      <w:r>
+        <w:rPr>
+          <w:sz w:val="20"/>
+          <w:szCs w:val="20"/>
+        </w:rPr>
+        <w:t xml:space="preserve">dataset </w:t>
+      </w:r>
+      <w:r>
+        <w:rPr>
+          <w:sz w:val="20"/>
+          <w:szCs w:val="20"/>
+        </w:rPr>
+        <w:t>to obtain the</w:t>
+      </w:r>
+      <w:r>
+        <w:rPr>
+          <w:sz w:val="20"/>
+          <w:szCs w:val="20"/>
+        </w:rPr>
+        <w:t xml:space="preserve"> respective region names for </w:t>
+      </w:r>
+      <w:r>
+        <w:rPr>
+          <w:sz w:val="20"/>
+          <w:szCs w:val="20"/>
+        </w:rPr>
+        <w:t xml:space="preserve">each </w:t>
+      </w:r>
+      <w:r>
+        <w:rPr>
+          <w:sz w:val="20"/>
+          <w:szCs w:val="20"/>
+        </w:rPr>
+        <w:t xml:space="preserve">school district. </w:t>
+      </w:r>
+      <w:r>
+        <w:rPr>
+          <w:sz w:val="20"/>
+          <w:szCs w:val="20"/>
+        </w:rPr>
+        <w:t xml:space="preserve">This solution was also utilized for the </w:t>
+      </w:r>
+      <w:r>
+        <w:rPr>
+          <w:sz w:val="20"/>
+          <w:szCs w:val="20"/>
+        </w:rPr>
+        <w:t>“</w:t>
+      </w:r>
+      <w:proofErr w:type="spellStart"/>
+      <w:r>
+        <w:rPr>
+          <w:sz w:val="20"/>
+          <w:szCs w:val="20"/>
+        </w:rPr>
+        <w:t>Total_Wealth</w:t>
+      </w:r>
+      <w:proofErr w:type="spellEnd"/>
+      <w:r>
+        <w:rPr>
+          <w:sz w:val="20"/>
+          <w:szCs w:val="20"/>
+        </w:rPr>
+        <w:t>”</w:t>
+      </w:r>
+      <w:r>
+        <w:rPr>
+          <w:sz w:val="20"/>
+          <w:szCs w:val="20"/>
+        </w:rPr>
+        <w:t xml:space="preserve"> dataset. </w:t>
+      </w:r>
+    </w:p>
+    <w:p>
+      <w:pPr>
+        <w:rPr>
+          <w:sz w:val="20"/>
+          <w:szCs w:val="20"/>
+        </w:rPr>
+      </w:pPr>
+      <w:r>
+        <w:rPr>
+          <w:sz w:val="20"/>
+          <w:szCs w:val="20"/>
+        </w:rPr>
+        <w:t xml:space="preserve">For the AP datasets, </w:t>
+      </w:r>
+      <w:r>
+        <w:rPr>
+          <w:sz w:val="20"/>
+          <w:szCs w:val="20"/>
+        </w:rPr>
+        <w:t>numerical approximations in the form of strings (Ex: &lt;60) and some instances of the string with a comma problem</w:t>
+      </w:r>
+      <w:r>
+        <w:rPr>
+          <w:sz w:val="20"/>
+          <w:szCs w:val="20"/>
+        </w:rPr>
+        <w:t xml:space="preserve"> were present</w:t>
+      </w:r>
+      <w:r>
+        <w:rPr>
+          <w:sz w:val="20"/>
+          <w:szCs w:val="20"/>
+        </w:rPr>
+        <w:t xml:space="preserve">. I decided to be consistent in decreasing the number by 10% for each of the “less than” cases. Upon fixing the numerical data, I was then able to add the number of AP exams taken per student in each district for each year. </w:t>
       </w:r>
     </w:p>
     <w:p>
@@ -2687,203 +2741,216 @@
           <w:sz w:val="20"/>
           <w:szCs w:val="20"/>
         </w:rPr>
-        <w:t xml:space="preserve">small districts (which has a large effect on statistics involving percentages), we can </w:t>
-      </w:r>
-      <w:r>
-        <w:rPr>
-          <w:rFonts w:cstheme="minorHAnsi"/>
+        <w:t>small districts (which has a large effect on statistics involving percentages),</w:t>
+      </w:r>
+      <w:r>
+        <w:rPr>
+          <w:rFonts w:cstheme="minorHAnsi"/>
+          <w:sz w:val="20"/>
+          <w:szCs w:val="20"/>
+        </w:rPr>
+        <w:t xml:space="preserve"> they were excluded</w:t>
+      </w:r>
+      <w:r>
+        <w:rPr>
+          <w:rFonts w:cstheme="minorHAnsi"/>
+          <w:sz w:val="20"/>
+          <w:szCs w:val="20"/>
+        </w:rPr>
+        <w:t xml:space="preserve"> as families very rarely decide to move to these districts for educational purposes</w:t>
+      </w:r>
+      <w:r>
+        <w:rPr>
+          <w:rFonts w:cstheme="minorHAnsi"/>
+          <w:sz w:val="20"/>
+          <w:szCs w:val="20"/>
+        </w:rPr>
+        <w:t xml:space="preserve">. </w:t>
+      </w:r>
+    </w:p>
+    <w:p>
+      <w:pPr>
+        <w:rPr>
+          <w:sz w:val="20"/>
+          <w:szCs w:val="20"/>
+        </w:rPr>
+      </w:pPr>
+      <w:r>
+        <w:rPr>
+          <w:sz w:val="20"/>
+          <w:szCs w:val="20"/>
+        </w:rPr>
+        <w:t xml:space="preserve">With all the </w:t>
+      </w:r>
+      <w:proofErr w:type="spellStart"/>
+      <w:r>
+        <w:rPr>
+          <w:sz w:val="20"/>
+          <w:szCs w:val="20"/>
+        </w:rPr>
+        <w:t>DataFrames</w:t>
+      </w:r>
+      <w:proofErr w:type="spellEnd"/>
+      <w:r>
+        <w:rPr>
+          <w:sz w:val="20"/>
+          <w:szCs w:val="20"/>
+        </w:rPr>
+        <w:t xml:space="preserve"> containing </w:t>
+      </w:r>
+      <w:r>
+        <w:rPr>
+          <w:sz w:val="20"/>
+          <w:szCs w:val="20"/>
+        </w:rPr>
+        <w:t xml:space="preserve">class of </w:t>
+      </w:r>
+      <w:r>
+        <w:rPr>
+          <w:sz w:val="20"/>
+          <w:szCs w:val="20"/>
+        </w:rPr>
+        <w:t>2011 – 2017 data for public school districts in the major regions of Texas, I was then merge</w:t>
+      </w:r>
+      <w:r>
+        <w:rPr>
+          <w:sz w:val="20"/>
+          <w:szCs w:val="20"/>
+        </w:rPr>
+        <w:t>d</w:t>
+      </w:r>
+      <w:r>
+        <w:rPr>
+          <w:sz w:val="20"/>
+          <w:szCs w:val="20"/>
+        </w:rPr>
+        <w:t xml:space="preserve"> them all into one </w:t>
+      </w:r>
+      <w:proofErr w:type="spellStart"/>
+      <w:r>
+        <w:rPr>
+          <w:sz w:val="20"/>
+          <w:szCs w:val="20"/>
+        </w:rPr>
+        <w:t>DataFrame</w:t>
+      </w:r>
+      <w:proofErr w:type="spellEnd"/>
+      <w:r>
+        <w:rPr>
+          <w:sz w:val="20"/>
+          <w:szCs w:val="20"/>
+        </w:rPr>
+        <w:t xml:space="preserve"> (“</w:t>
+      </w:r>
+      <w:proofErr w:type="spellStart"/>
+      <w:r>
+        <w:rPr>
+          <w:sz w:val="20"/>
+          <w:szCs w:val="20"/>
+        </w:rPr>
+        <w:t>Feature_Target_Data</w:t>
+      </w:r>
+      <w:proofErr w:type="spellEnd"/>
+      <w:r>
+        <w:rPr>
+          <w:sz w:val="20"/>
+          <w:szCs w:val="20"/>
+        </w:rPr>
+        <w:t>”)</w:t>
+      </w:r>
+      <w:r>
+        <w:rPr>
+          <w:sz w:val="20"/>
+          <w:szCs w:val="20"/>
+        </w:rPr>
+        <w:t xml:space="preserve">. </w:t>
+      </w:r>
+      <w:r>
+        <w:rPr>
+          <w:sz w:val="20"/>
+          <w:szCs w:val="20"/>
+        </w:rPr>
+        <w:t>Seven years of historical data gives parent</w:t>
+      </w:r>
+      <w:r>
+        <w:rPr>
+          <w:sz w:val="20"/>
+          <w:szCs w:val="20"/>
+        </w:rPr>
+        <w:t>s</w:t>
+      </w:r>
+      <w:r>
+        <w:rPr>
+          <w:sz w:val="20"/>
+          <w:szCs w:val="20"/>
+        </w:rPr>
+        <w:t xml:space="preserve"> a good idea of what they can likely expect from a particular school district’s features going forward.</w:t>
+      </w:r>
+      <w:r>
+        <w:rPr>
+          <w:sz w:val="20"/>
+          <w:szCs w:val="20"/>
+        </w:rPr>
+        <w:t xml:space="preserve"> For example, if parents want their child to earn as much scholarship money as possible, then they certainly should be interested in which school districts historically averaged the highest SAT and/or ACT scores. </w:t>
+      </w:r>
+    </w:p>
+    <w:p>
+      <w:pPr>
+        <w:rPr>
+          <w:sz w:val="20"/>
+          <w:szCs w:val="20"/>
+        </w:rPr>
+      </w:pPr>
+      <w:r>
+        <w:rPr>
+          <w:sz w:val="20"/>
+          <w:szCs w:val="20"/>
+        </w:rPr>
+        <w:t xml:space="preserve">For the college graduation data (the target), I manually inputted the number of students who were able to earn their college degree within four years of 2011 – 2014 (what was available). </w:t>
+      </w:r>
+      <w:r>
+        <w:rPr>
+          <w:sz w:val="20"/>
+          <w:szCs w:val="20"/>
+        </w:rPr>
+        <w:t>T</w:t>
+      </w:r>
+      <w:r>
+        <w:rPr>
+          <w:sz w:val="20"/>
+          <w:szCs w:val="20"/>
+        </w:rPr>
+        <w:t xml:space="preserve">his can be read as the number of students who earned their college degree in 2015 – 2018 that belonged to the high school classes of 2011 – 2014. </w:t>
+      </w:r>
+    </w:p>
+    <w:p>
+      <w:pPr>
+        <w:rPr>
+          <w:sz w:val="20"/>
+          <w:szCs w:val="20"/>
+        </w:rPr>
+      </w:pPr>
+      <w:r>
+        <w:rPr>
+          <w:sz w:val="20"/>
+          <w:szCs w:val="20"/>
+        </w:rPr>
+        <w:t>With the number of students graduating college within four years and the number of students who enrolled into college, I was then able to calculate the percentage of students who were able to earn their degree.</w:t>
+      </w:r>
+    </w:p>
+    <w:p>
+      <w:pPr>
+        <w:rPr>
+          <w:sz w:val="20"/>
+          <w:szCs w:val="20"/>
+        </w:rPr>
+      </w:pPr>
+      <w:r>
+        <w:rPr>
           <w:sz w:val="20"/>
           <w:szCs w:val="20"/>
         </w:rPr>
         <w:lastRenderedPageBreak/>
-        <w:t>just exclude them from our analysis</w:t>
-      </w:r>
-      <w:r>
-        <w:rPr>
-          <w:rFonts w:cstheme="minorHAnsi"/>
-          <w:sz w:val="20"/>
-          <w:szCs w:val="20"/>
-        </w:rPr>
-        <w:t xml:space="preserve"> as families very rarely decide to move to these districts for educational purposes</w:t>
-      </w:r>
-      <w:r>
-        <w:rPr>
-          <w:rFonts w:cstheme="minorHAnsi"/>
-          <w:sz w:val="20"/>
-          <w:szCs w:val="20"/>
-        </w:rPr>
-        <w:t xml:space="preserve">. </w:t>
-      </w:r>
-    </w:p>
-    <w:p>
-      <w:pPr>
-        <w:rPr>
-          <w:rFonts w:cstheme="minorHAnsi"/>
-          <w:sz w:val="20"/>
-          <w:szCs w:val="20"/>
-        </w:rPr>
-      </w:pPr>
-      <w:r>
-        <w:rPr>
-          <w:noProof/>
-        </w:rPr>
-        <w:drawing>
-          <wp:inline distT="0" distB="0" distL="0" distR="0" wp14:anchorId="0D74D8DF" wp14:editId="570AE743">
-            <wp:extent cx="5943600" cy="441960"/>
-            <wp:effectExtent l="0" t="0" r="0" b="0"/>
-            <wp:docPr id="9" name="Picture 9"/>
-            <wp:cNvGraphicFramePr>
-              <a:graphicFrameLocks xmlns:a="http://schemas.openxmlformats.org/drawingml/2006/main" noChangeAspect="1"/>
-            </wp:cNvGraphicFramePr>
-            <a:graphic xmlns:a="http://schemas.openxmlformats.org/drawingml/2006/main">
-              <a:graphicData uri="http://schemas.openxmlformats.org/drawingml/2006/picture">
-                <pic:pic xmlns:pic="http://schemas.openxmlformats.org/drawingml/2006/picture">
-                  <pic:nvPicPr>
-                    <pic:cNvPr id="1" name=""/>
-                    <pic:cNvPicPr/>
-                  </pic:nvPicPr>
-                  <pic:blipFill>
-                    <a:blip r:embed="rId11"/>
-                    <a:stretch>
-                      <a:fillRect/>
-                    </a:stretch>
-                  </pic:blipFill>
-                  <pic:spPr>
-                    <a:xfrm>
-                      <a:off x="0" y="0"/>
-                      <a:ext cx="5943600" cy="441960"/>
-                    </a:xfrm>
-                    <a:prstGeom prst="rect">
-                      <a:avLst/>
-                    </a:prstGeom>
-                  </pic:spPr>
-                </pic:pic>
-              </a:graphicData>
-            </a:graphic>
-          </wp:inline>
-        </w:drawing>
-      </w:r>
-    </w:p>
-    <w:p>
-      <w:pPr>
-        <w:rPr>
-          <w:sz w:val="20"/>
-          <w:szCs w:val="20"/>
-        </w:rPr>
-      </w:pPr>
-      <w:r>
-        <w:rPr>
-          <w:sz w:val="20"/>
-          <w:szCs w:val="20"/>
-        </w:rPr>
-        <w:t xml:space="preserve">With all the DataFrames containing 2011 – 2017 data for public school districts in the major regions of Texas, I was then able to merge them all into one DataFrame </w:t>
-      </w:r>
-    </w:p>
-    <w:p>
-      <w:pPr>
-        <w:rPr>
-          <w:sz w:val="20"/>
-          <w:szCs w:val="20"/>
-        </w:rPr>
-      </w:pPr>
-      <w:r>
-        <w:rPr>
-          <w:noProof/>
-        </w:rPr>
-        <w:drawing>
-          <wp:inline distT="0" distB="0" distL="0" distR="0" wp14:anchorId="4F4ACDED" wp14:editId="03CAE46E">
-            <wp:extent cx="5943600" cy="2903220"/>
-            <wp:effectExtent l="0" t="0" r="0" b="0"/>
-            <wp:docPr id="4" name="Picture 4"/>
-            <wp:cNvGraphicFramePr>
-              <a:graphicFrameLocks xmlns:a="http://schemas.openxmlformats.org/drawingml/2006/main" noChangeAspect="1"/>
-            </wp:cNvGraphicFramePr>
-            <a:graphic xmlns:a="http://schemas.openxmlformats.org/drawingml/2006/main">
-              <a:graphicData uri="http://schemas.openxmlformats.org/drawingml/2006/picture">
-                <pic:pic xmlns:pic="http://schemas.openxmlformats.org/drawingml/2006/picture">
-                  <pic:nvPicPr>
-                    <pic:cNvPr id="1" name=""/>
-                    <pic:cNvPicPr/>
-                  </pic:nvPicPr>
-                  <pic:blipFill>
-                    <a:blip r:embed="rId12"/>
-                    <a:stretch>
-                      <a:fillRect/>
-                    </a:stretch>
-                  </pic:blipFill>
-                  <pic:spPr>
-                    <a:xfrm>
-                      <a:off x="0" y="0"/>
-                      <a:ext cx="5943600" cy="2903220"/>
-                    </a:xfrm>
-                    <a:prstGeom prst="rect">
-                      <a:avLst/>
-                    </a:prstGeom>
-                  </pic:spPr>
-                </pic:pic>
-              </a:graphicData>
-            </a:graphic>
-          </wp:inline>
-        </w:drawing>
-      </w:r>
-    </w:p>
-    <w:p>
-      <w:pPr>
-        <w:rPr>
-          <w:sz w:val="20"/>
-          <w:szCs w:val="20"/>
-        </w:rPr>
-      </w:pPr>
-      <w:r>
-        <w:rPr>
-          <w:sz w:val="20"/>
-          <w:szCs w:val="20"/>
-        </w:rPr>
-        <w:t xml:space="preserve">Seven years of historical data gives a parent a good idea of what they can likely expect from a particular school district’s features going forward. </w:t>
-      </w:r>
-    </w:p>
-    <w:p>
-      <w:pPr>
-        <w:rPr>
-          <w:sz w:val="20"/>
-          <w:szCs w:val="20"/>
-        </w:rPr>
-      </w:pPr>
-      <w:r>
-        <w:rPr>
-          <w:sz w:val="20"/>
-          <w:szCs w:val="20"/>
-        </w:rPr>
-        <w:t xml:space="preserve">For the college graduation data (the target), I manually inputted the number of students who were able to earn their college degree within four years of 2011 – 2014 (what was available). To clarify for the reader, this can be read as the number of students who earned their college degree in 2015 – 2018 that belonged to the high school classes of 2011 – 2014. </w:t>
-      </w:r>
-    </w:p>
-    <w:p>
-      <w:pPr>
-        <w:rPr>
-          <w:sz w:val="20"/>
-          <w:szCs w:val="20"/>
-        </w:rPr>
-      </w:pPr>
-      <w:r>
-        <w:rPr>
-          <w:sz w:val="20"/>
-          <w:szCs w:val="20"/>
-        </w:rPr>
-        <w:t>With the number of students graduating college within four years and the number of students who enrolled into college, I was then able to calculate the percentage of students who were able to earn their degree.</w:t>
-      </w:r>
-    </w:p>
-    <w:p>
-      <w:pPr>
-        <w:rPr>
-          <w:sz w:val="20"/>
-          <w:szCs w:val="20"/>
-        </w:rPr>
-      </w:pPr>
-      <w:r>
-        <w:rPr>
-          <w:sz w:val="20"/>
-          <w:szCs w:val="20"/>
-        </w:rPr>
         <w:t>Following all this data wrangling/cleaning, I was</w:t>
       </w:r>
       <w:r>
@@ -2891,7 +2958,21 @@
           <w:sz w:val="20"/>
           <w:szCs w:val="20"/>
         </w:rPr>
-        <w:t xml:space="preserve"> left with a dataset that included all feature and target data for the classes of 2011 – 2014. For 2015 – 2017, only the feature data was available and the target data</w:t>
+        <w:t xml:space="preserve"> left with a dataset that included all </w:t>
+      </w:r>
+      <w:r>
+        <w:rPr>
+          <w:sz w:val="20"/>
+          <w:szCs w:val="20"/>
+        </w:rPr>
+        <w:t xml:space="preserve">the </w:t>
+      </w:r>
+      <w:r>
+        <w:rPr>
+          <w:sz w:val="20"/>
+          <w:szCs w:val="20"/>
+        </w:rPr>
+        <w:t>feature and target data for the classes of 2011 – 2014. For 2015 – 2017, only the feature data was available and the target data</w:t>
       </w:r>
       <w:r>
         <w:rPr>
@@ -2912,21 +2993,42 @@
           <w:sz w:val="20"/>
           <w:szCs w:val="20"/>
         </w:rPr>
-        <w:t>. W</w:t>
-      </w:r>
-      <w:r>
-        <w:rPr>
-          <w:sz w:val="20"/>
-          <w:szCs w:val="20"/>
-        </w:rPr>
-        <w:t xml:space="preserve">e can try to </w:t>
-      </w:r>
-      <w:r>
-        <w:rPr>
-          <w:sz w:val="20"/>
-          <w:szCs w:val="20"/>
-        </w:rPr>
-        <w:t>later predict the target</w:t>
+        <w:t>.</w:t>
+      </w:r>
+      <w:r>
+        <w:rPr>
+          <w:sz w:val="20"/>
+          <w:szCs w:val="20"/>
+        </w:rPr>
+        <w:t xml:space="preserve"> L</w:t>
+      </w:r>
+      <w:r>
+        <w:rPr>
+          <w:sz w:val="20"/>
+          <w:szCs w:val="20"/>
+        </w:rPr>
+        <w:t>ater</w:t>
+      </w:r>
+      <w:r>
+        <w:rPr>
+          <w:sz w:val="20"/>
+          <w:szCs w:val="20"/>
+        </w:rPr>
+        <w:t xml:space="preserve">, I will attempt to </w:t>
+      </w:r>
+      <w:r>
+        <w:rPr>
+          <w:sz w:val="20"/>
+          <w:szCs w:val="20"/>
+        </w:rPr>
+        <w:t>predict the target</w:t>
+      </w:r>
+      <w:r>
+        <w:rPr>
+          <w:sz w:val="20"/>
+          <w:szCs w:val="20"/>
+        </w:rPr>
+        <w:t xml:space="preserve"> for these class years</w:t>
       </w:r>
       <w:r>
         <w:rPr>
@@ -3056,7 +3158,6 @@
         <w:rPr>
           <w:noProof/>
         </w:rPr>
-        <w:lastRenderedPageBreak/>
         <w:drawing>
           <wp:inline distT="0" distB="0" distL="0" distR="0" wp14:anchorId="0ED8D290" wp14:editId="2F1293BD">
             <wp:extent cx="5943600" cy="2179320"/>
@@ -3073,7 +3174,7 @@
                     <pic:cNvPicPr/>
                   </pic:nvPicPr>
                   <pic:blipFill>
-                    <a:blip r:embed="rId13"/>
+                    <a:blip r:embed="rId6"/>
                     <a:stretch>
                       <a:fillRect/>
                     </a:stretch>
@@ -3107,7 +3208,21 @@
           <w:sz w:val="20"/>
           <w:szCs w:val="20"/>
         </w:rPr>
-        <w:t xml:space="preserve">Mean District-Level SAT-Total: </w:t>
+        <w:t>Mean District-Level SAT-Total</w:t>
+      </w:r>
+      <w:r>
+        <w:rPr>
+          <w:sz w:val="20"/>
+          <w:szCs w:val="20"/>
+        </w:rPr>
+        <w:t xml:space="preserve"> (Out of 1600)</w:t>
+      </w:r>
+      <w:r>
+        <w:rPr>
+          <w:sz w:val="20"/>
+          <w:szCs w:val="20"/>
+        </w:rPr>
+        <w:t xml:space="preserve">: </w:t>
       </w:r>
     </w:p>
     <w:p>
@@ -3189,7 +3304,7 @@
                     <pic:cNvPicPr/>
                   </pic:nvPicPr>
                   <pic:blipFill>
-                    <a:blip r:embed="rId14"/>
+                    <a:blip r:embed="rId7"/>
                     <a:stretch>
                       <a:fillRect/>
                     </a:stretch>
@@ -3223,14 +3338,14 @@
           <w:sz w:val="20"/>
           <w:szCs w:val="20"/>
         </w:rPr>
-        <w:t xml:space="preserve">Mean District-Level </w:t>
-      </w:r>
-      <w:r>
-        <w:rPr>
-          <w:sz w:val="20"/>
-          <w:szCs w:val="20"/>
-        </w:rPr>
-        <w:t>ACT-Composite</w:t>
+        <w:t>Mean District-Level ACT-Composite</w:t>
+      </w:r>
+      <w:r>
+        <w:rPr>
+          <w:sz w:val="20"/>
+          <w:szCs w:val="20"/>
+        </w:rPr>
+        <w:t xml:space="preserve"> (Out of 36)</w:t>
       </w:r>
       <w:r>
         <w:rPr>
@@ -3268,6 +3383,7 @@
           <w:sz w:val="20"/>
           <w:szCs w:val="20"/>
         </w:rPr>
+        <w:lastRenderedPageBreak/>
         <w:t xml:space="preserve">It appears that the districts located in Austin and Fort Worth achieved the best average scores on the ACT with Richardson not too far behind. As with SAT scores, there appears to be a slight uptick in the average scores for the class of 2017 (improved educators/smarter kids?).  </w:t>
       </w:r>
     </w:p>
@@ -3333,7 +3449,7 @@
                     </pic:cNvPicPr>
                   </pic:nvPicPr>
                   <pic:blipFill>
-                    <a:blip r:embed="rId15"/>
+                    <a:blip r:embed="rId8"/>
                     <a:stretch>
                       <a:fillRect/>
                     </a:stretch>
@@ -3366,7 +3482,6 @@
           <w:sz w:val="20"/>
           <w:szCs w:val="20"/>
         </w:rPr>
-        <w:lastRenderedPageBreak/>
         <w:t>Something interesting I discovered is that more students consistently choose to take the SAT than the ACT. Why is this? Well… it’s very tough to know for certain without surveying high school students across Texas, but I’ll provide a possible theory. The SAT is</w:t>
       </w:r>
       <w:r>
@@ -3417,7 +3532,21 @@
           <w:sz w:val="20"/>
           <w:szCs w:val="20"/>
         </w:rPr>
-        <w:t>It’s good to see in the later years that ACT participation grew, but it is also quite concerning that students are not more encouraged to take the ACT as well as the SAT. Taking two tests instead of just one immediately increases the chance of a student doing well on at least one. Doing well on one of the college admission tests is all it can take to get into college and earn scholarship money. With scholarship money, enrolling into college becomes more likely/possible for a student. As you can see below, both SAT and ACT participation rates contain positive correlation with Texas college enrollment percentage. Why not take both??</w:t>
+        <w:t>It’s good to see in the later years that ACT participation grew, but it</w:t>
+      </w:r>
+      <w:r>
+        <w:rPr>
+          <w:sz w:val="20"/>
+          <w:szCs w:val="20"/>
+        </w:rPr>
+        <w:t>’s still</w:t>
+      </w:r>
+      <w:r>
+        <w:rPr>
+          <w:sz w:val="20"/>
+          <w:szCs w:val="20"/>
+        </w:rPr>
+        <w:t xml:space="preserve"> quite concerning that students are not more encouraged to take the ACT as well as the SAT. Taking two tests instead of just one immediately increases the chance of a student doing well on at least one. Doing well on one of the college admission tests is all it can take to get into college and earn scholarship money. With scholarship money, enrolling into college becomes more likely/possible for a student. As you can see below, both SAT and ACT participation rates contain positive correlation with Texas college enrollment percentage. Why not take both??</w:t>
       </w:r>
     </w:p>
     <w:p>
@@ -3447,7 +3576,7 @@
                     <pic:cNvPicPr/>
                   </pic:nvPicPr>
                   <pic:blipFill>
-                    <a:blip r:embed="rId16"/>
+                    <a:blip r:embed="rId9"/>
                     <a:stretch>
                       <a:fillRect/>
                     </a:stretch>
@@ -3525,6 +3654,7 @@
         <w:rPr>
           <w:noProof/>
         </w:rPr>
+        <w:lastRenderedPageBreak/>
         <w:drawing>
           <wp:inline distT="0" distB="0" distL="0" distR="0" wp14:anchorId="59F8308C" wp14:editId="216B557D">
             <wp:extent cx="5943600" cy="2324100"/>
@@ -3541,7 +3671,7 @@
                     <pic:cNvPicPr/>
                   </pic:nvPicPr>
                   <pic:blipFill>
-                    <a:blip r:embed="rId17"/>
+                    <a:blip r:embed="rId10"/>
                     <a:stretch>
                       <a:fillRect/>
                     </a:stretch>
@@ -3575,21 +3705,7 @@
           <w:sz w:val="20"/>
           <w:szCs w:val="20"/>
         </w:rPr>
-        <w:t xml:space="preserve">Mean District-Level </w:t>
-      </w:r>
-      <w:r>
-        <w:rPr>
-          <w:sz w:val="20"/>
-          <w:szCs w:val="20"/>
-        </w:rPr>
-        <w:t>AP-Passed (%)</w:t>
-      </w:r>
-      <w:r>
-        <w:rPr>
-          <w:sz w:val="20"/>
-          <w:szCs w:val="20"/>
-        </w:rPr>
-        <w:t xml:space="preserve">: </w:t>
+        <w:t xml:space="preserve">Mean District-Level AP-Passed (%): </w:t>
       </w:r>
     </w:p>
     <w:p>
@@ -3620,7 +3736,6 @@
           <w:sz w:val="20"/>
           <w:szCs w:val="20"/>
         </w:rPr>
-        <w:lastRenderedPageBreak/>
         <w:t>The regions of Austin, Richardson (Dallas), and Fort Worth appear to contain the best passing percentages. I found it interesting to also take a look at the availability of AP classes to students. One could argue that more availability to AP classes would result in a student being able to take more exams and earn more college credit</w:t>
       </w:r>
       <w:r>
@@ -3682,7 +3797,7 @@
                     </pic:cNvPicPr>
                   </pic:nvPicPr>
                   <pic:blipFill>
-                    <a:blip r:embed="rId18"/>
+                    <a:blip r:embed="rId11"/>
                     <a:stretch>
                       <a:fillRect/>
                     </a:stretch>
@@ -3729,7 +3844,35 @@
           <w:sz w:val="20"/>
           <w:szCs w:val="20"/>
         </w:rPr>
-        <w:t xml:space="preserve"> availability, it appears that Richardson (Dallas) gives the most opportunity to students to earn college credit.  </w:t>
+        <w:t xml:space="preserve"> availability, </w:t>
+      </w:r>
+      <w:r>
+        <w:rPr>
+          <w:sz w:val="20"/>
+          <w:szCs w:val="20"/>
+        </w:rPr>
+        <w:t xml:space="preserve">students attending high school in </w:t>
+      </w:r>
+      <w:r>
+        <w:rPr>
+          <w:sz w:val="20"/>
+          <w:szCs w:val="20"/>
+        </w:rPr>
+        <w:t xml:space="preserve">Richardson (Dallas) </w:t>
+      </w:r>
+      <w:r>
+        <w:rPr>
+          <w:sz w:val="20"/>
+          <w:szCs w:val="20"/>
+        </w:rPr>
+        <w:t xml:space="preserve">had the </w:t>
+      </w:r>
+      <w:r>
+        <w:rPr>
+          <w:sz w:val="20"/>
+          <w:szCs w:val="20"/>
+        </w:rPr>
+        <w:t xml:space="preserve">most opportunity to students to earn college credit.  </w:t>
       </w:r>
       <w:r>
         <w:rPr>
@@ -3741,39 +3884,30 @@
     </w:p>
     <w:p>
       <w:pPr>
-        <w:rPr>
-          <w:sz w:val="20"/>
-          <w:szCs w:val="20"/>
-        </w:rPr>
-      </w:pPr>
-      <w:r>
-        <w:rPr>
-          <w:sz w:val="20"/>
-          <w:szCs w:val="20"/>
-        </w:rPr>
-        <w:t xml:space="preserve">The next figure will offer a transition to our next analysis of the wealth per average daily attendance (“Wealth/ADA”) feature of school districts. Let’s take a look at how Wealth/ADA affected the amount of AP exams taken per student throughout </w:t>
-      </w:r>
-      <w:r>
-        <w:rPr>
-          <w:sz w:val="20"/>
-          <w:szCs w:val="20"/>
-        </w:rPr>
-        <w:t xml:space="preserve">the classes of </w:t>
-      </w:r>
-      <w:r>
-        <w:rPr>
-          <w:sz w:val="20"/>
-          <w:szCs w:val="20"/>
-        </w:rPr>
-        <w:t xml:space="preserve">2011 - 2017. One might hypothesize that we could see a positive correlation as wealth/funding would bring in more qualified teachers and increase the number of AP classes offered to students. </w:t>
-      </w:r>
-    </w:p>
-    <w:p>
-      <w:pPr>
         <w:jc w:val="center"/>
         <w:rPr>
-          <w:b/>
-          <w:bCs/>
+          <w:i/>
+          <w:iCs/>
+          <w:sz w:val="20"/>
+          <w:szCs w:val="20"/>
+        </w:rPr>
+      </w:pPr>
+      <w:r>
+        <w:rPr>
+          <w:i/>
+          <w:iCs/>
+          <w:sz w:val="20"/>
+          <w:szCs w:val="20"/>
+        </w:rPr>
+        <w:t>(Wealth/ADA)</w:t>
+      </w:r>
+    </w:p>
+    <w:p>
+      <w:pPr>
+        <w:jc w:val="center"/>
+        <w:rPr>
+          <w:i/>
+          <w:iCs/>
           <w:sz w:val="20"/>
           <w:szCs w:val="20"/>
         </w:rPr>
@@ -3783,10 +3917,10 @@
           <w:noProof/>
         </w:rPr>
         <w:drawing>
-          <wp:inline distT="0" distB="0" distL="0" distR="0" wp14:anchorId="6FB194F2" wp14:editId="2428F04E">
-            <wp:extent cx="4511040" cy="2882535"/>
-            <wp:effectExtent l="0" t="0" r="3810" b="0"/>
-            <wp:docPr id="12" name="Picture 12"/>
+          <wp:inline distT="0" distB="0" distL="0" distR="0" wp14:anchorId="136B8797" wp14:editId="3928BE08">
+            <wp:extent cx="5943600" cy="2133600"/>
+            <wp:effectExtent l="0" t="0" r="0" b="0"/>
+            <wp:docPr id="21" name="Picture 21"/>
             <wp:cNvGraphicFramePr>
               <a:graphicFrameLocks xmlns:a="http://schemas.openxmlformats.org/drawingml/2006/main" noChangeAspect="1"/>
             </wp:cNvGraphicFramePr>
@@ -3798,7 +3932,7 @@
                     <pic:cNvPicPr/>
                   </pic:nvPicPr>
                   <pic:blipFill>
-                    <a:blip r:embed="rId19"/>
+                    <a:blip r:embed="rId12"/>
                     <a:stretch>
                       <a:fillRect/>
                     </a:stretch>
@@ -3806,7 +3940,7 @@
                   <pic:spPr>
                     <a:xfrm>
                       <a:off x="0" y="0"/>
-                      <a:ext cx="4573702" cy="2922576"/>
+                      <a:ext cx="5943600" cy="2133600"/>
                     </a:xfrm>
                     <a:prstGeom prst="rect">
                       <a:avLst/>
@@ -3821,54 +3955,39 @@
     </w:p>
     <w:p>
       <w:pPr>
-        <w:rPr>
-          <w:b/>
-          <w:bCs/>
-          <w:sz w:val="20"/>
-          <w:szCs w:val="20"/>
-        </w:rPr>
-      </w:pPr>
-      <w:r>
-        <w:rPr>
-          <w:sz w:val="20"/>
-          <w:szCs w:val="20"/>
-        </w:rPr>
-        <w:t xml:space="preserve">As anticipated, there was indeed a positive correlation. The cluster on the top rights represents Eanes ISD in Austin, which </w:t>
-      </w:r>
-      <w:r>
-        <w:rPr>
-          <w:sz w:val="20"/>
-          <w:szCs w:val="20"/>
-        </w:rPr>
-        <w:t xml:space="preserve">averaged the largest Wealth/ADA. The school that averaged the second highest Wealth/ADA was Alamo Heights ISD in San Antonio. </w:t>
-      </w:r>
-      <w:r>
-        <w:rPr>
-          <w:sz w:val="20"/>
-          <w:szCs w:val="20"/>
-        </w:rPr>
-        <w:t>It’s interesting to view the difference</w:t>
-      </w:r>
-      <w:r>
-        <w:rPr>
-          <w:sz w:val="20"/>
-          <w:szCs w:val="20"/>
-        </w:rPr>
-        <w:t xml:space="preserve"> in Wealth/ADA between the Alamo Heights ISD cluster and the rest of the districts from San Antonio.</w:t>
-      </w:r>
-      <w:r>
-        <w:rPr>
-          <w:b/>
-          <w:bCs/>
-          <w:sz w:val="20"/>
-          <w:szCs w:val="20"/>
-        </w:rPr>
-        <w:t xml:space="preserve"> </w:t>
-      </w:r>
-    </w:p>
-    <w:p>
-      <w:pPr>
         <w:jc w:val="center"/>
+        <w:rPr>
+          <w:sz w:val="20"/>
+          <w:szCs w:val="20"/>
+        </w:rPr>
+      </w:pPr>
+      <w:r>
+        <w:rPr>
+          <w:sz w:val="20"/>
+          <w:szCs w:val="20"/>
+        </w:rPr>
+        <w:lastRenderedPageBreak/>
+        <w:t xml:space="preserve">Mean District-Level Wealth/ADA ($): </w:t>
+      </w:r>
+    </w:p>
+    <w:p>
+      <w:pPr>
+        <w:jc w:val="center"/>
+        <w:rPr>
+          <w:sz w:val="20"/>
+          <w:szCs w:val="20"/>
+        </w:rPr>
+      </w:pPr>
+      <w:r>
+        <w:rPr>
+          <w:sz w:val="20"/>
+          <w:szCs w:val="20"/>
+        </w:rPr>
+        <w:t>431,718</w:t>
+      </w:r>
+    </w:p>
+    <w:p>
+      <w:pPr>
         <w:rPr>
           <w:i/>
           <w:iCs/>
@@ -3878,145 +3997,51 @@
       </w:pPr>
       <w:r>
         <w:rPr>
+          <w:sz w:val="20"/>
+          <w:szCs w:val="20"/>
+        </w:rPr>
+        <w:t>Austin h</w:t>
+      </w:r>
+      <w:r>
+        <w:rPr>
+          <w:sz w:val="20"/>
+          <w:szCs w:val="20"/>
+        </w:rPr>
+        <w:t>e</w:t>
+      </w:r>
+      <w:r>
+        <w:rPr>
+          <w:sz w:val="20"/>
+          <w:szCs w:val="20"/>
+        </w:rPr>
+        <w:t>ld a healthy lead over its nearest competitors in Fort Worth and Houston</w:t>
+      </w:r>
+      <w:r>
+        <w:rPr>
+          <w:sz w:val="20"/>
+          <w:szCs w:val="20"/>
+        </w:rPr>
+        <w:t xml:space="preserve">. Overall, it appears that Wealth/ADA has been increasing in recent years. Something we could later choose to explore is the average property tax for homes in each region. </w:t>
+      </w:r>
+    </w:p>
+    <w:p>
+      <w:pPr>
+        <w:jc w:val="center"/>
+        <w:rPr>
           <w:i/>
           <w:iCs/>
           <w:sz w:val="20"/>
           <w:szCs w:val="20"/>
         </w:rPr>
-        <w:t>(Wealth/ADA)</w:t>
-      </w:r>
-    </w:p>
-    <w:p>
-      <w:pPr>
+      </w:pPr>
+      <w:r>
         <w:rPr>
           <w:i/>
           <w:iCs/>
           <w:sz w:val="20"/>
           <w:szCs w:val="20"/>
         </w:rPr>
-      </w:pPr>
-      <w:r>
-        <w:rPr>
-          <w:sz w:val="20"/>
-          <w:szCs w:val="20"/>
-        </w:rPr>
-        <w:lastRenderedPageBreak/>
-        <w:t>Austin h</w:t>
-      </w:r>
-      <w:r>
-        <w:rPr>
-          <w:sz w:val="20"/>
-          <w:szCs w:val="20"/>
-        </w:rPr>
-        <w:t>e</w:t>
-      </w:r>
-      <w:r>
-        <w:rPr>
-          <w:sz w:val="20"/>
-          <w:szCs w:val="20"/>
-        </w:rPr>
-        <w:t>ld a healthy lead over its nearest competitors in Fort Worth and Houston</w:t>
-      </w:r>
-      <w:r>
-        <w:rPr>
-          <w:sz w:val="20"/>
-          <w:szCs w:val="20"/>
-        </w:rPr>
-        <w:t xml:space="preserve">. Overall, it appears that Wealth/ADA has been increasing in recent years. Something we could later choose to explore is the average property tax for homes in each region. </w:t>
-      </w:r>
-    </w:p>
-    <w:p>
-      <w:pPr>
-        <w:rPr>
-          <w:sz w:val="20"/>
-          <w:szCs w:val="20"/>
-        </w:rPr>
-      </w:pPr>
-      <w:r>
-        <w:rPr>
-          <w:noProof/>
-        </w:rPr>
-        <w:drawing>
-          <wp:inline distT="0" distB="0" distL="0" distR="0" wp14:anchorId="0524D433" wp14:editId="70ED4C57">
-            <wp:extent cx="5943600" cy="2575560"/>
-            <wp:effectExtent l="0" t="0" r="0" b="0"/>
-            <wp:docPr id="13" name="Picture 13"/>
-            <wp:cNvGraphicFramePr>
-              <a:graphicFrameLocks xmlns:a="http://schemas.openxmlformats.org/drawingml/2006/main" noChangeAspect="1"/>
-            </wp:cNvGraphicFramePr>
-            <a:graphic xmlns:a="http://schemas.openxmlformats.org/drawingml/2006/main">
-              <a:graphicData uri="http://schemas.openxmlformats.org/drawingml/2006/picture">
-                <pic:pic xmlns:pic="http://schemas.openxmlformats.org/drawingml/2006/picture">
-                  <pic:nvPicPr>
-                    <pic:cNvPr id="1" name=""/>
-                    <pic:cNvPicPr/>
-                  </pic:nvPicPr>
-                  <pic:blipFill>
-                    <a:blip r:embed="rId20"/>
-                    <a:stretch>
-                      <a:fillRect/>
-                    </a:stretch>
-                  </pic:blipFill>
-                  <pic:spPr>
-                    <a:xfrm>
-                      <a:off x="0" y="0"/>
-                      <a:ext cx="5943600" cy="2575560"/>
-                    </a:xfrm>
-                    <a:prstGeom prst="rect">
-                      <a:avLst/>
-                    </a:prstGeom>
-                  </pic:spPr>
-                </pic:pic>
-              </a:graphicData>
-            </a:graphic>
-          </wp:inline>
-        </w:drawing>
-      </w:r>
-    </w:p>
-    <w:p>
-      <w:pPr>
-        <w:jc w:val="center"/>
-        <w:rPr>
-          <w:sz w:val="20"/>
-          <w:szCs w:val="20"/>
-        </w:rPr>
-      </w:pPr>
-      <w:r>
-        <w:rPr>
-          <w:sz w:val="20"/>
-          <w:szCs w:val="20"/>
-        </w:rPr>
-        <w:t xml:space="preserve">Mean District-Level </w:t>
-      </w:r>
-      <w:r>
-        <w:rPr>
-          <w:sz w:val="20"/>
-          <w:szCs w:val="20"/>
-        </w:rPr>
-        <w:t>Wealth/ADA ($)</w:t>
-      </w:r>
-      <w:r>
-        <w:rPr>
-          <w:sz w:val="20"/>
-          <w:szCs w:val="20"/>
-        </w:rPr>
-        <w:t xml:space="preserve">: </w:t>
-      </w:r>
-    </w:p>
-    <w:p>
-      <w:pPr>
-        <w:jc w:val="center"/>
-        <w:rPr>
-          <w:sz w:val="20"/>
-          <w:szCs w:val="20"/>
-        </w:rPr>
-      </w:pPr>
-      <w:r>
-        <w:rPr>
-          <w:sz w:val="20"/>
-          <w:szCs w:val="20"/>
-        </w:rPr>
-        <w:t>431,718</w:t>
+        <w:t xml:space="preserve"> (Wealth/ADA Effect on College Enrollment)</w:t>
       </w:r>
     </w:p>
     <w:p>
@@ -4062,7 +4087,7 @@
                     <pic:cNvPicPr/>
                   </pic:nvPicPr>
                   <pic:blipFill>
-                    <a:blip r:embed="rId21"/>
+                    <a:blip r:embed="rId13"/>
                     <a:stretch>
                       <a:fillRect/>
                     </a:stretch>
@@ -4109,38 +4134,50 @@
           <w:sz w:val="20"/>
           <w:szCs w:val="20"/>
         </w:rPr>
-        <w:t xml:space="preserve">be attributed to “wealthier” students having more access to college. </w:t>
-      </w:r>
-    </w:p>
-    <w:p>
-      <w:pPr>
-        <w:rPr>
-          <w:sz w:val="20"/>
-          <w:szCs w:val="20"/>
-        </w:rPr>
-      </w:pPr>
-      <w:r>
-        <w:rPr>
-          <w:sz w:val="20"/>
-          <w:szCs w:val="20"/>
-        </w:rPr>
-        <w:lastRenderedPageBreak/>
-        <w:t xml:space="preserve">Let’s say a student has poor test scores, but comes from a family with money. There are several colleges that are still willing to accept this student. Even if the student ends up failing out, the college will still be entitled to tuition payments. </w:t>
-      </w:r>
-    </w:p>
-    <w:p>
-      <w:pPr>
-        <w:rPr>
-          <w:sz w:val="20"/>
-          <w:szCs w:val="20"/>
-        </w:rPr>
-      </w:pPr>
-      <w:r>
-        <w:rPr>
-          <w:sz w:val="20"/>
-          <w:szCs w:val="20"/>
-        </w:rPr>
-        <w:t>With that being said we still have to acknowledge that there are plenty of students in the districts containing higher Wealth/ADA that are taking advantage of the quality education made available to them in testing well and earning scholarships/being more attractive to colleges. Though I can’t necessarily prove it with data right now, it’s not egregious to assume that many of the parents in these “wealthier” areas are well educated and therefore, encourage/press their children to do well in school</w:t>
+        <w:t xml:space="preserve">be attributed to “wealthier” students having more access to college. Let’s say a student has poor test scores, but comes from a family with money. There are several colleges that are still willing to accept this student. Even if the student ends up failing out, the college will still be entitled to tuition payments. </w:t>
+      </w:r>
+    </w:p>
+    <w:p>
+      <w:pPr>
+        <w:rPr>
+          <w:sz w:val="20"/>
+          <w:szCs w:val="20"/>
+        </w:rPr>
+      </w:pPr>
+      <w:r>
+        <w:rPr>
+          <w:sz w:val="20"/>
+          <w:szCs w:val="20"/>
+        </w:rPr>
+        <w:t>With that being said</w:t>
+      </w:r>
+      <w:r>
+        <w:rPr>
+          <w:sz w:val="20"/>
+          <w:szCs w:val="20"/>
+        </w:rPr>
+        <w:t>,</w:t>
+      </w:r>
+      <w:r>
+        <w:rPr>
+          <w:sz w:val="20"/>
+          <w:szCs w:val="20"/>
+        </w:rPr>
+        <w:t xml:space="preserve"> we still have to acknowledge that there are plenty of students in the districts containing higher Wealth/ADA that are taking advantage of the quality education</w:t>
+      </w:r>
+      <w:r>
+        <w:rPr>
+          <w:sz w:val="20"/>
+          <w:szCs w:val="20"/>
+        </w:rPr>
+        <w:t xml:space="preserve"> </w:t>
+      </w:r>
+      <w:r>
+        <w:rPr>
+          <w:sz w:val="20"/>
+          <w:szCs w:val="20"/>
+        </w:rPr>
+        <w:t>available to them in testing well and earning scholarships/being more attractive to colleges. Though I can’t necessarily prove it with data right now, it’s not egregious to assume that many of the parents in these “wealthier” areas are well educated and therefore, encourage/press their children to do well in school</w:t>
       </w:r>
       <w:r>
         <w:rPr>
@@ -4220,6 +4257,7 @@
         <w:rPr>
           <w:noProof/>
         </w:rPr>
+        <w:lastRenderedPageBreak/>
         <w:drawing>
           <wp:inline distT="0" distB="0" distL="0" distR="0" wp14:anchorId="2A39351D" wp14:editId="6FB76848">
             <wp:extent cx="2491740" cy="1463040"/>
@@ -4236,7 +4274,7 @@
                     <pic:cNvPicPr/>
                   </pic:nvPicPr>
                   <pic:blipFill>
-                    <a:blip r:embed="rId22"/>
+                    <a:blip r:embed="rId14"/>
                     <a:stretch>
                       <a:fillRect/>
                     </a:stretch>
@@ -4269,7 +4307,7 @@
           <w:sz w:val="20"/>
           <w:szCs w:val="20"/>
         </w:rPr>
-        <w:t>Looks like Richardson (Dallas) contained the highest percentage of students who were able to earn their college degree within four years. There’s roughly an 8% difference between Richardson (Dallas) and San Antonio, which isn’t too much of a surprise as San Antonio</w:t>
+        <w:t>Richardson (Dallas) contained the highest percentage of students who were able to earn their college degree within four years. There’s roughly an 8% difference between Richardson (Dallas) and San Antonio, which isn’t too much of a surprise as San Antonio</w:t>
       </w:r>
       <w:r>
         <w:rPr>
@@ -4290,12 +4328,16 @@
       <w:pPr>
         <w:jc w:val="center"/>
         <w:rPr>
-          <w:sz w:val="20"/>
-          <w:szCs w:val="20"/>
-        </w:rPr>
-      </w:pPr>
-      <w:r>
-        <w:rPr>
+          <w:i/>
+          <w:iCs/>
+          <w:sz w:val="20"/>
+          <w:szCs w:val="20"/>
+        </w:rPr>
+      </w:pPr>
+      <w:r>
+        <w:rPr>
+          <w:i/>
+          <w:iCs/>
           <w:sz w:val="20"/>
           <w:szCs w:val="20"/>
         </w:rPr>
@@ -4314,22 +4356,182 @@
           <w:sz w:val="20"/>
           <w:szCs w:val="20"/>
         </w:rPr>
-        <w:t xml:space="preserve">As an exercise, let’s assume that most of the students attending high school in the wealthier districts are simply going to college because they can afford it and there’s a college out there willing to accept them for their money. We could then expect to see a very poor correlation between Wealth/ADA and those who graduate from college within four years. </w:t>
-      </w:r>
-    </w:p>
-    <w:p>
-      <w:pPr>
-        <w:rPr>
-          <w:sz w:val="20"/>
-          <w:szCs w:val="20"/>
-        </w:rPr>
-      </w:pPr>
-      <w:r>
-        <w:rPr>
-          <w:sz w:val="20"/>
-          <w:szCs w:val="20"/>
-        </w:rPr>
-        <w:t>For the less fortunate areas, the students who attended college most likely earned scholarship. We could assume these students contained a greater chance of earning their degree as they were more prepared, hurting the positive correlation as well. To test our assumptions, let’s take a look at the actual data from the classes of 2011 – 2014 (college graduation year: 2015 – 2018).</w:t>
+        <w:t xml:space="preserve">As an exercise, let’s assume that most of the students </w:t>
+      </w:r>
+      <w:r>
+        <w:rPr>
+          <w:sz w:val="20"/>
+          <w:szCs w:val="20"/>
+        </w:rPr>
+        <w:t>from the</w:t>
+      </w:r>
+      <w:r>
+        <w:rPr>
+          <w:sz w:val="20"/>
+          <w:szCs w:val="20"/>
+        </w:rPr>
+        <w:t xml:space="preserve"> wealthier </w:t>
+      </w:r>
+      <w:r>
+        <w:rPr>
+          <w:sz w:val="20"/>
+          <w:szCs w:val="20"/>
+        </w:rPr>
+        <w:t xml:space="preserve">school </w:t>
+      </w:r>
+      <w:r>
+        <w:rPr>
+          <w:sz w:val="20"/>
+          <w:szCs w:val="20"/>
+        </w:rPr>
+        <w:t xml:space="preserve">districts </w:t>
+      </w:r>
+      <w:r>
+        <w:rPr>
+          <w:sz w:val="20"/>
+          <w:szCs w:val="20"/>
+        </w:rPr>
+        <w:t>were able to enroll into</w:t>
+      </w:r>
+      <w:r>
+        <w:rPr>
+          <w:sz w:val="20"/>
+          <w:szCs w:val="20"/>
+        </w:rPr>
+        <w:t xml:space="preserve"> college </w:t>
+      </w:r>
+      <w:r>
+        <w:rPr>
+          <w:sz w:val="20"/>
+          <w:szCs w:val="20"/>
+        </w:rPr>
+        <w:t xml:space="preserve">simply </w:t>
+      </w:r>
+      <w:r>
+        <w:rPr>
+          <w:sz w:val="20"/>
+          <w:szCs w:val="20"/>
+        </w:rPr>
+        <w:t>because they can afford it</w:t>
+      </w:r>
+      <w:r>
+        <w:rPr>
+          <w:sz w:val="20"/>
+          <w:szCs w:val="20"/>
+        </w:rPr>
+        <w:t xml:space="preserve"> (</w:t>
+      </w:r>
+      <w:r>
+        <w:rPr>
+          <w:sz w:val="20"/>
+          <w:szCs w:val="20"/>
+        </w:rPr>
+        <w:t>there’s a college out there willing to accept them for their money</w:t>
+      </w:r>
+      <w:r>
+        <w:rPr>
+          <w:sz w:val="20"/>
+          <w:szCs w:val="20"/>
+        </w:rPr>
+        <w:t>, despite low scores)</w:t>
+      </w:r>
+      <w:r>
+        <w:rPr>
+          <w:sz w:val="20"/>
+          <w:szCs w:val="20"/>
+        </w:rPr>
+        <w:t xml:space="preserve">. For the less fortunate areas, </w:t>
+      </w:r>
+      <w:r>
+        <w:rPr>
+          <w:sz w:val="20"/>
+          <w:szCs w:val="20"/>
+        </w:rPr>
+        <w:t xml:space="preserve">we’ll say </w:t>
+      </w:r>
+      <w:r>
+        <w:rPr>
+          <w:sz w:val="20"/>
+          <w:szCs w:val="20"/>
+        </w:rPr>
+        <w:t xml:space="preserve">the students who </w:t>
+      </w:r>
+      <w:r>
+        <w:rPr>
+          <w:sz w:val="20"/>
+          <w:szCs w:val="20"/>
+        </w:rPr>
+        <w:t>enrolled into</w:t>
+      </w:r>
+      <w:r>
+        <w:rPr>
+          <w:sz w:val="20"/>
+          <w:szCs w:val="20"/>
+        </w:rPr>
+        <w:t xml:space="preserve"> college most likely earned scholarship</w:t>
+      </w:r>
+      <w:r>
+        <w:rPr>
+          <w:sz w:val="20"/>
+          <w:szCs w:val="20"/>
+        </w:rPr>
+        <w:t xml:space="preserve"> and therefore, had a </w:t>
+      </w:r>
+      <w:r>
+        <w:rPr>
+          <w:sz w:val="20"/>
+          <w:szCs w:val="20"/>
+        </w:rPr>
+        <w:t xml:space="preserve">greater chance of earning their degree </w:t>
+      </w:r>
+      <w:r>
+        <w:rPr>
+          <w:sz w:val="20"/>
+          <w:szCs w:val="20"/>
+        </w:rPr>
+        <w:t>(</w:t>
+      </w:r>
+      <w:r>
+        <w:rPr>
+          <w:sz w:val="20"/>
+          <w:szCs w:val="20"/>
+        </w:rPr>
+        <w:t>more prepared</w:t>
+      </w:r>
+      <w:r>
+        <w:rPr>
+          <w:sz w:val="20"/>
+          <w:szCs w:val="20"/>
+        </w:rPr>
+        <w:t>)</w:t>
+      </w:r>
+      <w:r>
+        <w:rPr>
+          <w:sz w:val="20"/>
+          <w:szCs w:val="20"/>
+        </w:rPr>
+        <w:t xml:space="preserve">. </w:t>
+      </w:r>
+      <w:r>
+        <w:rPr>
+          <w:sz w:val="20"/>
+          <w:szCs w:val="20"/>
+        </w:rPr>
+        <w:t>With these assumptions in place, w</w:t>
+      </w:r>
+      <w:r>
+        <w:rPr>
+          <w:sz w:val="20"/>
+          <w:szCs w:val="20"/>
+        </w:rPr>
+        <w:t xml:space="preserve">e could then expect to see a very poor correlation between Wealth/ADA and those who graduate from college within four years. </w:t>
+      </w:r>
+      <w:r>
+        <w:rPr>
+          <w:sz w:val="20"/>
+          <w:szCs w:val="20"/>
+        </w:rPr>
+        <w:t>To test our assumptions, let’s take a look at the actual data from the classes of 2011 – 2014 (college graduation year: 2015 – 2018).</w:t>
       </w:r>
     </w:p>
     <w:p>
@@ -4344,7 +4546,6 @@
         <w:rPr>
           <w:noProof/>
         </w:rPr>
-        <w:lastRenderedPageBreak/>
         <w:drawing>
           <wp:inline distT="0" distB="0" distL="0" distR="0" wp14:anchorId="6A288EAF" wp14:editId="38225208">
             <wp:extent cx="4391110" cy="2636520"/>
@@ -4361,7 +4562,7 @@
                     <pic:cNvPicPr/>
                   </pic:nvPicPr>
                   <pic:blipFill>
-                    <a:blip r:embed="rId23"/>
+                    <a:blip r:embed="rId15"/>
                     <a:stretch>
                       <a:fillRect/>
                     </a:stretch>
@@ -4394,7 +4595,23 @@
           <w:sz w:val="20"/>
           <w:szCs w:val="20"/>
         </w:rPr>
-        <w:t xml:space="preserve">The correlation may be lower than the one for college enrollment percentage (pearson coefficient: 0.45), but the difference is not as extreme as one would expect from the assumptions made in the exercise above. </w:t>
+        <w:t>The correlation may be lower than the one for college enrollment percentage (</w:t>
+      </w:r>
+      <w:proofErr w:type="spellStart"/>
+      <w:r>
+        <w:rPr>
+          <w:sz w:val="20"/>
+          <w:szCs w:val="20"/>
+        </w:rPr>
+        <w:t>pearson</w:t>
+      </w:r>
+      <w:proofErr w:type="spellEnd"/>
+      <w:r>
+        <w:rPr>
+          <w:sz w:val="20"/>
+          <w:szCs w:val="20"/>
+        </w:rPr>
+        <w:t xml:space="preserve"> coefficient: 0.45), but the difference is not as extreme as one would expect from the assumptions made in the exercise above. </w:t>
       </w:r>
       <w:r>
         <w:rPr>
@@ -4465,7 +4682,21 @@
           <w:sz w:val="20"/>
           <w:szCs w:val="20"/>
         </w:rPr>
-        <w:t xml:space="preserve">mportant to consider that our school district features contain some influence on each other (as presented previously in several figures). This could present some multicollinearity issues </w:t>
+        <w:t>mportant to consider that our school district features contain some influence on each other</w:t>
+      </w:r>
+      <w:r>
+        <w:rPr>
+          <w:sz w:val="20"/>
+          <w:szCs w:val="20"/>
+        </w:rPr>
+        <w:t xml:space="preserve">. </w:t>
+      </w:r>
+      <w:r>
+        <w:rPr>
+          <w:sz w:val="20"/>
+          <w:szCs w:val="20"/>
+        </w:rPr>
+        <w:t xml:space="preserve">This could present some multicollinearity issues </w:t>
       </w:r>
       <w:r>
         <w:rPr>
@@ -4486,14 +4717,52 @@
           <w:sz w:val="20"/>
           <w:szCs w:val="20"/>
         </w:rPr>
-        <w:t xml:space="preserve"> In the data analysis jupyter notebook included with this project, I extracted several features that I would later explore dropping to improve model performance. </w:t>
-      </w:r>
-      <w:r>
-        <w:rPr>
-          <w:sz w:val="20"/>
-          <w:szCs w:val="20"/>
-        </w:rPr>
-        <w:t xml:space="preserve">These features are a bit redundant or were used to engineer other features. Despite some of these features being dropped in building my final model, they are all included in the complete feature-target dataset as information for those who are curious. </w:t>
+        <w:t xml:space="preserve"> In the data analysis </w:t>
+      </w:r>
+      <w:proofErr w:type="spellStart"/>
+      <w:r>
+        <w:rPr>
+          <w:sz w:val="20"/>
+          <w:szCs w:val="20"/>
+        </w:rPr>
+        <w:t>jupyter</w:t>
+      </w:r>
+      <w:proofErr w:type="spellEnd"/>
+      <w:r>
+        <w:rPr>
+          <w:sz w:val="20"/>
+          <w:szCs w:val="20"/>
+        </w:rPr>
+        <w:t xml:space="preserve"> notebook included with this project, I extracted several features that I would later explore dropping to </w:t>
+      </w:r>
+      <w:r>
+        <w:rPr>
+          <w:sz w:val="20"/>
+          <w:szCs w:val="20"/>
+        </w:rPr>
+        <w:lastRenderedPageBreak/>
+        <w:t xml:space="preserve">improve model performance. </w:t>
+      </w:r>
+      <w:r>
+        <w:rPr>
+          <w:sz w:val="20"/>
+          <w:szCs w:val="20"/>
+        </w:rPr>
+        <w:t>These features are a bit redundant or were used to engineer other features</w:t>
+      </w:r>
+      <w:r>
+        <w:rPr>
+          <w:sz w:val="20"/>
+          <w:szCs w:val="20"/>
+        </w:rPr>
+        <w:t xml:space="preserve"> (mentioned in the data wrangling section)</w:t>
+      </w:r>
+      <w:r>
+        <w:rPr>
+          <w:sz w:val="20"/>
+          <w:szCs w:val="20"/>
+        </w:rPr>
+        <w:t xml:space="preserve">. Despite some of these features being dropped in building my final model, they are all included in the complete feature-target dataset as information for those who are curious. </w:t>
       </w:r>
     </w:p>
     <w:p>
@@ -4528,144 +4797,37 @@
         <w:rPr>
           <w:sz w:val="20"/>
           <w:szCs w:val="20"/>
-          <w:u w:val="single"/>
-        </w:rPr>
-        <w:t>Note</w:t>
-      </w:r>
-      <w:r>
-        <w:rPr>
-          <w:sz w:val="20"/>
-          <w:szCs w:val="20"/>
-        </w:rPr>
-        <w:t xml:space="preserve">: </w:t>
-      </w:r>
-      <w:r>
-        <w:rPr>
-          <w:sz w:val="20"/>
-          <w:szCs w:val="20"/>
-        </w:rPr>
-        <w:t>I recommend the reader follows along with the</w:t>
-      </w:r>
-      <w:r>
-        <w:rPr>
-          <w:sz w:val="20"/>
-          <w:szCs w:val="20"/>
-        </w:rPr>
-        <w:t xml:space="preserve"> Machine_Learning notebook</w:t>
-      </w:r>
-      <w:r>
-        <w:rPr>
-          <w:sz w:val="20"/>
-          <w:szCs w:val="20"/>
-        </w:rPr>
-        <w:t xml:space="preserve"> open</w:t>
-      </w:r>
-      <w:r>
-        <w:rPr>
-          <w:sz w:val="20"/>
-          <w:szCs w:val="20"/>
-        </w:rPr>
-        <w:t xml:space="preserve"> for code/results and more info on how I ended up with my final model</w:t>
+        </w:rPr>
+        <w:t xml:space="preserve"> </w:t>
+      </w:r>
+      <w:r>
+        <w:rPr>
+          <w:sz w:val="20"/>
+          <w:szCs w:val="20"/>
+        </w:rPr>
+        <w:t>(</w:t>
+      </w:r>
+      <w:r>
+        <w:rPr>
+          <w:i/>
+          <w:iCs/>
+          <w:sz w:val="20"/>
+          <w:szCs w:val="20"/>
+        </w:rPr>
+        <w:t>Linear Regression</w:t>
+      </w:r>
+      <w:r>
+        <w:rPr>
+          <w:sz w:val="20"/>
+          <w:szCs w:val="20"/>
+        </w:rPr>
+        <w:t>)</w:t>
       </w:r>
     </w:p>
     <w:p>
       <w:pPr>
         <w:jc w:val="center"/>
         <w:rPr>
-          <w:sz w:val="20"/>
-          <w:szCs w:val="20"/>
-        </w:rPr>
-      </w:pPr>
-      <w:r>
-        <w:rPr>
-          <w:sz w:val="20"/>
-          <w:szCs w:val="20"/>
-        </w:rPr>
-        <w:t>(OLS)</w:t>
-      </w:r>
-    </w:p>
-    <w:p>
-      <w:pPr>
-        <w:rPr>
-          <w:sz w:val="20"/>
-          <w:szCs w:val="20"/>
-        </w:rPr>
-      </w:pPr>
-      <w:r>
-        <w:rPr>
-          <w:sz w:val="20"/>
-          <w:szCs w:val="20"/>
-        </w:rPr>
-        <w:t xml:space="preserve">To commence building a predictive model, I trained an </w:t>
-      </w:r>
-      <w:r>
-        <w:rPr>
-          <w:sz w:val="20"/>
-          <w:szCs w:val="20"/>
-        </w:rPr>
-        <w:t>ordinary</w:t>
-      </w:r>
-      <w:r>
-        <w:rPr>
-          <w:sz w:val="20"/>
-          <w:szCs w:val="20"/>
-        </w:rPr>
-        <w:t>-</w:t>
-      </w:r>
-      <w:r>
-        <w:rPr>
-          <w:sz w:val="20"/>
-          <w:szCs w:val="20"/>
-        </w:rPr>
-        <w:t>least</w:t>
-      </w:r>
-      <w:r>
-        <w:rPr>
-          <w:sz w:val="20"/>
-          <w:szCs w:val="20"/>
-        </w:rPr>
-        <w:t>-</w:t>
-      </w:r>
-      <w:r>
-        <w:rPr>
-          <w:sz w:val="20"/>
-          <w:szCs w:val="20"/>
-        </w:rPr>
-        <w:t xml:space="preserve">squares (“OLS”) model utilizing training data with all of the collected school district features. In printing out a summary of the model, r-squared </w:t>
-      </w:r>
-      <w:r>
-        <w:rPr>
-          <w:sz w:val="20"/>
-          <w:szCs w:val="20"/>
-        </w:rPr>
-        <w:t xml:space="preserve">(“r2”) </w:t>
-      </w:r>
-      <w:r>
-        <w:rPr>
-          <w:sz w:val="20"/>
-          <w:szCs w:val="20"/>
-        </w:rPr>
-        <w:t xml:space="preserve">was found to be .96 and I also received a warning about multicollinearity as the condition number was large. </w:t>
-      </w:r>
-    </w:p>
-    <w:p>
-      <w:pPr>
-        <w:rPr>
-          <w:sz w:val="20"/>
-          <w:szCs w:val="20"/>
-        </w:rPr>
-      </w:pPr>
-      <w:r>
-        <w:rPr>
-          <w:sz w:val="20"/>
-          <w:szCs w:val="20"/>
-        </w:rPr>
-        <w:t xml:space="preserve">Keeping all other parameters constant, I decided to drop some of the features that were found to cause multicollinearity within my model from the correlation matrix I built in the Data_Analysis notebook and the base OLS model summary. In training the new model and printing out the updated summary, the r-squared decreased slightly to .959 and the multicollinearity warning disappeared. </w:t>
-      </w:r>
-    </w:p>
-    <w:p>
-      <w:pPr>
-        <w:rPr>
           <w:rFonts w:cstheme="minorHAnsi"/>
           <w:color w:val="000000"/>
           <w:sz w:val="20"/>
@@ -4673,7 +4835,12 @@
           <w:shd w:val="clear" w:color="auto" w:fill="FFFFFF"/>
         </w:rPr>
       </w:pPr>
-      <w:r>
+      <w:bookmarkStart w:id="0" w:name="_GoBack"/>
+      <w:bookmarkEnd w:id="0"/>
+    </w:p>
+    <w:p>
+      <w:pPr>
+        <w:jc w:val="center"/>
         <w:rPr>
           <w:rFonts w:cstheme="minorHAnsi"/>
           <w:color w:val="000000"/>
@@ -4681,8 +4848,7 @@
           <w:szCs w:val="20"/>
           <w:shd w:val="clear" w:color="auto" w:fill="FFFFFF"/>
         </w:rPr>
-        <w:t xml:space="preserve">I then utilized linear regression in scikit learn to the view resulting </w:t>
-      </w:r>
+      </w:pPr>
       <w:r>
         <w:rPr>
           <w:rFonts w:cstheme="minorHAnsi"/>
@@ -4691,17 +4857,19 @@
           <w:szCs w:val="20"/>
           <w:shd w:val="clear" w:color="auto" w:fill="FFFFFF"/>
         </w:rPr>
-        <w:t>root-mean-squared-error (“</w:t>
-      </w:r>
-      <w:r>
-        <w:rPr>
-          <w:rFonts w:cstheme="minorHAnsi"/>
+        <w:t>(</w:t>
+      </w:r>
+      <w:r>
+        <w:rPr>
+          <w:rFonts w:cstheme="minorHAnsi"/>
+          <w:i/>
+          <w:iCs/>
           <w:color w:val="000000"/>
           <w:sz w:val="20"/>
           <w:szCs w:val="20"/>
           <w:shd w:val="clear" w:color="auto" w:fill="FFFFFF"/>
         </w:rPr>
-        <w:t>RMSE</w:t>
+        <w:t>Random Forest Regressor</w:t>
       </w:r>
       <w:r>
         <w:rPr>
@@ -4711,9 +4879,11 @@
           <w:szCs w:val="20"/>
           <w:shd w:val="clear" w:color="auto" w:fill="FFFFFF"/>
         </w:rPr>
-        <w:t>”)</w:t>
-      </w:r>
-      <w:r>
+        <w:t>)</w:t>
+      </w:r>
+    </w:p>
+    <w:p>
+      <w:pPr>
         <w:rPr>
           <w:rFonts w:cstheme="minorHAnsi"/>
           <w:color w:val="000000"/>
@@ -4721,8 +4891,7 @@
           <w:szCs w:val="20"/>
           <w:shd w:val="clear" w:color="auto" w:fill="FFFFFF"/>
         </w:rPr>
-        <w:t xml:space="preserve">, r2, and </w:t>
-      </w:r>
+      </w:pPr>
       <w:r>
         <w:rPr>
           <w:rFonts w:cstheme="minorHAnsi"/>
@@ -4731,7 +4900,7 @@
           <w:szCs w:val="20"/>
           <w:shd w:val="clear" w:color="auto" w:fill="FFFFFF"/>
         </w:rPr>
-        <w:t>mean-absolute-percentage-error (“</w:t>
+        <w:t xml:space="preserve">The </w:t>
       </w:r>
       <w:r>
         <w:rPr>
@@ -4741,7 +4910,7 @@
           <w:szCs w:val="20"/>
           <w:shd w:val="clear" w:color="auto" w:fill="FFFFFF"/>
         </w:rPr>
-        <w:t>MAPE</w:t>
+        <w:t>Linear Regression model</w:t>
       </w:r>
       <w:r>
         <w:rPr>
@@ -4751,7 +4920,7 @@
           <w:szCs w:val="20"/>
           <w:shd w:val="clear" w:color="auto" w:fill="FFFFFF"/>
         </w:rPr>
-        <w:t>”)</w:t>
+        <w:t xml:space="preserve"> served as a base mod</w:t>
       </w:r>
       <w:r>
         <w:rPr>
@@ -4761,7 +4930,7 @@
           <w:szCs w:val="20"/>
           <w:shd w:val="clear" w:color="auto" w:fill="FFFFFF"/>
         </w:rPr>
-        <w:t xml:space="preserve"> metrics for evaluating model performance with all features versus </w:t>
+        <w:t xml:space="preserve">el </w:t>
       </w:r>
       <w:r>
         <w:rPr>
@@ -4771,9 +4940,11 @@
           <w:szCs w:val="20"/>
           <w:shd w:val="clear" w:color="auto" w:fill="FFFFFF"/>
         </w:rPr>
-        <w:t xml:space="preserve">dropping </w:t>
-      </w:r>
-      <w:r>
+        <w:t xml:space="preserve">that I aimed to improve on. To do so, I chose to utilize a Random Forest Regressor (“RFR”) and evaluate the resulting performance in comparison to the base model. I believed the RFR would help solve my concerns with the size of the dataset when generating splits, adding a further element of randomness to prevent overfitting. </w:t>
+      </w:r>
+    </w:p>
+    <w:p>
+      <w:pPr>
         <w:rPr>
           <w:rFonts w:cstheme="minorHAnsi"/>
           <w:color w:val="000000"/>
@@ -4781,8 +4952,7 @@
           <w:szCs w:val="20"/>
           <w:shd w:val="clear" w:color="auto" w:fill="FFFFFF"/>
         </w:rPr>
-        <w:t xml:space="preserve">the features causing multicollinearity. I used several different testing sizes and 1000 different random states for each testing size. I then took the average metric scores for each testing size for all features and after dropping certain features. I did this to </w:t>
-      </w:r>
+      </w:pPr>
       <w:r>
         <w:rPr>
           <w:rFonts w:cstheme="minorHAnsi"/>
@@ -4791,9 +4961,11 @@
           <w:szCs w:val="20"/>
           <w:shd w:val="clear" w:color="auto" w:fill="FFFFFF"/>
         </w:rPr>
-        <w:t xml:space="preserve">simply </w:t>
-      </w:r>
-      <w:r>
+        <w:t xml:space="preserve">The number of features that can be split on at each node is limited to some percentage of the total, which also helps to ensure that the ensemble model doesn’t rely too heavily on any individual feature. This makes fair use of all potentially predictive features and helps issues of multicollinearity. </w:t>
+      </w:r>
+    </w:p>
+    <w:p>
+      <w:pPr>
         <w:rPr>
           <w:rFonts w:cstheme="minorHAnsi"/>
           <w:color w:val="000000"/>
@@ -4801,8 +4973,7 @@
           <w:szCs w:val="20"/>
           <w:shd w:val="clear" w:color="auto" w:fill="FFFFFF"/>
         </w:rPr>
-        <w:t xml:space="preserve">eliminate bias for how the data was split up into training and testing </w:t>
-      </w:r>
+      </w:pPr>
       <w:r>
         <w:rPr>
           <w:rFonts w:cstheme="minorHAnsi"/>
@@ -4811,277 +4982,6 @@
           <w:szCs w:val="20"/>
           <w:shd w:val="clear" w:color="auto" w:fill="FFFFFF"/>
         </w:rPr>
-        <w:lastRenderedPageBreak/>
-        <w:t>sets to make a reasonable conclusion on how dropping certain features affects model performance.</w:t>
-      </w:r>
-      <w:r>
-        <w:rPr>
-          <w:rFonts w:cstheme="minorHAnsi"/>
-          <w:color w:val="000000"/>
-          <w:sz w:val="20"/>
-          <w:szCs w:val="20"/>
-          <w:shd w:val="clear" w:color="auto" w:fill="FFFFFF"/>
-        </w:rPr>
-        <w:t xml:space="preserve"> In total, I had 508 records available for training my model, so the splits and random states have more influence on the model performance than a model with thousands of records. </w:t>
-      </w:r>
-      <w:r>
-        <w:rPr>
-          <w:rFonts w:cstheme="minorHAnsi"/>
-          <w:color w:val="000000"/>
-          <w:sz w:val="20"/>
-          <w:szCs w:val="20"/>
-          <w:shd w:val="clear" w:color="auto" w:fill="FFFFFF"/>
-        </w:rPr>
-        <w:t>For all the different testing sizes and random states, I could not reasonably state that dropping certain features resulted in a better perform</w:t>
-      </w:r>
-      <w:r>
-        <w:rPr>
-          <w:rFonts w:cstheme="minorHAnsi"/>
-          <w:color w:val="000000"/>
-          <w:sz w:val="20"/>
-          <w:szCs w:val="20"/>
-          <w:shd w:val="clear" w:color="auto" w:fill="FFFFFF"/>
-        </w:rPr>
-        <w:t xml:space="preserve">ance metrics. </w:t>
-      </w:r>
-    </w:p>
-    <w:p>
-      <w:pPr>
-        <w:rPr>
-          <w:rFonts w:cstheme="minorHAnsi"/>
-          <w:color w:val="000000"/>
-          <w:sz w:val="20"/>
-          <w:szCs w:val="20"/>
-          <w:shd w:val="clear" w:color="auto" w:fill="FFFFFF"/>
-        </w:rPr>
-      </w:pPr>
-      <w:r>
-        <w:rPr>
-          <w:rFonts w:cstheme="minorHAnsi"/>
-          <w:color w:val="000000"/>
-          <w:sz w:val="20"/>
-          <w:szCs w:val="20"/>
-          <w:shd w:val="clear" w:color="auto" w:fill="FFFFFF"/>
-        </w:rPr>
-        <w:t xml:space="preserve">I then proceeded to view performance metrics after training </w:t>
-      </w:r>
-      <w:r>
-        <w:rPr>
-          <w:rFonts w:cstheme="minorHAnsi"/>
-          <w:color w:val="000000"/>
-          <w:sz w:val="20"/>
-          <w:szCs w:val="20"/>
-          <w:shd w:val="clear" w:color="auto" w:fill="FFFFFF"/>
-        </w:rPr>
-        <w:t xml:space="preserve">both Lasso and Ridge regression models. Both failed to beat the Linear Regression model’s performance on the testing set. To further view the Linear Regression’s performance, I plotted an actual versus predicted scatter plot for the target variable. </w:t>
-      </w:r>
-    </w:p>
-    <w:p>
-      <w:pPr>
-        <w:jc w:val="center"/>
-        <w:rPr>
-          <w:rFonts w:cstheme="minorHAnsi"/>
-          <w:color w:val="000000"/>
-          <w:sz w:val="20"/>
-          <w:szCs w:val="20"/>
-          <w:shd w:val="clear" w:color="auto" w:fill="FFFFFF"/>
-        </w:rPr>
-      </w:pPr>
-      <w:r>
-        <w:rPr>
-          <w:noProof/>
-        </w:rPr>
-        <w:drawing>
-          <wp:inline distT="0" distB="0" distL="0" distR="0" wp14:anchorId="0F19B7C7" wp14:editId="3C258E46">
-            <wp:extent cx="2944432" cy="1981200"/>
-            <wp:effectExtent l="0" t="0" r="8890" b="0"/>
-            <wp:docPr id="17" name="Picture 17"/>
-            <wp:cNvGraphicFramePr>
-              <a:graphicFrameLocks xmlns:a="http://schemas.openxmlformats.org/drawingml/2006/main" noChangeAspect="1"/>
-            </wp:cNvGraphicFramePr>
-            <a:graphic xmlns:a="http://schemas.openxmlformats.org/drawingml/2006/main">
-              <a:graphicData uri="http://schemas.openxmlformats.org/drawingml/2006/picture">
-                <pic:pic xmlns:pic="http://schemas.openxmlformats.org/drawingml/2006/picture">
-                  <pic:nvPicPr>
-                    <pic:cNvPr id="1" name=""/>
-                    <pic:cNvPicPr/>
-                  </pic:nvPicPr>
-                  <pic:blipFill>
-                    <a:blip r:embed="rId24"/>
-                    <a:stretch>
-                      <a:fillRect/>
-                    </a:stretch>
-                  </pic:blipFill>
-                  <pic:spPr>
-                    <a:xfrm>
-                      <a:off x="0" y="0"/>
-                      <a:ext cx="2965950" cy="1995679"/>
-                    </a:xfrm>
-                    <a:prstGeom prst="rect">
-                      <a:avLst/>
-                    </a:prstGeom>
-                  </pic:spPr>
-                </pic:pic>
-              </a:graphicData>
-            </a:graphic>
-          </wp:inline>
-        </w:drawing>
-      </w:r>
-    </w:p>
-    <w:p>
-      <w:pPr>
-        <w:rPr>
-          <w:rFonts w:cstheme="minorHAnsi"/>
-          <w:color w:val="000000"/>
-          <w:sz w:val="20"/>
-          <w:szCs w:val="20"/>
-          <w:shd w:val="clear" w:color="auto" w:fill="FFFFFF"/>
-        </w:rPr>
-      </w:pPr>
-      <w:r>
-        <w:rPr>
-          <w:rFonts w:cstheme="minorHAnsi"/>
-          <w:color w:val="000000"/>
-          <w:sz w:val="20"/>
-          <w:szCs w:val="20"/>
-          <w:shd w:val="clear" w:color="auto" w:fill="FFFFFF"/>
-        </w:rPr>
-        <w:t xml:space="preserve">We can see that there’s some variation in the predicted percentages compared to the actual percentages. The correlation between the two is not as strong as I’d like it to be. </w:t>
-      </w:r>
-      <w:r>
-        <w:rPr>
-          <w:rFonts w:cstheme="minorHAnsi"/>
-          <w:color w:val="000000"/>
-          <w:sz w:val="20"/>
-          <w:szCs w:val="20"/>
-          <w:shd w:val="clear" w:color="auto" w:fill="FFFFFF"/>
-        </w:rPr>
-        <w:t xml:space="preserve">As another visual, I plotted the resulting residuals with the predicted graduation percentages. The distribution of residuals is also provided below. </w:t>
-      </w:r>
-    </w:p>
-    <w:p>
-      <w:pPr>
-        <w:jc w:val="center"/>
-        <w:rPr>
-          <w:rFonts w:cstheme="minorHAnsi"/>
-          <w:color w:val="000000"/>
-          <w:sz w:val="20"/>
-          <w:szCs w:val="20"/>
-          <w:shd w:val="clear" w:color="auto" w:fill="FFFFFF"/>
-        </w:rPr>
-      </w:pPr>
-      <w:r>
-        <w:rPr>
-          <w:noProof/>
-        </w:rPr>
-        <w:drawing>
-          <wp:inline distT="0" distB="0" distL="0" distR="0" wp14:anchorId="3B0D1755" wp14:editId="1DC59F70">
-            <wp:extent cx="3936938" cy="2421890"/>
-            <wp:effectExtent l="0" t="0" r="6985" b="0"/>
-            <wp:docPr id="18" name="Picture 18"/>
-            <wp:cNvGraphicFramePr>
-              <a:graphicFrameLocks xmlns:a="http://schemas.openxmlformats.org/drawingml/2006/main" noChangeAspect="1"/>
-            </wp:cNvGraphicFramePr>
-            <a:graphic xmlns:a="http://schemas.openxmlformats.org/drawingml/2006/main">
-              <a:graphicData uri="http://schemas.openxmlformats.org/drawingml/2006/picture">
-                <pic:pic xmlns:pic="http://schemas.openxmlformats.org/drawingml/2006/picture">
-                  <pic:nvPicPr>
-                    <pic:cNvPr id="1" name=""/>
-                    <pic:cNvPicPr/>
-                  </pic:nvPicPr>
-                  <pic:blipFill>
-                    <a:blip r:embed="rId25"/>
-                    <a:stretch>
-                      <a:fillRect/>
-                    </a:stretch>
-                  </pic:blipFill>
-                  <pic:spPr>
-                    <a:xfrm>
-                      <a:off x="0" y="0"/>
-                      <a:ext cx="3956621" cy="2433998"/>
-                    </a:xfrm>
-                    <a:prstGeom prst="rect">
-                      <a:avLst/>
-                    </a:prstGeom>
-                  </pic:spPr>
-                </pic:pic>
-              </a:graphicData>
-            </a:graphic>
-          </wp:inline>
-        </w:drawing>
-      </w:r>
-    </w:p>
-    <w:p>
-      <w:pPr>
-        <w:rPr>
-          <w:rFonts w:cstheme="minorHAnsi"/>
-          <w:color w:val="000000"/>
-          <w:sz w:val="20"/>
-          <w:szCs w:val="20"/>
-          <w:shd w:val="clear" w:color="auto" w:fill="FFFFFF"/>
-        </w:rPr>
-      </w:pPr>
-      <w:r>
-        <w:rPr>
-          <w:rFonts w:cstheme="minorHAnsi"/>
-          <w:color w:val="000000"/>
-          <w:sz w:val="20"/>
-          <w:szCs w:val="20"/>
-          <w:shd w:val="clear" w:color="auto" w:fill="FFFFFF"/>
-        </w:rPr>
-        <w:t xml:space="preserve">The above served as a base model </w:t>
-      </w:r>
-      <w:r>
-        <w:rPr>
-          <w:rFonts w:cstheme="minorHAnsi"/>
-          <w:color w:val="000000"/>
-          <w:sz w:val="20"/>
-          <w:szCs w:val="20"/>
-          <w:shd w:val="clear" w:color="auto" w:fill="FFFFFF"/>
-        </w:rPr>
-        <w:t xml:space="preserve">that I later aimed to improve on. To do so, I chose to utilize a Random Forest Regressor (“RFR”) and evaluate the resulting performance in comparison to the base model. I believed the RFR would help solve my concerns with the size of the dataset when generating splits, adding a further element of randomness to prevent overfitting. </w:t>
-      </w:r>
-    </w:p>
-    <w:p>
-      <w:pPr>
-        <w:rPr>
-          <w:rFonts w:cstheme="minorHAnsi"/>
-          <w:color w:val="000000"/>
-          <w:sz w:val="20"/>
-          <w:szCs w:val="20"/>
-          <w:shd w:val="clear" w:color="auto" w:fill="FFFFFF"/>
-        </w:rPr>
-      </w:pPr>
-      <w:r>
-        <w:rPr>
-          <w:rFonts w:cstheme="minorHAnsi"/>
-          <w:color w:val="000000"/>
-          <w:sz w:val="20"/>
-          <w:szCs w:val="20"/>
-          <w:shd w:val="clear" w:color="auto" w:fill="FFFFFF"/>
-        </w:rPr>
-        <w:t xml:space="preserve">The number of features that can be split on at each node is limited to some percentage of the total, which also helps to ensure that the ensemble model doesn’t rely too heavily on any individual feature. This makes fair use of all potentially predictive features and helps issues of multicollinearity. </w:t>
-      </w:r>
-    </w:p>
-    <w:p>
-      <w:pPr>
-        <w:rPr>
-          <w:rFonts w:cstheme="minorHAnsi"/>
-          <w:color w:val="000000"/>
-          <w:sz w:val="20"/>
-          <w:szCs w:val="20"/>
-          <w:shd w:val="clear" w:color="auto" w:fill="FFFFFF"/>
-        </w:rPr>
-      </w:pPr>
-      <w:r>
-        <w:rPr>
-          <w:rFonts w:cstheme="minorHAnsi"/>
-          <w:color w:val="000000"/>
-          <w:sz w:val="20"/>
-          <w:szCs w:val="20"/>
-          <w:shd w:val="clear" w:color="auto" w:fill="FFFFFF"/>
-        </w:rPr>
-        <w:lastRenderedPageBreak/>
         <w:t xml:space="preserve">In training my first RFR, I did not tune any parameters and used all features. The resulting RMSE, r2, and MAPE on the test set were all comparable to the base Linear Regression model. In evaluating the model, I also printed out the mean r2 and RMSE after performing a 4-fold cross validation. </w:t>
       </w:r>
     </w:p>
@@ -5187,7 +5087,7 @@
                     <pic:cNvPicPr/>
                   </pic:nvPicPr>
                   <pic:blipFill>
-                    <a:blip r:embed="rId26"/>
+                    <a:blip r:embed="rId16"/>
                     <a:stretch>
                       <a:fillRect/>
                     </a:stretch>
@@ -5247,6 +5147,7 @@
           <w:szCs w:val="20"/>
           <w:shd w:val="clear" w:color="auto" w:fill="FFFFFF"/>
         </w:rPr>
+        <w:lastRenderedPageBreak/>
         <w:t>At this point, I had not yet tuned any hyperparameters, which could help improve the model performance. As a good exercise to gain some insight, I explored the resulting OOB errors from RFRs with different max features (number of features to consider when looking for best split) and number of estimators (trees in the forest).</w:t>
       </w:r>
     </w:p>

</xml_diff>